<commit_message>
fixed the headers for the methods
</commit_message>
<xml_diff>
--- a/Project/Test Cases.docx
+++ b/Project/Test Cases.docx
@@ -150,9 +150,11 @@
         <w:pStyle w:val="Heading2"/>
         <w:keepLines w:val="0"/>
       </w:pPr>
-      <w:r>
-        <w:t>open_character_stream()</w:t>
-      </w:r>
+      <w:proofErr w:type="spellStart"/>
+      <w:r>
+        <w:t>open_character_stream</w:t>
+      </w:r>
+      <w:proofErr w:type="spellEnd"/>
     </w:p>
     <w:p>
       <w:pPr>
@@ -199,9 +201,11 @@
         <w:pStyle w:val="Heading2"/>
         <w:keepLines w:val="0"/>
       </w:pPr>
-      <w:r>
-        <w:t>open_token_stream()</w:t>
-      </w:r>
+      <w:proofErr w:type="spellStart"/>
+      <w:r>
+        <w:t>open_token_stream</w:t>
+      </w:r>
+      <w:proofErr w:type="spellEnd"/>
     </w:p>
     <w:p>
       <w:pPr>
@@ -248,9 +252,11 @@
         <w:pStyle w:val="Heading2"/>
         <w:keepLines w:val="0"/>
       </w:pPr>
-      <w:r>
-        <w:t>get_token()</w:t>
-      </w:r>
+      <w:proofErr w:type="spellStart"/>
+      <w:r>
+        <w:t>get_token</w:t>
+      </w:r>
+      <w:proofErr w:type="spellEnd"/>
     </w:p>
     <w:p>
       <w:pPr>
@@ -402,9 +408,11 @@
         <w:pStyle w:val="Heading2"/>
         <w:keepLines w:val="0"/>
       </w:pPr>
-      <w:r>
-        <w:t>is_token_end()</w:t>
-      </w:r>
+      <w:proofErr w:type="spellStart"/>
+      <w:r>
+        <w:t>is_token_end</w:t>
+      </w:r>
+      <w:proofErr w:type="spellEnd"/>
     </w:p>
     <w:p>
       <w:pPr>
@@ -469,16 +477,55 @@
         <w:t>Path</w:t>
       </w:r>
       <w:r>
-        <w:t xml:space="preserve"> </w:t>
-      </w:r>
-      <w:r>
-        <w:t>4</w:t>
-      </w:r>
-      <w:r>
-        <w:t xml:space="preserve">: [Start, 1, 3, </w:t>
-      </w:r>
-      <w:r>
-        <w:t>7, 8, 9</w:t>
+        <w:t xml:space="preserve"> 4: [Start, 1, 3, 7, 8, 9, End]</w:t>
+      </w:r>
+    </w:p>
+    <w:p>
+      <w:pPr>
+        <w:pStyle w:val="NoSpacing"/>
+        <w:keepNext/>
+      </w:pPr>
+      <w:r>
+        <w:t xml:space="preserve">Test </w:t>
+      </w:r>
+      <w:r>
+        <w:t>Path</w:t>
+      </w:r>
+      <w:r>
+        <w:t xml:space="preserve"> 5: [Start, 1, 3, 7, 8, 10, End]</w:t>
+      </w:r>
+    </w:p>
+    <w:p>
+      <w:pPr>
+        <w:pStyle w:val="NoSpacing"/>
+        <w:keepNext/>
+      </w:pPr>
+      <w:r>
+        <w:t xml:space="preserve">Test </w:t>
+      </w:r>
+      <w:r>
+        <w:t>Path</w:t>
+      </w:r>
+      <w:r>
+        <w:t xml:space="preserve"> 6: [Start, 1, 3, 7, 11, 12, End]</w:t>
+      </w:r>
+    </w:p>
+    <w:p>
+      <w:pPr>
+        <w:pStyle w:val="NoSpacing"/>
+        <w:keepNext/>
+      </w:pPr>
+      <w:r>
+        <w:t xml:space="preserve">Test </w:t>
+      </w:r>
+      <w:r>
+        <w:t>Path</w:t>
+      </w:r>
+      <w:r>
+        <w:t xml:space="preserve"> 7: [Start, 1, 3, 7, 11, </w:t>
+      </w:r>
+      <w:r>
+        <w:t>13, 14</w:t>
       </w:r>
       <w:r>
         <w:t>, End]</w:t>
@@ -487,108 +534,15 @@
     <w:p>
       <w:pPr>
         <w:pStyle w:val="NoSpacing"/>
-        <w:keepNext/>
-      </w:pPr>
-      <w:r>
-        <w:t xml:space="preserve">Test </w:t>
-      </w:r>
-      <w:r>
-        <w:t>Path</w:t>
-      </w:r>
-      <w:r>
-        <w:t xml:space="preserve"> </w:t>
-      </w:r>
-      <w:r>
-        <w:t>5</w:t>
-      </w:r>
-      <w:r>
-        <w:t xml:space="preserve">: [Start, 1, 3, 7, 8, </w:t>
-      </w:r>
-      <w:r>
-        <w:t>10</w:t>
-      </w:r>
-      <w:r>
-        <w:t>, End]</w:t>
-      </w:r>
-    </w:p>
-    <w:p>
-      <w:pPr>
-        <w:pStyle w:val="NoSpacing"/>
-        <w:keepNext/>
-      </w:pPr>
-      <w:r>
-        <w:t xml:space="preserve">Test </w:t>
-      </w:r>
-      <w:r>
-        <w:t>Path</w:t>
-      </w:r>
-      <w:r>
-        <w:t xml:space="preserve"> </w:t>
-      </w:r>
-      <w:r>
-        <w:t>6</w:t>
-      </w:r>
-      <w:r>
-        <w:t xml:space="preserve">: [Start, 1, 3, 7, </w:t>
-      </w:r>
-      <w:r>
-        <w:t>11, 12</w:t>
-      </w:r>
-      <w:r>
-        <w:t>, End]</w:t>
-      </w:r>
-    </w:p>
-    <w:p>
-      <w:pPr>
-        <w:pStyle w:val="NoSpacing"/>
-        <w:keepNext/>
-      </w:pPr>
-      <w:r>
-        <w:t xml:space="preserve">Test </w:t>
-      </w:r>
-      <w:r>
-        <w:t>Path</w:t>
-      </w:r>
-      <w:r>
-        <w:t xml:space="preserve"> </w:t>
-      </w:r>
-      <w:r>
-        <w:t>7</w:t>
-      </w:r>
-      <w:r>
-        <w:t xml:space="preserve">: [Start, 1, 3, 7, 11, </w:t>
-      </w:r>
-      <w:r>
-        <w:t>13, 14</w:t>
-      </w:r>
-      <w:r>
-        <w:t>, End]</w:t>
-      </w:r>
-    </w:p>
-    <w:p>
-      <w:pPr>
-        <w:pStyle w:val="NoSpacing"/>
-      </w:pPr>
-      <w:r>
-        <w:t xml:space="preserve">Test </w:t>
-      </w:r>
-      <w:r>
-        <w:t>Path</w:t>
-      </w:r>
-      <w:r>
-        <w:t xml:space="preserve"> </w:t>
-      </w:r>
-      <w:r>
-        <w:t>8</w:t>
-      </w:r>
-      <w:r>
-        <w:t>: [Start, 1, 3, 7, 11, 13, 1</w:t>
-      </w:r>
-      <w:r>
-        <w:t>5</w:t>
-      </w:r>
-      <w:r>
-        <w:t>, End]</w:t>
+      </w:pPr>
+      <w:r>
+        <w:t xml:space="preserve">Test </w:t>
+      </w:r>
+      <w:r>
+        <w:t>Path</w:t>
+      </w:r>
+      <w:r>
+        <w:t xml:space="preserve"> 8: [Start, 1, 3, 7, 11, 13, 15, End]</w:t>
       </w:r>
     </w:p>
     <w:p>
@@ -601,9 +555,11 @@
         <w:pStyle w:val="Heading2"/>
         <w:keepLines w:val="0"/>
       </w:pPr>
-      <w:r>
-        <w:t>token_type()</w:t>
-      </w:r>
+      <w:proofErr w:type="spellStart"/>
+      <w:r>
+        <w:t>token_type</w:t>
+      </w:r>
+      <w:proofErr w:type="spellEnd"/>
     </w:p>
     <w:p>
       <w:pPr>
@@ -638,180 +594,96 @@
         <w:t>Path</w:t>
       </w:r>
       <w:r>
-        <w:t xml:space="preserve"> </w:t>
-      </w:r>
-      <w:r>
-        <w:t>2</w:t>
-      </w:r>
-      <w:r>
-        <w:t xml:space="preserve">: [Start, 1, </w:t>
-      </w:r>
-      <w:r>
-        <w:t>3, 4</w:t>
-      </w:r>
-      <w:r>
-        <w:t>, End]</w:t>
-      </w:r>
-    </w:p>
-    <w:p>
-      <w:pPr>
-        <w:pStyle w:val="NoSpacing"/>
-        <w:keepNext/>
-      </w:pPr>
-      <w:r>
-        <w:t xml:space="preserve">Test </w:t>
-      </w:r>
-      <w:r>
-        <w:t>Path</w:t>
-      </w:r>
-      <w:r>
-        <w:t xml:space="preserve"> </w:t>
-      </w:r>
-      <w:r>
-        <w:t>3</w:t>
-      </w:r>
-      <w:r>
-        <w:t xml:space="preserve">: [Start, 1, 3, </w:t>
-      </w:r>
-      <w:r>
-        <w:t>5, 6</w:t>
-      </w:r>
-      <w:r>
-        <w:t>, End]</w:t>
-      </w:r>
-    </w:p>
-    <w:p>
-      <w:pPr>
-        <w:pStyle w:val="NoSpacing"/>
-        <w:keepNext/>
-      </w:pPr>
-      <w:r>
-        <w:t xml:space="preserve">Test </w:t>
-      </w:r>
-      <w:r>
-        <w:t>Path</w:t>
-      </w:r>
-      <w:r>
-        <w:t xml:space="preserve"> </w:t>
-      </w:r>
-      <w:r>
-        <w:t>4</w:t>
-      </w:r>
-      <w:r>
-        <w:t xml:space="preserve">: [Start, 1, 3, 5, </w:t>
-      </w:r>
-      <w:r>
-        <w:t>7, 8</w:t>
-      </w:r>
-      <w:r>
-        <w:t>, End]</w:t>
-      </w:r>
-    </w:p>
-    <w:p>
-      <w:pPr>
-        <w:pStyle w:val="NoSpacing"/>
-        <w:keepNext/>
-      </w:pPr>
-      <w:r>
-        <w:t xml:space="preserve">Test </w:t>
-      </w:r>
-      <w:r>
-        <w:t>Path</w:t>
-      </w:r>
-      <w:r>
-        <w:t xml:space="preserve"> </w:t>
-      </w:r>
-      <w:r>
-        <w:t>5</w:t>
-      </w:r>
-      <w:r>
-        <w:t xml:space="preserve">: [Start, 1, 3, 5, 7, </w:t>
-      </w:r>
-      <w:r>
-        <w:t>9, 10</w:t>
-      </w:r>
-      <w:r>
-        <w:t>, End]</w:t>
-      </w:r>
-    </w:p>
-    <w:p>
-      <w:pPr>
-        <w:pStyle w:val="NoSpacing"/>
-        <w:keepNext/>
-      </w:pPr>
-      <w:r>
-        <w:t xml:space="preserve">Test </w:t>
-      </w:r>
-      <w:r>
-        <w:t>Path</w:t>
-      </w:r>
-      <w:r>
-        <w:t xml:space="preserve"> </w:t>
-      </w:r>
-      <w:r>
-        <w:t>6</w:t>
-      </w:r>
-      <w:r>
-        <w:t xml:space="preserve">: [Start, 1, 3, 5, 7, 9, </w:t>
-      </w:r>
-      <w:r>
-        <w:t>11, 12</w:t>
-      </w:r>
-      <w:r>
-        <w:t>, End]</w:t>
-      </w:r>
-    </w:p>
-    <w:p>
-      <w:pPr>
-        <w:pStyle w:val="NoSpacing"/>
-        <w:keepNext/>
-      </w:pPr>
-      <w:r>
-        <w:t xml:space="preserve">Test </w:t>
-      </w:r>
-      <w:r>
-        <w:t>Path</w:t>
-      </w:r>
-      <w:r>
-        <w:t xml:space="preserve"> </w:t>
-      </w:r>
-      <w:r>
-        <w:t>7</w:t>
-      </w:r>
-      <w:r>
-        <w:t xml:space="preserve">: [Start, 1, 3, 5, 7, 9, 11, </w:t>
-      </w:r>
-      <w:r>
-        <w:t>13, 14</w:t>
-      </w:r>
-      <w:r>
-        <w:t>, End]</w:t>
-      </w:r>
-    </w:p>
-    <w:p>
-      <w:pPr>
-        <w:pStyle w:val="NoSpacing"/>
-      </w:pPr>
-      <w:r>
-        <w:t xml:space="preserve">Test </w:t>
-      </w:r>
-      <w:r>
-        <w:t>Path</w:t>
-      </w:r>
-      <w:r>
-        <w:t xml:space="preserve"> </w:t>
-      </w:r>
-      <w:r>
-        <w:t>8</w:t>
-      </w:r>
-      <w:r>
-        <w:t>: [Start, 1, 3, 5, 7, 9, 11, 13, 1</w:t>
-      </w:r>
-      <w:r>
-        <w:t>5</w:t>
-      </w:r>
-      <w:r>
-        <w:t>, End]</w:t>
+        <w:t xml:space="preserve"> 2: [Start, 1, 3, 4, End]</w:t>
+      </w:r>
+    </w:p>
+    <w:p>
+      <w:pPr>
+        <w:pStyle w:val="NoSpacing"/>
+        <w:keepNext/>
+      </w:pPr>
+      <w:r>
+        <w:t xml:space="preserve">Test </w:t>
+      </w:r>
+      <w:r>
+        <w:t>Path</w:t>
+      </w:r>
+      <w:r>
+        <w:t xml:space="preserve"> 3: [Start, 1, 3, 5, 6, End]</w:t>
+      </w:r>
+    </w:p>
+    <w:p>
+      <w:pPr>
+        <w:pStyle w:val="NoSpacing"/>
+        <w:keepNext/>
+      </w:pPr>
+      <w:r>
+        <w:t xml:space="preserve">Test </w:t>
+      </w:r>
+      <w:r>
+        <w:t>Path</w:t>
+      </w:r>
+      <w:r>
+        <w:t xml:space="preserve"> 4: [Start, 1, 3, 5, 7, 8, End]</w:t>
+      </w:r>
+    </w:p>
+    <w:p>
+      <w:pPr>
+        <w:pStyle w:val="NoSpacing"/>
+        <w:keepNext/>
+      </w:pPr>
+      <w:r>
+        <w:t xml:space="preserve">Test </w:t>
+      </w:r>
+      <w:r>
+        <w:t>Path</w:t>
+      </w:r>
+      <w:r>
+        <w:t xml:space="preserve"> 5: [Start, 1, 3, 5, 7, 9, 10, End]</w:t>
+      </w:r>
+    </w:p>
+    <w:p>
+      <w:pPr>
+        <w:pStyle w:val="NoSpacing"/>
+        <w:keepNext/>
+      </w:pPr>
+      <w:r>
+        <w:t xml:space="preserve">Test </w:t>
+      </w:r>
+      <w:r>
+        <w:t>Path</w:t>
+      </w:r>
+      <w:r>
+        <w:t xml:space="preserve"> 6: [Start, 1, 3, 5, 7, 9, 11, 12, End]</w:t>
+      </w:r>
+    </w:p>
+    <w:p>
+      <w:pPr>
+        <w:pStyle w:val="NoSpacing"/>
+        <w:keepNext/>
+      </w:pPr>
+      <w:r>
+        <w:t xml:space="preserve">Test </w:t>
+      </w:r>
+      <w:r>
+        <w:t>Path</w:t>
+      </w:r>
+      <w:r>
+        <w:t xml:space="preserve"> 7: [Start, 1, 3, 5, 7, 9, 11, 13, 14, End]</w:t>
+      </w:r>
+    </w:p>
+    <w:p>
+      <w:pPr>
+        <w:pStyle w:val="NoSpacing"/>
+      </w:pPr>
+      <w:r>
+        <w:t xml:space="preserve">Test </w:t>
+      </w:r>
+      <w:r>
+        <w:t>Path</w:t>
+      </w:r>
+      <w:r>
+        <w:t xml:space="preserve"> 8: [Start, 1, 3, 5, 7, 9, 11, 13, 15, End]</w:t>
       </w:r>
     </w:p>
     <w:p>
@@ -824,10 +696,12 @@
         <w:pStyle w:val="Heading2"/>
         <w:keepLines w:val="0"/>
       </w:pPr>
+      <w:proofErr w:type="spellStart"/>
       <w:r>
         <w:lastRenderedPageBreak/>
-        <w:t>print_token()</w:t>
-      </w:r>
+        <w:t>print_token</w:t>
+      </w:r>
+      <w:proofErr w:type="spellEnd"/>
     </w:p>
     <w:p>
       <w:pPr>
@@ -874,9 +748,11 @@
         <w:pStyle w:val="Heading2"/>
         <w:keepLines w:val="0"/>
       </w:pPr>
-      <w:r>
-        <w:t>is_comment()</w:t>
-      </w:r>
+      <w:proofErr w:type="spellStart"/>
+      <w:r>
+        <w:t>is_comment</w:t>
+      </w:r>
+      <w:proofErr w:type="spellEnd"/>
     </w:p>
     <w:p>
       <w:pPr>
@@ -923,9 +799,11 @@
         <w:pStyle w:val="Heading2"/>
         <w:keepLines w:val="0"/>
       </w:pPr>
-      <w:r>
-        <w:t>is_keyword()</w:t>
-      </w:r>
+      <w:proofErr w:type="spellStart"/>
+      <w:r>
+        <w:t>is_keyword</w:t>
+      </w:r>
+      <w:proofErr w:type="spellEnd"/>
     </w:p>
     <w:p>
       <w:pPr>
@@ -972,9 +850,11 @@
         <w:pStyle w:val="Heading2"/>
         <w:keepLines w:val="0"/>
       </w:pPr>
-      <w:r>
-        <w:t>is_char_constant()</w:t>
-      </w:r>
+      <w:proofErr w:type="spellStart"/>
+      <w:r>
+        <w:t>is_char_constant</w:t>
+      </w:r>
+      <w:proofErr w:type="spellEnd"/>
     </w:p>
     <w:p>
       <w:pPr>
@@ -1021,9 +901,11 @@
         <w:pStyle w:val="Heading2"/>
         <w:keepLines w:val="0"/>
       </w:pPr>
-      <w:r>
-        <w:t>is_num_constant()</w:t>
-      </w:r>
+      <w:proofErr w:type="spellStart"/>
+      <w:r>
+        <w:t>is_num_constant</w:t>
+      </w:r>
+      <w:proofErr w:type="spellEnd"/>
     </w:p>
     <w:p>
       <w:pPr>
@@ -1085,9 +967,11 @@
         <w:pStyle w:val="Heading2"/>
         <w:keepLines w:val="0"/>
       </w:pPr>
-      <w:r>
-        <w:t>is_str_constant()</w:t>
-      </w:r>
+      <w:proofErr w:type="spellStart"/>
+      <w:r>
+        <w:t>is_str_constant</w:t>
+      </w:r>
+      <w:proofErr w:type="spellEnd"/>
     </w:p>
     <w:p>
       <w:pPr>
@@ -1122,33 +1006,21 @@
         <w:t>Path</w:t>
       </w:r>
       <w:r>
-        <w:t xml:space="preserve"> 2: [Start, 1, 2, 3, 4, </w:t>
-      </w:r>
-      <w:r>
-        <w:t>5</w:t>
-      </w:r>
-      <w:r>
-        <w:t>, End]</w:t>
-      </w:r>
-    </w:p>
-    <w:p>
-      <w:pPr>
-        <w:pStyle w:val="NoSpacing"/>
-      </w:pPr>
-      <w:r>
-        <w:t xml:space="preserve">Test </w:t>
-      </w:r>
-      <w:r>
-        <w:t>Path</w:t>
-      </w:r>
-      <w:r>
-        <w:t xml:space="preserve"> 3: [Start, 1, 2, 3, 4, </w:t>
-      </w:r>
-      <w:r>
-        <w:t>6</w:t>
-      </w:r>
-      <w:r>
-        <w:t>, 3, 7, End]</w:t>
+        <w:t xml:space="preserve"> 2: [Start, 1, 2, 3, 4, 5, End]</w:t>
+      </w:r>
+    </w:p>
+    <w:p>
+      <w:pPr>
+        <w:pStyle w:val="NoSpacing"/>
+      </w:pPr>
+      <w:r>
+        <w:t xml:space="preserve">Test </w:t>
+      </w:r>
+      <w:r>
+        <w:t>Path</w:t>
+      </w:r>
+      <w:r>
+        <w:t xml:space="preserve"> 3: [Start, 1, 2, 3, 4, 6, 3, 7, End]</w:t>
       </w:r>
     </w:p>
     <w:p>
@@ -1161,9 +1033,11 @@
         <w:pStyle w:val="Heading2"/>
         <w:keepLines w:val="0"/>
       </w:pPr>
-      <w:r>
-        <w:t>is_identifier()</w:t>
-      </w:r>
+      <w:proofErr w:type="spellStart"/>
+      <w:r>
+        <w:t>is_identifier</w:t>
+      </w:r>
+      <w:proofErr w:type="spellEnd"/>
     </w:p>
     <w:p>
       <w:pPr>
@@ -1225,10 +1099,12 @@
         <w:pStyle w:val="Heading2"/>
         <w:keepLines w:val="0"/>
       </w:pPr>
+      <w:proofErr w:type="spellStart"/>
       <w:r>
         <w:lastRenderedPageBreak/>
-        <w:t>print_spec_symbol()</w:t>
-      </w:r>
+        <w:t>print_spec_symbol</w:t>
+      </w:r>
+      <w:proofErr w:type="spellEnd"/>
     </w:p>
     <w:p>
       <w:pPr>
@@ -1263,13 +1139,7 @@
         <w:t>Path</w:t>
       </w:r>
       <w:r>
-        <w:t xml:space="preserve"> </w:t>
-      </w:r>
-      <w:r>
-        <w:t>2</w:t>
-      </w:r>
-      <w:r>
-        <w:t xml:space="preserve">: [Start, 1, </w:t>
+        <w:t xml:space="preserve"> 2: [Start, 1, </w:t>
       </w:r>
       <w:r>
         <w:t>3, 4</w:t>
@@ -1290,120 +1160,66 @@
         <w:t>Path</w:t>
       </w:r>
       <w:r>
-        <w:t xml:space="preserve"> </w:t>
-      </w:r>
-      <w:r>
-        <w:t>3</w:t>
-      </w:r>
-      <w:r>
-        <w:t xml:space="preserve">: [Start, 1, 3, </w:t>
-      </w:r>
-      <w:r>
-        <w:t>5, 6</w:t>
-      </w:r>
-      <w:r>
-        <w:t>, End]</w:t>
-      </w:r>
-    </w:p>
-    <w:p>
-      <w:pPr>
-        <w:pStyle w:val="NoSpacing"/>
-        <w:keepNext/>
-      </w:pPr>
-      <w:r>
-        <w:t xml:space="preserve">Test </w:t>
-      </w:r>
-      <w:r>
-        <w:t>Path</w:t>
-      </w:r>
-      <w:r>
-        <w:t xml:space="preserve"> </w:t>
-      </w:r>
-      <w:r>
-        <w:t>4</w:t>
-      </w:r>
-      <w:r>
-        <w:t xml:space="preserve">: [Start, 1, 3, 5, </w:t>
-      </w:r>
-      <w:r>
-        <w:t>7, 8</w:t>
-      </w:r>
-      <w:r>
-        <w:t>, End]</w:t>
-      </w:r>
-    </w:p>
-    <w:p>
-      <w:pPr>
-        <w:pStyle w:val="NoSpacing"/>
-        <w:keepNext/>
-      </w:pPr>
-      <w:r>
-        <w:t xml:space="preserve">Test </w:t>
-      </w:r>
-      <w:r>
-        <w:t>Path</w:t>
-      </w:r>
-      <w:r>
-        <w:t xml:space="preserve"> </w:t>
-      </w:r>
-      <w:r>
-        <w:t>5</w:t>
-      </w:r>
-      <w:r>
-        <w:t xml:space="preserve">: [Start, 1, 3, 5, 7, </w:t>
-      </w:r>
-      <w:r>
-        <w:t>9, 10</w:t>
-      </w:r>
-      <w:r>
-        <w:t>, End]</w:t>
-      </w:r>
-    </w:p>
-    <w:p>
-      <w:pPr>
-        <w:pStyle w:val="NoSpacing"/>
-        <w:keepNext/>
-      </w:pPr>
-      <w:r>
-        <w:t xml:space="preserve">Test </w:t>
-      </w:r>
-      <w:r>
-        <w:t>Path</w:t>
-      </w:r>
-      <w:r>
-        <w:t xml:space="preserve"> </w:t>
-      </w:r>
-      <w:r>
-        <w:t>6</w:t>
-      </w:r>
-      <w:r>
-        <w:t>: [Start, 1, 3, 5, 7, 9, 1</w:t>
-      </w:r>
-      <w:r>
-        <w:t>1, 12</w:t>
-      </w:r>
-      <w:r>
-        <w:t>, End]</w:t>
-      </w:r>
-    </w:p>
-    <w:p>
-      <w:pPr>
-        <w:pStyle w:val="NoSpacing"/>
-      </w:pPr>
-      <w:r>
-        <w:t xml:space="preserve">Test </w:t>
-      </w:r>
-      <w:r>
-        <w:t>Path</w:t>
-      </w:r>
-      <w:r>
-        <w:t xml:space="preserve"> </w:t>
-      </w:r>
-      <w:r>
-        <w:t>7</w:t>
-      </w:r>
-      <w:r>
-        <w:t>: [Start, 1, 3, 5, 7, 9, 11, End]</w:t>
+        <w:t xml:space="preserve"> 3: [Start, 1, 3, 5, 6, End]</w:t>
+      </w:r>
+    </w:p>
+    <w:p>
+      <w:pPr>
+        <w:pStyle w:val="NoSpacing"/>
+        <w:keepNext/>
+      </w:pPr>
+      <w:r>
+        <w:t xml:space="preserve">Test </w:t>
+      </w:r>
+      <w:r>
+        <w:t>Path</w:t>
+      </w:r>
+      <w:r>
+        <w:t xml:space="preserve"> 4: [Start, 1, 3, 5, 7, 8, End]</w:t>
+      </w:r>
+    </w:p>
+    <w:p>
+      <w:pPr>
+        <w:pStyle w:val="NoSpacing"/>
+        <w:keepNext/>
+      </w:pPr>
+      <w:r>
+        <w:t xml:space="preserve">Test </w:t>
+      </w:r>
+      <w:r>
+        <w:t>Path</w:t>
+      </w:r>
+      <w:r>
+        <w:t xml:space="preserve"> 5: [Start, 1, 3, 5, 7, 9, 10, End]</w:t>
+      </w:r>
+    </w:p>
+    <w:p>
+      <w:pPr>
+        <w:pStyle w:val="NoSpacing"/>
+        <w:keepNext/>
+      </w:pPr>
+      <w:r>
+        <w:t xml:space="preserve">Test </w:t>
+      </w:r>
+      <w:r>
+        <w:t>Path</w:t>
+      </w:r>
+      <w:r>
+        <w:t xml:space="preserve"> 6: [Start, 1, 3, 5, 7, 9, 11, 12, End]</w:t>
+      </w:r>
+    </w:p>
+    <w:p>
+      <w:pPr>
+        <w:pStyle w:val="NoSpacing"/>
+      </w:pPr>
+      <w:r>
+        <w:t xml:space="preserve">Test </w:t>
+      </w:r>
+      <w:r>
+        <w:t>Path</w:t>
+      </w:r>
+      <w:r>
+        <w:t xml:space="preserve"> 7: [Start, 1, 3, 5, 7, 9, 11, End]</w:t>
       </w:r>
     </w:p>
     <w:p>
@@ -1417,9 +1233,11 @@
         <w:pStyle w:val="Heading2"/>
         <w:keepLines w:val="0"/>
       </w:pPr>
-      <w:r>
-        <w:t>is_spec_symbol()</w:t>
-      </w:r>
+      <w:proofErr w:type="spellStart"/>
+      <w:r>
+        <w:t>is_spec_symbol</w:t>
+      </w:r>
+      <w:proofErr w:type="spellEnd"/>
     </w:p>
     <w:p>
       <w:pPr>
@@ -1528,40 +1346,30 @@
         <w:t>Path</w:t>
       </w:r>
       <w:r>
-        <w:t xml:space="preserve"> 7: [Start, 1, 3, 5, 7, 9, 11</w:t>
-      </w:r>
-      <w:r>
-        <w:t>, 13, 14</w:t>
-      </w:r>
-      <w:r>
-        <w:t>, End]</w:t>
-      </w:r>
-    </w:p>
-    <w:p>
-      <w:pPr>
-        <w:pStyle w:val="NoSpacing"/>
-      </w:pPr>
-      <w:r>
-        <w:t xml:space="preserve">Test </w:t>
-      </w:r>
-      <w:r>
-        <w:t>Path</w:t>
-      </w:r>
-      <w:r>
-        <w:t xml:space="preserve"> </w:t>
-      </w:r>
-      <w:r>
-        <w:t>8</w:t>
-      </w:r>
-      <w:r>
-        <w:t xml:space="preserve">: [Start, 1, 3, 5, 7, 9, 11, 13, 14, </w:t>
-      </w:r>
-      <w:r>
-        <w:t xml:space="preserve">15, </w:t>
-      </w:r>
-      <w:r>
-        <w:t>End]</w:t>
-      </w:r>
+        <w:t xml:space="preserve"> 7: [Start, 1, 3, 5, 7, 9, 11, 13, 14, End]</w:t>
+      </w:r>
+    </w:p>
+    <w:p>
+      <w:pPr>
+        <w:pStyle w:val="NoSpacing"/>
+      </w:pPr>
+      <w:r>
+        <w:t xml:space="preserve">Test </w:t>
+      </w:r>
+      <w:r>
+        <w:t>Path</w:t>
+      </w:r>
+      <w:r>
+        <w:t xml:space="preserve"> 8: [Start, 1, 3, 5, 7, 9, 11, 13, 14, 15, End]</w:t>
+      </w:r>
+      <w:r>
+        <w:br w:type="page"/>
+      </w:r>
+    </w:p>
+    <w:p>
+      <w:pPr>
+        <w:pStyle w:val="NoSpacing"/>
+      </w:pPr>
     </w:p>
     <w:sectPr>
       <w:pgSz w:w="12240" w:h="15840"/>

</xml_diff>

<commit_message>
corrected CFG for main
</commit_message>
<xml_diff>
--- a/Project/Test Cases.docx
+++ b/Project/Test Cases.docx
@@ -149,12 +149,16 @@
       <w:pPr>
         <w:pStyle w:val="Heading2"/>
         <w:keepLines w:val="0"/>
-      </w:pPr>
-      <w:proofErr w:type="spellStart"/>
-      <w:r>
+        <w:rPr>
+          <w:color w:val="C45911" w:themeColor="accent2" w:themeShade="BF"/>
+        </w:rPr>
+      </w:pPr>
+      <w:r>
+        <w:rPr>
+          <w:color w:val="C45911" w:themeColor="accent2" w:themeShade="BF"/>
+        </w:rPr>
         <w:t>open_character_stream</w:t>
       </w:r>
-      <w:proofErr w:type="spellEnd"/>
     </w:p>
     <w:p>
       <w:pPr>
@@ -200,12 +204,16 @@
       <w:pPr>
         <w:pStyle w:val="Heading2"/>
         <w:keepLines w:val="0"/>
-      </w:pPr>
-      <w:proofErr w:type="spellStart"/>
-      <w:r>
+        <w:rPr>
+          <w:color w:val="C45911" w:themeColor="accent2" w:themeShade="BF"/>
+        </w:rPr>
+      </w:pPr>
+      <w:r>
+        <w:rPr>
+          <w:color w:val="C45911" w:themeColor="accent2" w:themeShade="BF"/>
+        </w:rPr>
         <w:t>open_token_stream</w:t>
       </w:r>
-      <w:proofErr w:type="spellEnd"/>
     </w:p>
     <w:p>
       <w:pPr>
@@ -252,30 +260,37 @@
         <w:pStyle w:val="Heading2"/>
         <w:keepLines w:val="0"/>
       </w:pPr>
-      <w:proofErr w:type="spellStart"/>
       <w:r>
         <w:t>get_token</w:t>
       </w:r>
-      <w:proofErr w:type="spellEnd"/>
-    </w:p>
-    <w:p>
-      <w:pPr>
-        <w:pStyle w:val="NoSpacing"/>
-        <w:keepNext/>
-      </w:pPr>
-    </w:p>
-    <w:p>
-      <w:pPr>
-        <w:pStyle w:val="NoSpacing"/>
-        <w:keepNext/>
-      </w:pPr>
-      <w:r>
-        <w:t xml:space="preserve">Test </w:t>
-      </w:r>
-      <w:r>
-        <w:t>Path</w:t>
-      </w:r>
-      <w:r>
+    </w:p>
+    <w:p>
+      <w:pPr>
+        <w:pStyle w:val="NoSpacing"/>
+        <w:keepNext/>
+      </w:pPr>
+    </w:p>
+    <w:p>
+      <w:pPr>
+        <w:pStyle w:val="NoSpacing"/>
+        <w:keepNext/>
+      </w:pPr>
+      <w:r>
+        <w:rPr>
+          <w:highlight w:val="yellow"/>
+        </w:rPr>
+        <w:t xml:space="preserve">Test </w:t>
+      </w:r>
+      <w:r>
+        <w:rPr>
+          <w:highlight w:val="yellow"/>
+        </w:rPr>
+        <w:t>Path</w:t>
+      </w:r>
+      <w:r>
+        <w:rPr>
+          <w:highlight w:val="yellow"/>
+        </w:rPr>
         <w:t xml:space="preserve"> 1: [Start, 1, 2, End]</w:t>
       </w:r>
     </w:p>
@@ -408,11 +423,9 @@
         <w:pStyle w:val="Heading2"/>
         <w:keepLines w:val="0"/>
       </w:pPr>
-      <w:proofErr w:type="spellStart"/>
       <w:r>
         <w:t>is_token_end</w:t>
       </w:r>
-      <w:proofErr w:type="spellEnd"/>
     </w:p>
     <w:p>
       <w:pPr>
@@ -554,12 +567,16 @@
       <w:pPr>
         <w:pStyle w:val="Heading2"/>
         <w:keepLines w:val="0"/>
-      </w:pPr>
-      <w:proofErr w:type="spellStart"/>
-      <w:r>
+        <w:rPr>
+          <w:color w:val="C45911" w:themeColor="accent2" w:themeShade="BF"/>
+        </w:rPr>
+      </w:pPr>
+      <w:r>
+        <w:rPr>
+          <w:color w:val="C45911" w:themeColor="accent2" w:themeShade="BF"/>
+        </w:rPr>
         <w:t>token_type</w:t>
       </w:r>
-      <w:proofErr w:type="spellEnd"/>
     </w:p>
     <w:p>
       <w:pPr>
@@ -695,13 +712,17 @@
       <w:pPr>
         <w:pStyle w:val="Heading2"/>
         <w:keepLines w:val="0"/>
-      </w:pPr>
-      <w:proofErr w:type="spellStart"/>
-      <w:r>
+        <w:rPr>
+          <w:color w:val="C45911" w:themeColor="accent2" w:themeShade="BF"/>
+        </w:rPr>
+      </w:pPr>
+      <w:r>
+        <w:rPr>
+          <w:color w:val="C45911" w:themeColor="accent2" w:themeShade="BF"/>
+        </w:rPr>
         <w:lastRenderedPageBreak/>
         <w:t>print_token</w:t>
       </w:r>
-      <w:proofErr w:type="spellEnd"/>
     </w:p>
     <w:p>
       <w:pPr>
@@ -747,12 +768,16 @@
       <w:pPr>
         <w:pStyle w:val="Heading2"/>
         <w:keepLines w:val="0"/>
-      </w:pPr>
-      <w:proofErr w:type="spellStart"/>
-      <w:r>
+        <w:rPr>
+          <w:color w:val="C45911" w:themeColor="accent2" w:themeShade="BF"/>
+        </w:rPr>
+      </w:pPr>
+      <w:r>
+        <w:rPr>
+          <w:color w:val="C45911" w:themeColor="accent2" w:themeShade="BF"/>
+        </w:rPr>
         <w:t>is_comment</w:t>
       </w:r>
-      <w:proofErr w:type="spellEnd"/>
     </w:p>
     <w:p>
       <w:pPr>
@@ -799,11 +824,9 @@
         <w:pStyle w:val="Heading2"/>
         <w:keepLines w:val="0"/>
       </w:pPr>
-      <w:proofErr w:type="spellStart"/>
       <w:r>
         <w:t>is_keyword</w:t>
       </w:r>
-      <w:proofErr w:type="spellEnd"/>
     </w:p>
     <w:p>
       <w:pPr>
@@ -849,12 +872,16 @@
       <w:pPr>
         <w:pStyle w:val="Heading2"/>
         <w:keepLines w:val="0"/>
-      </w:pPr>
-      <w:proofErr w:type="spellStart"/>
-      <w:r>
+        <w:rPr>
+          <w:color w:val="C45911" w:themeColor="accent2" w:themeShade="BF"/>
+        </w:rPr>
+      </w:pPr>
+      <w:r>
+        <w:rPr>
+          <w:color w:val="C45911" w:themeColor="accent2" w:themeShade="BF"/>
+        </w:rPr>
         <w:t>is_char_constant</w:t>
       </w:r>
-      <w:proofErr w:type="spellEnd"/>
     </w:p>
     <w:p>
       <w:pPr>
@@ -901,11 +928,9 @@
         <w:pStyle w:val="Heading2"/>
         <w:keepLines w:val="0"/>
       </w:pPr>
-      <w:proofErr w:type="spellStart"/>
       <w:r>
         <w:t>is_num_constant</w:t>
       </w:r>
-      <w:proofErr w:type="spellEnd"/>
     </w:p>
     <w:p>
       <w:pPr>
@@ -967,11 +992,9 @@
         <w:pStyle w:val="Heading2"/>
         <w:keepLines w:val="0"/>
       </w:pPr>
-      <w:proofErr w:type="spellStart"/>
       <w:r>
         <w:t>is_str_constant</w:t>
       </w:r>
-      <w:proofErr w:type="spellEnd"/>
     </w:p>
     <w:p>
       <w:pPr>
@@ -1033,11 +1056,9 @@
         <w:pStyle w:val="Heading2"/>
         <w:keepLines w:val="0"/>
       </w:pPr>
-      <w:proofErr w:type="spellStart"/>
       <w:r>
         <w:t>is_identifier</w:t>
       </w:r>
-      <w:proofErr w:type="spellEnd"/>
     </w:p>
     <w:p>
       <w:pPr>
@@ -1098,13 +1119,17 @@
       <w:pPr>
         <w:pStyle w:val="Heading2"/>
         <w:keepLines w:val="0"/>
-      </w:pPr>
-      <w:proofErr w:type="spellStart"/>
-      <w:r>
+        <w:rPr>
+          <w:color w:val="C45911" w:themeColor="accent2" w:themeShade="BF"/>
+        </w:rPr>
+      </w:pPr>
+      <w:r>
+        <w:rPr>
+          <w:color w:val="C45911" w:themeColor="accent2" w:themeShade="BF"/>
+        </w:rPr>
         <w:lastRenderedPageBreak/>
         <w:t>print_spec_symbol</w:t>
       </w:r>
-      <w:proofErr w:type="spellEnd"/>
     </w:p>
     <w:p>
       <w:pPr>
@@ -1232,12 +1257,16 @@
       <w:pPr>
         <w:pStyle w:val="Heading2"/>
         <w:keepLines w:val="0"/>
-      </w:pPr>
-      <w:proofErr w:type="spellStart"/>
-      <w:r>
+        <w:rPr>
+          <w:color w:val="C45911" w:themeColor="accent2" w:themeShade="BF"/>
+        </w:rPr>
+      </w:pPr>
+      <w:r>
+        <w:rPr>
+          <w:color w:val="C45911" w:themeColor="accent2" w:themeShade="BF"/>
+        </w:rPr>
         <w:t>is_spec_symbol</w:t>
       </w:r>
-      <w:proofErr w:type="spellEnd"/>
     </w:p>
     <w:p>
       <w:pPr>
@@ -1368,8 +1397,74 @@
     </w:p>
     <w:p>
       <w:pPr>
-        <w:pStyle w:val="NoSpacing"/>
-      </w:pPr>
+        <w:pStyle w:val="Heading2"/>
+      </w:pPr>
+      <w:r>
+        <w:lastRenderedPageBreak/>
+        <w:t>main</w:t>
+      </w:r>
+    </w:p>
+    <w:p>
+      <w:pPr>
+        <w:pStyle w:val="NoSpacing"/>
+      </w:pPr>
+    </w:p>
+    <w:p>
+      <w:pPr>
+        <w:pStyle w:val="NoSpacing"/>
+      </w:pPr>
+      <w:r>
+        <w:t xml:space="preserve">Test Path 1: [main.Start, main.1, main.2, main.6, open_token_stream.Start, open_token_stream.1, open_token_stream.2, open_token_stream.4, open_token_stream.End, main.6, main.7, get_token.Start, get_token.1, get_token.2, get_token.End, main.7, main.8, main.9, print_token.Start, print_token.1, </w:t>
+      </w:r>
+      <w:r>
+        <w:t xml:space="preserve">token_type.Start, </w:t>
+      </w:r>
+      <w:r>
+        <w:t xml:space="preserve">, token_type.1, </w:t>
+      </w:r>
+      <w:r>
+        <w:t xml:space="preserve">is_keyword.Start, is_keyword.1, is_keyword.2, is_keyword.End, token_type.1, </w:t>
+      </w:r>
+      <w:r>
+        <w:t xml:space="preserve">token_type.2, token_type.End, </w:t>
+      </w:r>
+      <w:r>
+        <w:t xml:space="preserve">print_token.1, </w:t>
+      </w:r>
+      <w:r>
+        <w:t>print_token.2, print_token.3, print_token.4, print_token.5, print_token.6, print_token.7, print_token.8, print_token.9, print_token.10, print_token.11, print_token.12, print_token.End</w:t>
+      </w:r>
+      <w:r>
+        <w:t>, main.9, main.10,</w:t>
+      </w:r>
+      <w:r>
+        <w:t xml:space="preserve"> </w:t>
+      </w:r>
+      <w:r>
+        <w:t>get_token.</w:t>
+      </w:r>
+      <w:r>
+        <w:t>Start, get_token.1, get_token.3, get_token.4, get_token.5, get_token.4, get_token.6, get_token.7, get_token.End</w:t>
+      </w:r>
+      <w:r>
+        <w:t>, main.10, main.End</w:t>
+      </w:r>
+      <w:r>
+        <w:t>]</w:t>
+      </w:r>
+    </w:p>
+    <w:p>
+      <w:pPr>
+        <w:pStyle w:val="NoSpacing"/>
+      </w:pPr>
+    </w:p>
+    <w:p>
+      <w:pPr>
+        <w:pStyle w:val="NoSpacing"/>
+      </w:pPr>
+      <w:r>
+        <w:t xml:space="preserve">Test Path 2: </w:t>
+      </w:r>
     </w:p>
     <w:sectPr>
       <w:pgSz w:w="12240" w:h="15840"/>

</xml_diff>

<commit_message>
created four test paths for program-level testing
</commit_message>
<xml_diff>
--- a/Project/Test Cases.docx
+++ b/Project/Test Cases.docx
@@ -142,8 +142,80 @@
       </w:pPr>
       <w:r>
         <w:lastRenderedPageBreak/>
-        <w:t>Test Cases</w:t>
-      </w:r>
+        <w:t xml:space="preserve">Test </w:t>
+      </w:r>
+      <w:r>
+        <w:t>Paths</w:t>
+      </w:r>
+    </w:p>
+    <w:p>
+      <w:pPr>
+        <w:keepNext/>
+        <w:keepLines/>
+        <w:spacing w:before="40" w:after="0"/>
+        <w:outlineLvl w:val="1"/>
+        <w:rPr>
+          <w:rFonts w:eastAsiaTheme="majorEastAsia" w:cstheme="majorBidi"/>
+          <w:color w:val="2F5496" w:themeColor="accent1" w:themeShade="BF"/>
+          <w:sz w:val="26"/>
+          <w:szCs w:val="26"/>
+        </w:rPr>
+      </w:pPr>
+      <w:r>
+        <w:rPr>
+          <w:rFonts w:eastAsiaTheme="majorEastAsia" w:cstheme="majorBidi"/>
+          <w:color w:val="2F5496" w:themeColor="accent1" w:themeShade="BF"/>
+          <w:sz w:val="26"/>
+          <w:szCs w:val="26"/>
+        </w:rPr>
+        <w:t>main</w:t>
+      </w:r>
+    </w:p>
+    <w:p>
+      <w:pPr>
+        <w:spacing w:after="0" w:line="240" w:lineRule="auto"/>
+      </w:pPr>
+    </w:p>
+    <w:p>
+      <w:pPr>
+        <w:spacing w:after="0" w:line="240" w:lineRule="auto"/>
+      </w:pPr>
+      <w:r>
+        <w:rPr>
+          <w:highlight w:val="yellow"/>
+        </w:rPr>
+        <w:t>Test Path 1: [Start, 1, 2, 6, 7, 8, 9, 10, 8, End]</w:t>
+      </w:r>
+    </w:p>
+    <w:p>
+      <w:pPr>
+        <w:spacing w:after="0" w:line="240" w:lineRule="auto"/>
+      </w:pPr>
+      <w:r>
+        <w:rPr>
+          <w:highlight w:val="yellow"/>
+        </w:rPr>
+        <w:t>Test Path 2: [Start, 1, 3, 4, 6, 7, 8, End]</w:t>
+      </w:r>
+    </w:p>
+    <w:p>
+      <w:pPr>
+        <w:spacing w:after="0" w:line="240" w:lineRule="auto"/>
+        <w:rPr>
+          <w:highlight w:val="yellow"/>
+        </w:rPr>
+      </w:pPr>
+      <w:r>
+        <w:rPr>
+          <w:highlight w:val="yellow"/>
+        </w:rPr>
+        <w:t>Test Path 3: [Start, 1, 3, 5, End]</w:t>
+      </w:r>
+    </w:p>
+    <w:p>
+      <w:pPr>
+        <w:pStyle w:val="NoSpacing"/>
+      </w:pPr>
     </w:p>
     <w:p>
       <w:pPr>
@@ -153,12 +225,14 @@
           <w:color w:val="C45911" w:themeColor="accent2" w:themeShade="BF"/>
         </w:rPr>
       </w:pPr>
+      <w:proofErr w:type="spellStart"/>
       <w:r>
         <w:rPr>
           <w:color w:val="C45911" w:themeColor="accent2" w:themeShade="BF"/>
         </w:rPr>
         <w:t>open_character_stream</w:t>
       </w:r>
+      <w:proofErr w:type="spellEnd"/>
     </w:p>
     <w:p>
       <w:pPr>
@@ -208,12 +282,14 @@
           <w:color w:val="C45911" w:themeColor="accent2" w:themeShade="BF"/>
         </w:rPr>
       </w:pPr>
+      <w:proofErr w:type="spellStart"/>
       <w:r>
         <w:rPr>
           <w:color w:val="C45911" w:themeColor="accent2" w:themeShade="BF"/>
         </w:rPr>
         <w:t>open_token_stream</w:t>
       </w:r>
+      <w:proofErr w:type="spellEnd"/>
     </w:p>
     <w:p>
       <w:pPr>
@@ -260,9 +336,11 @@
         <w:pStyle w:val="Heading2"/>
         <w:keepLines w:val="0"/>
       </w:pPr>
+      <w:proofErr w:type="spellStart"/>
       <w:r>
         <w:t>get_token</w:t>
       </w:r>
+      <w:proofErr w:type="spellEnd"/>
     </w:p>
     <w:p>
       <w:pPr>
@@ -300,12 +378,21 @@
         <w:keepNext/>
       </w:pPr>
       <w:r>
-        <w:t xml:space="preserve">Test </w:t>
-      </w:r>
-      <w:r>
-        <w:t>Path</w:t>
-      </w:r>
-      <w:r>
+        <w:rPr>
+          <w:highlight w:val="yellow"/>
+        </w:rPr>
+        <w:t xml:space="preserve">Test </w:t>
+      </w:r>
+      <w:r>
+        <w:rPr>
+          <w:highlight w:val="yellow"/>
+        </w:rPr>
+        <w:t>Path</w:t>
+      </w:r>
+      <w:r>
+        <w:rPr>
+          <w:highlight w:val="yellow"/>
+        </w:rPr>
         <w:t xml:space="preserve"> 2: [Start, 1, 3, 4, 5, 4, 6, 7, End]</w:t>
       </w:r>
     </w:p>
@@ -315,12 +402,21 @@
         <w:keepNext/>
       </w:pPr>
       <w:r>
-        <w:t xml:space="preserve">Test </w:t>
-      </w:r>
-      <w:r>
-        <w:t>Path</w:t>
-      </w:r>
-      <w:r>
+        <w:rPr>
+          <w:highlight w:val="yellow"/>
+        </w:rPr>
+        <w:t xml:space="preserve">Test </w:t>
+      </w:r>
+      <w:r>
+        <w:rPr>
+          <w:highlight w:val="yellow"/>
+        </w:rPr>
+        <w:t>Path</w:t>
+      </w:r>
+      <w:r>
+        <w:rPr>
+          <w:highlight w:val="yellow"/>
+        </w:rPr>
         <w:t xml:space="preserve"> 3: [Start, 1, 3, 4, 6, 8, 9, End]</w:t>
       </w:r>
     </w:p>
@@ -330,12 +426,21 @@
         <w:keepNext/>
       </w:pPr>
       <w:r>
-        <w:t xml:space="preserve">Test </w:t>
-      </w:r>
-      <w:r>
-        <w:t>Path</w:t>
-      </w:r>
-      <w:r>
+        <w:rPr>
+          <w:highlight w:val="yellow"/>
+        </w:rPr>
+        <w:t xml:space="preserve">Test </w:t>
+      </w:r>
+      <w:r>
+        <w:rPr>
+          <w:highlight w:val="yellow"/>
+        </w:rPr>
+        <w:t>Path</w:t>
+      </w:r>
+      <w:r>
+        <w:rPr>
+          <w:highlight w:val="yellow"/>
+        </w:rPr>
         <w:t xml:space="preserve"> 4: [Start, 1, 3, 4, 6, 8, 10, 11, 12, 13, 14, 15, End]</w:t>
       </w:r>
     </w:p>
@@ -345,12 +450,21 @@
         <w:keepNext/>
       </w:pPr>
       <w:r>
-        <w:t xml:space="preserve">Test </w:t>
-      </w:r>
-      <w:r>
-        <w:t>Path</w:t>
-      </w:r>
-      <w:r>
+        <w:rPr>
+          <w:highlight w:val="yellow"/>
+        </w:rPr>
+        <w:t xml:space="preserve">Test </w:t>
+      </w:r>
+      <w:r>
+        <w:rPr>
+          <w:highlight w:val="yellow"/>
+        </w:rPr>
+        <w:t>Path</w:t>
+      </w:r>
+      <w:r>
+        <w:rPr>
+          <w:highlight w:val="yellow"/>
+        </w:rPr>
         <w:t xml:space="preserve"> 5: [Start, 1, 3, 4, 6, 8, 10, 12, 14, 16, 17, 18, 19, 17, 20, 21, End]</w:t>
       </w:r>
     </w:p>
@@ -423,9 +537,11 @@
         <w:pStyle w:val="Heading2"/>
         <w:keepLines w:val="0"/>
       </w:pPr>
+      <w:proofErr w:type="spellStart"/>
       <w:r>
         <w:t>is_token_end</w:t>
       </w:r>
+      <w:proofErr w:type="spellEnd"/>
     </w:p>
     <w:p>
       <w:pPr>
@@ -571,31 +687,43 @@
           <w:color w:val="C45911" w:themeColor="accent2" w:themeShade="BF"/>
         </w:rPr>
       </w:pPr>
+      <w:proofErr w:type="spellStart"/>
       <w:r>
         <w:rPr>
           <w:color w:val="C45911" w:themeColor="accent2" w:themeShade="BF"/>
         </w:rPr>
+        <w:lastRenderedPageBreak/>
         <w:t>token_type</w:t>
       </w:r>
-    </w:p>
-    <w:p>
-      <w:pPr>
-        <w:pStyle w:val="NoSpacing"/>
-        <w:keepNext/>
-      </w:pPr>
-    </w:p>
-    <w:p>
-      <w:pPr>
-        <w:pStyle w:val="NoSpacing"/>
-        <w:keepNext/>
-      </w:pPr>
-      <w:r>
-        <w:t xml:space="preserve">Test </w:t>
-      </w:r>
-      <w:r>
-        <w:t>Path</w:t>
-      </w:r>
-      <w:r>
+      <w:proofErr w:type="spellEnd"/>
+    </w:p>
+    <w:p>
+      <w:pPr>
+        <w:pStyle w:val="NoSpacing"/>
+        <w:keepNext/>
+      </w:pPr>
+    </w:p>
+    <w:p>
+      <w:pPr>
+        <w:pStyle w:val="NoSpacing"/>
+        <w:keepNext/>
+      </w:pPr>
+      <w:r>
+        <w:rPr>
+          <w:highlight w:val="yellow"/>
+        </w:rPr>
+        <w:t xml:space="preserve">Test </w:t>
+      </w:r>
+      <w:r>
+        <w:rPr>
+          <w:highlight w:val="yellow"/>
+        </w:rPr>
+        <w:t>Path</w:t>
+      </w:r>
+      <w:r>
+        <w:rPr>
+          <w:highlight w:val="yellow"/>
+        </w:rPr>
         <w:t xml:space="preserve"> 1: [Start, 1, 2, End]</w:t>
       </w:r>
     </w:p>
@@ -716,32 +844,42 @@
           <w:color w:val="C45911" w:themeColor="accent2" w:themeShade="BF"/>
         </w:rPr>
       </w:pPr>
+      <w:proofErr w:type="spellStart"/>
       <w:r>
         <w:rPr>
           <w:color w:val="C45911" w:themeColor="accent2" w:themeShade="BF"/>
         </w:rPr>
-        <w:lastRenderedPageBreak/>
         <w:t>print_token</w:t>
       </w:r>
-    </w:p>
-    <w:p>
-      <w:pPr>
-        <w:pStyle w:val="NoSpacing"/>
-        <w:keepNext/>
-      </w:pPr>
-    </w:p>
-    <w:p>
-      <w:pPr>
-        <w:pStyle w:val="NoSpacing"/>
-        <w:keepNext/>
-      </w:pPr>
-      <w:r>
-        <w:t xml:space="preserve">Test </w:t>
-      </w:r>
-      <w:r>
-        <w:t>Path</w:t>
-      </w:r>
-      <w:r>
+      <w:proofErr w:type="spellEnd"/>
+    </w:p>
+    <w:p>
+      <w:pPr>
+        <w:pStyle w:val="NoSpacing"/>
+        <w:keepNext/>
+      </w:pPr>
+    </w:p>
+    <w:p>
+      <w:pPr>
+        <w:pStyle w:val="NoSpacing"/>
+        <w:keepNext/>
+      </w:pPr>
+      <w:r>
+        <w:rPr>
+          <w:highlight w:val="yellow"/>
+        </w:rPr>
+        <w:t xml:space="preserve">Test </w:t>
+      </w:r>
+      <w:r>
+        <w:rPr>
+          <w:highlight w:val="yellow"/>
+        </w:rPr>
+        <w:t>Path</w:t>
+      </w:r>
+      <w:r>
+        <w:rPr>
+          <w:highlight w:val="yellow"/>
+        </w:rPr>
         <w:t xml:space="preserve"> 1: [Start, 1, 2, 3, 4, 5, 6, 7, 8, 9, 10, 11, 12, End]</w:t>
       </w:r>
     </w:p>
@@ -750,12 +888,21 @@
         <w:pStyle w:val="NoSpacing"/>
       </w:pPr>
       <w:r>
-        <w:t xml:space="preserve">Test </w:t>
-      </w:r>
-      <w:r>
-        <w:t>Path</w:t>
-      </w:r>
-      <w:r>
+        <w:rPr>
+          <w:highlight w:val="yellow"/>
+        </w:rPr>
+        <w:t xml:space="preserve">Test </w:t>
+      </w:r>
+      <w:r>
+        <w:rPr>
+          <w:highlight w:val="yellow"/>
+        </w:rPr>
+        <w:t>Path</w:t>
+      </w:r>
+      <w:r>
+        <w:rPr>
+          <w:highlight w:val="yellow"/>
+        </w:rPr>
         <w:t xml:space="preserve"> 2: [Start, 1, 3, 5, 7, 9, 11, End]</w:t>
       </w:r>
     </w:p>
@@ -772,12 +919,14 @@
           <w:color w:val="C45911" w:themeColor="accent2" w:themeShade="BF"/>
         </w:rPr>
       </w:pPr>
+      <w:proofErr w:type="spellStart"/>
       <w:r>
         <w:rPr>
           <w:color w:val="C45911" w:themeColor="accent2" w:themeShade="BF"/>
         </w:rPr>
         <w:t>is_comment</w:t>
       </w:r>
+      <w:proofErr w:type="spellEnd"/>
     </w:p>
     <w:p>
       <w:pPr>
@@ -824,28 +973,39 @@
         <w:pStyle w:val="Heading2"/>
         <w:keepLines w:val="0"/>
       </w:pPr>
+      <w:proofErr w:type="spellStart"/>
       <w:r>
         <w:t>is_keyword</w:t>
       </w:r>
-    </w:p>
-    <w:p>
-      <w:pPr>
-        <w:pStyle w:val="NoSpacing"/>
-        <w:keepNext/>
-      </w:pPr>
-    </w:p>
-    <w:p>
-      <w:pPr>
-        <w:pStyle w:val="NoSpacing"/>
-        <w:keepNext/>
-      </w:pPr>
-      <w:r>
-        <w:t xml:space="preserve">Test </w:t>
-      </w:r>
-      <w:r>
-        <w:t>Path</w:t>
-      </w:r>
-      <w:r>
+      <w:proofErr w:type="spellEnd"/>
+    </w:p>
+    <w:p>
+      <w:pPr>
+        <w:pStyle w:val="NoSpacing"/>
+        <w:keepNext/>
+      </w:pPr>
+    </w:p>
+    <w:p>
+      <w:pPr>
+        <w:pStyle w:val="NoSpacing"/>
+        <w:keepNext/>
+      </w:pPr>
+      <w:r>
+        <w:rPr>
+          <w:highlight w:val="yellow"/>
+        </w:rPr>
+        <w:t xml:space="preserve">Test </w:t>
+      </w:r>
+      <w:r>
+        <w:rPr>
+          <w:highlight w:val="yellow"/>
+        </w:rPr>
+        <w:t>Path</w:t>
+      </w:r>
+      <w:r>
+        <w:rPr>
+          <w:highlight w:val="yellow"/>
+        </w:rPr>
         <w:t xml:space="preserve"> 1: [Start, 1, 2, End]</w:t>
       </w:r>
     </w:p>
@@ -854,12 +1014,21 @@
         <w:pStyle w:val="NoSpacing"/>
       </w:pPr>
       <w:r>
-        <w:t xml:space="preserve">Test </w:t>
-      </w:r>
-      <w:r>
-        <w:t>Path</w:t>
-      </w:r>
-      <w:r>
+        <w:rPr>
+          <w:highlight w:val="yellow"/>
+        </w:rPr>
+        <w:t xml:space="preserve">Test </w:t>
+      </w:r>
+      <w:r>
+        <w:rPr>
+          <w:highlight w:val="yellow"/>
+        </w:rPr>
+        <w:t>Path</w:t>
+      </w:r>
+      <w:r>
+        <w:rPr>
+          <w:highlight w:val="yellow"/>
+        </w:rPr>
         <w:t xml:space="preserve"> 2: [Start, 1, 3, End]</w:t>
       </w:r>
     </w:p>
@@ -876,12 +1045,14 @@
           <w:color w:val="C45911" w:themeColor="accent2" w:themeShade="BF"/>
         </w:rPr>
       </w:pPr>
+      <w:proofErr w:type="spellStart"/>
       <w:r>
         <w:rPr>
           <w:color w:val="C45911" w:themeColor="accent2" w:themeShade="BF"/>
         </w:rPr>
         <w:t>is_char_constant</w:t>
       </w:r>
+      <w:proofErr w:type="spellEnd"/>
     </w:p>
     <w:p>
       <w:pPr>
@@ -928,9 +1099,11 @@
         <w:pStyle w:val="Heading2"/>
         <w:keepLines w:val="0"/>
       </w:pPr>
+      <w:proofErr w:type="spellStart"/>
       <w:r>
         <w:t>is_num_constant</w:t>
       </w:r>
+      <w:proofErr w:type="spellEnd"/>
     </w:p>
     <w:p>
       <w:pPr>
@@ -992,9 +1165,11 @@
         <w:pStyle w:val="Heading2"/>
         <w:keepLines w:val="0"/>
       </w:pPr>
+      <w:proofErr w:type="spellStart"/>
       <w:r>
         <w:t>is_str_constant</w:t>
       </w:r>
+      <w:proofErr w:type="spellEnd"/>
     </w:p>
     <w:p>
       <w:pPr>
@@ -1056,9 +1231,12 @@
         <w:pStyle w:val="Heading2"/>
         <w:keepLines w:val="0"/>
       </w:pPr>
-      <w:r>
+      <w:proofErr w:type="spellStart"/>
+      <w:r>
+        <w:lastRenderedPageBreak/>
         <w:t>is_identifier</w:t>
       </w:r>
+      <w:proofErr w:type="spellEnd"/>
     </w:p>
     <w:p>
       <w:pPr>
@@ -1123,13 +1301,14 @@
           <w:color w:val="C45911" w:themeColor="accent2" w:themeShade="BF"/>
         </w:rPr>
       </w:pPr>
+      <w:proofErr w:type="spellStart"/>
       <w:r>
         <w:rPr>
           <w:color w:val="C45911" w:themeColor="accent2" w:themeShade="BF"/>
         </w:rPr>
-        <w:lastRenderedPageBreak/>
         <w:t>print_spec_symbol</w:t>
       </w:r>
+      <w:proofErr w:type="spellEnd"/>
     </w:p>
     <w:p>
       <w:pPr>
@@ -1261,12 +1440,14 @@
           <w:color w:val="C45911" w:themeColor="accent2" w:themeShade="BF"/>
         </w:rPr>
       </w:pPr>
+      <w:proofErr w:type="spellStart"/>
       <w:r>
         <w:rPr>
           <w:color w:val="C45911" w:themeColor="accent2" w:themeShade="BF"/>
         </w:rPr>
         <w:t>is_spec_symbol</w:t>
       </w:r>
+      <w:proofErr w:type="spellEnd"/>
     </w:p>
     <w:p>
       <w:pPr>
@@ -1397,58 +1578,219 @@
     </w:p>
     <w:p>
       <w:pPr>
+        <w:pStyle w:val="Heading1"/>
+      </w:pPr>
+      <w:r>
+        <w:lastRenderedPageBreak/>
+        <w:t>Program-Level Testing Paths</w:t>
+      </w:r>
+    </w:p>
+    <w:p>
+      <w:pPr>
+        <w:pStyle w:val="NoSpacing"/>
+      </w:pPr>
+    </w:p>
+    <w:p>
+      <w:pPr>
         <w:pStyle w:val="Heading2"/>
       </w:pPr>
       <w:r>
-        <w:lastRenderedPageBreak/>
-        <w:t>main</w:t>
-      </w:r>
-    </w:p>
-    <w:p>
-      <w:pPr>
-        <w:pStyle w:val="NoSpacing"/>
-      </w:pPr>
-    </w:p>
-    <w:p>
-      <w:pPr>
-        <w:pStyle w:val="NoSpacing"/>
-      </w:pPr>
-      <w:r>
-        <w:t xml:space="preserve">Test Path 1: [main.Start, main.1, main.2, main.6, open_token_stream.Start, open_token_stream.1, open_token_stream.2, open_token_stream.4, open_token_stream.End, main.6, main.7, get_token.Start, get_token.1, get_token.2, get_token.End, main.7, main.8, main.9, print_token.Start, print_token.1, </w:t>
-      </w:r>
-      <w:r>
-        <w:t xml:space="preserve">token_type.Start, </w:t>
-      </w:r>
-      <w:r>
-        <w:t xml:space="preserve">, token_type.1, </w:t>
-      </w:r>
-      <w:r>
-        <w:t xml:space="preserve">is_keyword.Start, is_keyword.1, is_keyword.2, is_keyword.End, token_type.1, </w:t>
-      </w:r>
-      <w:r>
-        <w:t xml:space="preserve">token_type.2, token_type.End, </w:t>
-      </w:r>
-      <w:r>
+        <w:t>Test Path 1</w:t>
+      </w:r>
+    </w:p>
+    <w:p>
+      <w:pPr>
+        <w:pStyle w:val="NoSpacing"/>
+      </w:pPr>
+      <w:r>
+        <w:t>[</w:t>
+      </w:r>
+      <w:proofErr w:type="spellStart"/>
+      <w:r>
+        <w:t>main.Start</w:t>
+      </w:r>
+      <w:proofErr w:type="spellEnd"/>
+      <w:r>
+        <w:t xml:space="preserve">, main.1, main.2, main.6, main.7, </w:t>
+      </w:r>
+      <w:proofErr w:type="spellStart"/>
+      <w:r>
+        <w:rPr>
+          <w:color w:val="4472C4" w:themeColor="accent1"/>
+        </w:rPr>
+        <w:t>get_token.Start</w:t>
+      </w:r>
+      <w:proofErr w:type="spellEnd"/>
+      <w:r>
+        <w:rPr>
+          <w:color w:val="4472C4" w:themeColor="accent1"/>
+        </w:rPr>
+        <w:t xml:space="preserve">, get_token.1, get_token.2, </w:t>
+      </w:r>
+      <w:proofErr w:type="spellStart"/>
+      <w:r>
+        <w:rPr>
+          <w:color w:val="4472C4" w:themeColor="accent1"/>
+        </w:rPr>
+        <w:t>get_token.End</w:t>
+      </w:r>
+      <w:proofErr w:type="spellEnd"/>
+      <w:r>
+        <w:t xml:space="preserve">, main.7, main.8, main.9, </w:t>
+      </w:r>
+      <w:proofErr w:type="spellStart"/>
+      <w:r>
+        <w:rPr>
+          <w:color w:val="4472C4" w:themeColor="accent1"/>
+        </w:rPr>
+        <w:t>print_token.Start</w:t>
+      </w:r>
+      <w:proofErr w:type="spellEnd"/>
+      <w:r>
+        <w:rPr>
+          <w:color w:val="4472C4" w:themeColor="accent1"/>
+        </w:rPr>
+        <w:t>, print_token.1,</w:t>
+      </w:r>
+      <w:r>
+        <w:t xml:space="preserve"> </w:t>
+      </w:r>
+      <w:proofErr w:type="spellStart"/>
+      <w:r>
+        <w:rPr>
+          <w:color w:val="ED7D31" w:themeColor="accent2"/>
+        </w:rPr>
+        <w:t>token_type.Start</w:t>
+      </w:r>
+      <w:proofErr w:type="spellEnd"/>
+      <w:r>
+        <w:rPr>
+          <w:color w:val="ED7D31" w:themeColor="accent2"/>
+        </w:rPr>
+        <w:t xml:space="preserve">, </w:t>
+      </w:r>
+      <w:r>
+        <w:rPr>
+          <w:color w:val="ED7D31" w:themeColor="accent2"/>
+        </w:rPr>
+        <w:t>, token_type.1,</w:t>
+      </w:r>
+      <w:r>
+        <w:t xml:space="preserve"> </w:t>
+      </w:r>
+      <w:proofErr w:type="spellStart"/>
+      <w:r>
+        <w:rPr>
+          <w:color w:val="A5A5A5" w:themeColor="accent3"/>
+        </w:rPr>
+        <w:t>is_keyword.Start</w:t>
+      </w:r>
+      <w:proofErr w:type="spellEnd"/>
+      <w:r>
+        <w:rPr>
+          <w:color w:val="A5A5A5" w:themeColor="accent3"/>
+        </w:rPr>
+        <w:t xml:space="preserve">, is_keyword.1, is_keyword.2, </w:t>
+      </w:r>
+      <w:proofErr w:type="spellStart"/>
+      <w:r>
+        <w:rPr>
+          <w:color w:val="A5A5A5" w:themeColor="accent3"/>
+        </w:rPr>
+        <w:t>is_keyword.End</w:t>
+      </w:r>
+      <w:proofErr w:type="spellEnd"/>
+      <w:r>
+        <w:t xml:space="preserve">, </w:t>
+      </w:r>
+      <w:r>
+        <w:rPr>
+          <w:color w:val="ED7D31" w:themeColor="accent2"/>
+        </w:rPr>
+        <w:t xml:space="preserve">token_type.1, </w:t>
+      </w:r>
+      <w:r>
+        <w:rPr>
+          <w:color w:val="ED7D31" w:themeColor="accent2"/>
+        </w:rPr>
+        <w:t xml:space="preserve">token_type.2, </w:t>
+      </w:r>
+      <w:proofErr w:type="spellStart"/>
+      <w:r>
+        <w:rPr>
+          <w:color w:val="ED7D31" w:themeColor="accent2"/>
+        </w:rPr>
+        <w:t>token_type.End</w:t>
+      </w:r>
+      <w:proofErr w:type="spellEnd"/>
+      <w:r>
+        <w:t xml:space="preserve">, </w:t>
+      </w:r>
+      <w:r>
+        <w:rPr>
+          <w:color w:val="4472C4" w:themeColor="accent1"/>
+        </w:rPr>
         <w:t xml:space="preserve">print_token.1, </w:t>
       </w:r>
       <w:r>
-        <w:t>print_token.2, print_token.3, print_token.4, print_token.5, print_token.6, print_token.7, print_token.8, print_token.9, print_token.10, print_token.11, print_token.12, print_token.End</w:t>
-      </w:r>
+        <w:rPr>
+          <w:color w:val="4472C4" w:themeColor="accent1"/>
+        </w:rPr>
+        <w:t xml:space="preserve">print_token.2, print_token.3, print_token.4, print_token.5, print_token.6, print_token.7, print_token.8, print_token.9, print_token.10, print_token.11, print_token.12, </w:t>
+      </w:r>
+      <w:proofErr w:type="spellStart"/>
+      <w:r>
+        <w:rPr>
+          <w:color w:val="4472C4" w:themeColor="accent1"/>
+        </w:rPr>
+        <w:t>print_token.End</w:t>
+      </w:r>
+      <w:proofErr w:type="spellEnd"/>
       <w:r>
         <w:t>, main.9, main.10,</w:t>
       </w:r>
       <w:r>
         <w:t xml:space="preserve"> </w:t>
       </w:r>
-      <w:r>
+      <w:proofErr w:type="spellStart"/>
+      <w:r>
+        <w:rPr>
+          <w:color w:val="4472C4" w:themeColor="accent1"/>
+        </w:rPr>
         <w:t>get_token.</w:t>
       </w:r>
       <w:r>
-        <w:t>Start, get_token.1, get_token.3, get_token.4, get_token.5, get_token.4, get_token.6, get_token.7, get_token.End</w:t>
-      </w:r>
-      <w:r>
-        <w:t>, main.10, main.End</w:t>
-      </w:r>
+        <w:rPr>
+          <w:color w:val="4472C4" w:themeColor="accent1"/>
+        </w:rPr>
+        <w:t>Start</w:t>
+      </w:r>
+      <w:proofErr w:type="spellEnd"/>
+      <w:r>
+        <w:rPr>
+          <w:color w:val="4472C4" w:themeColor="accent1"/>
+        </w:rPr>
+        <w:t xml:space="preserve">, get_token.1, get_token.3, get_token.4, get_token.5, get_token.4, get_token.6, get_token.7, </w:t>
+      </w:r>
+      <w:proofErr w:type="spellStart"/>
+      <w:r>
+        <w:rPr>
+          <w:color w:val="4472C4" w:themeColor="accent1"/>
+        </w:rPr>
+        <w:t>get_token.End</w:t>
+      </w:r>
+      <w:proofErr w:type="spellEnd"/>
+      <w:r>
+        <w:t xml:space="preserve">, main.10, </w:t>
+      </w:r>
+      <w:r>
+        <w:t xml:space="preserve">main.8, </w:t>
+      </w:r>
+      <w:proofErr w:type="spellStart"/>
+      <w:r>
+        <w:t>main.End</w:t>
+      </w:r>
+      <w:proofErr w:type="spellEnd"/>
       <w:r>
         <w:t>]</w:t>
       </w:r>
@@ -1460,11 +1802,527 @@
     </w:p>
     <w:p>
       <w:pPr>
-        <w:pStyle w:val="NoSpacing"/>
-      </w:pPr>
-      <w:r>
-        <w:t xml:space="preserve">Test Path 2: </w:t>
-      </w:r>
+        <w:pStyle w:val="Heading2"/>
+      </w:pPr>
+      <w:r>
+        <w:t>Test Path 2</w:t>
+      </w:r>
+    </w:p>
+    <w:p>
+      <w:pPr>
+        <w:pStyle w:val="NoSpacing"/>
+      </w:pPr>
+      <w:r>
+        <w:t>[</w:t>
+      </w:r>
+      <w:proofErr w:type="spellStart"/>
+      <w:r>
+        <w:t>main.</w:t>
+      </w:r>
+      <w:r>
+        <w:t>Start</w:t>
+      </w:r>
+      <w:proofErr w:type="spellEnd"/>
+      <w:r>
+        <w:t xml:space="preserve">, main.1, main.3, main.4, main.6, main.7, </w:t>
+      </w:r>
+      <w:proofErr w:type="spellStart"/>
+      <w:r>
+        <w:rPr>
+          <w:color w:val="4472C4" w:themeColor="accent1"/>
+        </w:rPr>
+        <w:t>get_token.</w:t>
+      </w:r>
+      <w:r>
+        <w:rPr>
+          <w:color w:val="4472C4" w:themeColor="accent1"/>
+        </w:rPr>
+        <w:t>Start</w:t>
+      </w:r>
+      <w:proofErr w:type="spellEnd"/>
+      <w:r>
+        <w:rPr>
+          <w:color w:val="4472C4" w:themeColor="accent1"/>
+        </w:rPr>
+        <w:t xml:space="preserve">, get_token.1, get_token.3, get_token.4, get_token.6, get_token.8, get_token.9, </w:t>
+      </w:r>
+      <w:proofErr w:type="spellStart"/>
+      <w:r>
+        <w:rPr>
+          <w:color w:val="4472C4" w:themeColor="accent1"/>
+        </w:rPr>
+        <w:t>get_token.End</w:t>
+      </w:r>
+      <w:proofErr w:type="spellEnd"/>
+      <w:r>
+        <w:rPr>
+          <w:color w:val="4472C4" w:themeColor="accent1"/>
+        </w:rPr>
+        <w:t xml:space="preserve"> </w:t>
+      </w:r>
+      <w:r>
+        <w:t xml:space="preserve">main.8, </w:t>
+      </w:r>
+      <w:proofErr w:type="spellStart"/>
+      <w:r>
+        <w:t>main.End</w:t>
+      </w:r>
+      <w:proofErr w:type="spellEnd"/>
+      <w:r>
+        <w:t>]</w:t>
+      </w:r>
+    </w:p>
+    <w:p>
+      <w:pPr>
+        <w:pStyle w:val="NoSpacing"/>
+      </w:pPr>
+    </w:p>
+    <w:p>
+      <w:pPr>
+        <w:pStyle w:val="Heading2"/>
+      </w:pPr>
+      <w:r>
+        <w:t>Testing Path 3</w:t>
+      </w:r>
+    </w:p>
+    <w:p>
+      <w:pPr>
+        <w:pStyle w:val="NoSpacing"/>
+      </w:pPr>
+      <w:r>
+        <w:t>[</w:t>
+      </w:r>
+      <w:proofErr w:type="spellStart"/>
+      <w:proofErr w:type="gramStart"/>
+      <w:r>
+        <w:t>main.</w:t>
+      </w:r>
+      <w:r>
+        <w:t>Start</w:t>
+      </w:r>
+      <w:proofErr w:type="spellEnd"/>
+      <w:proofErr w:type="gramEnd"/>
+      <w:r>
+        <w:t xml:space="preserve">, main.1, main.3, main.5, </w:t>
+      </w:r>
+      <w:proofErr w:type="spellStart"/>
+      <w:r>
+        <w:t>main.End</w:t>
+      </w:r>
+      <w:proofErr w:type="spellEnd"/>
+      <w:r>
+        <w:t>]</w:t>
+      </w:r>
+    </w:p>
+    <w:p>
+      <w:pPr>
+        <w:pStyle w:val="NoSpacing"/>
+      </w:pPr>
+    </w:p>
+    <w:p>
+      <w:pPr>
+        <w:pStyle w:val="Heading2"/>
+      </w:pPr>
+      <w:r>
+        <w:t>Testing Path 4</w:t>
+      </w:r>
+    </w:p>
+    <w:p>
+      <w:pPr>
+        <w:pStyle w:val="NoSpacing"/>
+      </w:pPr>
+      <w:r>
+        <w:t>[</w:t>
+      </w:r>
+      <w:proofErr w:type="spellStart"/>
+      <w:r>
+        <w:t>main.Start</w:t>
+      </w:r>
+      <w:proofErr w:type="spellEnd"/>
+      <w:r>
+        <w:t xml:space="preserve">, main.1, main.2, main.6, main.7, </w:t>
+      </w:r>
+      <w:proofErr w:type="spellStart"/>
+      <w:r>
+        <w:rPr>
+          <w:color w:val="4472C4" w:themeColor="accent1"/>
+        </w:rPr>
+        <w:t>get_token.</w:t>
+      </w:r>
+      <w:r>
+        <w:rPr>
+          <w:color w:val="4472C4" w:themeColor="accent1"/>
+        </w:rPr>
+        <w:t>Start</w:t>
+      </w:r>
+      <w:proofErr w:type="spellEnd"/>
+      <w:r>
+        <w:rPr>
+          <w:color w:val="4472C4" w:themeColor="accent1"/>
+        </w:rPr>
+        <w:t xml:space="preserve">, get_token.1, get_token.3, get_token.4, get_token.6, get_token.8, get_token.10, get_token.11, get_token.12, get_token.13, get_token.14, get_token.15, </w:t>
+      </w:r>
+      <w:proofErr w:type="spellStart"/>
+      <w:r>
+        <w:rPr>
+          <w:color w:val="4472C4" w:themeColor="accent1"/>
+        </w:rPr>
+        <w:t>get_token.End</w:t>
+      </w:r>
+      <w:proofErr w:type="spellEnd"/>
+      <w:r>
+        <w:t xml:space="preserve">, main.7, main.8, main.9, </w:t>
+      </w:r>
+      <w:proofErr w:type="spellStart"/>
+      <w:r>
+        <w:rPr>
+          <w:color w:val="4472C4" w:themeColor="accent1"/>
+        </w:rPr>
+        <w:t>print_token.</w:t>
+      </w:r>
+      <w:r>
+        <w:rPr>
+          <w:color w:val="4472C4" w:themeColor="accent1"/>
+        </w:rPr>
+        <w:t>Start</w:t>
+      </w:r>
+      <w:proofErr w:type="spellEnd"/>
+      <w:r>
+        <w:rPr>
+          <w:color w:val="4472C4" w:themeColor="accent1"/>
+        </w:rPr>
+        <w:t>, print_token.1</w:t>
+      </w:r>
+      <w:r>
+        <w:rPr>
+          <w:color w:val="4472C4" w:themeColor="accent1"/>
+        </w:rPr>
+        <w:t>,</w:t>
+      </w:r>
+      <w:r>
+        <w:t xml:space="preserve"> </w:t>
+      </w:r>
+      <w:proofErr w:type="spellStart"/>
+      <w:r>
+        <w:rPr>
+          <w:color w:val="ED7D31" w:themeColor="accent2"/>
+        </w:rPr>
+        <w:t>token_type.Start</w:t>
+      </w:r>
+      <w:proofErr w:type="spellEnd"/>
+      <w:r>
+        <w:rPr>
+          <w:color w:val="ED7D31" w:themeColor="accent2"/>
+        </w:rPr>
+        <w:t>, , token_type.1,</w:t>
+      </w:r>
+      <w:r>
+        <w:t xml:space="preserve"> </w:t>
+      </w:r>
+      <w:proofErr w:type="spellStart"/>
+      <w:r>
+        <w:rPr>
+          <w:color w:val="A5A5A5" w:themeColor="accent3"/>
+        </w:rPr>
+        <w:t>is_keyword.Start</w:t>
+      </w:r>
+      <w:proofErr w:type="spellEnd"/>
+      <w:r>
+        <w:rPr>
+          <w:color w:val="A5A5A5" w:themeColor="accent3"/>
+        </w:rPr>
+        <w:t>, is_keyword.1, is_keyword.</w:t>
+      </w:r>
+      <w:r>
+        <w:rPr>
+          <w:color w:val="A5A5A5" w:themeColor="accent3"/>
+        </w:rPr>
+        <w:t>3</w:t>
+      </w:r>
+      <w:r>
+        <w:rPr>
+          <w:color w:val="A5A5A5" w:themeColor="accent3"/>
+        </w:rPr>
+        <w:t xml:space="preserve">, </w:t>
+      </w:r>
+      <w:proofErr w:type="spellStart"/>
+      <w:r>
+        <w:rPr>
+          <w:color w:val="A5A5A5" w:themeColor="accent3"/>
+        </w:rPr>
+        <w:t>is_keyword.End</w:t>
+      </w:r>
+      <w:proofErr w:type="spellEnd"/>
+      <w:r>
+        <w:t xml:space="preserve">, </w:t>
+      </w:r>
+      <w:r>
+        <w:rPr>
+          <w:color w:val="ED7D31" w:themeColor="accent2"/>
+        </w:rPr>
+        <w:t xml:space="preserve">token_type.1, token_type.2, </w:t>
+      </w:r>
+      <w:proofErr w:type="spellStart"/>
+      <w:r>
+        <w:rPr>
+          <w:color w:val="ED7D31" w:themeColor="accent2"/>
+        </w:rPr>
+        <w:t>token_type.End</w:t>
+      </w:r>
+      <w:proofErr w:type="spellEnd"/>
+      <w:r>
+        <w:t xml:space="preserve">, </w:t>
+      </w:r>
+      <w:r>
+        <w:rPr>
+          <w:color w:val="4472C4" w:themeColor="accent1"/>
+        </w:rPr>
+        <w:t xml:space="preserve">print_token.1, print_token.3, print_token.5, print_token.7, print_token.9, print_token.11, </w:t>
+      </w:r>
+      <w:proofErr w:type="spellStart"/>
+      <w:r>
+        <w:rPr>
+          <w:color w:val="4472C4" w:themeColor="accent1"/>
+        </w:rPr>
+        <w:t>print_token.End</w:t>
+      </w:r>
+      <w:proofErr w:type="spellEnd"/>
+      <w:r>
+        <w:t>, main.9, main.10,</w:t>
+      </w:r>
+      <w:r>
+        <w:t xml:space="preserve"> </w:t>
+      </w:r>
+      <w:proofErr w:type="spellStart"/>
+      <w:r>
+        <w:rPr>
+          <w:color w:val="4472C4" w:themeColor="accent1"/>
+        </w:rPr>
+        <w:t>get_token.</w:t>
+      </w:r>
+      <w:r>
+        <w:rPr>
+          <w:color w:val="4472C4" w:themeColor="accent1"/>
+        </w:rPr>
+        <w:t>Start</w:t>
+      </w:r>
+      <w:proofErr w:type="spellEnd"/>
+      <w:r>
+        <w:rPr>
+          <w:color w:val="4472C4" w:themeColor="accent1"/>
+        </w:rPr>
+        <w:t xml:space="preserve">, </w:t>
+      </w:r>
+      <w:r>
+        <w:rPr>
+          <w:color w:val="4472C4" w:themeColor="accent1"/>
+        </w:rPr>
+        <w:t>get_token.</w:t>
+      </w:r>
+      <w:r>
+        <w:rPr>
+          <w:color w:val="4472C4" w:themeColor="accent1"/>
+        </w:rPr>
+        <w:t xml:space="preserve">1, </w:t>
+      </w:r>
+      <w:r>
+        <w:rPr>
+          <w:color w:val="4472C4" w:themeColor="accent1"/>
+        </w:rPr>
+        <w:t>get_token.</w:t>
+      </w:r>
+      <w:r>
+        <w:rPr>
+          <w:color w:val="4472C4" w:themeColor="accent1"/>
+        </w:rPr>
+        <w:t xml:space="preserve">3, </w:t>
+      </w:r>
+      <w:r>
+        <w:rPr>
+          <w:color w:val="4472C4" w:themeColor="accent1"/>
+        </w:rPr>
+        <w:t>get_token.</w:t>
+      </w:r>
+      <w:r>
+        <w:rPr>
+          <w:color w:val="4472C4" w:themeColor="accent1"/>
+        </w:rPr>
+        <w:t xml:space="preserve">4, </w:t>
+      </w:r>
+      <w:r>
+        <w:rPr>
+          <w:color w:val="4472C4" w:themeColor="accent1"/>
+        </w:rPr>
+        <w:t>get_token.</w:t>
+      </w:r>
+      <w:r>
+        <w:rPr>
+          <w:color w:val="4472C4" w:themeColor="accent1"/>
+        </w:rPr>
+        <w:t xml:space="preserve">6, </w:t>
+      </w:r>
+      <w:r>
+        <w:rPr>
+          <w:color w:val="4472C4" w:themeColor="accent1"/>
+        </w:rPr>
+        <w:t>get_token.</w:t>
+      </w:r>
+      <w:r>
+        <w:rPr>
+          <w:color w:val="4472C4" w:themeColor="accent1"/>
+        </w:rPr>
+        <w:t xml:space="preserve">8, </w:t>
+      </w:r>
+      <w:r>
+        <w:rPr>
+          <w:color w:val="4472C4" w:themeColor="accent1"/>
+        </w:rPr>
+        <w:t>get_token.</w:t>
+      </w:r>
+      <w:r>
+        <w:rPr>
+          <w:color w:val="4472C4" w:themeColor="accent1"/>
+        </w:rPr>
+        <w:t xml:space="preserve">10, </w:t>
+      </w:r>
+      <w:r>
+        <w:rPr>
+          <w:color w:val="4472C4" w:themeColor="accent1"/>
+        </w:rPr>
+        <w:t>get_token.</w:t>
+      </w:r>
+      <w:r>
+        <w:rPr>
+          <w:color w:val="4472C4" w:themeColor="accent1"/>
+        </w:rPr>
+        <w:t xml:space="preserve">12, </w:t>
+      </w:r>
+      <w:r>
+        <w:rPr>
+          <w:color w:val="4472C4" w:themeColor="accent1"/>
+        </w:rPr>
+        <w:t>get_token.</w:t>
+      </w:r>
+      <w:r>
+        <w:rPr>
+          <w:color w:val="4472C4" w:themeColor="accent1"/>
+        </w:rPr>
+        <w:t xml:space="preserve">14, </w:t>
+      </w:r>
+      <w:r>
+        <w:rPr>
+          <w:color w:val="4472C4" w:themeColor="accent1"/>
+        </w:rPr>
+        <w:t>get_token.</w:t>
+      </w:r>
+      <w:r>
+        <w:rPr>
+          <w:color w:val="4472C4" w:themeColor="accent1"/>
+        </w:rPr>
+        <w:t xml:space="preserve">16, </w:t>
+      </w:r>
+      <w:r>
+        <w:rPr>
+          <w:color w:val="4472C4" w:themeColor="accent1"/>
+        </w:rPr>
+        <w:t>get_token.</w:t>
+      </w:r>
+      <w:r>
+        <w:rPr>
+          <w:color w:val="4472C4" w:themeColor="accent1"/>
+        </w:rPr>
+        <w:t xml:space="preserve">17, </w:t>
+      </w:r>
+      <w:r>
+        <w:rPr>
+          <w:color w:val="4472C4" w:themeColor="accent1"/>
+        </w:rPr>
+        <w:t>get_token.</w:t>
+      </w:r>
+      <w:r>
+        <w:rPr>
+          <w:color w:val="4472C4" w:themeColor="accent1"/>
+        </w:rPr>
+        <w:t xml:space="preserve">18, </w:t>
+      </w:r>
+      <w:r>
+        <w:rPr>
+          <w:color w:val="4472C4" w:themeColor="accent1"/>
+        </w:rPr>
+        <w:t>get_token.</w:t>
+      </w:r>
+      <w:r>
+        <w:rPr>
+          <w:color w:val="4472C4" w:themeColor="accent1"/>
+        </w:rPr>
+        <w:t xml:space="preserve">19, </w:t>
+      </w:r>
+      <w:r>
+        <w:rPr>
+          <w:color w:val="4472C4" w:themeColor="accent1"/>
+        </w:rPr>
+        <w:t>get_token.</w:t>
+      </w:r>
+      <w:r>
+        <w:rPr>
+          <w:color w:val="4472C4" w:themeColor="accent1"/>
+        </w:rPr>
+        <w:t xml:space="preserve">17, </w:t>
+      </w:r>
+      <w:r>
+        <w:rPr>
+          <w:color w:val="4472C4" w:themeColor="accent1"/>
+        </w:rPr>
+        <w:t>get_token.</w:t>
+      </w:r>
+      <w:r>
+        <w:rPr>
+          <w:color w:val="4472C4" w:themeColor="accent1"/>
+        </w:rPr>
+        <w:t xml:space="preserve">20, </w:t>
+      </w:r>
+      <w:r>
+        <w:rPr>
+          <w:color w:val="4472C4" w:themeColor="accent1"/>
+        </w:rPr>
+        <w:t>get_token.</w:t>
+      </w:r>
+      <w:r>
+        <w:rPr>
+          <w:color w:val="4472C4" w:themeColor="accent1"/>
+        </w:rPr>
+        <w:t xml:space="preserve">21, </w:t>
+      </w:r>
+      <w:proofErr w:type="spellStart"/>
+      <w:r>
+        <w:rPr>
+          <w:color w:val="4472C4" w:themeColor="accent1"/>
+        </w:rPr>
+        <w:t>get_token.</w:t>
+      </w:r>
+      <w:r>
+        <w:rPr>
+          <w:color w:val="4472C4" w:themeColor="accent1"/>
+        </w:rPr>
+        <w:t>End</w:t>
+      </w:r>
+      <w:proofErr w:type="spellEnd"/>
+      <w:r>
+        <w:t xml:space="preserve">, main.10, main.8, </w:t>
+      </w:r>
+      <w:proofErr w:type="spellStart"/>
+      <w:r>
+        <w:t>main.End</w:t>
+      </w:r>
+      <w:proofErr w:type="spellEnd"/>
+      <w:r>
+        <w:t>]</w:t>
+      </w:r>
+    </w:p>
+    <w:p>
+      <w:pPr>
+        <w:pStyle w:val="NoSpacing"/>
+      </w:pPr>
     </w:p>
     <w:sectPr>
       <w:pgSz w:w="12240" w:h="15840"/>
@@ -1925,7 +2783,6 @@
   <w:style w:type="character" w:default="1" w:styleId="DefaultParagraphFont">
     <w:name w:val="Default Paragraph Font"/>
     <w:uiPriority w:val="1"/>
-    <w:semiHidden/>
     <w:unhideWhenUsed/>
   </w:style>
   <w:style w:type="table" w:default="1" w:styleId="TableNormal">

</xml_diff>

<commit_message>
finished program-level testing path 1
</commit_message>
<xml_diff>
--- a/Project/Test Cases.docx
+++ b/Project/Test Cases.docx
@@ -303,12 +303,21 @@
         <w:keepNext/>
       </w:pPr>
       <w:r>
-        <w:t xml:space="preserve">Test </w:t>
-      </w:r>
-      <w:r>
-        <w:t>Path</w:t>
-      </w:r>
-      <w:r>
+        <w:rPr>
+          <w:highlight w:val="yellow"/>
+        </w:rPr>
+        <w:t xml:space="preserve">Test </w:t>
+      </w:r>
+      <w:r>
+        <w:rPr>
+          <w:highlight w:val="yellow"/>
+        </w:rPr>
+        <w:t>Path</w:t>
+      </w:r>
+      <w:r>
+        <w:rPr>
+          <w:highlight w:val="yellow"/>
+        </w:rPr>
         <w:t xml:space="preserve"> 1: [Start, 1, 2, 4, End]</w:t>
       </w:r>
     </w:p>
@@ -474,13 +483,34 @@
         <w:keepNext/>
       </w:pPr>
       <w:r>
-        <w:t xml:space="preserve">Test </w:t>
-      </w:r>
-      <w:r>
-        <w:t>Path</w:t>
-      </w:r>
-      <w:r>
-        <w:t xml:space="preserve"> 6: [Start, 1 ,3, 4, 6, 8, 10, 12, 14, 16, 17, 20, 22, 23, End]</w:t>
+        <w:rPr>
+          <w:highlight w:val="yellow"/>
+        </w:rPr>
+        <w:t xml:space="preserve">Test </w:t>
+      </w:r>
+      <w:r>
+        <w:rPr>
+          <w:highlight w:val="yellow"/>
+        </w:rPr>
+        <w:t>Path</w:t>
+      </w:r>
+      <w:r>
+        <w:rPr>
+          <w:highlight w:val="yellow"/>
+        </w:rPr>
+        <w:t xml:space="preserve"> 6: [Start, 1</w:t>
+      </w:r>
+      <w:r>
+        <w:rPr>
+          <w:highlight w:val="yellow"/>
+        </w:rPr>
+        <w:t xml:space="preserve">, </w:t>
+      </w:r>
+      <w:r>
+        <w:rPr>
+          <w:highlight w:val="yellow"/>
+        </w:rPr>
+        <w:t>3, 4, 6, 8, 10, 12, 14, 16, 17, 20, 22, 23, End]</w:t>
       </w:r>
     </w:p>
     <w:p>
@@ -555,12 +585,21 @@
         <w:keepNext/>
       </w:pPr>
       <w:r>
-        <w:t xml:space="preserve">Test </w:t>
-      </w:r>
-      <w:r>
-        <w:t>Path</w:t>
-      </w:r>
-      <w:r>
+        <w:rPr>
+          <w:highlight w:val="yellow"/>
+        </w:rPr>
+        <w:t xml:space="preserve">Test </w:t>
+      </w:r>
+      <w:r>
+        <w:rPr>
+          <w:highlight w:val="yellow"/>
+        </w:rPr>
+        <w:t>Path</w:t>
+      </w:r>
+      <w:r>
+        <w:rPr>
+          <w:highlight w:val="yellow"/>
+        </w:rPr>
         <w:t xml:space="preserve"> 1: [Start, 1, 2, End]</w:t>
       </w:r>
     </w:p>
@@ -709,21 +748,12 @@
         <w:keepNext/>
       </w:pPr>
       <w:r>
-        <w:rPr>
-          <w:highlight w:val="yellow"/>
-        </w:rPr>
-        <w:t xml:space="preserve">Test </w:t>
-      </w:r>
-      <w:r>
-        <w:rPr>
-          <w:highlight w:val="yellow"/>
-        </w:rPr>
-        <w:t>Path</w:t>
-      </w:r>
-      <w:r>
-        <w:rPr>
-          <w:highlight w:val="yellow"/>
-        </w:rPr>
+        <w:t xml:space="preserve">Test </w:t>
+      </w:r>
+      <w:r>
+        <w:t>Path</w:t>
+      </w:r>
+      <w:r>
         <w:t xml:space="preserve"> 1: [Start, 1, 2, End]</w:t>
       </w:r>
     </w:p>
@@ -822,12 +852,21 @@
         <w:pStyle w:val="NoSpacing"/>
       </w:pPr>
       <w:r>
-        <w:t xml:space="preserve">Test </w:t>
-      </w:r>
-      <w:r>
-        <w:t>Path</w:t>
-      </w:r>
-      <w:r>
+        <w:rPr>
+          <w:highlight w:val="yellow"/>
+        </w:rPr>
+        <w:t xml:space="preserve">Test </w:t>
+      </w:r>
+      <w:r>
+        <w:rPr>
+          <w:highlight w:val="yellow"/>
+        </w:rPr>
+        <w:t>Path</w:t>
+      </w:r>
+      <w:r>
+        <w:rPr>
+          <w:highlight w:val="yellow"/>
+        </w:rPr>
         <w:t xml:space="preserve"> 8: [Start, 1, 3, 5, 7, 9, 11, 13, 15, End]</w:t>
       </w:r>
     </w:p>
@@ -940,12 +979,21 @@
         <w:keepNext/>
       </w:pPr>
       <w:r>
-        <w:t xml:space="preserve">Test </w:t>
-      </w:r>
-      <w:r>
-        <w:t>Path</w:t>
-      </w:r>
-      <w:r>
+        <w:rPr>
+          <w:highlight w:val="yellow"/>
+        </w:rPr>
+        <w:t xml:space="preserve">Test </w:t>
+      </w:r>
+      <w:r>
+        <w:rPr>
+          <w:highlight w:val="yellow"/>
+        </w:rPr>
+        <w:t>Path</w:t>
+      </w:r>
+      <w:r>
+        <w:rPr>
+          <w:highlight w:val="yellow"/>
+        </w:rPr>
         <w:t xml:space="preserve"> 1: [Start, 1, 2, End]</w:t>
       </w:r>
     </w:p>
@@ -954,12 +1002,21 @@
         <w:pStyle w:val="NoSpacing"/>
       </w:pPr>
       <w:r>
-        <w:t xml:space="preserve">Test </w:t>
-      </w:r>
-      <w:r>
-        <w:t>Path</w:t>
-      </w:r>
-      <w:r>
+        <w:rPr>
+          <w:highlight w:val="yellow"/>
+        </w:rPr>
+        <w:t xml:space="preserve">Test </w:t>
+      </w:r>
+      <w:r>
+        <w:rPr>
+          <w:highlight w:val="yellow"/>
+        </w:rPr>
+        <w:t>Path</w:t>
+      </w:r>
+      <w:r>
+        <w:rPr>
+          <w:highlight w:val="yellow"/>
+        </w:rPr>
         <w:t xml:space="preserve"> 2: [Start, 1, 3, End]</w:t>
       </w:r>
     </w:p>
@@ -1066,12 +1123,21 @@
         <w:keepNext/>
       </w:pPr>
       <w:r>
-        <w:t xml:space="preserve">Test </w:t>
-      </w:r>
-      <w:r>
-        <w:t>Path</w:t>
-      </w:r>
-      <w:r>
+        <w:rPr>
+          <w:highlight w:val="yellow"/>
+        </w:rPr>
+        <w:t xml:space="preserve">Test </w:t>
+      </w:r>
+      <w:r>
+        <w:rPr>
+          <w:highlight w:val="yellow"/>
+        </w:rPr>
+        <w:t>Path</w:t>
+      </w:r>
+      <w:r>
+        <w:rPr>
+          <w:highlight w:val="yellow"/>
+        </w:rPr>
         <w:t xml:space="preserve"> 1: [Start, 1, 2, End]</w:t>
       </w:r>
     </w:p>
@@ -1080,12 +1146,21 @@
         <w:pStyle w:val="NoSpacing"/>
       </w:pPr>
       <w:r>
-        <w:t xml:space="preserve">Test </w:t>
-      </w:r>
-      <w:r>
-        <w:t>Path</w:t>
-      </w:r>
-      <w:r>
+        <w:rPr>
+          <w:highlight w:val="yellow"/>
+        </w:rPr>
+        <w:t xml:space="preserve">Test </w:t>
+      </w:r>
+      <w:r>
+        <w:rPr>
+          <w:highlight w:val="yellow"/>
+        </w:rPr>
+        <w:t>Path</w:t>
+      </w:r>
+      <w:r>
+        <w:rPr>
+          <w:highlight w:val="yellow"/>
+        </w:rPr>
         <w:t xml:space="preserve"> 2: [Start, 1, 3, End]</w:t>
       </w:r>
     </w:p>
@@ -1117,12 +1192,21 @@
         <w:keepNext/>
       </w:pPr>
       <w:r>
-        <w:t xml:space="preserve">Test </w:t>
-      </w:r>
-      <w:r>
-        <w:t>Path</w:t>
-      </w:r>
-      <w:r>
+        <w:rPr>
+          <w:highlight w:val="yellow"/>
+        </w:rPr>
+        <w:t xml:space="preserve">Test </w:t>
+      </w:r>
+      <w:r>
+        <w:rPr>
+          <w:highlight w:val="yellow"/>
+        </w:rPr>
+        <w:t>Path</w:t>
+      </w:r>
+      <w:r>
+        <w:rPr>
+          <w:highlight w:val="yellow"/>
+        </w:rPr>
         <w:t xml:space="preserve"> 1: [Start, 1, 2, 8, End]</w:t>
       </w:r>
     </w:p>
@@ -1132,12 +1216,21 @@
         <w:keepNext/>
       </w:pPr>
       <w:r>
-        <w:t xml:space="preserve">Test </w:t>
-      </w:r>
-      <w:r>
-        <w:t>Path</w:t>
-      </w:r>
-      <w:r>
+        <w:rPr>
+          <w:highlight w:val="yellow"/>
+        </w:rPr>
+        <w:t xml:space="preserve">Test </w:t>
+      </w:r>
+      <w:r>
+        <w:rPr>
+          <w:highlight w:val="yellow"/>
+        </w:rPr>
+        <w:t>Path</w:t>
+      </w:r>
+      <w:r>
+        <w:rPr>
+          <w:highlight w:val="yellow"/>
+        </w:rPr>
         <w:t xml:space="preserve"> 2: [Start, 1, 2, 3, 4, 6, End]</w:t>
       </w:r>
     </w:p>
@@ -1183,12 +1276,21 @@
         <w:keepNext/>
       </w:pPr>
       <w:r>
-        <w:t xml:space="preserve">Test </w:t>
-      </w:r>
-      <w:r>
-        <w:t>Path</w:t>
-      </w:r>
-      <w:r>
+        <w:rPr>
+          <w:highlight w:val="yellow"/>
+        </w:rPr>
+        <w:t xml:space="preserve">Test </w:t>
+      </w:r>
+      <w:r>
+        <w:rPr>
+          <w:highlight w:val="yellow"/>
+        </w:rPr>
+        <w:t>Path</w:t>
+      </w:r>
+      <w:r>
+        <w:rPr>
+          <w:highlight w:val="yellow"/>
+        </w:rPr>
         <w:t xml:space="preserve"> 1: [Start, 1, 2, 8, End]</w:t>
       </w:r>
     </w:p>
@@ -1198,12 +1300,21 @@
         <w:keepNext/>
       </w:pPr>
       <w:r>
-        <w:t xml:space="preserve">Test </w:t>
-      </w:r>
-      <w:r>
-        <w:t>Path</w:t>
-      </w:r>
-      <w:r>
+        <w:rPr>
+          <w:highlight w:val="yellow"/>
+        </w:rPr>
+        <w:t xml:space="preserve">Test </w:t>
+      </w:r>
+      <w:r>
+        <w:rPr>
+          <w:highlight w:val="yellow"/>
+        </w:rPr>
+        <w:t>Path</w:t>
+      </w:r>
+      <w:r>
+        <w:rPr>
+          <w:highlight w:val="yellow"/>
+        </w:rPr>
         <w:t xml:space="preserve"> 2: [Start, 1, 2, 3, 4, 5, End]</w:t>
       </w:r>
     </w:p>
@@ -1250,12 +1361,21 @@
         <w:keepNext/>
       </w:pPr>
       <w:r>
-        <w:t xml:space="preserve">Test </w:t>
-      </w:r>
-      <w:r>
-        <w:t>Path</w:t>
-      </w:r>
-      <w:r>
+        <w:rPr>
+          <w:highlight w:val="yellow"/>
+        </w:rPr>
+        <w:t xml:space="preserve">Test </w:t>
+      </w:r>
+      <w:r>
+        <w:rPr>
+          <w:highlight w:val="yellow"/>
+        </w:rPr>
+        <w:t>Path</w:t>
+      </w:r>
+      <w:r>
+        <w:rPr>
+          <w:highlight w:val="yellow"/>
+        </w:rPr>
         <w:t xml:space="preserve"> 1: [Start, 1, 2, 8, End]</w:t>
       </w:r>
     </w:p>
@@ -1265,12 +1385,21 @@
         <w:keepNext/>
       </w:pPr>
       <w:r>
-        <w:t xml:space="preserve">Test </w:t>
-      </w:r>
-      <w:r>
-        <w:t>Path</w:t>
-      </w:r>
-      <w:r>
+        <w:rPr>
+          <w:highlight w:val="yellow"/>
+        </w:rPr>
+        <w:t xml:space="preserve">Test </w:t>
+      </w:r>
+      <w:r>
+        <w:rPr>
+          <w:highlight w:val="yellow"/>
+        </w:rPr>
+        <w:t>Path</w:t>
+      </w:r>
+      <w:r>
+        <w:rPr>
+          <w:highlight w:val="yellow"/>
+        </w:rPr>
         <w:t xml:space="preserve"> 2: [Start, 1, 2, 3, 4, 6, End]</w:t>
       </w:r>
     </w:p>
@@ -1322,12 +1451,21 @@
         <w:keepNext/>
       </w:pPr>
       <w:r>
-        <w:t xml:space="preserve">Test </w:t>
-      </w:r>
-      <w:r>
-        <w:t>Path</w:t>
-      </w:r>
-      <w:r>
+        <w:rPr>
+          <w:highlight w:val="yellow"/>
+        </w:rPr>
+        <w:t xml:space="preserve">Test </w:t>
+      </w:r>
+      <w:r>
+        <w:rPr>
+          <w:highlight w:val="yellow"/>
+        </w:rPr>
+        <w:t>Path</w:t>
+      </w:r>
+      <w:r>
+        <w:rPr>
+          <w:highlight w:val="yellow"/>
+        </w:rPr>
         <w:t xml:space="preserve"> 1: [Start, 1, 2, End]</w:t>
       </w:r>
     </w:p>
@@ -1337,18 +1475,33 @@
         <w:keepNext/>
       </w:pPr>
       <w:r>
-        <w:t xml:space="preserve">Test </w:t>
-      </w:r>
-      <w:r>
-        <w:t>Path</w:t>
-      </w:r>
-      <w:r>
+        <w:rPr>
+          <w:highlight w:val="yellow"/>
+        </w:rPr>
+        <w:t xml:space="preserve">Test </w:t>
+      </w:r>
+      <w:r>
+        <w:rPr>
+          <w:highlight w:val="yellow"/>
+        </w:rPr>
+        <w:t>Path</w:t>
+      </w:r>
+      <w:r>
+        <w:rPr>
+          <w:highlight w:val="yellow"/>
+        </w:rPr>
         <w:t xml:space="preserve"> 2: [Start, 1, </w:t>
       </w:r>
       <w:r>
+        <w:rPr>
+          <w:highlight w:val="yellow"/>
+        </w:rPr>
         <w:t>3, 4</w:t>
       </w:r>
       <w:r>
+        <w:rPr>
+          <w:highlight w:val="yellow"/>
+        </w:rPr>
         <w:t>, End]</w:t>
       </w:r>
     </w:p>
@@ -1461,12 +1614,21 @@
         <w:keepNext/>
       </w:pPr>
       <w:r>
-        <w:t xml:space="preserve">Test </w:t>
-      </w:r>
-      <w:r>
-        <w:t>Path</w:t>
-      </w:r>
-      <w:r>
+        <w:rPr>
+          <w:highlight w:val="yellow"/>
+        </w:rPr>
+        <w:t xml:space="preserve">Test </w:t>
+      </w:r>
+      <w:r>
+        <w:rPr>
+          <w:highlight w:val="yellow"/>
+        </w:rPr>
+        <w:t>Path</w:t>
+      </w:r>
+      <w:r>
+        <w:rPr>
+          <w:highlight w:val="yellow"/>
+        </w:rPr>
         <w:t xml:space="preserve"> 1: [Start, 1, 2, End]</w:t>
       </w:r>
     </w:p>
@@ -1476,12 +1638,21 @@
         <w:keepNext/>
       </w:pPr>
       <w:r>
-        <w:t xml:space="preserve">Test </w:t>
-      </w:r>
-      <w:r>
-        <w:t>Path</w:t>
-      </w:r>
-      <w:r>
+        <w:rPr>
+          <w:highlight w:val="yellow"/>
+        </w:rPr>
+        <w:t xml:space="preserve">Test </w:t>
+      </w:r>
+      <w:r>
+        <w:rPr>
+          <w:highlight w:val="yellow"/>
+        </w:rPr>
+        <w:t>Path</w:t>
+      </w:r>
+      <w:r>
+        <w:rPr>
+          <w:highlight w:val="yellow"/>
+        </w:rPr>
         <w:t xml:space="preserve"> 2: [Start, 1, 3, 4, End]</w:t>
       </w:r>
     </w:p>
@@ -1491,12 +1662,21 @@
         <w:keepNext/>
       </w:pPr>
       <w:r>
-        <w:t xml:space="preserve">Test </w:t>
-      </w:r>
-      <w:r>
-        <w:t>Path</w:t>
-      </w:r>
-      <w:r>
+        <w:rPr>
+          <w:highlight w:val="yellow"/>
+        </w:rPr>
+        <w:t xml:space="preserve">Test </w:t>
+      </w:r>
+      <w:r>
+        <w:rPr>
+          <w:highlight w:val="yellow"/>
+        </w:rPr>
+        <w:t>Path</w:t>
+      </w:r>
+      <w:r>
+        <w:rPr>
+          <w:highlight w:val="yellow"/>
+        </w:rPr>
         <w:t xml:space="preserve"> 3: [Start, 1, 3, 5, 6, End]</w:t>
       </w:r>
     </w:p>
@@ -1506,12 +1686,21 @@
         <w:keepNext/>
       </w:pPr>
       <w:r>
-        <w:t xml:space="preserve">Test </w:t>
-      </w:r>
-      <w:r>
-        <w:t>Path</w:t>
-      </w:r>
-      <w:r>
+        <w:rPr>
+          <w:highlight w:val="yellow"/>
+        </w:rPr>
+        <w:t xml:space="preserve">Test </w:t>
+      </w:r>
+      <w:r>
+        <w:rPr>
+          <w:highlight w:val="yellow"/>
+        </w:rPr>
+        <w:t>Path</w:t>
+      </w:r>
+      <w:r>
+        <w:rPr>
+          <w:highlight w:val="yellow"/>
+        </w:rPr>
         <w:t xml:space="preserve"> 4: [Start, 1, 3, 5, 7, 8, End]</w:t>
       </w:r>
     </w:p>
@@ -1521,12 +1710,21 @@
         <w:keepNext/>
       </w:pPr>
       <w:r>
-        <w:t xml:space="preserve">Test </w:t>
-      </w:r>
-      <w:r>
-        <w:t>Path</w:t>
-      </w:r>
-      <w:r>
+        <w:rPr>
+          <w:highlight w:val="yellow"/>
+        </w:rPr>
+        <w:t xml:space="preserve">Test </w:t>
+      </w:r>
+      <w:r>
+        <w:rPr>
+          <w:highlight w:val="yellow"/>
+        </w:rPr>
+        <w:t>Path</w:t>
+      </w:r>
+      <w:r>
+        <w:rPr>
+          <w:highlight w:val="yellow"/>
+        </w:rPr>
         <w:t xml:space="preserve"> 5: [Start, 1, 3, 5, 7, 9, 10, End]</w:t>
       </w:r>
     </w:p>
@@ -1606,715 +1804,2033 @@
         <w:t>[</w:t>
       </w:r>
       <w:proofErr w:type="spellStart"/>
+      <w:proofErr w:type="gramStart"/>
       <w:r>
         <w:t>main.Start</w:t>
       </w:r>
       <w:proofErr w:type="spellEnd"/>
+      <w:proofErr w:type="gramEnd"/>
+      <w:r>
+        <w:t xml:space="preserve">, main.1, main.2, main.6, </w:t>
+      </w:r>
+    </w:p>
+    <w:p>
+      <w:pPr>
+        <w:pStyle w:val="NoSpacing"/>
+        <w:ind w:left="180"/>
+      </w:pPr>
+      <w:proofErr w:type="spellStart"/>
+      <w:r>
+        <w:t>open_token_</w:t>
+      </w:r>
+      <w:proofErr w:type="gramStart"/>
+      <w:r>
+        <w:t>stream.</w:t>
+      </w:r>
+      <w:r>
+        <w:t>Start</w:t>
+      </w:r>
+      <w:proofErr w:type="spellEnd"/>
+      <w:proofErr w:type="gramEnd"/>
+      <w:r>
+        <w:t xml:space="preserve">, open_token_stream.1, open_token_stream.2, open_token_stream.4, </w:t>
+      </w:r>
+      <w:proofErr w:type="spellStart"/>
+      <w:r>
+        <w:t>open_token_stream.End</w:t>
+      </w:r>
+      <w:proofErr w:type="spellEnd"/>
+    </w:p>
+    <w:p>
+      <w:pPr>
+        <w:pStyle w:val="NoSpacing"/>
+      </w:pPr>
+      <w:r>
+        <w:t xml:space="preserve">main.6, </w:t>
+      </w:r>
+      <w:r>
+        <w:t xml:space="preserve">main.7, </w:t>
+      </w:r>
+    </w:p>
+    <w:p>
+      <w:pPr>
+        <w:pStyle w:val="NoSpacing"/>
+        <w:ind w:left="180"/>
+      </w:pPr>
+      <w:proofErr w:type="spellStart"/>
+      <w:r>
+        <w:t>get_</w:t>
+      </w:r>
+      <w:proofErr w:type="gramStart"/>
+      <w:r>
+        <w:t>token.Start</w:t>
+      </w:r>
+      <w:proofErr w:type="spellEnd"/>
+      <w:proofErr w:type="gramEnd"/>
+      <w:r>
+        <w:t xml:space="preserve">, get_token.1, get_token.2, </w:t>
+      </w:r>
+      <w:proofErr w:type="spellStart"/>
+      <w:r>
+        <w:t>get_token.End</w:t>
+      </w:r>
+      <w:proofErr w:type="spellEnd"/>
+      <w:r>
+        <w:t xml:space="preserve">, </w:t>
+      </w:r>
+    </w:p>
+    <w:p>
+      <w:pPr>
+        <w:pStyle w:val="NoSpacing"/>
+      </w:pPr>
+      <w:r>
+        <w:t xml:space="preserve">main.7, main.8, main.9, </w:t>
+      </w:r>
+    </w:p>
+    <w:p>
+      <w:pPr>
+        <w:pStyle w:val="NoSpacing"/>
+        <w:ind w:left="180"/>
+      </w:pPr>
+      <w:proofErr w:type="spellStart"/>
+      <w:r>
+        <w:t>print_</w:t>
+      </w:r>
+      <w:proofErr w:type="gramStart"/>
+      <w:r>
+        <w:t>token.Start</w:t>
+      </w:r>
+      <w:proofErr w:type="spellEnd"/>
+      <w:proofErr w:type="gramEnd"/>
+      <w:r>
+        <w:t xml:space="preserve">, print_token.1, </w:t>
+      </w:r>
+    </w:p>
+    <w:p>
+      <w:pPr>
+        <w:pStyle w:val="NoSpacing"/>
+        <w:ind w:left="360"/>
+      </w:pPr>
+      <w:proofErr w:type="spellStart"/>
+      <w:r>
+        <w:t>token_</w:t>
+      </w:r>
+      <w:proofErr w:type="gramStart"/>
+      <w:r>
+        <w:t>type.Start</w:t>
+      </w:r>
+      <w:proofErr w:type="spellEnd"/>
+      <w:proofErr w:type="gramEnd"/>
+      <w:r>
+        <w:t xml:space="preserve">, </w:t>
+      </w:r>
+      <w:r>
+        <w:t xml:space="preserve">, token_type.1, </w:t>
+      </w:r>
+    </w:p>
+    <w:p>
+      <w:pPr>
+        <w:pStyle w:val="NoSpacing"/>
+        <w:ind w:left="540"/>
+      </w:pPr>
+      <w:proofErr w:type="spellStart"/>
+      <w:r>
+        <w:t>is_</w:t>
+      </w:r>
+      <w:proofErr w:type="gramStart"/>
+      <w:r>
+        <w:t>keyword.Start</w:t>
+      </w:r>
+      <w:proofErr w:type="spellEnd"/>
+      <w:proofErr w:type="gramEnd"/>
+      <w:r>
+        <w:t xml:space="preserve">, is_keyword.1, is_keyword.2, </w:t>
+      </w:r>
+      <w:proofErr w:type="spellStart"/>
+      <w:r>
+        <w:t>is_keyword.End</w:t>
+      </w:r>
+      <w:proofErr w:type="spellEnd"/>
+      <w:r>
+        <w:t xml:space="preserve">, </w:t>
+      </w:r>
+    </w:p>
+    <w:p>
+      <w:pPr>
+        <w:pStyle w:val="NoSpacing"/>
+        <w:ind w:left="360"/>
+      </w:pPr>
+      <w:r>
+        <w:t>token_type.</w:t>
+      </w:r>
+      <w:r>
+        <w:t xml:space="preserve">1, </w:t>
+      </w:r>
+      <w:r>
+        <w:t>token_type.</w:t>
+      </w:r>
+      <w:r>
+        <w:t xml:space="preserve">3, </w:t>
+      </w:r>
+    </w:p>
+    <w:p>
+      <w:pPr>
+        <w:pStyle w:val="NoSpacing"/>
+        <w:ind w:left="540"/>
+      </w:pPr>
+      <w:proofErr w:type="spellStart"/>
+      <w:r>
+        <w:t>is_spec_</w:t>
+      </w:r>
+      <w:proofErr w:type="gramStart"/>
+      <w:r>
+        <w:t>symbol.</w:t>
+      </w:r>
+      <w:r>
+        <w:t>Start</w:t>
+      </w:r>
+      <w:proofErr w:type="spellEnd"/>
+      <w:proofErr w:type="gramEnd"/>
+      <w:r>
+        <w:t xml:space="preserve">, is_spec_symbol.1, is_spec_symbol.2, </w:t>
+      </w:r>
+      <w:proofErr w:type="spellStart"/>
+      <w:r>
+        <w:t>is_spec_symbol.End</w:t>
+      </w:r>
+      <w:proofErr w:type="spellEnd"/>
+    </w:p>
+    <w:p>
+      <w:pPr>
+        <w:pStyle w:val="NoSpacing"/>
+        <w:ind w:left="360"/>
+      </w:pPr>
+      <w:r>
+        <w:t>token_type.</w:t>
+      </w:r>
+      <w:r>
+        <w:t xml:space="preserve">3, </w:t>
+      </w:r>
+      <w:r>
+        <w:t>token_type.</w:t>
+      </w:r>
+      <w:r>
+        <w:t xml:space="preserve">5, </w:t>
+      </w:r>
+    </w:p>
+    <w:p>
+      <w:pPr>
+        <w:pStyle w:val="NoSpacing"/>
+        <w:ind w:left="540"/>
+      </w:pPr>
+      <w:proofErr w:type="spellStart"/>
+      <w:r>
+        <w:t>is_</w:t>
+      </w:r>
+      <w:proofErr w:type="gramStart"/>
+      <w:r>
+        <w:t>identifier.</w:t>
+      </w:r>
+      <w:r>
+        <w:t>Start</w:t>
+      </w:r>
+      <w:proofErr w:type="spellEnd"/>
+      <w:proofErr w:type="gramEnd"/>
+      <w:r>
+        <w:t xml:space="preserve">, is_identifier.1, is_identifier.2, is_identifier.8, </w:t>
+      </w:r>
+      <w:proofErr w:type="spellStart"/>
+      <w:r>
+        <w:t>is_identifier.End</w:t>
+      </w:r>
+      <w:proofErr w:type="spellEnd"/>
+    </w:p>
+    <w:p>
+      <w:pPr>
+        <w:pStyle w:val="NoSpacing"/>
+        <w:ind w:left="360"/>
+      </w:pPr>
+      <w:r>
+        <w:t>token_type.</w:t>
+      </w:r>
+      <w:r>
+        <w:t xml:space="preserve">5, </w:t>
+      </w:r>
+      <w:r>
+        <w:t>token_type.</w:t>
+      </w:r>
+      <w:r>
+        <w:t xml:space="preserve">7, </w:t>
+      </w:r>
+    </w:p>
+    <w:p>
+      <w:pPr>
+        <w:pStyle w:val="NoSpacing"/>
+        <w:ind w:left="540"/>
+      </w:pPr>
+      <w:bookmarkStart w:id="0" w:name="_Hlk57902817"/>
+      <w:proofErr w:type="spellStart"/>
+      <w:r>
+        <w:t>is_num_</w:t>
+      </w:r>
+      <w:proofErr w:type="gramStart"/>
+      <w:r>
+        <w:t>constant</w:t>
+      </w:r>
+      <w:r>
+        <w:t>.</w:t>
+      </w:r>
+      <w:bookmarkEnd w:id="0"/>
+      <w:r>
+        <w:t>Start</w:t>
+      </w:r>
+      <w:proofErr w:type="spellEnd"/>
+      <w:proofErr w:type="gramEnd"/>
+      <w:r>
+        <w:t xml:space="preserve">, </w:t>
+      </w:r>
+      <w:r>
+        <w:t>is_num_constant</w:t>
+      </w:r>
+      <w:r>
+        <w:t xml:space="preserve">.1, </w:t>
+      </w:r>
+      <w:r>
+        <w:t>is_num_constant</w:t>
+      </w:r>
+      <w:r>
+        <w:t xml:space="preserve">.2, </w:t>
+      </w:r>
+      <w:r>
+        <w:t>is_num_constant</w:t>
+      </w:r>
+      <w:r>
+        <w:t xml:space="preserve">.8, </w:t>
+      </w:r>
+      <w:proofErr w:type="spellStart"/>
+      <w:r>
+        <w:t>is_num_constant</w:t>
+      </w:r>
+      <w:r>
+        <w:t>.End</w:t>
+      </w:r>
+      <w:proofErr w:type="spellEnd"/>
+    </w:p>
+    <w:p>
+      <w:pPr>
+        <w:pStyle w:val="NoSpacing"/>
+        <w:ind w:left="360"/>
+      </w:pPr>
+      <w:r>
+        <w:t>token_type.</w:t>
+      </w:r>
+      <w:r>
+        <w:t xml:space="preserve">7, </w:t>
+      </w:r>
+      <w:r>
+        <w:t>token_type.</w:t>
+      </w:r>
+      <w:r>
+        <w:t xml:space="preserve">9, </w:t>
+      </w:r>
+    </w:p>
+    <w:p>
+      <w:pPr>
+        <w:pStyle w:val="NoSpacing"/>
+        <w:ind w:left="540"/>
+      </w:pPr>
+      <w:proofErr w:type="spellStart"/>
+      <w:r>
+        <w:t>is_str_</w:t>
+      </w:r>
+      <w:proofErr w:type="gramStart"/>
+      <w:r>
+        <w:t>constant</w:t>
+      </w:r>
+      <w:r>
+        <w:t>.</w:t>
+      </w:r>
+      <w:r>
+        <w:t>Start</w:t>
+      </w:r>
+      <w:proofErr w:type="spellEnd"/>
+      <w:proofErr w:type="gramEnd"/>
+      <w:r>
+        <w:t xml:space="preserve">, </w:t>
+      </w:r>
+      <w:r>
+        <w:t>is_str_constant</w:t>
+      </w:r>
+      <w:r>
+        <w:t xml:space="preserve">.1, </w:t>
+      </w:r>
+      <w:r>
+        <w:t>is_str_constant</w:t>
+      </w:r>
+      <w:r>
+        <w:t xml:space="preserve">.2, </w:t>
+      </w:r>
+      <w:r>
+        <w:t>is_str_constant</w:t>
+      </w:r>
+      <w:r>
+        <w:t xml:space="preserve">.8, </w:t>
+      </w:r>
+      <w:proofErr w:type="spellStart"/>
+      <w:r>
+        <w:t>is_str_constant</w:t>
+      </w:r>
+      <w:r>
+        <w:t>.End</w:t>
+      </w:r>
+      <w:proofErr w:type="spellEnd"/>
+    </w:p>
+    <w:p>
+      <w:pPr>
+        <w:pStyle w:val="NoSpacing"/>
+        <w:ind w:left="360"/>
+      </w:pPr>
+      <w:r>
+        <w:t>token_type.</w:t>
+      </w:r>
+      <w:r>
+        <w:t xml:space="preserve">9, </w:t>
+      </w:r>
+      <w:r>
+        <w:t>token_type.</w:t>
+      </w:r>
+      <w:r>
+        <w:t xml:space="preserve">11, </w:t>
+      </w:r>
+    </w:p>
+    <w:p>
+      <w:pPr>
+        <w:pStyle w:val="NoSpacing"/>
+        <w:ind w:left="540"/>
+      </w:pPr>
+      <w:proofErr w:type="spellStart"/>
+      <w:r>
+        <w:t>is_char_</w:t>
+      </w:r>
+      <w:proofErr w:type="gramStart"/>
+      <w:r>
+        <w:t>constant</w:t>
+      </w:r>
+      <w:r>
+        <w:t>.</w:t>
+      </w:r>
+      <w:r>
+        <w:t>Start</w:t>
+      </w:r>
+      <w:proofErr w:type="spellEnd"/>
+      <w:proofErr w:type="gramEnd"/>
+      <w:r>
+        <w:t xml:space="preserve">, </w:t>
+      </w:r>
+      <w:r>
+        <w:t>is_char_constant</w:t>
+      </w:r>
+      <w:r>
+        <w:t xml:space="preserve">.1, </w:t>
+      </w:r>
+      <w:r>
+        <w:t>is_char_constant</w:t>
+      </w:r>
+      <w:r>
+        <w:t xml:space="preserve">.2, </w:t>
+      </w:r>
+      <w:proofErr w:type="spellStart"/>
+      <w:r>
+        <w:t>is_char_constant</w:t>
+      </w:r>
+      <w:r>
+        <w:t>.End</w:t>
+      </w:r>
+      <w:proofErr w:type="spellEnd"/>
+    </w:p>
+    <w:p>
+      <w:pPr>
+        <w:pStyle w:val="NoSpacing"/>
+        <w:ind w:left="360"/>
+      </w:pPr>
+      <w:r>
+        <w:t>token_type.</w:t>
+      </w:r>
+      <w:r>
+        <w:t xml:space="preserve">11, </w:t>
+      </w:r>
+      <w:r>
+        <w:t>token_type.</w:t>
+      </w:r>
+      <w:r>
+        <w:t xml:space="preserve">13, </w:t>
+      </w:r>
+    </w:p>
+    <w:p>
+      <w:pPr>
+        <w:pStyle w:val="NoSpacing"/>
+        <w:ind w:left="540"/>
+      </w:pPr>
+      <w:proofErr w:type="spellStart"/>
+      <w:r>
+        <w:t>is_</w:t>
+      </w:r>
+      <w:proofErr w:type="gramStart"/>
+      <w:r>
+        <w:t>comment</w:t>
+      </w:r>
+      <w:r>
+        <w:t>.</w:t>
+      </w:r>
+      <w:r>
+        <w:t>Start</w:t>
+      </w:r>
+      <w:proofErr w:type="spellEnd"/>
+      <w:proofErr w:type="gramEnd"/>
+      <w:r>
+        <w:t xml:space="preserve">, </w:t>
+      </w:r>
+      <w:r>
+        <w:t>is_comment</w:t>
+      </w:r>
+      <w:r>
+        <w:t xml:space="preserve">.1, </w:t>
+      </w:r>
+      <w:r>
+        <w:t>is_comment</w:t>
+      </w:r>
+      <w:r>
+        <w:t xml:space="preserve">.2, </w:t>
+      </w:r>
+      <w:proofErr w:type="spellStart"/>
+      <w:r>
+        <w:t>is_comment</w:t>
+      </w:r>
+      <w:r>
+        <w:t>.End</w:t>
+      </w:r>
+      <w:proofErr w:type="spellEnd"/>
+    </w:p>
+    <w:p>
+      <w:pPr>
+        <w:pStyle w:val="NoSpacing"/>
+        <w:ind w:left="360"/>
+      </w:pPr>
+      <w:r>
+        <w:t>token_type.</w:t>
+      </w:r>
+      <w:r>
+        <w:t xml:space="preserve">13, </w:t>
+      </w:r>
+      <w:r>
+        <w:t>token_type.</w:t>
+      </w:r>
+      <w:r>
+        <w:t xml:space="preserve">15, </w:t>
+      </w:r>
+      <w:proofErr w:type="spellStart"/>
+      <w:r>
+        <w:t>token_</w:t>
+      </w:r>
+      <w:proofErr w:type="gramStart"/>
+      <w:r>
+        <w:t>type.</w:t>
+      </w:r>
+      <w:r>
+        <w:t>End</w:t>
+      </w:r>
+      <w:proofErr w:type="spellEnd"/>
+      <w:proofErr w:type="gramEnd"/>
+      <w:r>
+        <w:t xml:space="preserve">, </w:t>
+      </w:r>
+    </w:p>
+    <w:p>
+      <w:pPr>
+        <w:pStyle w:val="NoSpacing"/>
+        <w:ind w:left="180"/>
+      </w:pPr>
+      <w:r>
+        <w:t xml:space="preserve">print_token.1, </w:t>
+      </w:r>
+      <w:r>
+        <w:t xml:space="preserve">print_token.2, print_token.3, print_token.4, print_token.5, print_token.6, </w:t>
+      </w:r>
+    </w:p>
+    <w:p>
+      <w:pPr>
+        <w:pStyle w:val="NoSpacing"/>
+        <w:ind w:left="360"/>
+      </w:pPr>
+      <w:proofErr w:type="spellStart"/>
+      <w:r>
+        <w:t>print_spec_</w:t>
+      </w:r>
+      <w:proofErr w:type="gramStart"/>
+      <w:r>
+        <w:t>symbol</w:t>
+      </w:r>
+      <w:r>
+        <w:t>.</w:t>
+      </w:r>
+      <w:r>
+        <w:t>Start</w:t>
+      </w:r>
+      <w:proofErr w:type="spellEnd"/>
+      <w:proofErr w:type="gramEnd"/>
+      <w:r>
+        <w:t xml:space="preserve">, </w:t>
+      </w:r>
+      <w:r>
+        <w:t>print_spec_symbol</w:t>
+      </w:r>
+      <w:r>
+        <w:t xml:space="preserve">.1, </w:t>
+      </w:r>
+      <w:r>
+        <w:t>print_spec_symbol</w:t>
+      </w:r>
+      <w:r>
+        <w:t xml:space="preserve">.2, </w:t>
+      </w:r>
+      <w:proofErr w:type="spellStart"/>
+      <w:r>
+        <w:t>print_spec_symbol</w:t>
+      </w:r>
+      <w:r>
+        <w:t>.End</w:t>
+      </w:r>
+      <w:proofErr w:type="spellEnd"/>
+    </w:p>
+    <w:p>
+      <w:pPr>
+        <w:pStyle w:val="NoSpacing"/>
+        <w:ind w:left="180"/>
+      </w:pPr>
+      <w:r>
+        <w:t xml:space="preserve">print_token.6, </w:t>
+      </w:r>
+      <w:r>
+        <w:t xml:space="preserve">print_token.7, print_token.8, print_token.9, print_token.10, print_token.11, print_token.12, </w:t>
+      </w:r>
+      <w:proofErr w:type="spellStart"/>
+      <w:r>
+        <w:t>print_</w:t>
+      </w:r>
+      <w:proofErr w:type="gramStart"/>
+      <w:r>
+        <w:t>token.End</w:t>
+      </w:r>
+      <w:proofErr w:type="spellEnd"/>
+      <w:proofErr w:type="gramEnd"/>
+      <w:r>
+        <w:t xml:space="preserve">, </w:t>
+      </w:r>
+    </w:p>
+    <w:p>
+      <w:pPr>
+        <w:pStyle w:val="NoSpacing"/>
+      </w:pPr>
+      <w:r>
+        <w:t>main.9, main.10,</w:t>
+      </w:r>
+      <w:r>
+        <w:t xml:space="preserve"> </w:t>
+      </w:r>
+    </w:p>
+    <w:p>
+      <w:pPr>
+        <w:pStyle w:val="NoSpacing"/>
+        <w:ind w:left="180"/>
+      </w:pPr>
+      <w:proofErr w:type="spellStart"/>
+      <w:r>
+        <w:t>get_</w:t>
+      </w:r>
+      <w:proofErr w:type="gramStart"/>
+      <w:r>
+        <w:t>token.Start</w:t>
+      </w:r>
+      <w:proofErr w:type="spellEnd"/>
+      <w:proofErr w:type="gramEnd"/>
+      <w:r>
+        <w:t xml:space="preserve">, get_token.1, get_token.3, get_token.4, get_token.5, </w:t>
+      </w:r>
+    </w:p>
+    <w:p>
+      <w:pPr>
+        <w:pStyle w:val="NoSpacing"/>
+        <w:ind w:left="360"/>
+      </w:pPr>
+      <w:proofErr w:type="spellStart"/>
+      <w:r>
+        <w:t>is_spec_</w:t>
+      </w:r>
+      <w:proofErr w:type="gramStart"/>
+      <w:r>
+        <w:t>symbol</w:t>
+      </w:r>
+      <w:r>
+        <w:t>.</w:t>
+      </w:r>
+      <w:r>
+        <w:t>Start</w:t>
+      </w:r>
+      <w:proofErr w:type="spellEnd"/>
+      <w:proofErr w:type="gramEnd"/>
+      <w:r>
+        <w:t xml:space="preserve">, </w:t>
+      </w:r>
+      <w:r>
+        <w:t>is_spec_symbol</w:t>
+      </w:r>
+      <w:r>
+        <w:t xml:space="preserve">.1, </w:t>
+      </w:r>
+      <w:r>
+        <w:t>is_spec_symbol</w:t>
+      </w:r>
+      <w:r>
+        <w:t xml:space="preserve">.3, </w:t>
+      </w:r>
+      <w:r>
+        <w:t>is_spec_symbol</w:t>
+      </w:r>
+      <w:r>
+        <w:t xml:space="preserve">.4, </w:t>
+      </w:r>
+      <w:proofErr w:type="spellStart"/>
+      <w:r>
+        <w:t>is_spec_symbol</w:t>
+      </w:r>
+      <w:r>
+        <w:t>.End</w:t>
+      </w:r>
+      <w:proofErr w:type="spellEnd"/>
+    </w:p>
+    <w:p>
+      <w:pPr>
+        <w:pStyle w:val="NoSpacing"/>
+        <w:ind w:left="180"/>
+      </w:pPr>
+      <w:r>
+        <w:t xml:space="preserve">get_token.5, </w:t>
+      </w:r>
+      <w:r>
+        <w:t xml:space="preserve">get_token.4, get_token.6, get_token.7, </w:t>
+      </w:r>
+      <w:proofErr w:type="spellStart"/>
+      <w:r>
+        <w:t>get_</w:t>
+      </w:r>
+      <w:proofErr w:type="gramStart"/>
+      <w:r>
+        <w:t>token.End</w:t>
+      </w:r>
+      <w:proofErr w:type="spellEnd"/>
+      <w:proofErr w:type="gramEnd"/>
+      <w:r>
+        <w:t xml:space="preserve">, </w:t>
+      </w:r>
+    </w:p>
+    <w:p>
+      <w:pPr>
+        <w:pStyle w:val="NoSpacing"/>
+      </w:pPr>
+      <w:r>
+        <w:t xml:space="preserve">main.10, </w:t>
+      </w:r>
+      <w:r>
+        <w:t xml:space="preserve">main.8, </w:t>
+      </w:r>
+      <w:r>
+        <w:t>main.9,</w:t>
+      </w:r>
+    </w:p>
+    <w:p>
+      <w:pPr>
+        <w:pStyle w:val="NoSpacing"/>
+        <w:ind w:left="180"/>
+      </w:pPr>
+      <w:proofErr w:type="spellStart"/>
+      <w:r>
+        <w:t>print_</w:t>
+      </w:r>
+      <w:proofErr w:type="gramStart"/>
+      <w:r>
+        <w:t>token.</w:t>
+      </w:r>
+      <w:r>
+        <w:t>Start</w:t>
+      </w:r>
+      <w:proofErr w:type="spellEnd"/>
+      <w:proofErr w:type="gramEnd"/>
+      <w:r>
+        <w:t xml:space="preserve">, </w:t>
+      </w:r>
+      <w:r>
+        <w:t>print_token.</w:t>
+      </w:r>
+      <w:r>
+        <w:t xml:space="preserve">1, </w:t>
+      </w:r>
+    </w:p>
+    <w:p>
+      <w:pPr>
+        <w:pStyle w:val="NoSpacing"/>
+        <w:ind w:left="360"/>
+      </w:pPr>
+      <w:proofErr w:type="spellStart"/>
+      <w:r>
+        <w:t>token_</w:t>
+      </w:r>
+      <w:proofErr w:type="gramStart"/>
+      <w:r>
+        <w:t>type.</w:t>
+      </w:r>
+      <w:r>
+        <w:t>Start</w:t>
+      </w:r>
+      <w:proofErr w:type="spellEnd"/>
+      <w:proofErr w:type="gramEnd"/>
+      <w:r>
+        <w:t xml:space="preserve">, </w:t>
+      </w:r>
+      <w:r>
+        <w:t>token_type.</w:t>
+      </w:r>
+      <w:r>
+        <w:t xml:space="preserve">1, </w:t>
+      </w:r>
+    </w:p>
+    <w:p>
+      <w:pPr>
+        <w:pStyle w:val="NoSpacing"/>
+        <w:ind w:left="540"/>
+      </w:pPr>
+      <w:proofErr w:type="spellStart"/>
+      <w:r>
+        <w:t>is_</w:t>
+      </w:r>
+      <w:proofErr w:type="gramStart"/>
+      <w:r>
+        <w:t>keyword.</w:t>
+      </w:r>
+      <w:r>
+        <w:t>Start</w:t>
+      </w:r>
+      <w:proofErr w:type="spellEnd"/>
+      <w:proofErr w:type="gramEnd"/>
+      <w:r>
+        <w:t xml:space="preserve">, </w:t>
+      </w:r>
+      <w:r>
+        <w:t>is_keyword.</w:t>
+      </w:r>
+      <w:r>
+        <w:t xml:space="preserve">1, </w:t>
+      </w:r>
+      <w:r>
+        <w:t>is_keyword.</w:t>
+      </w:r>
+      <w:r>
+        <w:t xml:space="preserve">3, </w:t>
+      </w:r>
+      <w:proofErr w:type="spellStart"/>
+      <w:r>
+        <w:t>is_keyword.</w:t>
+      </w:r>
+      <w:r>
+        <w:t>End</w:t>
+      </w:r>
+      <w:proofErr w:type="spellEnd"/>
+    </w:p>
+    <w:p>
+      <w:pPr>
+        <w:pStyle w:val="NoSpacing"/>
+        <w:ind w:left="360"/>
+      </w:pPr>
+      <w:r>
+        <w:t>token_type.</w:t>
+      </w:r>
+      <w:r>
+        <w:t xml:space="preserve">1, </w:t>
+      </w:r>
+      <w:r>
+        <w:t>token_type.</w:t>
+      </w:r>
+      <w:r>
+        <w:t xml:space="preserve">3, </w:t>
+      </w:r>
+    </w:p>
+    <w:p>
+      <w:pPr>
+        <w:pStyle w:val="NoSpacing"/>
+        <w:ind w:left="540"/>
+      </w:pPr>
+      <w:proofErr w:type="spellStart"/>
+      <w:r>
+        <w:t>is_spec_</w:t>
+      </w:r>
+      <w:proofErr w:type="gramStart"/>
+      <w:r>
+        <w:t>symbol.Start</w:t>
+      </w:r>
+      <w:proofErr w:type="spellEnd"/>
+      <w:proofErr w:type="gramEnd"/>
+      <w:r>
+        <w:t xml:space="preserve">, is_spec_symbol.1, is_spec_symbol.3, is_spec_symbol.5, is_spec_symbol.6, </w:t>
+      </w:r>
+      <w:proofErr w:type="spellStart"/>
+      <w:r>
+        <w:t>is_spec_symbol.End</w:t>
+      </w:r>
+      <w:proofErr w:type="spellEnd"/>
+    </w:p>
+    <w:p>
+      <w:pPr>
+        <w:pStyle w:val="NoSpacing"/>
+        <w:ind w:left="360"/>
+      </w:pPr>
+      <w:r>
+        <w:t>token_type.</w:t>
+      </w:r>
+      <w:r>
+        <w:t xml:space="preserve">3, </w:t>
+      </w:r>
+      <w:r>
+        <w:t>token_type.</w:t>
+      </w:r>
+      <w:r>
+        <w:t xml:space="preserve">5, </w:t>
+      </w:r>
+    </w:p>
+    <w:p>
+      <w:pPr>
+        <w:pStyle w:val="NoSpacing"/>
+        <w:ind w:left="540"/>
+      </w:pPr>
+      <w:proofErr w:type="spellStart"/>
+      <w:r>
+        <w:t>is_</w:t>
+      </w:r>
+      <w:proofErr w:type="gramStart"/>
+      <w:r>
+        <w:t>identifier.Start</w:t>
+      </w:r>
+      <w:proofErr w:type="spellEnd"/>
+      <w:proofErr w:type="gramEnd"/>
+      <w:r>
+        <w:t xml:space="preserve">, is_identifier.1, is_identifier.2, is_identifier.3, is_identifier.4, is_identifier.6, </w:t>
+      </w:r>
+      <w:proofErr w:type="spellStart"/>
+      <w:r>
+        <w:t>is_identifier.End</w:t>
+      </w:r>
+      <w:proofErr w:type="spellEnd"/>
+    </w:p>
+    <w:p>
+      <w:pPr>
+        <w:pStyle w:val="NoSpacing"/>
+        <w:ind w:left="360"/>
+      </w:pPr>
+      <w:r>
+        <w:t>token_type.</w:t>
+      </w:r>
+      <w:r>
+        <w:t xml:space="preserve">5, </w:t>
+      </w:r>
+      <w:r>
+        <w:t>token_type.</w:t>
+      </w:r>
+      <w:r>
+        <w:t xml:space="preserve">7, </w:t>
+      </w:r>
+    </w:p>
+    <w:p>
+      <w:pPr>
+        <w:pStyle w:val="NoSpacing"/>
+        <w:ind w:left="540"/>
+      </w:pPr>
+      <w:proofErr w:type="spellStart"/>
+      <w:r>
+        <w:t>is_num_</w:t>
+      </w:r>
+      <w:proofErr w:type="gramStart"/>
+      <w:r>
+        <w:t>constant</w:t>
+      </w:r>
+      <w:r>
+        <w:t>.Start</w:t>
+      </w:r>
+      <w:proofErr w:type="spellEnd"/>
+      <w:proofErr w:type="gramEnd"/>
+      <w:r>
+        <w:t xml:space="preserve">, </w:t>
+      </w:r>
+      <w:r>
+        <w:t>is_num_constant</w:t>
+      </w:r>
+      <w:r>
+        <w:t xml:space="preserve">.1, </w:t>
+      </w:r>
+      <w:r>
+        <w:t>is_num_constant</w:t>
+      </w:r>
+      <w:r>
+        <w:t xml:space="preserve">.2, </w:t>
+      </w:r>
+      <w:r>
+        <w:t>is_num_constant</w:t>
+      </w:r>
+      <w:r>
+        <w:t xml:space="preserve">.3, </w:t>
+      </w:r>
+      <w:r>
+        <w:t>is_num_constant</w:t>
+      </w:r>
+      <w:r>
+        <w:t xml:space="preserve">.4, </w:t>
+      </w:r>
+      <w:r>
+        <w:t>is_num_constant</w:t>
+      </w:r>
+      <w:r>
+        <w:t xml:space="preserve">.6, </w:t>
+      </w:r>
+      <w:proofErr w:type="spellStart"/>
+      <w:r>
+        <w:t>is_num_constant</w:t>
+      </w:r>
+      <w:r>
+        <w:t>.End</w:t>
+      </w:r>
+      <w:proofErr w:type="spellEnd"/>
+    </w:p>
+    <w:p>
+      <w:pPr>
+        <w:pStyle w:val="NoSpacing"/>
+        <w:ind w:left="360"/>
+      </w:pPr>
+      <w:r>
+        <w:t>token_type.</w:t>
+      </w:r>
+      <w:r>
+        <w:t xml:space="preserve">7, </w:t>
+      </w:r>
+      <w:r>
+        <w:t>token_type.</w:t>
+      </w:r>
+      <w:r>
+        <w:t xml:space="preserve">9, </w:t>
+      </w:r>
+    </w:p>
+    <w:p>
+      <w:pPr>
+        <w:pStyle w:val="NoSpacing"/>
+        <w:ind w:left="540"/>
+      </w:pPr>
+      <w:proofErr w:type="spellStart"/>
+      <w:r>
+        <w:lastRenderedPageBreak/>
+        <w:t>is_str_</w:t>
+      </w:r>
+      <w:proofErr w:type="gramStart"/>
+      <w:r>
+        <w:t>constant</w:t>
+      </w:r>
+      <w:r>
+        <w:t>.Start</w:t>
+      </w:r>
+      <w:proofErr w:type="spellEnd"/>
+      <w:proofErr w:type="gramEnd"/>
+      <w:r>
+        <w:t xml:space="preserve">, </w:t>
+      </w:r>
+      <w:r>
+        <w:t>is_str_constant</w:t>
+      </w:r>
+      <w:r>
+        <w:t xml:space="preserve">.1, </w:t>
+      </w:r>
+      <w:r>
+        <w:t>is_str_constant</w:t>
+      </w:r>
+      <w:r>
+        <w:t xml:space="preserve">.2, </w:t>
+      </w:r>
+      <w:r>
+        <w:t>is_str_constant</w:t>
+      </w:r>
+      <w:r>
+        <w:t xml:space="preserve">.3, </w:t>
+      </w:r>
+      <w:r>
+        <w:t>is_str_constant</w:t>
+      </w:r>
+      <w:r>
+        <w:t xml:space="preserve">.4, </w:t>
+      </w:r>
+      <w:r>
+        <w:t>is_str_constant</w:t>
+      </w:r>
+      <w:r>
+        <w:t xml:space="preserve">.5, </w:t>
+      </w:r>
+      <w:proofErr w:type="spellStart"/>
+      <w:r>
+        <w:t>is_str_constant</w:t>
+      </w:r>
+      <w:r>
+        <w:t>.End</w:t>
+      </w:r>
+      <w:proofErr w:type="spellEnd"/>
+    </w:p>
+    <w:p>
+      <w:pPr>
+        <w:pStyle w:val="NoSpacing"/>
+        <w:ind w:left="360"/>
+      </w:pPr>
+      <w:r>
+        <w:t>token_type.</w:t>
+      </w:r>
+      <w:r>
+        <w:t xml:space="preserve">9, </w:t>
+      </w:r>
+      <w:r>
+        <w:t>token_type.</w:t>
+      </w:r>
+      <w:r>
+        <w:t xml:space="preserve">11, </w:t>
+      </w:r>
+    </w:p>
+    <w:p>
+      <w:pPr>
+        <w:pStyle w:val="NoSpacing"/>
+        <w:ind w:left="540"/>
+      </w:pPr>
+      <w:proofErr w:type="spellStart"/>
+      <w:r>
+        <w:t>is_char_</w:t>
+      </w:r>
+      <w:proofErr w:type="gramStart"/>
+      <w:r>
+        <w:t>constant</w:t>
+      </w:r>
+      <w:r>
+        <w:t>.Start</w:t>
+      </w:r>
+      <w:proofErr w:type="spellEnd"/>
+      <w:proofErr w:type="gramEnd"/>
+      <w:r>
+        <w:t xml:space="preserve">, </w:t>
+      </w:r>
+      <w:r>
+        <w:t>is_char_constant</w:t>
+      </w:r>
+      <w:r>
+        <w:t xml:space="preserve">.1, </w:t>
+      </w:r>
+      <w:r>
+        <w:t>is_char_constant</w:t>
+      </w:r>
+      <w:r>
+        <w:t xml:space="preserve">.3, </w:t>
+      </w:r>
+      <w:proofErr w:type="spellStart"/>
+      <w:r>
+        <w:t>is_char_constant</w:t>
+      </w:r>
+      <w:r>
+        <w:t>.End</w:t>
+      </w:r>
+      <w:proofErr w:type="spellEnd"/>
+    </w:p>
+    <w:p>
+      <w:pPr>
+        <w:pStyle w:val="NoSpacing"/>
+        <w:ind w:left="360"/>
+      </w:pPr>
+      <w:r>
+        <w:t>token_type.</w:t>
+      </w:r>
+      <w:r>
+        <w:t xml:space="preserve">11, </w:t>
+      </w:r>
+      <w:r>
+        <w:t>token_type.</w:t>
+      </w:r>
+      <w:r>
+        <w:t xml:space="preserve">13, </w:t>
+      </w:r>
+    </w:p>
+    <w:p>
+      <w:pPr>
+        <w:pStyle w:val="NoSpacing"/>
+        <w:ind w:left="540"/>
+      </w:pPr>
+      <w:proofErr w:type="spellStart"/>
+      <w:r>
+        <w:t>is_</w:t>
+      </w:r>
+      <w:proofErr w:type="gramStart"/>
+      <w:r>
+        <w:t>comment</w:t>
+      </w:r>
+      <w:r>
+        <w:t>.Start</w:t>
+      </w:r>
+      <w:proofErr w:type="spellEnd"/>
+      <w:proofErr w:type="gramEnd"/>
+      <w:r>
+        <w:t xml:space="preserve">, </w:t>
+      </w:r>
+      <w:r>
+        <w:t>is_comment</w:t>
+      </w:r>
+      <w:r>
+        <w:t xml:space="preserve">.1, </w:t>
+      </w:r>
+      <w:r>
+        <w:t>is_comment</w:t>
+      </w:r>
+      <w:r>
+        <w:t xml:space="preserve">.3, </w:t>
+      </w:r>
+      <w:proofErr w:type="spellStart"/>
+      <w:r>
+        <w:t>is_comment</w:t>
+      </w:r>
+      <w:r>
+        <w:t>.End</w:t>
+      </w:r>
+      <w:proofErr w:type="spellEnd"/>
+    </w:p>
+    <w:p>
+      <w:pPr>
+        <w:pStyle w:val="NoSpacing"/>
+        <w:ind w:left="360"/>
+      </w:pPr>
+      <w:r>
+        <w:t>token_type.</w:t>
+      </w:r>
+      <w:r>
+        <w:t xml:space="preserve">13, </w:t>
+      </w:r>
+      <w:r>
+        <w:t>token_type.</w:t>
+      </w:r>
+      <w:r>
+        <w:t xml:space="preserve">15, </w:t>
+      </w:r>
+      <w:proofErr w:type="spellStart"/>
+      <w:r>
+        <w:t>token_</w:t>
+      </w:r>
+      <w:proofErr w:type="gramStart"/>
+      <w:r>
+        <w:t>type.</w:t>
+      </w:r>
+      <w:r>
+        <w:t>End</w:t>
+      </w:r>
+      <w:proofErr w:type="spellEnd"/>
+      <w:proofErr w:type="gramEnd"/>
+    </w:p>
+    <w:p>
+      <w:pPr>
+        <w:pStyle w:val="NoSpacing"/>
+        <w:ind w:left="180"/>
+      </w:pPr>
+      <w:r>
+        <w:t>print_token.</w:t>
+      </w:r>
+      <w:r>
+        <w:t xml:space="preserve">1, </w:t>
+      </w:r>
+      <w:r>
+        <w:t>print_token.</w:t>
+      </w:r>
+      <w:r>
+        <w:t xml:space="preserve">2, </w:t>
+      </w:r>
+      <w:r>
+        <w:t>print_token.</w:t>
+      </w:r>
+      <w:r>
+        <w:t xml:space="preserve">3, </w:t>
+      </w:r>
+      <w:r>
+        <w:t>print_token.</w:t>
+      </w:r>
+      <w:r>
+        <w:t xml:space="preserve">4, </w:t>
+      </w:r>
+      <w:r>
+        <w:t>print_token.</w:t>
+      </w:r>
+      <w:r>
+        <w:t xml:space="preserve">5, </w:t>
+      </w:r>
+      <w:r>
+        <w:t>print_token.</w:t>
+      </w:r>
+      <w:r>
+        <w:t xml:space="preserve">6, </w:t>
+      </w:r>
+    </w:p>
+    <w:p>
+      <w:pPr>
+        <w:pStyle w:val="NoSpacing"/>
+        <w:ind w:left="360"/>
+      </w:pPr>
+      <w:proofErr w:type="spellStart"/>
+      <w:r>
+        <w:t>print_spec_</w:t>
+      </w:r>
+      <w:proofErr w:type="gramStart"/>
+      <w:r>
+        <w:t>symbol</w:t>
+      </w:r>
+      <w:r>
+        <w:t>.Start</w:t>
+      </w:r>
+      <w:proofErr w:type="spellEnd"/>
+      <w:proofErr w:type="gramEnd"/>
+      <w:r>
+        <w:t xml:space="preserve">, </w:t>
+      </w:r>
+      <w:r>
+        <w:t>print_spec_symbol</w:t>
+      </w:r>
+      <w:r>
+        <w:t xml:space="preserve">.1, </w:t>
+      </w:r>
+      <w:r>
+        <w:t>print_spec_symbol</w:t>
+      </w:r>
+      <w:r>
+        <w:t xml:space="preserve">.3, </w:t>
+      </w:r>
+      <w:r>
+        <w:t>print_spec_symbol</w:t>
+      </w:r>
+      <w:r>
+        <w:t xml:space="preserve">.4, </w:t>
+      </w:r>
+      <w:proofErr w:type="spellStart"/>
+      <w:r>
+        <w:t>print_spec_symbol</w:t>
+      </w:r>
+      <w:r>
+        <w:t>.End</w:t>
+      </w:r>
+      <w:proofErr w:type="spellEnd"/>
+    </w:p>
+    <w:p>
+      <w:pPr>
+        <w:pStyle w:val="NoSpacing"/>
+        <w:ind w:left="180"/>
+      </w:pPr>
+      <w:r>
+        <w:t>print_token.</w:t>
+      </w:r>
+      <w:r>
+        <w:t xml:space="preserve">6, </w:t>
+      </w:r>
+      <w:r>
+        <w:t>print_token.</w:t>
+      </w:r>
+      <w:r>
+        <w:t xml:space="preserve">7, </w:t>
+      </w:r>
+      <w:r>
+        <w:t>print_token.</w:t>
+      </w:r>
+      <w:r>
+        <w:t xml:space="preserve">8, </w:t>
+      </w:r>
+      <w:r>
+        <w:t>print_token.</w:t>
+      </w:r>
+      <w:r>
+        <w:t xml:space="preserve">9, </w:t>
+      </w:r>
+      <w:r>
+        <w:t>print_token.</w:t>
+      </w:r>
+      <w:r>
+        <w:t xml:space="preserve">10, </w:t>
+      </w:r>
+      <w:r>
+        <w:t>print_token.</w:t>
+      </w:r>
+      <w:r>
+        <w:t xml:space="preserve">11, </w:t>
+      </w:r>
+      <w:r>
+        <w:t>print_token.</w:t>
+      </w:r>
+      <w:r>
+        <w:t xml:space="preserve">12, </w:t>
+      </w:r>
+      <w:proofErr w:type="spellStart"/>
+      <w:r>
+        <w:t>print_</w:t>
+      </w:r>
+      <w:proofErr w:type="gramStart"/>
+      <w:r>
+        <w:t>token.</w:t>
+      </w:r>
+      <w:r>
+        <w:t>End</w:t>
+      </w:r>
+      <w:proofErr w:type="spellEnd"/>
+      <w:proofErr w:type="gramEnd"/>
+    </w:p>
+    <w:p>
+      <w:pPr>
+        <w:pStyle w:val="NoSpacing"/>
+      </w:pPr>
+      <w:r>
+        <w:t>main.9, main.</w:t>
+      </w:r>
+      <w:r>
+        <w:t xml:space="preserve">10, </w:t>
+      </w:r>
+    </w:p>
+    <w:p>
+      <w:pPr>
+        <w:pStyle w:val="NoSpacing"/>
+        <w:ind w:left="180"/>
+      </w:pPr>
+      <w:proofErr w:type="spellStart"/>
+      <w:r>
+        <w:t>get_</w:t>
+      </w:r>
+      <w:proofErr w:type="gramStart"/>
+      <w:r>
+        <w:t>token.</w:t>
+      </w:r>
+      <w:r>
+        <w:t>Start</w:t>
+      </w:r>
+      <w:proofErr w:type="spellEnd"/>
+      <w:proofErr w:type="gramEnd"/>
+      <w:r>
+        <w:t xml:space="preserve">, </w:t>
+      </w:r>
+      <w:r>
+        <w:t>get_token.</w:t>
+      </w:r>
+      <w:r>
+        <w:t>1,</w:t>
+      </w:r>
+      <w:r>
+        <w:t xml:space="preserve"> </w:t>
+      </w:r>
+      <w:r>
+        <w:t>get_token.</w:t>
+      </w:r>
+      <w:r>
+        <w:t xml:space="preserve">3, </w:t>
+      </w:r>
+      <w:r>
+        <w:t>get_token.</w:t>
+      </w:r>
+      <w:r>
+        <w:t xml:space="preserve">4, </w:t>
+      </w:r>
+      <w:r>
+        <w:t>get_token.</w:t>
+      </w:r>
+      <w:r>
+        <w:t xml:space="preserve">6, </w:t>
+      </w:r>
+      <w:r>
+        <w:t>get_token.</w:t>
+      </w:r>
+      <w:r>
+        <w:t xml:space="preserve">8, </w:t>
+      </w:r>
+    </w:p>
+    <w:p>
+      <w:pPr>
+        <w:pStyle w:val="NoSpacing"/>
+        <w:ind w:left="360"/>
+      </w:pPr>
+      <w:proofErr w:type="spellStart"/>
+      <w:r>
+        <w:t>is_spec_</w:t>
+      </w:r>
+      <w:proofErr w:type="gramStart"/>
+      <w:r>
+        <w:t>symbol</w:t>
+      </w:r>
+      <w:r>
+        <w:t>.</w:t>
+      </w:r>
+      <w:r>
+        <w:t>Start</w:t>
+      </w:r>
+      <w:proofErr w:type="spellEnd"/>
+      <w:proofErr w:type="gramEnd"/>
+      <w:r>
+        <w:t xml:space="preserve">, is_spec_symbol.1, is_spec_symbol.3, is_spec_symbol.5, is_spec_symbol.7, is_spec_symbol.8, </w:t>
+      </w:r>
+      <w:proofErr w:type="spellStart"/>
+      <w:r>
+        <w:t>is_spec_symbol.End</w:t>
+      </w:r>
+      <w:proofErr w:type="spellEnd"/>
+    </w:p>
+    <w:p>
+      <w:pPr>
+        <w:pStyle w:val="NoSpacing"/>
+        <w:ind w:left="180"/>
+      </w:pPr>
+      <w:r>
+        <w:t>get_token.</w:t>
+      </w:r>
+      <w:r>
+        <w:t xml:space="preserve">8, </w:t>
+      </w:r>
+      <w:r>
+        <w:t>get_token.</w:t>
+      </w:r>
+      <w:r>
+        <w:t xml:space="preserve">10, </w:t>
+      </w:r>
+      <w:r>
+        <w:t>get_token.</w:t>
+      </w:r>
+      <w:r>
+        <w:t xml:space="preserve">12, </w:t>
+      </w:r>
+      <w:r>
+        <w:t>get_token.</w:t>
+      </w:r>
+      <w:r>
+        <w:t xml:space="preserve">14, </w:t>
+      </w:r>
+      <w:r>
+        <w:t>get_token.</w:t>
+      </w:r>
+      <w:r>
+        <w:t xml:space="preserve">16, </w:t>
+      </w:r>
+      <w:r>
+        <w:t>get_token.</w:t>
+      </w:r>
+      <w:r>
+        <w:t xml:space="preserve">17, </w:t>
+      </w:r>
+    </w:p>
+    <w:p>
+      <w:pPr>
+        <w:pStyle w:val="NoSpacing"/>
+        <w:ind w:left="360"/>
+      </w:pPr>
+      <w:proofErr w:type="spellStart"/>
+      <w:r>
+        <w:t>is_token_</w:t>
+      </w:r>
+      <w:proofErr w:type="gramStart"/>
+      <w:r>
+        <w:t>end</w:t>
+      </w:r>
+      <w:r>
+        <w:t>.</w:t>
+      </w:r>
+      <w:r>
+        <w:t>Start</w:t>
+      </w:r>
+      <w:proofErr w:type="spellEnd"/>
+      <w:proofErr w:type="gramEnd"/>
+      <w:r>
+        <w:t xml:space="preserve">, is_token_end.1, is_token_end.2, </w:t>
+      </w:r>
+      <w:proofErr w:type="spellStart"/>
+      <w:r>
+        <w:t>is_token_end.End</w:t>
+      </w:r>
+      <w:proofErr w:type="spellEnd"/>
+    </w:p>
+    <w:p>
+      <w:pPr>
+        <w:pStyle w:val="NoSpacing"/>
+        <w:ind w:left="180"/>
+      </w:pPr>
+      <w:r>
+        <w:t>get_token.</w:t>
+      </w:r>
+      <w:r>
+        <w:t xml:space="preserve">17, </w:t>
+      </w:r>
+      <w:r>
+        <w:t>get_token.</w:t>
+      </w:r>
+      <w:r>
+        <w:t xml:space="preserve">20, </w:t>
+      </w:r>
+      <w:r>
+        <w:t>get_token.</w:t>
+      </w:r>
+      <w:r>
+        <w:t xml:space="preserve">22, </w:t>
+      </w:r>
+    </w:p>
+    <w:p>
+      <w:pPr>
+        <w:pStyle w:val="NoSpacing"/>
+        <w:ind w:left="360"/>
+      </w:pPr>
+      <w:proofErr w:type="spellStart"/>
+      <w:r>
+        <w:t>is_spec_</w:t>
+      </w:r>
+      <w:proofErr w:type="gramStart"/>
+      <w:r>
+        <w:t>symbol</w:t>
+      </w:r>
+      <w:r>
+        <w:t>.</w:t>
+      </w:r>
+      <w:r>
+        <w:t>Start</w:t>
+      </w:r>
+      <w:proofErr w:type="spellEnd"/>
+      <w:proofErr w:type="gramEnd"/>
+      <w:r>
+        <w:t xml:space="preserve">, is_spec_symbol.1, is_spec_symbol.3, is_spec_symbol.5, is_spec_symbol.7, is_spec_symbol.9, is_spec_symbol.10, </w:t>
+      </w:r>
+      <w:proofErr w:type="spellStart"/>
+      <w:r>
+        <w:t>is_spec_symbol.End</w:t>
+      </w:r>
+      <w:proofErr w:type="spellEnd"/>
+    </w:p>
+    <w:p>
+      <w:pPr>
+        <w:pStyle w:val="NoSpacing"/>
+        <w:ind w:left="180"/>
+      </w:pPr>
+      <w:r>
+        <w:t>get_token.</w:t>
+      </w:r>
+      <w:r>
+        <w:t xml:space="preserve">22, </w:t>
+      </w:r>
+      <w:r>
+        <w:t>get_token.</w:t>
+      </w:r>
+      <w:r>
+        <w:t xml:space="preserve">23, </w:t>
+      </w:r>
+      <w:proofErr w:type="spellStart"/>
+      <w:r>
+        <w:t>get_</w:t>
+      </w:r>
+      <w:proofErr w:type="gramStart"/>
+      <w:r>
+        <w:t>token.</w:t>
+      </w:r>
+      <w:r>
+        <w:t>End</w:t>
+      </w:r>
+      <w:proofErr w:type="spellEnd"/>
+      <w:proofErr w:type="gramEnd"/>
+    </w:p>
+    <w:p>
+      <w:pPr>
+        <w:pStyle w:val="NoSpacing"/>
+      </w:pPr>
+      <w:r>
+        <w:t xml:space="preserve">main.10, </w:t>
+      </w:r>
+      <w:proofErr w:type="spellStart"/>
+      <w:proofErr w:type="gramStart"/>
+      <w:r>
+        <w:t>main.End</w:t>
+      </w:r>
+      <w:proofErr w:type="spellEnd"/>
+      <w:proofErr w:type="gramEnd"/>
+      <w:r>
+        <w:t>]</w:t>
+      </w:r>
+    </w:p>
+    <w:p>
+      <w:pPr>
+        <w:pStyle w:val="NoSpacing"/>
+      </w:pPr>
+    </w:p>
+    <w:p>
+      <w:pPr>
+        <w:pStyle w:val="Heading2"/>
+      </w:pPr>
+      <w:commentRangeStart w:id="1"/>
+      <w:r>
+        <w:t>Test Path 2</w:t>
+      </w:r>
+      <w:commentRangeEnd w:id="1"/>
+      <w:r>
+        <w:rPr>
+          <w:rStyle w:val="CommentReference"/>
+          <w:rFonts w:eastAsiaTheme="minorHAnsi" w:cstheme="minorBidi"/>
+          <w:color w:val="auto"/>
+        </w:rPr>
+        <w:commentReference w:id="1"/>
+      </w:r>
+    </w:p>
+    <w:p>
+      <w:pPr>
+        <w:pStyle w:val="NoSpacing"/>
+      </w:pPr>
+      <w:r>
+        <w:t>[</w:t>
+      </w:r>
+      <w:proofErr w:type="spellStart"/>
+      <w:proofErr w:type="gramStart"/>
+      <w:r>
+        <w:t>main.Start</w:t>
+      </w:r>
+      <w:proofErr w:type="spellEnd"/>
+      <w:proofErr w:type="gramEnd"/>
+      <w:r>
+        <w:t xml:space="preserve">, main.1, main.3, main.4, main.6, main.7, </w:t>
+      </w:r>
+    </w:p>
+    <w:p>
+      <w:pPr>
+        <w:pStyle w:val="NoSpacing"/>
+        <w:ind w:left="180"/>
+      </w:pPr>
+      <w:proofErr w:type="spellStart"/>
+      <w:r>
+        <w:t>get_</w:t>
+      </w:r>
+      <w:proofErr w:type="gramStart"/>
+      <w:r>
+        <w:t>token.Start</w:t>
+      </w:r>
+      <w:proofErr w:type="spellEnd"/>
+      <w:proofErr w:type="gramEnd"/>
+      <w:r>
+        <w:t xml:space="preserve">, get_token.1, get_token.3, get_token.4, get_token.6, get_token.8, get_token.9, </w:t>
+      </w:r>
+      <w:proofErr w:type="spellStart"/>
+      <w:r>
+        <w:t>get_token.End</w:t>
+      </w:r>
+      <w:proofErr w:type="spellEnd"/>
+      <w:r>
+        <w:t>,</w:t>
+      </w:r>
+    </w:p>
+    <w:p>
+      <w:pPr>
+        <w:pStyle w:val="NoSpacing"/>
+      </w:pPr>
+      <w:r>
+        <w:t xml:space="preserve">main.8, </w:t>
+      </w:r>
+      <w:proofErr w:type="spellStart"/>
+      <w:proofErr w:type="gramStart"/>
+      <w:r>
+        <w:t>main.End</w:t>
+      </w:r>
+      <w:proofErr w:type="spellEnd"/>
+      <w:proofErr w:type="gramEnd"/>
+      <w:r>
+        <w:t>]</w:t>
+      </w:r>
+    </w:p>
+    <w:p>
+      <w:pPr>
+        <w:pStyle w:val="NoSpacing"/>
+      </w:pPr>
+    </w:p>
+    <w:p>
+      <w:pPr>
+        <w:pStyle w:val="Heading2"/>
+      </w:pPr>
+      <w:commentRangeStart w:id="2"/>
+      <w:r>
+        <w:t>Test Path 3</w:t>
+      </w:r>
+      <w:commentRangeEnd w:id="2"/>
+      <w:r>
+        <w:rPr>
+          <w:rStyle w:val="CommentReference"/>
+          <w:rFonts w:eastAsiaTheme="minorHAnsi" w:cstheme="minorBidi"/>
+          <w:color w:val="auto"/>
+        </w:rPr>
+        <w:commentReference w:id="2"/>
+      </w:r>
+    </w:p>
+    <w:p>
+      <w:pPr>
+        <w:pStyle w:val="NoSpacing"/>
+      </w:pPr>
+      <w:r>
+        <w:t>[</w:t>
+      </w:r>
+      <w:proofErr w:type="spellStart"/>
+      <w:proofErr w:type="gramStart"/>
+      <w:r>
+        <w:t>main.Start</w:t>
+      </w:r>
+      <w:proofErr w:type="spellEnd"/>
+      <w:proofErr w:type="gramEnd"/>
+      <w:r>
+        <w:t xml:space="preserve">, main.1, main.3, main.5, </w:t>
+      </w:r>
+      <w:proofErr w:type="spellStart"/>
+      <w:r>
+        <w:t>main.End</w:t>
+      </w:r>
+      <w:proofErr w:type="spellEnd"/>
+      <w:r>
+        <w:t>]</w:t>
+      </w:r>
+    </w:p>
+    <w:p>
+      <w:pPr>
+        <w:pStyle w:val="NoSpacing"/>
+      </w:pPr>
+    </w:p>
+    <w:p>
+      <w:pPr>
+        <w:pStyle w:val="Heading2"/>
+      </w:pPr>
+      <w:commentRangeStart w:id="3"/>
+      <w:r>
+        <w:t>Test Path 4</w:t>
+      </w:r>
+      <w:commentRangeEnd w:id="3"/>
+      <w:r>
+        <w:rPr>
+          <w:rStyle w:val="CommentReference"/>
+          <w:rFonts w:eastAsiaTheme="minorHAnsi" w:cstheme="minorBidi"/>
+          <w:color w:val="auto"/>
+        </w:rPr>
+        <w:commentReference w:id="3"/>
+      </w:r>
+    </w:p>
+    <w:p>
+      <w:pPr>
+        <w:pStyle w:val="NoSpacing"/>
+      </w:pPr>
+      <w:r>
+        <w:t>[</w:t>
+      </w:r>
+      <w:proofErr w:type="spellStart"/>
+      <w:proofErr w:type="gramStart"/>
+      <w:r>
+        <w:t>main.Start</w:t>
+      </w:r>
+      <w:proofErr w:type="spellEnd"/>
+      <w:proofErr w:type="gramEnd"/>
       <w:r>
         <w:t xml:space="preserve">, main.1, main.2, main.6, main.7, </w:t>
       </w:r>
-      <w:proofErr w:type="spellStart"/>
-      <w:r>
-        <w:rPr>
-          <w:color w:val="4472C4" w:themeColor="accent1"/>
-        </w:rPr>
+    </w:p>
+    <w:p>
+      <w:pPr>
+        <w:pStyle w:val="NoSpacing"/>
+        <w:ind w:left="180"/>
+      </w:pPr>
+      <w:proofErr w:type="spellStart"/>
+      <w:r>
         <w:t>get_token.Start</w:t>
       </w:r>
       <w:proofErr w:type="spellEnd"/>
       <w:r>
-        <w:rPr>
-          <w:color w:val="4472C4" w:themeColor="accent1"/>
-        </w:rPr>
-        <w:t xml:space="preserve">, get_token.1, get_token.2, </w:t>
-      </w:r>
-      <w:proofErr w:type="spellStart"/>
-      <w:r>
-        <w:rPr>
-          <w:color w:val="4472C4" w:themeColor="accent1"/>
-        </w:rPr>
+        <w:t xml:space="preserve">, get_token.1, get_token.3, get_token.4, get_token.6, get_token.8, get_token.10, get_token.11, get_token.12, get_token.13, get_token.14, get_token.15, </w:t>
+      </w:r>
+      <w:proofErr w:type="spellStart"/>
+      <w:r>
         <w:t>get_token.End</w:t>
       </w:r>
       <w:proofErr w:type="spellEnd"/>
       <w:r>
-        <w:t xml:space="preserve">, main.7, main.8, main.9, </w:t>
-      </w:r>
-      <w:proofErr w:type="spellStart"/>
-      <w:r>
-        <w:rPr>
-          <w:color w:val="4472C4" w:themeColor="accent1"/>
-        </w:rPr>
-        <w:t>print_token.Start</w:t>
-      </w:r>
-      <w:proofErr w:type="spellEnd"/>
-      <w:r>
-        <w:rPr>
-          <w:color w:val="4472C4" w:themeColor="accent1"/>
-        </w:rPr>
-        <w:t>, print_token.1,</w:t>
+        <w:t xml:space="preserve">, </w:t>
+      </w:r>
+    </w:p>
+    <w:p>
+      <w:pPr>
+        <w:pStyle w:val="NoSpacing"/>
+      </w:pPr>
+      <w:r>
+        <w:t xml:space="preserve">main.7, main.8, main.9, </w:t>
+      </w:r>
+    </w:p>
+    <w:p>
+      <w:pPr>
+        <w:pStyle w:val="NoSpacing"/>
+        <w:ind w:left="180"/>
+      </w:pPr>
+      <w:proofErr w:type="spellStart"/>
+      <w:r>
+        <w:t>print_</w:t>
+      </w:r>
+      <w:proofErr w:type="gramStart"/>
+      <w:r>
+        <w:t>token.Start</w:t>
+      </w:r>
+      <w:proofErr w:type="spellEnd"/>
+      <w:proofErr w:type="gramEnd"/>
+      <w:r>
+        <w:t>, print_token.1</w:t>
+      </w:r>
+      <w:r>
+        <w:t xml:space="preserve">, </w:t>
+      </w:r>
+    </w:p>
+    <w:p>
+      <w:pPr>
+        <w:pStyle w:val="NoSpacing"/>
+        <w:ind w:left="360"/>
+      </w:pPr>
+      <w:proofErr w:type="spellStart"/>
+      <w:r>
+        <w:t>token_</w:t>
+      </w:r>
+      <w:proofErr w:type="gramStart"/>
+      <w:r>
+        <w:t>type.Start</w:t>
+      </w:r>
+      <w:proofErr w:type="spellEnd"/>
+      <w:proofErr w:type="gramEnd"/>
+      <w:r>
+        <w:t xml:space="preserve">, , token_type.1, </w:t>
+      </w:r>
+    </w:p>
+    <w:p>
+      <w:pPr>
+        <w:pStyle w:val="NoSpacing"/>
+        <w:ind w:left="540"/>
+      </w:pPr>
+      <w:proofErr w:type="spellStart"/>
+      <w:r>
+        <w:t>is_</w:t>
+      </w:r>
+      <w:proofErr w:type="gramStart"/>
+      <w:r>
+        <w:t>keyword.Start</w:t>
+      </w:r>
+      <w:proofErr w:type="spellEnd"/>
+      <w:proofErr w:type="gramEnd"/>
+      <w:r>
+        <w:t>, is_keyword.1, is_keyword.</w:t>
+      </w:r>
+      <w:r>
+        <w:t>2</w:t>
+      </w:r>
+      <w:r>
+        <w:t xml:space="preserve">, </w:t>
+      </w:r>
+      <w:proofErr w:type="spellStart"/>
+      <w:r>
+        <w:t>is_keyword.End</w:t>
+      </w:r>
+      <w:proofErr w:type="spellEnd"/>
+      <w:r>
+        <w:t xml:space="preserve">, </w:t>
+      </w:r>
+    </w:p>
+    <w:p>
+      <w:pPr>
+        <w:pStyle w:val="NoSpacing"/>
+        <w:ind w:left="360"/>
+      </w:pPr>
+      <w:r>
+        <w:t xml:space="preserve">token_type.1, token_type.2, </w:t>
+      </w:r>
+      <w:proofErr w:type="spellStart"/>
+      <w:r>
+        <w:t>token_</w:t>
+      </w:r>
+      <w:proofErr w:type="gramStart"/>
+      <w:r>
+        <w:t>type.End</w:t>
+      </w:r>
+      <w:proofErr w:type="spellEnd"/>
+      <w:proofErr w:type="gramEnd"/>
+      <w:r>
+        <w:t xml:space="preserve">, </w:t>
+      </w:r>
+    </w:p>
+    <w:p>
+      <w:pPr>
+        <w:pStyle w:val="NoSpacing"/>
+        <w:ind w:left="180"/>
+      </w:pPr>
+      <w:r>
+        <w:t xml:space="preserve">print_token.1, print_token.3, print_token.5, print_token.7, print_token.9, print_token.11, </w:t>
+      </w:r>
+      <w:proofErr w:type="spellStart"/>
+      <w:r>
+        <w:t>print_</w:t>
+      </w:r>
+      <w:proofErr w:type="gramStart"/>
+      <w:r>
+        <w:t>token.End</w:t>
+      </w:r>
+      <w:proofErr w:type="spellEnd"/>
+      <w:proofErr w:type="gramEnd"/>
+      <w:r>
+        <w:t xml:space="preserve">, </w:t>
+      </w:r>
+    </w:p>
+    <w:p>
+      <w:pPr>
+        <w:pStyle w:val="NoSpacing"/>
+      </w:pPr>
+      <w:r>
+        <w:t>main.9, main.10,</w:t>
       </w:r>
       <w:r>
         <w:t xml:space="preserve"> </w:t>
       </w:r>
-      <w:proofErr w:type="spellStart"/>
-      <w:r>
-        <w:rPr>
-          <w:color w:val="ED7D31" w:themeColor="accent2"/>
-        </w:rPr>
-        <w:t>token_type.Start</w:t>
-      </w:r>
-      <w:proofErr w:type="spellEnd"/>
-      <w:r>
-        <w:rPr>
-          <w:color w:val="ED7D31" w:themeColor="accent2"/>
-        </w:rPr>
+    </w:p>
+    <w:p>
+      <w:pPr>
+        <w:pStyle w:val="NoSpacing"/>
+        <w:ind w:left="180"/>
+      </w:pPr>
+      <w:proofErr w:type="spellStart"/>
+      <w:r>
+        <w:t>get_token.Start</w:t>
+      </w:r>
+      <w:proofErr w:type="spellEnd"/>
+      <w:r>
+        <w:t xml:space="preserve">, get_token.1, get_token.3, get_token.4, get_token.6, get_token.8, get_token.10, get_token.12, get_token.14, get_token.16, get_token.17, get_token.18, get_token.19, get_token.17, get_token.20, get_token.21, </w:t>
+      </w:r>
+      <w:proofErr w:type="spellStart"/>
+      <w:r>
+        <w:t>get_token.End</w:t>
+      </w:r>
+      <w:proofErr w:type="spellEnd"/>
+      <w:r>
         <w:t xml:space="preserve">, </w:t>
       </w:r>
-      <w:r>
-        <w:rPr>
-          <w:color w:val="ED7D31" w:themeColor="accent2"/>
-        </w:rPr>
-        <w:t>, token_type.1,</w:t>
-      </w:r>
-      <w:r>
-        <w:t xml:space="preserve"> </w:t>
-      </w:r>
-      <w:proofErr w:type="spellStart"/>
-      <w:r>
-        <w:rPr>
-          <w:color w:val="A5A5A5" w:themeColor="accent3"/>
-        </w:rPr>
-        <w:t>is_keyword.Start</w:t>
-      </w:r>
-      <w:proofErr w:type="spellEnd"/>
-      <w:r>
-        <w:rPr>
-          <w:color w:val="A5A5A5" w:themeColor="accent3"/>
-        </w:rPr>
-        <w:t xml:space="preserve">, is_keyword.1, is_keyword.2, </w:t>
-      </w:r>
-      <w:proofErr w:type="spellStart"/>
-      <w:r>
-        <w:rPr>
-          <w:color w:val="A5A5A5" w:themeColor="accent3"/>
-        </w:rPr>
-        <w:t>is_keyword.End</w:t>
-      </w:r>
-      <w:proofErr w:type="spellEnd"/>
-      <w:r>
-        <w:t xml:space="preserve">, </w:t>
-      </w:r>
-      <w:r>
-        <w:rPr>
-          <w:color w:val="ED7D31" w:themeColor="accent2"/>
-        </w:rPr>
-        <w:t xml:space="preserve">token_type.1, </w:t>
-      </w:r>
-      <w:r>
-        <w:rPr>
-          <w:color w:val="ED7D31" w:themeColor="accent2"/>
-        </w:rPr>
-        <w:t xml:space="preserve">token_type.2, </w:t>
-      </w:r>
-      <w:proofErr w:type="spellStart"/>
-      <w:r>
-        <w:rPr>
-          <w:color w:val="ED7D31" w:themeColor="accent2"/>
-        </w:rPr>
-        <w:t>token_type.End</w:t>
-      </w:r>
-      <w:proofErr w:type="spellEnd"/>
-      <w:r>
-        <w:t xml:space="preserve">, </w:t>
-      </w:r>
-      <w:r>
-        <w:rPr>
-          <w:color w:val="4472C4" w:themeColor="accent1"/>
-        </w:rPr>
-        <w:t xml:space="preserve">print_token.1, </w:t>
-      </w:r>
-      <w:r>
-        <w:rPr>
-          <w:color w:val="4472C4" w:themeColor="accent1"/>
-        </w:rPr>
-        <w:t xml:space="preserve">print_token.2, print_token.3, print_token.4, print_token.5, print_token.6, print_token.7, print_token.8, print_token.9, print_token.10, print_token.11, print_token.12, </w:t>
-      </w:r>
-      <w:proofErr w:type="spellStart"/>
-      <w:r>
-        <w:rPr>
-          <w:color w:val="4472C4" w:themeColor="accent1"/>
-        </w:rPr>
-        <w:t>print_token.End</w:t>
-      </w:r>
-      <w:proofErr w:type="spellEnd"/>
-      <w:r>
-        <w:t>, main.9, main.10,</w:t>
-      </w:r>
-      <w:r>
-        <w:t xml:space="preserve"> </w:t>
-      </w:r>
-      <w:proofErr w:type="spellStart"/>
-      <w:r>
-        <w:rPr>
-          <w:color w:val="4472C4" w:themeColor="accent1"/>
-        </w:rPr>
-        <w:t>get_token.</w:t>
-      </w:r>
-      <w:r>
-        <w:rPr>
-          <w:color w:val="4472C4" w:themeColor="accent1"/>
-        </w:rPr>
-        <w:t>Start</w:t>
-      </w:r>
-      <w:proofErr w:type="spellEnd"/>
-      <w:r>
-        <w:rPr>
-          <w:color w:val="4472C4" w:themeColor="accent1"/>
-        </w:rPr>
-        <w:t xml:space="preserve">, get_token.1, get_token.3, get_token.4, get_token.5, get_token.4, get_token.6, get_token.7, </w:t>
-      </w:r>
-      <w:proofErr w:type="spellStart"/>
-      <w:r>
-        <w:rPr>
-          <w:color w:val="4472C4" w:themeColor="accent1"/>
-        </w:rPr>
-        <w:t>get_token.End</w:t>
-      </w:r>
-      <w:proofErr w:type="spellEnd"/>
-      <w:r>
-        <w:t xml:space="preserve">, main.10, </w:t>
-      </w:r>
-      <w:r>
-        <w:t xml:space="preserve">main.8, </w:t>
-      </w:r>
-      <w:proofErr w:type="spellStart"/>
+    </w:p>
+    <w:p>
+      <w:pPr>
+        <w:pStyle w:val="NoSpacing"/>
+      </w:pPr>
+      <w:r>
+        <w:lastRenderedPageBreak/>
+        <w:t xml:space="preserve">main.10, main.8, </w:t>
+      </w:r>
+      <w:proofErr w:type="spellStart"/>
+      <w:proofErr w:type="gramStart"/>
       <w:r>
         <w:t>main.End</w:t>
       </w:r>
       <w:proofErr w:type="spellEnd"/>
-      <w:r>
-        <w:t>]</w:t>
-      </w:r>
-    </w:p>
-    <w:p>
-      <w:pPr>
-        <w:pStyle w:val="NoSpacing"/>
-      </w:pPr>
-    </w:p>
-    <w:p>
-      <w:pPr>
-        <w:pStyle w:val="Heading2"/>
-      </w:pPr>
-      <w:r>
-        <w:t>Test Path 2</w:t>
-      </w:r>
-    </w:p>
-    <w:p>
-      <w:pPr>
-        <w:pStyle w:val="NoSpacing"/>
-      </w:pPr>
-      <w:r>
-        <w:t>[</w:t>
-      </w:r>
-      <w:proofErr w:type="spellStart"/>
-      <w:r>
-        <w:t>main.</w:t>
-      </w:r>
-      <w:r>
-        <w:t>Start</w:t>
-      </w:r>
-      <w:proofErr w:type="spellEnd"/>
-      <w:r>
-        <w:t xml:space="preserve">, main.1, main.3, main.4, main.6, main.7, </w:t>
-      </w:r>
-      <w:proofErr w:type="spellStart"/>
-      <w:r>
-        <w:rPr>
-          <w:color w:val="4472C4" w:themeColor="accent1"/>
-        </w:rPr>
-        <w:t>get_token.</w:t>
-      </w:r>
-      <w:r>
-        <w:rPr>
-          <w:color w:val="4472C4" w:themeColor="accent1"/>
-        </w:rPr>
-        <w:t>Start</w:t>
-      </w:r>
-      <w:proofErr w:type="spellEnd"/>
-      <w:r>
-        <w:rPr>
-          <w:color w:val="4472C4" w:themeColor="accent1"/>
-        </w:rPr>
-        <w:t xml:space="preserve">, get_token.1, get_token.3, get_token.4, get_token.6, get_token.8, get_token.9, </w:t>
-      </w:r>
-      <w:proofErr w:type="spellStart"/>
-      <w:r>
-        <w:rPr>
-          <w:color w:val="4472C4" w:themeColor="accent1"/>
-        </w:rPr>
-        <w:t>get_token.End</w:t>
-      </w:r>
-      <w:proofErr w:type="spellEnd"/>
-      <w:r>
-        <w:rPr>
-          <w:color w:val="4472C4" w:themeColor="accent1"/>
-        </w:rPr>
-        <w:t xml:space="preserve"> </w:t>
-      </w:r>
-      <w:r>
-        <w:t xml:space="preserve">main.8, </w:t>
-      </w:r>
-      <w:proofErr w:type="spellStart"/>
-      <w:r>
-        <w:t>main.End</w:t>
-      </w:r>
-      <w:proofErr w:type="spellEnd"/>
-      <w:r>
-        <w:t>]</w:t>
-      </w:r>
-    </w:p>
-    <w:p>
-      <w:pPr>
-        <w:pStyle w:val="NoSpacing"/>
-      </w:pPr>
-    </w:p>
-    <w:p>
-      <w:pPr>
-        <w:pStyle w:val="Heading2"/>
-      </w:pPr>
-      <w:r>
-        <w:t>Testing Path 3</w:t>
-      </w:r>
-    </w:p>
-    <w:p>
-      <w:pPr>
-        <w:pStyle w:val="NoSpacing"/>
-      </w:pPr>
-      <w:r>
-        <w:t>[</w:t>
-      </w:r>
-      <w:proofErr w:type="spellStart"/>
-      <w:proofErr w:type="gramStart"/>
-      <w:r>
-        <w:t>main.</w:t>
-      </w:r>
-      <w:r>
-        <w:t>Start</w:t>
-      </w:r>
-      <w:proofErr w:type="spellEnd"/>
       <w:proofErr w:type="gramEnd"/>
-      <w:r>
-        <w:t xml:space="preserve">, main.1, main.3, main.5, </w:t>
-      </w:r>
-      <w:proofErr w:type="spellStart"/>
-      <w:r>
-        <w:t>main.End</w:t>
-      </w:r>
-      <w:proofErr w:type="spellEnd"/>
-      <w:r>
-        <w:t>]</w:t>
-      </w:r>
-    </w:p>
-    <w:p>
-      <w:pPr>
-        <w:pStyle w:val="NoSpacing"/>
-      </w:pPr>
-    </w:p>
-    <w:p>
-      <w:pPr>
-        <w:pStyle w:val="Heading2"/>
-      </w:pPr>
-      <w:r>
-        <w:t>Testing Path 4</w:t>
-      </w:r>
-    </w:p>
-    <w:p>
-      <w:pPr>
-        <w:pStyle w:val="NoSpacing"/>
-      </w:pPr>
-      <w:r>
-        <w:t>[</w:t>
-      </w:r>
-      <w:proofErr w:type="spellStart"/>
-      <w:r>
-        <w:t>main.Start</w:t>
-      </w:r>
-      <w:proofErr w:type="spellEnd"/>
-      <w:r>
-        <w:t xml:space="preserve">, main.1, main.2, main.6, main.7, </w:t>
-      </w:r>
-      <w:proofErr w:type="spellStart"/>
-      <w:r>
-        <w:rPr>
-          <w:color w:val="4472C4" w:themeColor="accent1"/>
-        </w:rPr>
-        <w:t>get_token.</w:t>
-      </w:r>
-      <w:r>
-        <w:rPr>
-          <w:color w:val="4472C4" w:themeColor="accent1"/>
-        </w:rPr>
-        <w:t>Start</w:t>
-      </w:r>
-      <w:proofErr w:type="spellEnd"/>
-      <w:r>
-        <w:rPr>
-          <w:color w:val="4472C4" w:themeColor="accent1"/>
-        </w:rPr>
-        <w:t xml:space="preserve">, get_token.1, get_token.3, get_token.4, get_token.6, get_token.8, get_token.10, get_token.11, get_token.12, get_token.13, get_token.14, get_token.15, </w:t>
-      </w:r>
-      <w:proofErr w:type="spellStart"/>
-      <w:r>
-        <w:rPr>
-          <w:color w:val="4472C4" w:themeColor="accent1"/>
-        </w:rPr>
-        <w:t>get_token.End</w:t>
-      </w:r>
-      <w:proofErr w:type="spellEnd"/>
-      <w:r>
-        <w:t xml:space="preserve">, main.7, main.8, main.9, </w:t>
-      </w:r>
-      <w:proofErr w:type="spellStart"/>
-      <w:r>
-        <w:rPr>
-          <w:color w:val="4472C4" w:themeColor="accent1"/>
-        </w:rPr>
-        <w:t>print_token.</w:t>
-      </w:r>
-      <w:r>
-        <w:rPr>
-          <w:color w:val="4472C4" w:themeColor="accent1"/>
-        </w:rPr>
-        <w:t>Start</w:t>
-      </w:r>
-      <w:proofErr w:type="spellEnd"/>
-      <w:r>
-        <w:rPr>
-          <w:color w:val="4472C4" w:themeColor="accent1"/>
-        </w:rPr>
-        <w:t>, print_token.1</w:t>
-      </w:r>
-      <w:r>
-        <w:rPr>
-          <w:color w:val="4472C4" w:themeColor="accent1"/>
-        </w:rPr>
-        <w:t>,</w:t>
-      </w:r>
-      <w:r>
-        <w:t xml:space="preserve"> </w:t>
-      </w:r>
-      <w:proofErr w:type="spellStart"/>
-      <w:r>
-        <w:rPr>
-          <w:color w:val="ED7D31" w:themeColor="accent2"/>
-        </w:rPr>
-        <w:t>token_type.Start</w:t>
-      </w:r>
-      <w:proofErr w:type="spellEnd"/>
-      <w:r>
-        <w:rPr>
-          <w:color w:val="ED7D31" w:themeColor="accent2"/>
-        </w:rPr>
-        <w:t>, , token_type.1,</w:t>
-      </w:r>
-      <w:r>
-        <w:t xml:space="preserve"> </w:t>
-      </w:r>
-      <w:proofErr w:type="spellStart"/>
-      <w:r>
-        <w:rPr>
-          <w:color w:val="A5A5A5" w:themeColor="accent3"/>
-        </w:rPr>
-        <w:t>is_keyword.Start</w:t>
-      </w:r>
-      <w:proofErr w:type="spellEnd"/>
-      <w:r>
-        <w:rPr>
-          <w:color w:val="A5A5A5" w:themeColor="accent3"/>
-        </w:rPr>
-        <w:t>, is_keyword.1, is_keyword.</w:t>
-      </w:r>
-      <w:r>
-        <w:rPr>
-          <w:color w:val="A5A5A5" w:themeColor="accent3"/>
-        </w:rPr>
-        <w:t>3</w:t>
-      </w:r>
-      <w:r>
-        <w:rPr>
-          <w:color w:val="A5A5A5" w:themeColor="accent3"/>
-        </w:rPr>
-        <w:t xml:space="preserve">, </w:t>
-      </w:r>
-      <w:proofErr w:type="spellStart"/>
-      <w:r>
-        <w:rPr>
-          <w:color w:val="A5A5A5" w:themeColor="accent3"/>
-        </w:rPr>
-        <w:t>is_keyword.End</w:t>
-      </w:r>
-      <w:proofErr w:type="spellEnd"/>
-      <w:r>
-        <w:t xml:space="preserve">, </w:t>
-      </w:r>
-      <w:r>
-        <w:rPr>
-          <w:color w:val="ED7D31" w:themeColor="accent2"/>
-        </w:rPr>
-        <w:t xml:space="preserve">token_type.1, token_type.2, </w:t>
-      </w:r>
-      <w:proofErr w:type="spellStart"/>
-      <w:r>
-        <w:rPr>
-          <w:color w:val="ED7D31" w:themeColor="accent2"/>
-        </w:rPr>
-        <w:t>token_type.End</w:t>
-      </w:r>
-      <w:proofErr w:type="spellEnd"/>
-      <w:r>
-        <w:t xml:space="preserve">, </w:t>
-      </w:r>
-      <w:r>
-        <w:rPr>
-          <w:color w:val="4472C4" w:themeColor="accent1"/>
-        </w:rPr>
-        <w:t xml:space="preserve">print_token.1, print_token.3, print_token.5, print_token.7, print_token.9, print_token.11, </w:t>
-      </w:r>
-      <w:proofErr w:type="spellStart"/>
-      <w:r>
-        <w:rPr>
-          <w:color w:val="4472C4" w:themeColor="accent1"/>
-        </w:rPr>
-        <w:t>print_token.End</w:t>
-      </w:r>
-      <w:proofErr w:type="spellEnd"/>
-      <w:r>
-        <w:t>, main.9, main.10,</w:t>
-      </w:r>
-      <w:r>
-        <w:t xml:space="preserve"> </w:t>
-      </w:r>
-      <w:proofErr w:type="spellStart"/>
-      <w:r>
-        <w:rPr>
-          <w:color w:val="4472C4" w:themeColor="accent1"/>
-        </w:rPr>
-        <w:t>get_token.</w:t>
-      </w:r>
-      <w:r>
-        <w:rPr>
-          <w:color w:val="4472C4" w:themeColor="accent1"/>
-        </w:rPr>
-        <w:t>Start</w:t>
-      </w:r>
-      <w:proofErr w:type="spellEnd"/>
-      <w:r>
-        <w:rPr>
-          <w:color w:val="4472C4" w:themeColor="accent1"/>
-        </w:rPr>
-        <w:t xml:space="preserve">, </w:t>
-      </w:r>
-      <w:r>
-        <w:rPr>
-          <w:color w:val="4472C4" w:themeColor="accent1"/>
-        </w:rPr>
-        <w:t>get_token.</w:t>
-      </w:r>
-      <w:r>
-        <w:rPr>
-          <w:color w:val="4472C4" w:themeColor="accent1"/>
-        </w:rPr>
-        <w:t xml:space="preserve">1, </w:t>
-      </w:r>
-      <w:r>
-        <w:rPr>
-          <w:color w:val="4472C4" w:themeColor="accent1"/>
-        </w:rPr>
-        <w:t>get_token.</w:t>
-      </w:r>
-      <w:r>
-        <w:rPr>
-          <w:color w:val="4472C4" w:themeColor="accent1"/>
-        </w:rPr>
-        <w:t xml:space="preserve">3, </w:t>
-      </w:r>
-      <w:r>
-        <w:rPr>
-          <w:color w:val="4472C4" w:themeColor="accent1"/>
-        </w:rPr>
-        <w:t>get_token.</w:t>
-      </w:r>
-      <w:r>
-        <w:rPr>
-          <w:color w:val="4472C4" w:themeColor="accent1"/>
-        </w:rPr>
-        <w:t xml:space="preserve">4, </w:t>
-      </w:r>
-      <w:r>
-        <w:rPr>
-          <w:color w:val="4472C4" w:themeColor="accent1"/>
-        </w:rPr>
-        <w:t>get_token.</w:t>
-      </w:r>
-      <w:r>
-        <w:rPr>
-          <w:color w:val="4472C4" w:themeColor="accent1"/>
-        </w:rPr>
-        <w:t xml:space="preserve">6, </w:t>
-      </w:r>
-      <w:r>
-        <w:rPr>
-          <w:color w:val="4472C4" w:themeColor="accent1"/>
-        </w:rPr>
-        <w:t>get_token.</w:t>
-      </w:r>
-      <w:r>
-        <w:rPr>
-          <w:color w:val="4472C4" w:themeColor="accent1"/>
-        </w:rPr>
-        <w:t xml:space="preserve">8, </w:t>
-      </w:r>
-      <w:r>
-        <w:rPr>
-          <w:color w:val="4472C4" w:themeColor="accent1"/>
-        </w:rPr>
-        <w:t>get_token.</w:t>
-      </w:r>
-      <w:r>
-        <w:rPr>
-          <w:color w:val="4472C4" w:themeColor="accent1"/>
-        </w:rPr>
-        <w:t xml:space="preserve">10, </w:t>
-      </w:r>
-      <w:r>
-        <w:rPr>
-          <w:color w:val="4472C4" w:themeColor="accent1"/>
-        </w:rPr>
-        <w:t>get_token.</w:t>
-      </w:r>
-      <w:r>
-        <w:rPr>
-          <w:color w:val="4472C4" w:themeColor="accent1"/>
-        </w:rPr>
-        <w:t xml:space="preserve">12, </w:t>
-      </w:r>
-      <w:r>
-        <w:rPr>
-          <w:color w:val="4472C4" w:themeColor="accent1"/>
-        </w:rPr>
-        <w:t>get_token.</w:t>
-      </w:r>
-      <w:r>
-        <w:rPr>
-          <w:color w:val="4472C4" w:themeColor="accent1"/>
-        </w:rPr>
-        <w:t xml:space="preserve">14, </w:t>
-      </w:r>
-      <w:r>
-        <w:rPr>
-          <w:color w:val="4472C4" w:themeColor="accent1"/>
-        </w:rPr>
-        <w:t>get_token.</w:t>
-      </w:r>
-      <w:r>
-        <w:rPr>
-          <w:color w:val="4472C4" w:themeColor="accent1"/>
-        </w:rPr>
-        <w:t xml:space="preserve">16, </w:t>
-      </w:r>
-      <w:r>
-        <w:rPr>
-          <w:color w:val="4472C4" w:themeColor="accent1"/>
-        </w:rPr>
-        <w:t>get_token.</w:t>
-      </w:r>
-      <w:r>
-        <w:rPr>
-          <w:color w:val="4472C4" w:themeColor="accent1"/>
-        </w:rPr>
-        <w:t xml:space="preserve">17, </w:t>
-      </w:r>
-      <w:r>
-        <w:rPr>
-          <w:color w:val="4472C4" w:themeColor="accent1"/>
-        </w:rPr>
-        <w:t>get_token.</w:t>
-      </w:r>
-      <w:r>
-        <w:rPr>
-          <w:color w:val="4472C4" w:themeColor="accent1"/>
-        </w:rPr>
-        <w:t xml:space="preserve">18, </w:t>
-      </w:r>
-      <w:r>
-        <w:rPr>
-          <w:color w:val="4472C4" w:themeColor="accent1"/>
-        </w:rPr>
-        <w:t>get_token.</w:t>
-      </w:r>
-      <w:r>
-        <w:rPr>
-          <w:color w:val="4472C4" w:themeColor="accent1"/>
-        </w:rPr>
-        <w:t xml:space="preserve">19, </w:t>
-      </w:r>
-      <w:r>
-        <w:rPr>
-          <w:color w:val="4472C4" w:themeColor="accent1"/>
-        </w:rPr>
-        <w:t>get_token.</w:t>
-      </w:r>
-      <w:r>
-        <w:rPr>
-          <w:color w:val="4472C4" w:themeColor="accent1"/>
-        </w:rPr>
-        <w:t xml:space="preserve">17, </w:t>
-      </w:r>
-      <w:r>
-        <w:rPr>
-          <w:color w:val="4472C4" w:themeColor="accent1"/>
-        </w:rPr>
-        <w:t>get_token.</w:t>
-      </w:r>
-      <w:r>
-        <w:rPr>
-          <w:color w:val="4472C4" w:themeColor="accent1"/>
-        </w:rPr>
-        <w:t xml:space="preserve">20, </w:t>
-      </w:r>
-      <w:r>
-        <w:rPr>
-          <w:color w:val="4472C4" w:themeColor="accent1"/>
-        </w:rPr>
-        <w:t>get_token.</w:t>
-      </w:r>
-      <w:r>
-        <w:rPr>
-          <w:color w:val="4472C4" w:themeColor="accent1"/>
-        </w:rPr>
-        <w:t xml:space="preserve">21, </w:t>
-      </w:r>
-      <w:proofErr w:type="spellStart"/>
-      <w:r>
-        <w:rPr>
-          <w:color w:val="4472C4" w:themeColor="accent1"/>
-        </w:rPr>
-        <w:t>get_token.</w:t>
-      </w:r>
-      <w:r>
-        <w:rPr>
-          <w:color w:val="4472C4" w:themeColor="accent1"/>
-        </w:rPr>
-        <w:t>End</w:t>
-      </w:r>
-      <w:proofErr w:type="spellEnd"/>
-      <w:r>
-        <w:t xml:space="preserve">, main.10, main.8, </w:t>
-      </w:r>
-      <w:proofErr w:type="spellStart"/>
-      <w:r>
-        <w:t>main.End</w:t>
-      </w:r>
-      <w:proofErr w:type="spellEnd"/>
       <w:r>
         <w:t>]</w:t>
       </w:r>
@@ -2332,6 +3848,91 @@
     </w:sectPr>
   </w:body>
 </w:document>
+</file>
+
+<file path=word/comments.xml><?xml version="1.0" encoding="utf-8"?>
+<w:comments xmlns:wpc="http://schemas.microsoft.com/office/word/2010/wordprocessingCanvas" xmlns:cx="http://schemas.microsoft.com/office/drawing/2014/chartex" xmlns:cx1="http://schemas.microsoft.com/office/drawing/2015/9/8/chartex" xmlns:cx2="http://schemas.microsoft.com/office/drawing/2015/10/21/chartex" xmlns:cx3="http://schemas.microsoft.com/office/drawing/2016/5/9/chartex" xmlns:cx4="http://schemas.microsoft.com/office/drawing/2016/5/10/chartex" xmlns:cx5="http://schemas.microsoft.com/office/drawing/2016/5/11/chartex" xmlns:cx6="http://schemas.microsoft.com/office/drawing/2016/5/12/chartex" xmlns:cx7="http://schemas.microsoft.com/office/drawing/2016/5/13/chartex" xmlns:cx8="http://schemas.microsoft.com/office/drawing/2016/5/14/chartex" xmlns:mc="http://schemas.openxmlformats.org/markup-compatibility/2006" xmlns:aink="http://schemas.microsoft.com/office/drawing/2016/ink" xmlns:am3d="http://schemas.microsoft.com/office/drawing/2017/model3d" xmlns:o="urn:schemas-microsoft-com:office:office" xmlns:r="http://schemas.openxmlformats.org/officeDocument/2006/relationships" xmlns:m="http://schemas.openxmlformats.org/officeDocument/2006/math" xmlns:v="urn:schemas-microsoft-com:vml" xmlns:wp14="http://schemas.microsoft.com/office/word/2010/wordprocessingDrawing" xmlns:wp="http://schemas.openxmlformats.org/drawingml/2006/wordprocessingDrawing" xmlns:w10="urn:schemas-microsoft-com:office:word" xmlns:w="http://schemas.openxmlformats.org/wordprocessingml/2006/main" xmlns:w14="http://schemas.microsoft.com/office/word/2010/wordml" xmlns:w15="http://schemas.microsoft.com/office/word/2012/wordml" xmlns:w16cex="http://schemas.microsoft.com/office/word/2018/wordml/cex" xmlns:w16cid="http://schemas.microsoft.com/office/word/2016/wordml/cid" xmlns:w16="http://schemas.microsoft.com/office/word/2018/wordml" xmlns:w16se="http://schemas.microsoft.com/office/word/2015/wordml/symex" xmlns:wpg="http://schemas.microsoft.com/office/word/2010/wordprocessingGroup" xmlns:wpi="http://schemas.microsoft.com/office/word/2010/wordprocessingInk" xmlns:wne="http://schemas.microsoft.com/office/word/2006/wordml" xmlns:wps="http://schemas.microsoft.com/office/word/2010/wordprocessingShape" mc:Ignorable="w14 w15 w16se w16cid w16 w16cex wp14">
+  <w:comment w:id="1" w:author="Duong, Andrew Nghiem" w:date="2020-12-03T16:09:00Z" w:initials="DAN">
+    <w:p>
+      <w:pPr>
+        <w:pStyle w:val="CommentText"/>
+      </w:pPr>
+      <w:r>
+        <w:rPr>
+          <w:rStyle w:val="CommentReference"/>
+        </w:rPr>
+        <w:annotationRef/>
+      </w:r>
+      <w:r>
+        <w:t>Unfinished</w:t>
+      </w:r>
+    </w:p>
+  </w:comment>
+  <w:comment w:id="2" w:author="Duong, Andrew Nghiem" w:date="2020-12-03T16:09:00Z" w:initials="DAN">
+    <w:p>
+      <w:pPr>
+        <w:pStyle w:val="CommentText"/>
+      </w:pPr>
+      <w:r>
+        <w:rPr>
+          <w:rStyle w:val="CommentReference"/>
+        </w:rPr>
+        <w:annotationRef/>
+      </w:r>
+      <w:r>
+        <w:t>Unfinished</w:t>
+      </w:r>
+    </w:p>
+  </w:comment>
+  <w:comment w:id="3" w:author="Duong, Andrew Nghiem" w:date="2020-12-03T16:09:00Z" w:initials="DAN">
+    <w:p>
+      <w:pPr>
+        <w:pStyle w:val="CommentText"/>
+      </w:pPr>
+      <w:r>
+        <w:rPr>
+          <w:rStyle w:val="CommentReference"/>
+        </w:rPr>
+        <w:annotationRef/>
+      </w:r>
+      <w:r>
+        <w:t>Unfinished</w:t>
+      </w:r>
+    </w:p>
+  </w:comment>
+</w:comments>
+</file>
+
+<file path=word/commentsExtended.xml><?xml version="1.0" encoding="utf-8"?>
+<w15:commentsEx xmlns:wpc="http://schemas.microsoft.com/office/word/2010/wordprocessingCanvas" xmlns:cx="http://schemas.microsoft.com/office/drawing/2014/chartex" xmlns:cx1="http://schemas.microsoft.com/office/drawing/2015/9/8/chartex" xmlns:cx2="http://schemas.microsoft.com/office/drawing/2015/10/21/chartex" xmlns:cx3="http://schemas.microsoft.com/office/drawing/2016/5/9/chartex" xmlns:cx4="http://schemas.microsoft.com/office/drawing/2016/5/10/chartex" xmlns:cx5="http://schemas.microsoft.com/office/drawing/2016/5/11/chartex" xmlns:cx6="http://schemas.microsoft.com/office/drawing/2016/5/12/chartex" xmlns:cx7="http://schemas.microsoft.com/office/drawing/2016/5/13/chartex" xmlns:cx8="http://schemas.microsoft.com/office/drawing/2016/5/14/chartex" xmlns:mc="http://schemas.openxmlformats.org/markup-compatibility/2006" xmlns:aink="http://schemas.microsoft.com/office/drawing/2016/ink" xmlns:am3d="http://schemas.microsoft.com/office/drawing/2017/model3d" xmlns:o="urn:schemas-microsoft-com:office:office" xmlns:r="http://schemas.openxmlformats.org/officeDocument/2006/relationships" xmlns:m="http://schemas.openxmlformats.org/officeDocument/2006/math" xmlns:v="urn:schemas-microsoft-com:vml" xmlns:wp14="http://schemas.microsoft.com/office/word/2010/wordprocessingDrawing" xmlns:wp="http://schemas.openxmlformats.org/drawingml/2006/wordprocessingDrawing" xmlns:w10="urn:schemas-microsoft-com:office:word" xmlns:w="http://schemas.openxmlformats.org/wordprocessingml/2006/main" xmlns:w14="http://schemas.microsoft.com/office/word/2010/wordml" xmlns:w15="http://schemas.microsoft.com/office/word/2012/wordml" xmlns:w16cex="http://schemas.microsoft.com/office/word/2018/wordml/cex" xmlns:w16cid="http://schemas.microsoft.com/office/word/2016/wordml/cid" xmlns:w16="http://schemas.microsoft.com/office/word/2018/wordml" xmlns:w16se="http://schemas.microsoft.com/office/word/2015/wordml/symex" xmlns:wpg="http://schemas.microsoft.com/office/word/2010/wordprocessingGroup" xmlns:wpi="http://schemas.microsoft.com/office/word/2010/wordprocessingInk" xmlns:wne="http://schemas.microsoft.com/office/word/2006/wordml" xmlns:wps="http://schemas.microsoft.com/office/word/2010/wordprocessingShape" mc:Ignorable="w14 w15 w16se w16cid w16 w16cex wp14">
+  <w15:commentEx w15:paraId="3BC1AD79" w15:done="0"/>
+  <w15:commentEx w15:paraId="13B289EF" w15:done="0"/>
+  <w15:commentEx w15:paraId="331AEA52" w15:done="0"/>
+</w15:commentsEx>
+</file>
+
+<file path=word/commentsExtensible.xml><?xml version="1.0" encoding="utf-8"?>
+<w16cex:commentsExtensible xmlns:wpc="http://schemas.microsoft.com/office/word/2010/wordprocessingCanvas" xmlns:cx="http://schemas.microsoft.com/office/drawing/2014/chartex" xmlns:cx1="http://schemas.microsoft.com/office/drawing/2015/9/8/chartex" xmlns:cx2="http://schemas.microsoft.com/office/drawing/2015/10/21/chartex" xmlns:cx3="http://schemas.microsoft.com/office/drawing/2016/5/9/chartex" xmlns:cx4="http://schemas.microsoft.com/office/drawing/2016/5/10/chartex" xmlns:cx5="http://schemas.microsoft.com/office/drawing/2016/5/11/chartex" xmlns:cx6="http://schemas.microsoft.com/office/drawing/2016/5/12/chartex" xmlns:cx7="http://schemas.microsoft.com/office/drawing/2016/5/13/chartex" xmlns:cx8="http://schemas.microsoft.com/office/drawing/2016/5/14/chartex" xmlns:mc="http://schemas.openxmlformats.org/markup-compatibility/2006" xmlns:aink="http://schemas.microsoft.com/office/drawing/2016/ink" xmlns:am3d="http://schemas.microsoft.com/office/drawing/2017/model3d" xmlns:o="urn:schemas-microsoft-com:office:office" xmlns:r="http://schemas.openxmlformats.org/officeDocument/2006/relationships" xmlns:m="http://schemas.openxmlformats.org/officeDocument/2006/math" xmlns:v="urn:schemas-microsoft-com:vml" xmlns:wp14="http://schemas.microsoft.com/office/word/2010/wordprocessingDrawing" xmlns:wp="http://schemas.openxmlformats.org/drawingml/2006/wordprocessingDrawing" xmlns:w10="urn:schemas-microsoft-com:office:word" xmlns:w="http://schemas.openxmlformats.org/wordprocessingml/2006/main" xmlns:w14="http://schemas.microsoft.com/office/word/2010/wordml" xmlns:w15="http://schemas.microsoft.com/office/word/2012/wordml" xmlns:w16cex="http://schemas.microsoft.com/office/word/2018/wordml/cex" xmlns:w16cid="http://schemas.microsoft.com/office/word/2016/wordml/cid" xmlns:w16="http://schemas.microsoft.com/office/word/2018/wordml" xmlns:w16se="http://schemas.microsoft.com/office/word/2015/wordml/symex" xmlns:wpg="http://schemas.microsoft.com/office/word/2010/wordprocessingGroup" xmlns:wpi="http://schemas.microsoft.com/office/word/2010/wordprocessingInk" xmlns:wne="http://schemas.microsoft.com/office/word/2006/wordml" xmlns:wps="http://schemas.microsoft.com/office/word/2010/wordprocessingShape" mc:Ignorable="w14 w15 w16se w16cid w16 w16cex wp14">
+  <w16cex:commentExtensible w16cex:durableId="23738C43" w16cex:dateUtc="2020-12-03T22:09:00Z"/>
+  <w16cex:commentExtensible w16cex:durableId="23738C4B" w16cex:dateUtc="2020-12-03T22:09:00Z"/>
+  <w16cex:commentExtensible w16cex:durableId="23738C52" w16cex:dateUtc="2020-12-03T22:09:00Z"/>
+</w16cex:commentsExtensible>
+</file>
+
+<file path=word/commentsIds.xml><?xml version="1.0" encoding="utf-8"?>
+<w16cid:commentsIds xmlns:wpc="http://schemas.microsoft.com/office/word/2010/wordprocessingCanvas" xmlns:cx="http://schemas.microsoft.com/office/drawing/2014/chartex" xmlns:cx1="http://schemas.microsoft.com/office/drawing/2015/9/8/chartex" xmlns:cx2="http://schemas.microsoft.com/office/drawing/2015/10/21/chartex" xmlns:cx3="http://schemas.microsoft.com/office/drawing/2016/5/9/chartex" xmlns:cx4="http://schemas.microsoft.com/office/drawing/2016/5/10/chartex" xmlns:cx5="http://schemas.microsoft.com/office/drawing/2016/5/11/chartex" xmlns:cx6="http://schemas.microsoft.com/office/drawing/2016/5/12/chartex" xmlns:cx7="http://schemas.microsoft.com/office/drawing/2016/5/13/chartex" xmlns:cx8="http://schemas.microsoft.com/office/drawing/2016/5/14/chartex" xmlns:mc="http://schemas.openxmlformats.org/markup-compatibility/2006" xmlns:aink="http://schemas.microsoft.com/office/drawing/2016/ink" xmlns:am3d="http://schemas.microsoft.com/office/drawing/2017/model3d" xmlns:o="urn:schemas-microsoft-com:office:office" xmlns:r="http://schemas.openxmlformats.org/officeDocument/2006/relationships" xmlns:m="http://schemas.openxmlformats.org/officeDocument/2006/math" xmlns:v="urn:schemas-microsoft-com:vml" xmlns:wp14="http://schemas.microsoft.com/office/word/2010/wordprocessingDrawing" xmlns:wp="http://schemas.openxmlformats.org/drawingml/2006/wordprocessingDrawing" xmlns:w10="urn:schemas-microsoft-com:office:word" xmlns:w="http://schemas.openxmlformats.org/wordprocessingml/2006/main" xmlns:w14="http://schemas.microsoft.com/office/word/2010/wordml" xmlns:w15="http://schemas.microsoft.com/office/word/2012/wordml" xmlns:w16cex="http://schemas.microsoft.com/office/word/2018/wordml/cex" xmlns:w16cid="http://schemas.microsoft.com/office/word/2016/wordml/cid" xmlns:w16="http://schemas.microsoft.com/office/word/2018/wordml" xmlns:w16se="http://schemas.microsoft.com/office/word/2015/wordml/symex" xmlns:wpg="http://schemas.microsoft.com/office/word/2010/wordprocessingGroup" xmlns:wpi="http://schemas.microsoft.com/office/word/2010/wordprocessingInk" xmlns:wne="http://schemas.microsoft.com/office/word/2006/wordml" xmlns:wps="http://schemas.microsoft.com/office/word/2010/wordprocessingShape" mc:Ignorable="w14 w15 w16se w16cid w16 w16cex wp14">
+  <w16cid:commentId w16cid:paraId="3BC1AD79" w16cid:durableId="23738C43"/>
+  <w16cid:commentId w16cid:paraId="13B289EF" w16cid:durableId="23738C4B"/>
+  <w16cid:commentId w16cid:paraId="331AEA52" w16cid:durableId="23738C52"/>
+</w16cid:commentsIds>
+</file>
+
+<file path=word/people.xml><?xml version="1.0" encoding="utf-8"?>
+<w15:people xmlns:wpc="http://schemas.microsoft.com/office/word/2010/wordprocessingCanvas" xmlns:cx="http://schemas.microsoft.com/office/drawing/2014/chartex" xmlns:cx1="http://schemas.microsoft.com/office/drawing/2015/9/8/chartex" xmlns:cx2="http://schemas.microsoft.com/office/drawing/2015/10/21/chartex" xmlns:cx3="http://schemas.microsoft.com/office/drawing/2016/5/9/chartex" xmlns:cx4="http://schemas.microsoft.com/office/drawing/2016/5/10/chartex" xmlns:cx5="http://schemas.microsoft.com/office/drawing/2016/5/11/chartex" xmlns:cx6="http://schemas.microsoft.com/office/drawing/2016/5/12/chartex" xmlns:cx7="http://schemas.microsoft.com/office/drawing/2016/5/13/chartex" xmlns:cx8="http://schemas.microsoft.com/office/drawing/2016/5/14/chartex" xmlns:mc="http://schemas.openxmlformats.org/markup-compatibility/2006" xmlns:aink="http://schemas.microsoft.com/office/drawing/2016/ink" xmlns:am3d="http://schemas.microsoft.com/office/drawing/2017/model3d" xmlns:o="urn:schemas-microsoft-com:office:office" xmlns:r="http://schemas.openxmlformats.org/officeDocument/2006/relationships" xmlns:m="http://schemas.openxmlformats.org/officeDocument/2006/math" xmlns:v="urn:schemas-microsoft-com:vml" xmlns:wp14="http://schemas.microsoft.com/office/word/2010/wordprocessingDrawing" xmlns:wp="http://schemas.openxmlformats.org/drawingml/2006/wordprocessingDrawing" xmlns:w10="urn:schemas-microsoft-com:office:word" xmlns:w="http://schemas.openxmlformats.org/wordprocessingml/2006/main" xmlns:w14="http://schemas.microsoft.com/office/word/2010/wordml" xmlns:w15="http://schemas.microsoft.com/office/word/2012/wordml" xmlns:w16cex="http://schemas.microsoft.com/office/word/2018/wordml/cex" xmlns:w16cid="http://schemas.microsoft.com/office/word/2016/wordml/cid" xmlns:w16="http://schemas.microsoft.com/office/word/2018/wordml" xmlns:w16se="http://schemas.microsoft.com/office/word/2015/wordml/symex" xmlns:wpg="http://schemas.microsoft.com/office/word/2010/wordprocessingGroup" xmlns:wpi="http://schemas.microsoft.com/office/word/2010/wordprocessingInk" xmlns:wne="http://schemas.microsoft.com/office/word/2006/wordml" xmlns:wps="http://schemas.microsoft.com/office/word/2010/wordprocessingShape" mc:Ignorable="w14 w15 w16se w16cid w16 w16cex wp14">
+  <w15:person w15:author="Duong, Andrew Nghiem">
+    <w15:presenceInfo w15:providerId="AD" w15:userId="S::andrewnduong@mavs.uta.edu::455af509-e9bf-4d24-b0d3-7c1ce14206f6"/>
+  </w15:person>
+</w15:people>
 </file>
 
 <file path=word/styles.xml><?xml version="1.0" encoding="utf-8"?>
@@ -2878,6 +4479,106 @@
       <w:szCs w:val="26"/>
     </w:rPr>
   </w:style>
+  <w:style w:type="character" w:styleId="CommentReference">
+    <w:name w:val="annotation reference"/>
+    <w:basedOn w:val="DefaultParagraphFont"/>
+    <w:uiPriority w:val="99"/>
+    <w:semiHidden/>
+    <w:unhideWhenUsed/>
+    <w:rsid w:val="00EE43F2"/>
+    <w:rPr>
+      <w:sz w:val="16"/>
+      <w:szCs w:val="16"/>
+    </w:rPr>
+  </w:style>
+  <w:style w:type="paragraph" w:styleId="CommentText">
+    <w:name w:val="annotation text"/>
+    <w:basedOn w:val="Normal"/>
+    <w:link w:val="CommentTextChar"/>
+    <w:uiPriority w:val="99"/>
+    <w:semiHidden/>
+    <w:unhideWhenUsed/>
+    <w:rsid w:val="00EE43F2"/>
+    <w:pPr>
+      <w:spacing w:line="240" w:lineRule="auto"/>
+    </w:pPr>
+    <w:rPr>
+      <w:sz w:val="20"/>
+      <w:szCs w:val="20"/>
+    </w:rPr>
+  </w:style>
+  <w:style w:type="character" w:customStyle="1" w:styleId="CommentTextChar">
+    <w:name w:val="Comment Text Char"/>
+    <w:basedOn w:val="DefaultParagraphFont"/>
+    <w:link w:val="CommentText"/>
+    <w:uiPriority w:val="99"/>
+    <w:semiHidden/>
+    <w:rsid w:val="00EE43F2"/>
+    <w:rPr>
+      <w:rFonts w:ascii="Cambria" w:hAnsi="Cambria"/>
+      <w:sz w:val="20"/>
+      <w:szCs w:val="20"/>
+    </w:rPr>
+  </w:style>
+  <w:style w:type="paragraph" w:styleId="CommentSubject">
+    <w:name w:val="annotation subject"/>
+    <w:basedOn w:val="CommentText"/>
+    <w:next w:val="CommentText"/>
+    <w:link w:val="CommentSubjectChar"/>
+    <w:uiPriority w:val="99"/>
+    <w:semiHidden/>
+    <w:unhideWhenUsed/>
+    <w:rsid w:val="00EE43F2"/>
+    <w:rPr>
+      <w:b/>
+      <w:bCs/>
+    </w:rPr>
+  </w:style>
+  <w:style w:type="character" w:customStyle="1" w:styleId="CommentSubjectChar">
+    <w:name w:val="Comment Subject Char"/>
+    <w:basedOn w:val="CommentTextChar"/>
+    <w:link w:val="CommentSubject"/>
+    <w:uiPriority w:val="99"/>
+    <w:semiHidden/>
+    <w:rsid w:val="00EE43F2"/>
+    <w:rPr>
+      <w:rFonts w:ascii="Cambria" w:hAnsi="Cambria"/>
+      <w:b/>
+      <w:bCs/>
+      <w:sz w:val="20"/>
+      <w:szCs w:val="20"/>
+    </w:rPr>
+  </w:style>
+  <w:style w:type="paragraph" w:styleId="BalloonText">
+    <w:name w:val="Balloon Text"/>
+    <w:basedOn w:val="Normal"/>
+    <w:link w:val="BalloonTextChar"/>
+    <w:uiPriority w:val="99"/>
+    <w:semiHidden/>
+    <w:unhideWhenUsed/>
+    <w:rsid w:val="00EE43F2"/>
+    <w:pPr>
+      <w:spacing w:after="0" w:line="240" w:lineRule="auto"/>
+    </w:pPr>
+    <w:rPr>
+      <w:rFonts w:ascii="Segoe UI" w:hAnsi="Segoe UI" w:cs="Segoe UI"/>
+      <w:sz w:val="18"/>
+      <w:szCs w:val="18"/>
+    </w:rPr>
+  </w:style>
+  <w:style w:type="character" w:customStyle="1" w:styleId="BalloonTextChar">
+    <w:name w:val="Balloon Text Char"/>
+    <w:basedOn w:val="DefaultParagraphFont"/>
+    <w:link w:val="BalloonText"/>
+    <w:uiPriority w:val="99"/>
+    <w:semiHidden/>
+    <w:rsid w:val="00EE43F2"/>
+    <w:rPr>
+      <w:rFonts w:ascii="Segoe UI" w:hAnsi="Segoe UI" w:cs="Segoe UI"/>
+      <w:sz w:val="18"/>
+      <w:szCs w:val="18"/>
+    </w:rPr>
+  </w:style>
 </w:styles>
 </file>
 

</xml_diff>

<commit_message>
completed program-level testing path 2 and 3, progress on testing path 4
</commit_message>
<xml_diff>
--- a/Project/Test Cases.docx
+++ b/Project/Test Cases.docx
@@ -326,12 +326,21 @@
         <w:pStyle w:val="NoSpacing"/>
       </w:pPr>
       <w:r>
-        <w:t xml:space="preserve">Test </w:t>
-      </w:r>
-      <w:r>
-        <w:t>Path</w:t>
-      </w:r>
-      <w:r>
+        <w:rPr>
+          <w:highlight w:val="yellow"/>
+        </w:rPr>
+        <w:t xml:space="preserve">Test </w:t>
+      </w:r>
+      <w:r>
+        <w:rPr>
+          <w:highlight w:val="yellow"/>
+        </w:rPr>
+        <w:t>Path</w:t>
+      </w:r>
+      <w:r>
+        <w:rPr>
+          <w:highlight w:val="yellow"/>
+        </w:rPr>
         <w:t xml:space="preserve"> 2: [Start, 1, 3, 4, End]</w:t>
       </w:r>
     </w:p>
@@ -609,12 +618,21 @@
         <w:keepNext/>
       </w:pPr>
       <w:r>
-        <w:t xml:space="preserve">Test </w:t>
-      </w:r>
-      <w:r>
-        <w:t>Path</w:t>
-      </w:r>
-      <w:r>
+        <w:rPr>
+          <w:highlight w:val="yellow"/>
+        </w:rPr>
+        <w:t xml:space="preserve">Test </w:t>
+      </w:r>
+      <w:r>
+        <w:rPr>
+          <w:highlight w:val="yellow"/>
+        </w:rPr>
+        <w:t>Path</w:t>
+      </w:r>
+      <w:r>
+        <w:rPr>
+          <w:highlight w:val="yellow"/>
+        </w:rPr>
         <w:t xml:space="preserve"> 2: [Start, 1, 3, 4, 6, End]</w:t>
       </w:r>
     </w:p>
@@ -624,12 +642,21 @@
         <w:keepNext/>
       </w:pPr>
       <w:r>
-        <w:t xml:space="preserve">Test </w:t>
-      </w:r>
-      <w:r>
-        <w:t>Path</w:t>
-      </w:r>
-      <w:r>
+        <w:rPr>
+          <w:highlight w:val="yellow"/>
+        </w:rPr>
+        <w:t xml:space="preserve">Test </w:t>
+      </w:r>
+      <w:r>
+        <w:rPr>
+          <w:highlight w:val="yellow"/>
+        </w:rPr>
+        <w:t>Path</w:t>
+      </w:r>
+      <w:r>
+        <w:rPr>
+          <w:highlight w:val="yellow"/>
+        </w:rPr>
         <w:t xml:space="preserve"> 3: [Start, 1, 3, 4, 5, End]</w:t>
       </w:r>
     </w:p>
@@ -823,12 +850,21 @@
         <w:keepNext/>
       </w:pPr>
       <w:r>
-        <w:t xml:space="preserve">Test </w:t>
-      </w:r>
-      <w:r>
-        <w:t>Path</w:t>
-      </w:r>
-      <w:r>
+        <w:rPr>
+          <w:highlight w:val="yellow"/>
+        </w:rPr>
+        <w:t xml:space="preserve">Test </w:t>
+      </w:r>
+      <w:r>
+        <w:rPr>
+          <w:highlight w:val="yellow"/>
+        </w:rPr>
+        <w:t>Path</w:t>
+      </w:r>
+      <w:r>
+        <w:rPr>
+          <w:highlight w:val="yellow"/>
+        </w:rPr>
         <w:t xml:space="preserve"> 6: [Start, 1, 3, 5, 7, 9, 11, 12, End]</w:t>
       </w:r>
     </w:p>
@@ -838,12 +874,21 @@
         <w:keepNext/>
       </w:pPr>
       <w:r>
-        <w:t xml:space="preserve">Test </w:t>
-      </w:r>
-      <w:r>
-        <w:t>Path</w:t>
-      </w:r>
-      <w:r>
+        <w:rPr>
+          <w:highlight w:val="yellow"/>
+        </w:rPr>
+        <w:t xml:space="preserve">Test </w:t>
+      </w:r>
+      <w:r>
+        <w:rPr>
+          <w:highlight w:val="yellow"/>
+        </w:rPr>
+        <w:t>Path</w:t>
+      </w:r>
+      <w:r>
+        <w:rPr>
+          <w:highlight w:val="yellow"/>
+        </w:rPr>
         <w:t xml:space="preserve"> 7: [Start, 1, 3, 5, 7, 9, 11, 13, 14, End]</w:t>
       </w:r>
     </w:p>
@@ -942,7 +987,19 @@
         <w:rPr>
           <w:highlight w:val="yellow"/>
         </w:rPr>
-        <w:t xml:space="preserve"> 2: [Start, 1, 3, 5, 7, 9, 11, End]</w:t>
+        <w:t xml:space="preserve"> </w:t>
+      </w:r>
+      <w:r>
+        <w:rPr>
+          <w:highlight w:val="yellow"/>
+        </w:rPr>
+        <w:t>3</w:t>
+      </w:r>
+      <w:r>
+        <w:rPr>
+          <w:highlight w:val="yellow"/>
+        </w:rPr>
+        <w:t>: [Start, 1, 3, 5, 7, 9, 11, End]</w:t>
       </w:r>
     </w:p>
     <w:p>
@@ -1239,12 +1296,21 @@
         <w:pStyle w:val="NoSpacing"/>
       </w:pPr>
       <w:r>
-        <w:t xml:space="preserve">Test </w:t>
-      </w:r>
-      <w:r>
-        <w:t>Path</w:t>
-      </w:r>
-      <w:r>
+        <w:rPr>
+          <w:highlight w:val="yellow"/>
+        </w:rPr>
+        <w:t xml:space="preserve">Test </w:t>
+      </w:r>
+      <w:r>
+        <w:rPr>
+          <w:highlight w:val="yellow"/>
+        </w:rPr>
+        <w:t>Path</w:t>
+      </w:r>
+      <w:r>
+        <w:rPr>
+          <w:highlight w:val="yellow"/>
+        </w:rPr>
         <w:t xml:space="preserve"> 3: [Start, 1, 2, 3, 4, 5, 3, 7, End]</w:t>
       </w:r>
     </w:p>
@@ -1323,12 +1389,21 @@
         <w:pStyle w:val="NoSpacing"/>
       </w:pPr>
       <w:r>
-        <w:t xml:space="preserve">Test </w:t>
-      </w:r>
-      <w:r>
-        <w:t>Path</w:t>
-      </w:r>
-      <w:r>
+        <w:rPr>
+          <w:highlight w:val="yellow"/>
+        </w:rPr>
+        <w:t xml:space="preserve">Test </w:t>
+      </w:r>
+      <w:r>
+        <w:rPr>
+          <w:highlight w:val="yellow"/>
+        </w:rPr>
+        <w:t>Path</w:t>
+      </w:r>
+      <w:r>
+        <w:rPr>
+          <w:highlight w:val="yellow"/>
+        </w:rPr>
         <w:t xml:space="preserve"> 3: [Start, 1, 2, 3, 4, 6, 3, 7, End]</w:t>
       </w:r>
     </w:p>
@@ -1408,12 +1483,21 @@
         <w:pStyle w:val="NoSpacing"/>
       </w:pPr>
       <w:r>
-        <w:t xml:space="preserve">Test </w:t>
-      </w:r>
-      <w:r>
-        <w:t>Path</w:t>
-      </w:r>
-      <w:r>
+        <w:rPr>
+          <w:highlight w:val="yellow"/>
+        </w:rPr>
+        <w:t xml:space="preserve">Test </w:t>
+      </w:r>
+      <w:r>
+        <w:rPr>
+          <w:highlight w:val="yellow"/>
+        </w:rPr>
+        <w:t>Path</w:t>
+      </w:r>
+      <w:r>
+        <w:rPr>
+          <w:highlight w:val="yellow"/>
+        </w:rPr>
         <w:t xml:space="preserve"> 3: [Start, 1, 2, 3, 4, 5, 3, 7, End]</w:t>
       </w:r>
     </w:p>
@@ -1734,12 +1818,21 @@
         <w:keepNext/>
       </w:pPr>
       <w:r>
-        <w:t xml:space="preserve">Test </w:t>
-      </w:r>
-      <w:r>
-        <w:t>Path</w:t>
-      </w:r>
-      <w:r>
+        <w:rPr>
+          <w:highlight w:val="yellow"/>
+        </w:rPr>
+        <w:t xml:space="preserve">Test </w:t>
+      </w:r>
+      <w:r>
+        <w:rPr>
+          <w:highlight w:val="yellow"/>
+        </w:rPr>
+        <w:t>Path</w:t>
+      </w:r>
+      <w:r>
+        <w:rPr>
+          <w:highlight w:val="yellow"/>
+        </w:rPr>
         <w:t xml:space="preserve"> 6: [Start, 1, 3, 5, 7, 9, 11, 12, End]</w:t>
       </w:r>
     </w:p>
@@ -1748,12 +1841,21 @@
         <w:pStyle w:val="NoSpacing"/>
       </w:pPr>
       <w:r>
-        <w:t xml:space="preserve">Test </w:t>
-      </w:r>
-      <w:r>
-        <w:t>Path</w:t>
-      </w:r>
-      <w:r>
+        <w:rPr>
+          <w:highlight w:val="yellow"/>
+        </w:rPr>
+        <w:t xml:space="preserve">Test </w:t>
+      </w:r>
+      <w:r>
+        <w:rPr>
+          <w:highlight w:val="yellow"/>
+        </w:rPr>
+        <w:t>Path</w:t>
+      </w:r>
+      <w:r>
+        <w:rPr>
+          <w:highlight w:val="yellow"/>
+        </w:rPr>
         <w:t xml:space="preserve"> 7: [Start, 1, 3, 5, 7, 9, 11, 13, 14, End]</w:t>
       </w:r>
     </w:p>
@@ -1762,12 +1864,21 @@
         <w:pStyle w:val="NoSpacing"/>
       </w:pPr>
       <w:r>
-        <w:t xml:space="preserve">Test </w:t>
-      </w:r>
-      <w:r>
-        <w:t>Path</w:t>
-      </w:r>
-      <w:r>
+        <w:rPr>
+          <w:highlight w:val="yellow"/>
+        </w:rPr>
+        <w:t xml:space="preserve">Test </w:t>
+      </w:r>
+      <w:r>
+        <w:rPr>
+          <w:highlight w:val="yellow"/>
+        </w:rPr>
+        <w:t>Path</w:t>
+      </w:r>
+      <w:r>
+        <w:rPr>
+          <w:highlight w:val="yellow"/>
+        </w:rPr>
         <w:t xml:space="preserve"> 8: [Start, 1, 3, 5, 7, 9, 11, 13, 14, 15, End]</w:t>
       </w:r>
       <w:r>
@@ -1825,31 +1936,506 @@
       </w:r>
       <w:proofErr w:type="gramStart"/>
       <w:r>
-        <w:t>stream.</w:t>
-      </w:r>
+        <w:t>stream.Start</w:t>
+      </w:r>
+      <w:proofErr w:type="spellEnd"/>
+      <w:proofErr w:type="gramEnd"/>
+      <w:r>
+        <w:t xml:space="preserve">, open_token_stream.1, open_token_stream.2, open_token_stream.4, </w:t>
+      </w:r>
+      <w:proofErr w:type="spellStart"/>
+      <w:r>
+        <w:t>open_token_stream.End</w:t>
+      </w:r>
+      <w:proofErr w:type="spellEnd"/>
+    </w:p>
+    <w:p>
+      <w:pPr>
+        <w:pStyle w:val="NoSpacing"/>
+      </w:pPr>
+      <w:r>
+        <w:t xml:space="preserve">main.6, </w:t>
+      </w:r>
+      <w:r>
+        <w:t xml:space="preserve">main.7, </w:t>
+      </w:r>
+    </w:p>
+    <w:p>
+      <w:pPr>
+        <w:pStyle w:val="NoSpacing"/>
+        <w:ind w:left="180"/>
+      </w:pPr>
+      <w:proofErr w:type="spellStart"/>
+      <w:r>
+        <w:t>get_</w:t>
+      </w:r>
+      <w:proofErr w:type="gramStart"/>
+      <w:r>
+        <w:t>token.Start</w:t>
+      </w:r>
+      <w:proofErr w:type="spellEnd"/>
+      <w:proofErr w:type="gramEnd"/>
+      <w:r>
+        <w:t xml:space="preserve">, get_token.1, get_token.2, </w:t>
+      </w:r>
+      <w:proofErr w:type="spellStart"/>
+      <w:r>
+        <w:t>get_token.End</w:t>
+      </w:r>
+      <w:proofErr w:type="spellEnd"/>
+      <w:r>
+        <w:t xml:space="preserve">, </w:t>
+      </w:r>
+    </w:p>
+    <w:p>
+      <w:pPr>
+        <w:pStyle w:val="NoSpacing"/>
+      </w:pPr>
+      <w:r>
+        <w:t xml:space="preserve">main.7, main.8, main.9, </w:t>
+      </w:r>
+    </w:p>
+    <w:p>
+      <w:pPr>
+        <w:pStyle w:val="NoSpacing"/>
+        <w:ind w:left="180"/>
+      </w:pPr>
+      <w:proofErr w:type="spellStart"/>
+      <w:r>
+        <w:t>print_</w:t>
+      </w:r>
+      <w:proofErr w:type="gramStart"/>
+      <w:r>
+        <w:t>token.Start</w:t>
+      </w:r>
+      <w:proofErr w:type="spellEnd"/>
+      <w:proofErr w:type="gramEnd"/>
+      <w:r>
+        <w:t xml:space="preserve">, print_token.1, </w:t>
+      </w:r>
+    </w:p>
+    <w:p>
+      <w:pPr>
+        <w:pStyle w:val="NoSpacing"/>
+        <w:ind w:left="360"/>
+      </w:pPr>
+      <w:proofErr w:type="spellStart"/>
+      <w:r>
+        <w:t>token_</w:t>
+      </w:r>
+      <w:proofErr w:type="gramStart"/>
+      <w:r>
+        <w:t>type.Start</w:t>
+      </w:r>
+      <w:proofErr w:type="spellEnd"/>
+      <w:proofErr w:type="gramEnd"/>
+      <w:r>
+        <w:t xml:space="preserve">, </w:t>
+      </w:r>
+      <w:r>
+        <w:t xml:space="preserve">, token_type.1, </w:t>
+      </w:r>
+    </w:p>
+    <w:p>
+      <w:pPr>
+        <w:pStyle w:val="NoSpacing"/>
+        <w:ind w:left="540"/>
+      </w:pPr>
+      <w:proofErr w:type="spellStart"/>
+      <w:r>
+        <w:t>is_</w:t>
+      </w:r>
+      <w:proofErr w:type="gramStart"/>
+      <w:r>
+        <w:t>keyword.Start</w:t>
+      </w:r>
+      <w:proofErr w:type="spellEnd"/>
+      <w:proofErr w:type="gramEnd"/>
+      <w:r>
+        <w:t xml:space="preserve">, is_keyword.1, is_keyword.2, </w:t>
+      </w:r>
+      <w:proofErr w:type="spellStart"/>
+      <w:r>
+        <w:t>is_keyword.End</w:t>
+      </w:r>
+      <w:proofErr w:type="spellEnd"/>
+      <w:r>
+        <w:t xml:space="preserve">, </w:t>
+      </w:r>
+    </w:p>
+    <w:p>
+      <w:pPr>
+        <w:pStyle w:val="NoSpacing"/>
+        <w:ind w:left="360"/>
+      </w:pPr>
+      <w:r>
+        <w:t>token_type.</w:t>
+      </w:r>
+      <w:r>
+        <w:t xml:space="preserve">1, </w:t>
+      </w:r>
+      <w:r>
+        <w:t>token_type.</w:t>
+      </w:r>
+      <w:r>
+        <w:t xml:space="preserve">3, </w:t>
+      </w:r>
+    </w:p>
+    <w:p>
+      <w:pPr>
+        <w:pStyle w:val="NoSpacing"/>
+        <w:ind w:left="540"/>
+      </w:pPr>
+      <w:proofErr w:type="spellStart"/>
+      <w:r>
+        <w:t>is_spec_</w:t>
+      </w:r>
+      <w:proofErr w:type="gramStart"/>
+      <w:r>
+        <w:t>symbol.Start</w:t>
+      </w:r>
+      <w:proofErr w:type="spellEnd"/>
+      <w:proofErr w:type="gramEnd"/>
+      <w:r>
+        <w:t xml:space="preserve">, is_spec_symbol.1, is_spec_symbol.2, </w:t>
+      </w:r>
+      <w:proofErr w:type="spellStart"/>
+      <w:r>
+        <w:t>is_spec_symbol.End</w:t>
+      </w:r>
+      <w:proofErr w:type="spellEnd"/>
+    </w:p>
+    <w:p>
+      <w:pPr>
+        <w:pStyle w:val="NoSpacing"/>
+        <w:ind w:left="360"/>
+      </w:pPr>
+      <w:r>
+        <w:t>token_type.</w:t>
+      </w:r>
+      <w:r>
+        <w:t xml:space="preserve">3, </w:t>
+      </w:r>
+      <w:r>
+        <w:t>token_type.</w:t>
+      </w:r>
+      <w:r>
+        <w:t xml:space="preserve">5, </w:t>
+      </w:r>
+    </w:p>
+    <w:p>
+      <w:pPr>
+        <w:pStyle w:val="NoSpacing"/>
+        <w:ind w:left="540"/>
+      </w:pPr>
+      <w:proofErr w:type="spellStart"/>
+      <w:r>
+        <w:t>is_</w:t>
+      </w:r>
+      <w:proofErr w:type="gramStart"/>
+      <w:r>
+        <w:t>identifier.Start</w:t>
+      </w:r>
+      <w:proofErr w:type="spellEnd"/>
+      <w:proofErr w:type="gramEnd"/>
+      <w:r>
+        <w:t xml:space="preserve">, is_identifier.1, is_identifier.2, is_identifier.8, </w:t>
+      </w:r>
+      <w:proofErr w:type="spellStart"/>
+      <w:r>
+        <w:t>is_identifier.End</w:t>
+      </w:r>
+      <w:proofErr w:type="spellEnd"/>
+    </w:p>
+    <w:p>
+      <w:pPr>
+        <w:pStyle w:val="NoSpacing"/>
+        <w:ind w:left="360"/>
+      </w:pPr>
+      <w:r>
+        <w:t>token_type.</w:t>
+      </w:r>
+      <w:r>
+        <w:t xml:space="preserve">5, </w:t>
+      </w:r>
+      <w:r>
+        <w:t>token_type.</w:t>
+      </w:r>
+      <w:r>
+        <w:t xml:space="preserve">7, </w:t>
+      </w:r>
+    </w:p>
+    <w:p>
+      <w:pPr>
+        <w:pStyle w:val="NoSpacing"/>
+        <w:ind w:left="540"/>
+      </w:pPr>
+      <w:bookmarkStart w:id="0" w:name="_Hlk57902817"/>
+      <w:proofErr w:type="spellStart"/>
+      <w:r>
+        <w:t>is_num_</w:t>
+      </w:r>
+      <w:proofErr w:type="gramStart"/>
+      <w:r>
+        <w:t>constant</w:t>
+      </w:r>
+      <w:r>
+        <w:t>.</w:t>
+      </w:r>
+      <w:bookmarkEnd w:id="0"/>
       <w:r>
         <w:t>Start</w:t>
       </w:r>
       <w:proofErr w:type="spellEnd"/>
       <w:proofErr w:type="gramEnd"/>
       <w:r>
-        <w:t xml:space="preserve">, open_token_stream.1, open_token_stream.2, open_token_stream.4, </w:t>
-      </w:r>
-      <w:proofErr w:type="spellStart"/>
-      <w:r>
-        <w:t>open_token_stream.End</w:t>
-      </w:r>
-      <w:proofErr w:type="spellEnd"/>
-    </w:p>
-    <w:p>
-      <w:pPr>
-        <w:pStyle w:val="NoSpacing"/>
-      </w:pPr>
-      <w:r>
-        <w:t xml:space="preserve">main.6, </w:t>
-      </w:r>
-      <w:r>
-        <w:t xml:space="preserve">main.7, </w:t>
+        <w:t xml:space="preserve">, </w:t>
+      </w:r>
+      <w:r>
+        <w:t>is_num_constant</w:t>
+      </w:r>
+      <w:r>
+        <w:t xml:space="preserve">.1, </w:t>
+      </w:r>
+      <w:r>
+        <w:t>is_num_constant</w:t>
+      </w:r>
+      <w:r>
+        <w:t xml:space="preserve">.2, </w:t>
+      </w:r>
+      <w:r>
+        <w:t>is_num_constant</w:t>
+      </w:r>
+      <w:r>
+        <w:t xml:space="preserve">.8, </w:t>
+      </w:r>
+      <w:proofErr w:type="spellStart"/>
+      <w:r>
+        <w:t>is_num_constant</w:t>
+      </w:r>
+      <w:r>
+        <w:t>.End</w:t>
+      </w:r>
+      <w:proofErr w:type="spellEnd"/>
+    </w:p>
+    <w:p>
+      <w:pPr>
+        <w:pStyle w:val="NoSpacing"/>
+        <w:ind w:left="360"/>
+      </w:pPr>
+      <w:r>
+        <w:t>token_type.</w:t>
+      </w:r>
+      <w:r>
+        <w:t xml:space="preserve">7, </w:t>
+      </w:r>
+      <w:r>
+        <w:t>token_type.</w:t>
+      </w:r>
+      <w:r>
+        <w:t xml:space="preserve">9, </w:t>
+      </w:r>
+    </w:p>
+    <w:p>
+      <w:pPr>
+        <w:pStyle w:val="NoSpacing"/>
+        <w:ind w:left="540"/>
+      </w:pPr>
+      <w:proofErr w:type="spellStart"/>
+      <w:r>
+        <w:t>is_str_</w:t>
+      </w:r>
+      <w:proofErr w:type="gramStart"/>
+      <w:r>
+        <w:t>constant</w:t>
+      </w:r>
+      <w:r>
+        <w:t>.Start</w:t>
+      </w:r>
+      <w:proofErr w:type="spellEnd"/>
+      <w:proofErr w:type="gramEnd"/>
+      <w:r>
+        <w:t xml:space="preserve">, </w:t>
+      </w:r>
+      <w:r>
+        <w:t>is_str_constant</w:t>
+      </w:r>
+      <w:r>
+        <w:t xml:space="preserve">.1, </w:t>
+      </w:r>
+      <w:r>
+        <w:t>is_str_constant</w:t>
+      </w:r>
+      <w:r>
+        <w:t xml:space="preserve">.2, </w:t>
+      </w:r>
+      <w:r>
+        <w:t>is_str_constant</w:t>
+      </w:r>
+      <w:r>
+        <w:t xml:space="preserve">.8, </w:t>
+      </w:r>
+      <w:proofErr w:type="spellStart"/>
+      <w:r>
+        <w:t>is_str_constant</w:t>
+      </w:r>
+      <w:r>
+        <w:t>.End</w:t>
+      </w:r>
+      <w:proofErr w:type="spellEnd"/>
+    </w:p>
+    <w:p>
+      <w:pPr>
+        <w:pStyle w:val="NoSpacing"/>
+        <w:ind w:left="360"/>
+      </w:pPr>
+      <w:r>
+        <w:t>token_type.</w:t>
+      </w:r>
+      <w:r>
+        <w:t xml:space="preserve">9, </w:t>
+      </w:r>
+      <w:r>
+        <w:t>token_type.</w:t>
+      </w:r>
+      <w:r>
+        <w:t xml:space="preserve">11, </w:t>
+      </w:r>
+    </w:p>
+    <w:p>
+      <w:pPr>
+        <w:pStyle w:val="NoSpacing"/>
+        <w:ind w:left="540"/>
+      </w:pPr>
+      <w:proofErr w:type="spellStart"/>
+      <w:r>
+        <w:t>is_char_</w:t>
+      </w:r>
+      <w:proofErr w:type="gramStart"/>
+      <w:r>
+        <w:t>constant</w:t>
+      </w:r>
+      <w:r>
+        <w:t>.Start</w:t>
+      </w:r>
+      <w:proofErr w:type="spellEnd"/>
+      <w:proofErr w:type="gramEnd"/>
+      <w:r>
+        <w:t xml:space="preserve">, </w:t>
+      </w:r>
+      <w:r>
+        <w:t>is_char_constant</w:t>
+      </w:r>
+      <w:r>
+        <w:t xml:space="preserve">.1, </w:t>
+      </w:r>
+      <w:r>
+        <w:t>is_char_constant</w:t>
+      </w:r>
+      <w:r>
+        <w:t xml:space="preserve">.2, </w:t>
+      </w:r>
+      <w:proofErr w:type="spellStart"/>
+      <w:r>
+        <w:t>is_char_constant</w:t>
+      </w:r>
+      <w:r>
+        <w:t>.End</w:t>
+      </w:r>
+      <w:proofErr w:type="spellEnd"/>
+    </w:p>
+    <w:p>
+      <w:pPr>
+        <w:pStyle w:val="NoSpacing"/>
+        <w:ind w:left="360"/>
+      </w:pPr>
+      <w:r>
+        <w:t>token_type.</w:t>
+      </w:r>
+      <w:r>
+        <w:t xml:space="preserve">11, </w:t>
+      </w:r>
+      <w:r>
+        <w:t>token_type.</w:t>
+      </w:r>
+      <w:r>
+        <w:t xml:space="preserve">13, </w:t>
+      </w:r>
+    </w:p>
+    <w:p>
+      <w:pPr>
+        <w:pStyle w:val="NoSpacing"/>
+        <w:ind w:left="540"/>
+      </w:pPr>
+      <w:proofErr w:type="spellStart"/>
+      <w:r>
+        <w:t>is_</w:t>
+      </w:r>
+      <w:proofErr w:type="gramStart"/>
+      <w:r>
+        <w:t>comment</w:t>
+      </w:r>
+      <w:r>
+        <w:t>.Start</w:t>
+      </w:r>
+      <w:proofErr w:type="spellEnd"/>
+      <w:proofErr w:type="gramEnd"/>
+      <w:r>
+        <w:t xml:space="preserve">, </w:t>
+      </w:r>
+      <w:r>
+        <w:t>is_comment</w:t>
+      </w:r>
+      <w:r>
+        <w:t xml:space="preserve">.1, </w:t>
+      </w:r>
+      <w:r>
+        <w:t>is_comment</w:t>
+      </w:r>
+      <w:r>
+        <w:t xml:space="preserve">.2, </w:t>
+      </w:r>
+      <w:proofErr w:type="spellStart"/>
+      <w:r>
+        <w:t>is_comment</w:t>
+      </w:r>
+      <w:r>
+        <w:t>.End</w:t>
+      </w:r>
+      <w:proofErr w:type="spellEnd"/>
+    </w:p>
+    <w:p>
+      <w:pPr>
+        <w:pStyle w:val="NoSpacing"/>
+        <w:ind w:left="360"/>
+      </w:pPr>
+      <w:r>
+        <w:t>token_type.</w:t>
+      </w:r>
+      <w:r>
+        <w:t xml:space="preserve">13, </w:t>
+      </w:r>
+      <w:r>
+        <w:t>token_type.</w:t>
+      </w:r>
+      <w:r>
+        <w:t xml:space="preserve">15, </w:t>
+      </w:r>
+      <w:proofErr w:type="spellStart"/>
+      <w:r>
+        <w:t>token_</w:t>
+      </w:r>
+      <w:proofErr w:type="gramStart"/>
+      <w:r>
+        <w:t>type.</w:t>
+      </w:r>
+      <w:r>
+        <w:t>End</w:t>
+      </w:r>
+      <w:proofErr w:type="spellEnd"/>
+      <w:proofErr w:type="gramEnd"/>
+      <w:r>
+        <w:t xml:space="preserve">, </w:t>
       </w:r>
     </w:p>
     <w:p>
@@ -1857,6 +2443,96 @@
         <w:pStyle w:val="NoSpacing"/>
         <w:ind w:left="180"/>
       </w:pPr>
+      <w:r>
+        <w:t xml:space="preserve">print_token.1, </w:t>
+      </w:r>
+      <w:r>
+        <w:t xml:space="preserve">print_token.2, print_token.3, print_token.4, print_token.5, print_token.6, </w:t>
+      </w:r>
+    </w:p>
+    <w:p>
+      <w:pPr>
+        <w:pStyle w:val="NoSpacing"/>
+        <w:ind w:left="360"/>
+      </w:pPr>
+      <w:proofErr w:type="spellStart"/>
+      <w:r>
+        <w:t>print_spec_</w:t>
+      </w:r>
+      <w:proofErr w:type="gramStart"/>
+      <w:r>
+        <w:t>symbol</w:t>
+      </w:r>
+      <w:r>
+        <w:t>.Start</w:t>
+      </w:r>
+      <w:proofErr w:type="spellEnd"/>
+      <w:proofErr w:type="gramEnd"/>
+      <w:r>
+        <w:t xml:space="preserve">, </w:t>
+      </w:r>
+      <w:r>
+        <w:t>print_spec_symbol</w:t>
+      </w:r>
+      <w:r>
+        <w:t xml:space="preserve">.1, </w:t>
+      </w:r>
+      <w:r>
+        <w:t>print_spec_symbol</w:t>
+      </w:r>
+      <w:r>
+        <w:t xml:space="preserve">.2, </w:t>
+      </w:r>
+      <w:proofErr w:type="spellStart"/>
+      <w:r>
+        <w:t>print_spec_symbol</w:t>
+      </w:r>
+      <w:r>
+        <w:t>.End</w:t>
+      </w:r>
+      <w:proofErr w:type="spellEnd"/>
+    </w:p>
+    <w:p>
+      <w:pPr>
+        <w:pStyle w:val="NoSpacing"/>
+        <w:ind w:left="180"/>
+      </w:pPr>
+      <w:r>
+        <w:t xml:space="preserve">print_token.6, </w:t>
+      </w:r>
+      <w:r>
+        <w:t xml:space="preserve">print_token.7, print_token.8, print_token.9, print_token.10, print_token.11, print_token.12, </w:t>
+      </w:r>
+      <w:proofErr w:type="spellStart"/>
+      <w:r>
+        <w:t>print_</w:t>
+      </w:r>
+      <w:proofErr w:type="gramStart"/>
+      <w:r>
+        <w:t>token.End</w:t>
+      </w:r>
+      <w:proofErr w:type="spellEnd"/>
+      <w:proofErr w:type="gramEnd"/>
+      <w:r>
+        <w:t xml:space="preserve">, </w:t>
+      </w:r>
+    </w:p>
+    <w:p>
+      <w:pPr>
+        <w:pStyle w:val="NoSpacing"/>
+      </w:pPr>
+      <w:r>
+        <w:t>main.9, main.10,</w:t>
+      </w:r>
+      <w:r>
+        <w:t xml:space="preserve"> </w:t>
+      </w:r>
+    </w:p>
+    <w:p>
+      <w:pPr>
+        <w:pStyle w:val="NoSpacing"/>
+        <w:ind w:left="180"/>
+      </w:pPr>
       <w:proofErr w:type="spellStart"/>
       <w:r>
         <w:t>get_</w:t>
@@ -1868,42 +2544,7 @@
       <w:proofErr w:type="spellEnd"/>
       <w:proofErr w:type="gramEnd"/>
       <w:r>
-        <w:t xml:space="preserve">, get_token.1, get_token.2, </w:t>
-      </w:r>
-      <w:proofErr w:type="spellStart"/>
-      <w:r>
-        <w:t>get_token.End</w:t>
-      </w:r>
-      <w:proofErr w:type="spellEnd"/>
-      <w:r>
-        <w:t xml:space="preserve">, </w:t>
-      </w:r>
-    </w:p>
-    <w:p>
-      <w:pPr>
-        <w:pStyle w:val="NoSpacing"/>
-      </w:pPr>
-      <w:r>
-        <w:t xml:space="preserve">main.7, main.8, main.9, </w:t>
-      </w:r>
-    </w:p>
-    <w:p>
-      <w:pPr>
-        <w:pStyle w:val="NoSpacing"/>
-        <w:ind w:left="180"/>
-      </w:pPr>
-      <w:proofErr w:type="spellStart"/>
-      <w:r>
-        <w:t>print_</w:t>
-      </w:r>
-      <w:proofErr w:type="gramStart"/>
-      <w:r>
-        <w:t>token.Start</w:t>
-      </w:r>
-      <w:proofErr w:type="spellEnd"/>
-      <w:proofErr w:type="gramEnd"/>
-      <w:r>
-        <w:t xml:space="preserve">, print_token.1, </w:t>
+        <w:t xml:space="preserve">, get_token.1, get_token.3, get_token.4, get_token.5, </w:t>
       </w:r>
     </w:p>
     <w:p>
@@ -1913,568 +2554,14 @@
       </w:pPr>
       <w:proofErr w:type="spellStart"/>
       <w:r>
-        <w:t>token_</w:t>
-      </w:r>
-      <w:proofErr w:type="gramStart"/>
-      <w:r>
-        <w:t>type.Start</w:t>
-      </w:r>
-      <w:proofErr w:type="spellEnd"/>
-      <w:proofErr w:type="gramEnd"/>
-      <w:r>
-        <w:t xml:space="preserve">, </w:t>
-      </w:r>
-      <w:r>
-        <w:t xml:space="preserve">, token_type.1, </w:t>
-      </w:r>
-    </w:p>
-    <w:p>
-      <w:pPr>
-        <w:pStyle w:val="NoSpacing"/>
-        <w:ind w:left="540"/>
-      </w:pPr>
-      <w:proofErr w:type="spellStart"/>
-      <w:r>
-        <w:t>is_</w:t>
-      </w:r>
-      <w:proofErr w:type="gramStart"/>
-      <w:r>
-        <w:t>keyword.Start</w:t>
-      </w:r>
-      <w:proofErr w:type="spellEnd"/>
-      <w:proofErr w:type="gramEnd"/>
-      <w:r>
-        <w:t xml:space="preserve">, is_keyword.1, is_keyword.2, </w:t>
-      </w:r>
-      <w:proofErr w:type="spellStart"/>
-      <w:r>
-        <w:t>is_keyword.End</w:t>
-      </w:r>
-      <w:proofErr w:type="spellEnd"/>
-      <w:r>
-        <w:t xml:space="preserve">, </w:t>
-      </w:r>
-    </w:p>
-    <w:p>
-      <w:pPr>
-        <w:pStyle w:val="NoSpacing"/>
-        <w:ind w:left="360"/>
-      </w:pPr>
-      <w:r>
-        <w:t>token_type.</w:t>
-      </w:r>
-      <w:r>
-        <w:t xml:space="preserve">1, </w:t>
-      </w:r>
-      <w:r>
-        <w:t>token_type.</w:t>
-      </w:r>
-      <w:r>
-        <w:t xml:space="preserve">3, </w:t>
-      </w:r>
-    </w:p>
-    <w:p>
-      <w:pPr>
-        <w:pStyle w:val="NoSpacing"/>
-        <w:ind w:left="540"/>
-      </w:pPr>
-      <w:proofErr w:type="spellStart"/>
-      <w:r>
         <w:t>is_spec_</w:t>
       </w:r>
       <w:proofErr w:type="gramStart"/>
       <w:r>
-        <w:t>symbol.</w:t>
-      </w:r>
-      <w:r>
-        <w:t>Start</w:t>
-      </w:r>
-      <w:proofErr w:type="spellEnd"/>
-      <w:proofErr w:type="gramEnd"/>
-      <w:r>
-        <w:t xml:space="preserve">, is_spec_symbol.1, is_spec_symbol.2, </w:t>
-      </w:r>
-      <w:proofErr w:type="spellStart"/>
-      <w:r>
-        <w:t>is_spec_symbol.End</w:t>
-      </w:r>
-      <w:proofErr w:type="spellEnd"/>
-    </w:p>
-    <w:p>
-      <w:pPr>
-        <w:pStyle w:val="NoSpacing"/>
-        <w:ind w:left="360"/>
-      </w:pPr>
-      <w:r>
-        <w:t>token_type.</w:t>
-      </w:r>
-      <w:r>
-        <w:t xml:space="preserve">3, </w:t>
-      </w:r>
-      <w:r>
-        <w:t>token_type.</w:t>
-      </w:r>
-      <w:r>
-        <w:t xml:space="preserve">5, </w:t>
-      </w:r>
-    </w:p>
-    <w:p>
-      <w:pPr>
-        <w:pStyle w:val="NoSpacing"/>
-        <w:ind w:left="540"/>
-      </w:pPr>
-      <w:proofErr w:type="spellStart"/>
-      <w:r>
-        <w:t>is_</w:t>
-      </w:r>
-      <w:proofErr w:type="gramStart"/>
-      <w:r>
-        <w:t>identifier.</w:t>
-      </w:r>
-      <w:r>
-        <w:t>Start</w:t>
-      </w:r>
-      <w:proofErr w:type="spellEnd"/>
-      <w:proofErr w:type="gramEnd"/>
-      <w:r>
-        <w:t xml:space="preserve">, is_identifier.1, is_identifier.2, is_identifier.8, </w:t>
-      </w:r>
-      <w:proofErr w:type="spellStart"/>
-      <w:r>
-        <w:t>is_identifier.End</w:t>
-      </w:r>
-      <w:proofErr w:type="spellEnd"/>
-    </w:p>
-    <w:p>
-      <w:pPr>
-        <w:pStyle w:val="NoSpacing"/>
-        <w:ind w:left="360"/>
-      </w:pPr>
-      <w:r>
-        <w:t>token_type.</w:t>
-      </w:r>
-      <w:r>
-        <w:t xml:space="preserve">5, </w:t>
-      </w:r>
-      <w:r>
-        <w:t>token_type.</w:t>
-      </w:r>
-      <w:r>
-        <w:t xml:space="preserve">7, </w:t>
-      </w:r>
-    </w:p>
-    <w:p>
-      <w:pPr>
-        <w:pStyle w:val="NoSpacing"/>
-        <w:ind w:left="540"/>
-      </w:pPr>
-      <w:bookmarkStart w:id="0" w:name="_Hlk57902817"/>
-      <w:proofErr w:type="spellStart"/>
-      <w:r>
-        <w:t>is_num_</w:t>
-      </w:r>
-      <w:proofErr w:type="gramStart"/>
-      <w:r>
-        <w:t>constant</w:t>
-      </w:r>
-      <w:r>
-        <w:t>.</w:t>
-      </w:r>
-      <w:bookmarkEnd w:id="0"/>
-      <w:r>
-        <w:t>Start</w:t>
-      </w:r>
-      <w:proofErr w:type="spellEnd"/>
-      <w:proofErr w:type="gramEnd"/>
-      <w:r>
-        <w:t xml:space="preserve">, </w:t>
-      </w:r>
-      <w:r>
-        <w:t>is_num_constant</w:t>
-      </w:r>
-      <w:r>
-        <w:t xml:space="preserve">.1, </w:t>
-      </w:r>
-      <w:r>
-        <w:t>is_num_constant</w:t>
-      </w:r>
-      <w:r>
-        <w:t xml:space="preserve">.2, </w:t>
-      </w:r>
-      <w:r>
-        <w:t>is_num_constant</w:t>
-      </w:r>
-      <w:r>
-        <w:t xml:space="preserve">.8, </w:t>
-      </w:r>
-      <w:proofErr w:type="spellStart"/>
-      <w:r>
-        <w:t>is_num_constant</w:t>
-      </w:r>
-      <w:r>
-        <w:t>.End</w:t>
-      </w:r>
-      <w:proofErr w:type="spellEnd"/>
-    </w:p>
-    <w:p>
-      <w:pPr>
-        <w:pStyle w:val="NoSpacing"/>
-        <w:ind w:left="360"/>
-      </w:pPr>
-      <w:r>
-        <w:t>token_type.</w:t>
-      </w:r>
-      <w:r>
-        <w:t xml:space="preserve">7, </w:t>
-      </w:r>
-      <w:r>
-        <w:t>token_type.</w:t>
-      </w:r>
-      <w:r>
-        <w:t xml:space="preserve">9, </w:t>
-      </w:r>
-    </w:p>
-    <w:p>
-      <w:pPr>
-        <w:pStyle w:val="NoSpacing"/>
-        <w:ind w:left="540"/>
-      </w:pPr>
-      <w:proofErr w:type="spellStart"/>
-      <w:r>
-        <w:t>is_str_</w:t>
-      </w:r>
-      <w:proofErr w:type="gramStart"/>
-      <w:r>
-        <w:t>constant</w:t>
-      </w:r>
-      <w:r>
-        <w:t>.</w:t>
-      </w:r>
-      <w:r>
-        <w:t>Start</w:t>
-      </w:r>
-      <w:proofErr w:type="spellEnd"/>
-      <w:proofErr w:type="gramEnd"/>
-      <w:r>
-        <w:t xml:space="preserve">, </w:t>
-      </w:r>
-      <w:r>
-        <w:t>is_str_constant</w:t>
-      </w:r>
-      <w:r>
-        <w:t xml:space="preserve">.1, </w:t>
-      </w:r>
-      <w:r>
-        <w:t>is_str_constant</w:t>
-      </w:r>
-      <w:r>
-        <w:t xml:space="preserve">.2, </w:t>
-      </w:r>
-      <w:r>
-        <w:t>is_str_constant</w:t>
-      </w:r>
-      <w:r>
-        <w:t xml:space="preserve">.8, </w:t>
-      </w:r>
-      <w:proofErr w:type="spellStart"/>
-      <w:r>
-        <w:t>is_str_constant</w:t>
-      </w:r>
-      <w:r>
-        <w:t>.End</w:t>
-      </w:r>
-      <w:proofErr w:type="spellEnd"/>
-    </w:p>
-    <w:p>
-      <w:pPr>
-        <w:pStyle w:val="NoSpacing"/>
-        <w:ind w:left="360"/>
-      </w:pPr>
-      <w:r>
-        <w:t>token_type.</w:t>
-      </w:r>
-      <w:r>
-        <w:t xml:space="preserve">9, </w:t>
-      </w:r>
-      <w:r>
-        <w:t>token_type.</w:t>
-      </w:r>
-      <w:r>
-        <w:t xml:space="preserve">11, </w:t>
-      </w:r>
-    </w:p>
-    <w:p>
-      <w:pPr>
-        <w:pStyle w:val="NoSpacing"/>
-        <w:ind w:left="540"/>
-      </w:pPr>
-      <w:proofErr w:type="spellStart"/>
-      <w:r>
-        <w:t>is_char_</w:t>
-      </w:r>
-      <w:proofErr w:type="gramStart"/>
-      <w:r>
-        <w:t>constant</w:t>
-      </w:r>
-      <w:r>
-        <w:t>.</w:t>
-      </w:r>
-      <w:r>
-        <w:t>Start</w:t>
-      </w:r>
-      <w:proofErr w:type="spellEnd"/>
-      <w:proofErr w:type="gramEnd"/>
-      <w:r>
-        <w:t xml:space="preserve">, </w:t>
-      </w:r>
-      <w:r>
-        <w:t>is_char_constant</w:t>
-      </w:r>
-      <w:r>
-        <w:t xml:space="preserve">.1, </w:t>
-      </w:r>
-      <w:r>
-        <w:t>is_char_constant</w:t>
-      </w:r>
-      <w:r>
-        <w:t xml:space="preserve">.2, </w:t>
-      </w:r>
-      <w:proofErr w:type="spellStart"/>
-      <w:r>
-        <w:t>is_char_constant</w:t>
-      </w:r>
-      <w:r>
-        <w:t>.End</w:t>
-      </w:r>
-      <w:proofErr w:type="spellEnd"/>
-    </w:p>
-    <w:p>
-      <w:pPr>
-        <w:pStyle w:val="NoSpacing"/>
-        <w:ind w:left="360"/>
-      </w:pPr>
-      <w:r>
-        <w:t>token_type.</w:t>
-      </w:r>
-      <w:r>
-        <w:t xml:space="preserve">11, </w:t>
-      </w:r>
-      <w:r>
-        <w:t>token_type.</w:t>
-      </w:r>
-      <w:r>
-        <w:t xml:space="preserve">13, </w:t>
-      </w:r>
-    </w:p>
-    <w:p>
-      <w:pPr>
-        <w:pStyle w:val="NoSpacing"/>
-        <w:ind w:left="540"/>
-      </w:pPr>
-      <w:proofErr w:type="spellStart"/>
-      <w:r>
-        <w:t>is_</w:t>
-      </w:r>
-      <w:proofErr w:type="gramStart"/>
-      <w:r>
-        <w:t>comment</w:t>
-      </w:r>
-      <w:r>
-        <w:t>.</w:t>
-      </w:r>
-      <w:r>
-        <w:t>Start</w:t>
-      </w:r>
-      <w:proofErr w:type="spellEnd"/>
-      <w:proofErr w:type="gramEnd"/>
-      <w:r>
-        <w:t xml:space="preserve">, </w:t>
-      </w:r>
-      <w:r>
-        <w:t>is_comment</w:t>
-      </w:r>
-      <w:r>
-        <w:t xml:space="preserve">.1, </w:t>
-      </w:r>
-      <w:r>
-        <w:t>is_comment</w:t>
-      </w:r>
-      <w:r>
-        <w:t xml:space="preserve">.2, </w:t>
-      </w:r>
-      <w:proofErr w:type="spellStart"/>
-      <w:r>
-        <w:t>is_comment</w:t>
-      </w:r>
-      <w:r>
-        <w:t>.End</w:t>
-      </w:r>
-      <w:proofErr w:type="spellEnd"/>
-    </w:p>
-    <w:p>
-      <w:pPr>
-        <w:pStyle w:val="NoSpacing"/>
-        <w:ind w:left="360"/>
-      </w:pPr>
-      <w:r>
-        <w:t>token_type.</w:t>
-      </w:r>
-      <w:r>
-        <w:t xml:space="preserve">13, </w:t>
-      </w:r>
-      <w:r>
-        <w:t>token_type.</w:t>
-      </w:r>
-      <w:r>
-        <w:t xml:space="preserve">15, </w:t>
-      </w:r>
-      <w:proofErr w:type="spellStart"/>
-      <w:r>
-        <w:t>token_</w:t>
-      </w:r>
-      <w:proofErr w:type="gramStart"/>
-      <w:r>
-        <w:t>type.</w:t>
-      </w:r>
-      <w:r>
-        <w:t>End</w:t>
-      </w:r>
-      <w:proofErr w:type="spellEnd"/>
-      <w:proofErr w:type="gramEnd"/>
-      <w:r>
-        <w:t xml:space="preserve">, </w:t>
-      </w:r>
-    </w:p>
-    <w:p>
-      <w:pPr>
-        <w:pStyle w:val="NoSpacing"/>
-        <w:ind w:left="180"/>
-      </w:pPr>
-      <w:r>
-        <w:t xml:space="preserve">print_token.1, </w:t>
-      </w:r>
-      <w:r>
-        <w:t xml:space="preserve">print_token.2, print_token.3, print_token.4, print_token.5, print_token.6, </w:t>
-      </w:r>
-    </w:p>
-    <w:p>
-      <w:pPr>
-        <w:pStyle w:val="NoSpacing"/>
-        <w:ind w:left="360"/>
-      </w:pPr>
-      <w:proofErr w:type="spellStart"/>
-      <w:r>
-        <w:t>print_spec_</w:t>
-      </w:r>
-      <w:proofErr w:type="gramStart"/>
-      <w:r>
         <w:t>symbol</w:t>
       </w:r>
       <w:r>
-        <w:t>.</w:t>
-      </w:r>
-      <w:r>
-        <w:t>Start</w:t>
-      </w:r>
-      <w:proofErr w:type="spellEnd"/>
-      <w:proofErr w:type="gramEnd"/>
-      <w:r>
-        <w:t xml:space="preserve">, </w:t>
-      </w:r>
-      <w:r>
-        <w:t>print_spec_symbol</w:t>
-      </w:r>
-      <w:r>
-        <w:t xml:space="preserve">.1, </w:t>
-      </w:r>
-      <w:r>
-        <w:t>print_spec_symbol</w:t>
-      </w:r>
-      <w:r>
-        <w:t xml:space="preserve">.2, </w:t>
-      </w:r>
-      <w:proofErr w:type="spellStart"/>
-      <w:r>
-        <w:t>print_spec_symbol</w:t>
-      </w:r>
-      <w:r>
-        <w:t>.End</w:t>
-      </w:r>
-      <w:proofErr w:type="spellEnd"/>
-    </w:p>
-    <w:p>
-      <w:pPr>
-        <w:pStyle w:val="NoSpacing"/>
-        <w:ind w:left="180"/>
-      </w:pPr>
-      <w:r>
-        <w:t xml:space="preserve">print_token.6, </w:t>
-      </w:r>
-      <w:r>
-        <w:t xml:space="preserve">print_token.7, print_token.8, print_token.9, print_token.10, print_token.11, print_token.12, </w:t>
-      </w:r>
-      <w:proofErr w:type="spellStart"/>
-      <w:r>
-        <w:t>print_</w:t>
-      </w:r>
-      <w:proofErr w:type="gramStart"/>
-      <w:r>
-        <w:t>token.End</w:t>
-      </w:r>
-      <w:proofErr w:type="spellEnd"/>
-      <w:proofErr w:type="gramEnd"/>
-      <w:r>
-        <w:t xml:space="preserve">, </w:t>
-      </w:r>
-    </w:p>
-    <w:p>
-      <w:pPr>
-        <w:pStyle w:val="NoSpacing"/>
-      </w:pPr>
-      <w:r>
-        <w:t>main.9, main.10,</w:t>
-      </w:r>
-      <w:r>
-        <w:t xml:space="preserve"> </w:t>
-      </w:r>
-    </w:p>
-    <w:p>
-      <w:pPr>
-        <w:pStyle w:val="NoSpacing"/>
-        <w:ind w:left="180"/>
-      </w:pPr>
-      <w:proofErr w:type="spellStart"/>
-      <w:r>
-        <w:t>get_</w:t>
-      </w:r>
-      <w:proofErr w:type="gramStart"/>
-      <w:r>
-        <w:t>token.Start</w:t>
-      </w:r>
-      <w:proofErr w:type="spellEnd"/>
-      <w:proofErr w:type="gramEnd"/>
-      <w:r>
-        <w:t xml:space="preserve">, get_token.1, get_token.3, get_token.4, get_token.5, </w:t>
-      </w:r>
-    </w:p>
-    <w:p>
-      <w:pPr>
-        <w:pStyle w:val="NoSpacing"/>
-        <w:ind w:left="360"/>
-      </w:pPr>
-      <w:proofErr w:type="spellStart"/>
-      <w:r>
-        <w:t>is_spec_</w:t>
-      </w:r>
-      <w:proofErr w:type="gramStart"/>
-      <w:r>
-        <w:t>symbol</w:t>
-      </w:r>
-      <w:r>
-        <w:t>.</w:t>
-      </w:r>
-      <w:r>
-        <w:t>Start</w:t>
+        <w:t>.Start</w:t>
       </w:r>
       <w:proofErr w:type="spellEnd"/>
       <w:proofErr w:type="gramEnd"/>
@@ -3021,7 +3108,13 @@
         <w:t>token_type.</w:t>
       </w:r>
       <w:r>
-        <w:t xml:space="preserve">15, </w:t>
+        <w:t>1</w:t>
+      </w:r>
+      <w:r>
+        <w:t>4</w:t>
+      </w:r>
+      <w:r>
+        <w:t xml:space="preserve">, </w:t>
       </w:r>
       <w:proofErr w:type="spellStart"/>
       <w:r>
@@ -3224,10 +3317,7 @@
         <w:t>get_token.</w:t>
       </w:r>
       <w:r>
-        <w:t>1,</w:t>
-      </w:r>
-      <w:r>
-        <w:t xml:space="preserve"> </w:t>
+        <w:t xml:space="preserve">1, </w:t>
       </w:r>
       <w:r>
         <w:t>get_token.</w:t>
@@ -3265,18 +3355,132 @@
       </w:r>
       <w:proofErr w:type="gramStart"/>
       <w:r>
+        <w:t>symbol.Start</w:t>
+      </w:r>
+      <w:proofErr w:type="spellEnd"/>
+      <w:proofErr w:type="gramEnd"/>
+      <w:r>
+        <w:t xml:space="preserve">, is_spec_symbol.1, is_spec_symbol.3, is_spec_symbol.5, is_spec_symbol.7, is_spec_symbol.8, </w:t>
+      </w:r>
+      <w:proofErr w:type="spellStart"/>
+      <w:r>
+        <w:t>is_spec_symbol.End</w:t>
+      </w:r>
+      <w:proofErr w:type="spellEnd"/>
+    </w:p>
+    <w:p>
+      <w:pPr>
+        <w:pStyle w:val="NoSpacing"/>
+        <w:ind w:left="180"/>
+      </w:pPr>
+      <w:r>
+        <w:t>get_token.</w:t>
+      </w:r>
+      <w:r>
+        <w:t xml:space="preserve">8, </w:t>
+      </w:r>
+      <w:r>
+        <w:t>get_token.</w:t>
+      </w:r>
+      <w:r>
+        <w:t xml:space="preserve">10, </w:t>
+      </w:r>
+      <w:r>
+        <w:t>get_token.</w:t>
+      </w:r>
+      <w:r>
+        <w:t xml:space="preserve">12, </w:t>
+      </w:r>
+      <w:r>
+        <w:t>get_token.</w:t>
+      </w:r>
+      <w:r>
+        <w:t xml:space="preserve">14, </w:t>
+      </w:r>
+      <w:r>
+        <w:t>get_token.</w:t>
+      </w:r>
+      <w:r>
+        <w:t xml:space="preserve">16, </w:t>
+      </w:r>
+      <w:r>
+        <w:t>get_token.</w:t>
+      </w:r>
+      <w:r>
+        <w:t xml:space="preserve">17, </w:t>
+      </w:r>
+    </w:p>
+    <w:p>
+      <w:pPr>
+        <w:pStyle w:val="NoSpacing"/>
+        <w:ind w:left="360"/>
+      </w:pPr>
+      <w:proofErr w:type="spellStart"/>
+      <w:r>
+        <w:t>is_token_</w:t>
+      </w:r>
+      <w:proofErr w:type="gramStart"/>
+      <w:r>
+        <w:t>end</w:t>
+      </w:r>
+      <w:r>
+        <w:t>.Start</w:t>
+      </w:r>
+      <w:proofErr w:type="spellEnd"/>
+      <w:proofErr w:type="gramEnd"/>
+      <w:r>
+        <w:t xml:space="preserve">, is_token_end.1, is_token_end.2, </w:t>
+      </w:r>
+      <w:proofErr w:type="spellStart"/>
+      <w:r>
+        <w:t>is_token_end.End</w:t>
+      </w:r>
+      <w:proofErr w:type="spellEnd"/>
+    </w:p>
+    <w:p>
+      <w:pPr>
+        <w:pStyle w:val="NoSpacing"/>
+        <w:ind w:left="180"/>
+      </w:pPr>
+      <w:r>
+        <w:t>get_token.</w:t>
+      </w:r>
+      <w:r>
+        <w:t xml:space="preserve">17, </w:t>
+      </w:r>
+      <w:r>
+        <w:t>get_token.</w:t>
+      </w:r>
+      <w:r>
+        <w:t xml:space="preserve">20, </w:t>
+      </w:r>
+      <w:r>
+        <w:t>get_token.</w:t>
+      </w:r>
+      <w:r>
+        <w:t xml:space="preserve">22, </w:t>
+      </w:r>
+    </w:p>
+    <w:p>
+      <w:pPr>
+        <w:pStyle w:val="NoSpacing"/>
+        <w:ind w:left="360"/>
+      </w:pPr>
+      <w:proofErr w:type="spellStart"/>
+      <w:r>
+        <w:t>is_spec_</w:t>
+      </w:r>
+      <w:proofErr w:type="gramStart"/>
+      <w:r>
         <w:t>symbol</w:t>
       </w:r>
       <w:r>
-        <w:t>.</w:t>
-      </w:r>
-      <w:r>
-        <w:t>Start</w:t>
-      </w:r>
-      <w:proofErr w:type="spellEnd"/>
-      <w:proofErr w:type="gramEnd"/>
-      <w:r>
-        <w:t xml:space="preserve">, is_spec_symbol.1, is_spec_symbol.3, is_spec_symbol.5, is_spec_symbol.7, is_spec_symbol.8, </w:t>
+        <w:t>.Start</w:t>
+      </w:r>
+      <w:proofErr w:type="spellEnd"/>
+      <w:proofErr w:type="gramEnd"/>
+      <w:r>
+        <w:t xml:space="preserve">, is_spec_symbol.1, is_spec_symbol.3, is_spec_symbol.5, is_spec_symbol.7, is_spec_symbol.9, is_spec_symbol.10, </w:t>
       </w:r>
       <w:proofErr w:type="spellStart"/>
       <w:r>
@@ -3293,37 +3497,94 @@
         <w:t>get_token.</w:t>
       </w:r>
       <w:r>
-        <w:t xml:space="preserve">8, </w:t>
+        <w:t xml:space="preserve">22, </w:t>
       </w:r>
       <w:r>
         <w:t>get_token.</w:t>
       </w:r>
       <w:r>
-        <w:t xml:space="preserve">10, </w:t>
-      </w:r>
-      <w:r>
-        <w:t>get_token.</w:t>
-      </w:r>
-      <w:r>
-        <w:t xml:space="preserve">12, </w:t>
-      </w:r>
-      <w:r>
-        <w:t>get_token.</w:t>
-      </w:r>
-      <w:r>
-        <w:t xml:space="preserve">14, </w:t>
-      </w:r>
-      <w:r>
-        <w:t>get_token.</w:t>
-      </w:r>
-      <w:r>
-        <w:t xml:space="preserve">16, </w:t>
-      </w:r>
-      <w:r>
-        <w:t>get_token.</w:t>
-      </w:r>
-      <w:r>
-        <w:t xml:space="preserve">17, </w:t>
+        <w:t xml:space="preserve">23, </w:t>
+      </w:r>
+      <w:proofErr w:type="spellStart"/>
+      <w:r>
+        <w:t>get_</w:t>
+      </w:r>
+      <w:proofErr w:type="gramStart"/>
+      <w:r>
+        <w:t>token.</w:t>
+      </w:r>
+      <w:r>
+        <w:t>End</w:t>
+      </w:r>
+      <w:proofErr w:type="spellEnd"/>
+      <w:proofErr w:type="gramEnd"/>
+    </w:p>
+    <w:p>
+      <w:pPr>
+        <w:pStyle w:val="NoSpacing"/>
+      </w:pPr>
+      <w:r>
+        <w:t xml:space="preserve">main.10, </w:t>
+      </w:r>
+      <w:proofErr w:type="spellStart"/>
+      <w:proofErr w:type="gramStart"/>
+      <w:r>
+        <w:t>main.End</w:t>
+      </w:r>
+      <w:proofErr w:type="spellEnd"/>
+      <w:proofErr w:type="gramEnd"/>
+      <w:r>
+        <w:t>]</w:t>
+      </w:r>
+    </w:p>
+    <w:p>
+      <w:pPr>
+        <w:pStyle w:val="NoSpacing"/>
+      </w:pPr>
+    </w:p>
+    <w:p>
+      <w:pPr>
+        <w:pStyle w:val="Heading2"/>
+      </w:pPr>
+      <w:r>
+        <w:t>Test Path 2</w:t>
+      </w:r>
+    </w:p>
+    <w:p>
+      <w:pPr>
+        <w:pStyle w:val="NoSpacing"/>
+      </w:pPr>
+      <w:r>
+        <w:t>[</w:t>
+      </w:r>
+      <w:proofErr w:type="spellStart"/>
+      <w:proofErr w:type="gramStart"/>
+      <w:r>
+        <w:t>main.Start</w:t>
+      </w:r>
+      <w:proofErr w:type="spellEnd"/>
+      <w:proofErr w:type="gramEnd"/>
+      <w:r>
+        <w:t xml:space="preserve">, main.1, main.3, main.4, main.6, main.7, </w:t>
+      </w:r>
+    </w:p>
+    <w:p>
+      <w:pPr>
+        <w:pStyle w:val="NoSpacing"/>
+        <w:ind w:left="180"/>
+      </w:pPr>
+      <w:proofErr w:type="spellStart"/>
+      <w:r>
+        <w:t>get_</w:t>
+      </w:r>
+      <w:proofErr w:type="gramStart"/>
+      <w:r>
+        <w:t>token.Start</w:t>
+      </w:r>
+      <w:proofErr w:type="spellEnd"/>
+      <w:proofErr w:type="gramEnd"/>
+      <w:r>
+        <w:t xml:space="preserve">, get_token.1, get_token.3, get_token.4, get_token.6, get_token.8, </w:t>
       </w:r>
     </w:p>
     <w:p>
@@ -3333,26 +3594,68 @@
       </w:pPr>
       <w:proofErr w:type="spellStart"/>
       <w:r>
-        <w:t>is_token_</w:t>
-      </w:r>
-      <w:proofErr w:type="gramStart"/>
-      <w:r>
-        <w:t>end</w:t>
-      </w:r>
-      <w:r>
-        <w:t>.</w:t>
-      </w:r>
-      <w:r>
-        <w:t>Start</w:t>
-      </w:r>
-      <w:proofErr w:type="spellEnd"/>
-      <w:proofErr w:type="gramEnd"/>
-      <w:r>
-        <w:t xml:space="preserve">, is_token_end.1, is_token_end.2, </w:t>
-      </w:r>
-      <w:proofErr w:type="spellStart"/>
-      <w:r>
-        <w:t>is_token_end.End</w:t>
+        <w:t>is_spec_</w:t>
+      </w:r>
+      <w:proofErr w:type="gramStart"/>
+      <w:r>
+        <w:t>symbol</w:t>
+      </w:r>
+      <w:r>
+        <w:t>.Start</w:t>
+      </w:r>
+      <w:proofErr w:type="spellEnd"/>
+      <w:proofErr w:type="gramEnd"/>
+      <w:r>
+        <w:t xml:space="preserve">, </w:t>
+      </w:r>
+      <w:r>
+        <w:t>is_spec_symbol</w:t>
+      </w:r>
+      <w:r>
+        <w:t xml:space="preserve">.1, </w:t>
+      </w:r>
+      <w:r>
+        <w:t>is_spec_symbol</w:t>
+      </w:r>
+      <w:r>
+        <w:t xml:space="preserve">.3, </w:t>
+      </w:r>
+      <w:r>
+        <w:t>is_spec_symbol</w:t>
+      </w:r>
+      <w:r>
+        <w:t xml:space="preserve">.5, </w:t>
+      </w:r>
+      <w:r>
+        <w:t>is_spec_symbol</w:t>
+      </w:r>
+      <w:r>
+        <w:t xml:space="preserve">.7, </w:t>
+      </w:r>
+      <w:r>
+        <w:t>is_spec_symbol</w:t>
+      </w:r>
+      <w:r>
+        <w:t xml:space="preserve">.9, </w:t>
+      </w:r>
+      <w:r>
+        <w:t>is_spec_symbol</w:t>
+      </w:r>
+      <w:r>
+        <w:t xml:space="preserve">.11, </w:t>
+      </w:r>
+      <w:r>
+        <w:t>is_spec_symbol</w:t>
+      </w:r>
+      <w:r>
+        <w:t xml:space="preserve">.12, </w:t>
+      </w:r>
+      <w:proofErr w:type="spellStart"/>
+      <w:r>
+        <w:t>is_spec_symbol</w:t>
+      </w:r>
+      <w:r>
+        <w:t>.End</w:t>
       </w:r>
       <w:proofErr w:type="spellEnd"/>
     </w:p>
@@ -3362,70 +3665,10 @@
         <w:ind w:left="180"/>
       </w:pPr>
       <w:r>
-        <w:t>get_token.</w:t>
-      </w:r>
-      <w:r>
-        <w:t xml:space="preserve">17, </w:t>
-      </w:r>
-      <w:r>
-        <w:t>get_token.</w:t>
-      </w:r>
-      <w:r>
-        <w:t xml:space="preserve">20, </w:t>
-      </w:r>
-      <w:r>
-        <w:t>get_token.</w:t>
-      </w:r>
-      <w:r>
-        <w:t xml:space="preserve">22, </w:t>
-      </w:r>
-    </w:p>
-    <w:p>
-      <w:pPr>
-        <w:pStyle w:val="NoSpacing"/>
-        <w:ind w:left="360"/>
-      </w:pPr>
-      <w:proofErr w:type="spellStart"/>
-      <w:r>
-        <w:t>is_spec_</w:t>
-      </w:r>
-      <w:proofErr w:type="gramStart"/>
-      <w:r>
-        <w:t>symbol</w:t>
-      </w:r>
-      <w:r>
-        <w:t>.</w:t>
-      </w:r>
-      <w:r>
-        <w:t>Start</w:t>
-      </w:r>
-      <w:proofErr w:type="spellEnd"/>
-      <w:proofErr w:type="gramEnd"/>
-      <w:r>
-        <w:t xml:space="preserve">, is_spec_symbol.1, is_spec_symbol.3, is_spec_symbol.5, is_spec_symbol.7, is_spec_symbol.9, is_spec_symbol.10, </w:t>
-      </w:r>
-      <w:proofErr w:type="spellStart"/>
-      <w:r>
-        <w:t>is_spec_symbol.End</w:t>
-      </w:r>
-      <w:proofErr w:type="spellEnd"/>
-    </w:p>
-    <w:p>
-      <w:pPr>
-        <w:pStyle w:val="NoSpacing"/>
-        <w:ind w:left="180"/>
-      </w:pPr>
-      <w:r>
-        <w:t>get_token.</w:t>
-      </w:r>
-      <w:r>
-        <w:t xml:space="preserve">22, </w:t>
-      </w:r>
-      <w:r>
-        <w:t>get_token.</w:t>
-      </w:r>
-      <w:r>
-        <w:t xml:space="preserve">23, </w:t>
+        <w:t xml:space="preserve">get_token.8, </w:t>
+      </w:r>
+      <w:r>
+        <w:t xml:space="preserve">get_token.9, </w:t>
       </w:r>
       <w:proofErr w:type="spellStart"/>
       <w:r>
@@ -3433,20 +3676,23 @@
       </w:r>
       <w:proofErr w:type="gramStart"/>
       <w:r>
-        <w:t>token.</w:t>
-      </w:r>
-      <w:r>
-        <w:t>End</w:t>
-      </w:r>
-      <w:proofErr w:type="spellEnd"/>
-      <w:proofErr w:type="gramEnd"/>
-    </w:p>
-    <w:p>
-      <w:pPr>
-        <w:pStyle w:val="NoSpacing"/>
-      </w:pPr>
-      <w:r>
-        <w:t xml:space="preserve">main.10, </w:t>
+        <w:t>token.End</w:t>
+      </w:r>
+      <w:proofErr w:type="spellEnd"/>
+      <w:proofErr w:type="gramEnd"/>
+      <w:r>
+        <w:t>,</w:t>
+      </w:r>
+    </w:p>
+    <w:p>
+      <w:pPr>
+        <w:pStyle w:val="NoSpacing"/>
+      </w:pPr>
+      <w:r>
+        <w:t xml:space="preserve">main.7, </w:t>
+      </w:r>
+      <w:r>
+        <w:t xml:space="preserve">main.8, </w:t>
       </w:r>
       <w:proofErr w:type="spellStart"/>
       <w:proofErr w:type="gramStart"/>
@@ -3468,9 +3714,48 @@
       <w:pPr>
         <w:pStyle w:val="Heading2"/>
       </w:pPr>
+      <w:r>
+        <w:t>Test Path 3</w:t>
+      </w:r>
+    </w:p>
+    <w:p>
+      <w:pPr>
+        <w:pStyle w:val="NoSpacing"/>
+      </w:pPr>
+      <w:r>
+        <w:t>[</w:t>
+      </w:r>
+      <w:proofErr w:type="spellStart"/>
+      <w:proofErr w:type="gramStart"/>
+      <w:r>
+        <w:t>main.Start</w:t>
+      </w:r>
+      <w:proofErr w:type="spellEnd"/>
+      <w:proofErr w:type="gramEnd"/>
+      <w:r>
+        <w:t xml:space="preserve">, main.1, main.3, main.5, </w:t>
+      </w:r>
+      <w:proofErr w:type="spellStart"/>
+      <w:r>
+        <w:t>main.End</w:t>
+      </w:r>
+      <w:proofErr w:type="spellEnd"/>
+      <w:r>
+        <w:t>]</w:t>
+      </w:r>
+    </w:p>
+    <w:p>
+      <w:pPr>
+        <w:pStyle w:val="NoSpacing"/>
+      </w:pPr>
+    </w:p>
+    <w:p>
+      <w:pPr>
+        <w:pStyle w:val="Heading2"/>
+      </w:pPr>
       <w:commentRangeStart w:id="1"/>
       <w:r>
-        <w:t>Test Path 2</w:t>
+        <w:t>Test Path 4</w:t>
       </w:r>
       <w:commentRangeEnd w:id="1"/>
       <w:r>
@@ -3497,7 +3782,7 @@
       <w:proofErr w:type="spellEnd"/>
       <w:proofErr w:type="gramEnd"/>
       <w:r>
-        <w:t xml:space="preserve">, main.1, main.3, main.4, main.6, main.7, </w:t>
+        <w:t xml:space="preserve">, main.1, main.2, main.6, </w:t>
       </w:r>
     </w:p>
     <w:p>
@@ -3507,6 +3792,41 @@
       </w:pPr>
       <w:proofErr w:type="spellStart"/>
       <w:r>
+        <w:t>open_token_</w:t>
+      </w:r>
+      <w:proofErr w:type="gramStart"/>
+      <w:r>
+        <w:t>stream.Start</w:t>
+      </w:r>
+      <w:proofErr w:type="spellEnd"/>
+      <w:proofErr w:type="gramEnd"/>
+      <w:r>
+        <w:t xml:space="preserve">, open_token_stream.1, open_token_stream.3, open_token_stream.4, </w:t>
+      </w:r>
+      <w:proofErr w:type="spellStart"/>
+      <w:r>
+        <w:t>open_token_stream.End</w:t>
+      </w:r>
+      <w:proofErr w:type="spellEnd"/>
+    </w:p>
+    <w:p>
+      <w:pPr>
+        <w:pStyle w:val="NoSpacing"/>
+      </w:pPr>
+      <w:r>
+        <w:t xml:space="preserve">main.6, </w:t>
+      </w:r>
+      <w:r>
+        <w:t xml:space="preserve">main.7, </w:t>
+      </w:r>
+    </w:p>
+    <w:p>
+      <w:pPr>
+        <w:pStyle w:val="NoSpacing"/>
+        <w:ind w:left="180"/>
+      </w:pPr>
+      <w:proofErr w:type="spellStart"/>
+      <w:r>
         <w:t>get_</w:t>
       </w:r>
       <w:proofErr w:type="gramStart"/>
@@ -3516,143 +3836,49 @@
       <w:proofErr w:type="spellEnd"/>
       <w:proofErr w:type="gramEnd"/>
       <w:r>
-        <w:t xml:space="preserve">, get_token.1, get_token.3, get_token.4, get_token.6, get_token.8, get_token.9, </w:t>
-      </w:r>
-      <w:proofErr w:type="spellStart"/>
-      <w:r>
-        <w:t>get_token.End</w:t>
-      </w:r>
-      <w:proofErr w:type="spellEnd"/>
-      <w:r>
-        <w:t>,</w:t>
-      </w:r>
-    </w:p>
-    <w:p>
-      <w:pPr>
-        <w:pStyle w:val="NoSpacing"/>
-      </w:pPr>
-      <w:r>
-        <w:t xml:space="preserve">main.8, </w:t>
-      </w:r>
-      <w:proofErr w:type="spellStart"/>
-      <w:proofErr w:type="gramStart"/>
-      <w:r>
-        <w:t>main.End</w:t>
-      </w:r>
-      <w:proofErr w:type="spellEnd"/>
-      <w:proofErr w:type="gramEnd"/>
-      <w:r>
-        <w:t>]</w:t>
-      </w:r>
-    </w:p>
-    <w:p>
-      <w:pPr>
-        <w:pStyle w:val="NoSpacing"/>
-      </w:pPr>
-    </w:p>
-    <w:p>
-      <w:pPr>
-        <w:pStyle w:val="Heading2"/>
-      </w:pPr>
-      <w:commentRangeStart w:id="2"/>
-      <w:r>
-        <w:t>Test Path 3</w:t>
-      </w:r>
-      <w:commentRangeEnd w:id="2"/>
-      <w:r>
-        <w:rPr>
-          <w:rStyle w:val="CommentReference"/>
-          <w:rFonts w:eastAsiaTheme="minorHAnsi" w:cstheme="minorBidi"/>
-          <w:color w:val="auto"/>
-        </w:rPr>
-        <w:commentReference w:id="2"/>
-      </w:r>
-    </w:p>
-    <w:p>
-      <w:pPr>
-        <w:pStyle w:val="NoSpacing"/>
-      </w:pPr>
-      <w:r>
-        <w:t>[</w:t>
-      </w:r>
-      <w:proofErr w:type="spellStart"/>
-      <w:proofErr w:type="gramStart"/>
-      <w:r>
-        <w:t>main.Start</w:t>
-      </w:r>
-      <w:proofErr w:type="spellEnd"/>
-      <w:proofErr w:type="gramEnd"/>
-      <w:r>
-        <w:t xml:space="preserve">, main.1, main.3, main.5, </w:t>
-      </w:r>
-      <w:proofErr w:type="spellStart"/>
-      <w:r>
-        <w:t>main.End</w:t>
-      </w:r>
-      <w:proofErr w:type="spellEnd"/>
-      <w:r>
-        <w:t>]</w:t>
-      </w:r>
-    </w:p>
-    <w:p>
-      <w:pPr>
-        <w:pStyle w:val="NoSpacing"/>
-      </w:pPr>
-    </w:p>
-    <w:p>
-      <w:pPr>
-        <w:pStyle w:val="Heading2"/>
-      </w:pPr>
-      <w:commentRangeStart w:id="3"/>
-      <w:r>
-        <w:t>Test Path 4</w:t>
-      </w:r>
-      <w:commentRangeEnd w:id="3"/>
-      <w:r>
-        <w:rPr>
-          <w:rStyle w:val="CommentReference"/>
-          <w:rFonts w:eastAsiaTheme="minorHAnsi" w:cstheme="minorBidi"/>
-          <w:color w:val="auto"/>
-        </w:rPr>
-        <w:commentReference w:id="3"/>
-      </w:r>
-    </w:p>
-    <w:p>
-      <w:pPr>
-        <w:pStyle w:val="NoSpacing"/>
-      </w:pPr>
-      <w:r>
-        <w:t>[</w:t>
-      </w:r>
-      <w:proofErr w:type="spellStart"/>
-      <w:proofErr w:type="gramStart"/>
-      <w:r>
-        <w:t>main.Start</w:t>
-      </w:r>
-      <w:proofErr w:type="spellEnd"/>
-      <w:proofErr w:type="gramEnd"/>
-      <w:r>
-        <w:t xml:space="preserve">, main.1, main.2, main.6, main.7, </w:t>
-      </w:r>
+        <w:t xml:space="preserve">, get_token.1, get_token.3, get_token.4, get_token.6, get_token.8, </w:t>
+      </w:r>
+    </w:p>
+    <w:p>
+      <w:pPr>
+        <w:pStyle w:val="NoSpacing"/>
+        <w:ind w:left="360"/>
+      </w:pPr>
+      <w:proofErr w:type="spellStart"/>
+      <w:r>
+        <w:t>is_spec_symbol</w:t>
+      </w:r>
+      <w:r>
+        <w:t>.Start</w:t>
+      </w:r>
+      <w:proofErr w:type="spellEnd"/>
+      <w:r>
+        <w:t xml:space="preserve">, is_spec_symbol.1, is_spec_symbol.3, is_spec_symbol.5, is_spec_symbol.7, is_spec_symbol.9, is_spec_symbol.11, is_spec_symbol.13, is_spec_symbol.14, </w:t>
+      </w:r>
+      <w:proofErr w:type="spellStart"/>
+      <w:r>
+        <w:t>is_spec_symbol.End</w:t>
+      </w:r>
+      <w:proofErr w:type="spellEnd"/>
     </w:p>
     <w:p>
       <w:pPr>
         <w:pStyle w:val="NoSpacing"/>
         <w:ind w:left="180"/>
       </w:pPr>
-      <w:proofErr w:type="spellStart"/>
-      <w:r>
-        <w:t>get_token.Start</w:t>
-      </w:r>
-      <w:proofErr w:type="spellEnd"/>
-      <w:r>
-        <w:t xml:space="preserve">, get_token.1, get_token.3, get_token.4, get_token.6, get_token.8, get_token.10, get_token.11, get_token.12, get_token.13, get_token.14, get_token.15, </w:t>
-      </w:r>
-      <w:proofErr w:type="spellStart"/>
-      <w:r>
-        <w:t>get_token.End</w:t>
-      </w:r>
-      <w:proofErr w:type="spellEnd"/>
+      <w:r>
+        <w:t xml:space="preserve">get_token.10, get_token.11, get_token.12, get_token.13, get_token.14, get_token.15, </w:t>
+      </w:r>
+      <w:proofErr w:type="spellStart"/>
+      <w:r>
+        <w:t>get_</w:t>
+      </w:r>
+      <w:proofErr w:type="gramStart"/>
+      <w:r>
+        <w:t>token.End</w:t>
+      </w:r>
+      <w:proofErr w:type="spellEnd"/>
+      <w:proofErr w:type="gramEnd"/>
       <w:r>
         <w:t xml:space="preserve">, </w:t>
       </w:r>
@@ -3698,12 +3924,31 @@
       </w:r>
       <w:proofErr w:type="gramStart"/>
       <w:r>
-        <w:t>type.Start</w:t>
-      </w:r>
-      <w:proofErr w:type="spellEnd"/>
-      <w:proofErr w:type="gramEnd"/>
-      <w:r>
-        <w:t xml:space="preserve">, , token_type.1, </w:t>
+        <w:t>type</w:t>
+      </w:r>
+      <w:r>
+        <w:t>.Start</w:t>
+      </w:r>
+      <w:proofErr w:type="spellEnd"/>
+      <w:proofErr w:type="gramEnd"/>
+      <w:r>
+        <w:t xml:space="preserve">, token_type.1, </w:t>
+      </w:r>
+    </w:p>
+    <w:p>
+      <w:pPr>
+        <w:pStyle w:val="NoSpacing"/>
+        <w:ind w:left="360"/>
+      </w:pPr>
+    </w:p>
+    <w:p>
+      <w:pPr>
+        <w:pStyle w:val="NoSpacing"/>
+        <w:ind w:left="360"/>
+      </w:pPr>
+      <w:r>
+        <w:lastRenderedPageBreak/>
+        <w:t xml:space="preserve">token_type.1, token_type.3, </w:t>
       </w:r>
     </w:p>
     <w:p>
@@ -3717,24 +3962,216 @@
       </w:r>
       <w:proofErr w:type="gramStart"/>
       <w:r>
-        <w:t>keyword.Start</w:t>
-      </w:r>
-      <w:proofErr w:type="spellEnd"/>
-      <w:proofErr w:type="gramEnd"/>
-      <w:r>
-        <w:t>, is_keyword.1, is_keyword.</w:t>
-      </w:r>
-      <w:r>
-        <w:t>2</w:t>
-      </w:r>
+        <w:t>keyword</w:t>
+      </w:r>
+      <w:r>
+        <w:t>.</w:t>
+      </w:r>
+      <w:r>
+        <w:t>Start</w:t>
+      </w:r>
+      <w:proofErr w:type="spellEnd"/>
+      <w:proofErr w:type="gramEnd"/>
       <w:r>
         <w:t xml:space="preserve">, </w:t>
       </w:r>
-      <w:proofErr w:type="spellStart"/>
-      <w:r>
-        <w:t>is_keyword.End</w:t>
-      </w:r>
-      <w:proofErr w:type="spellEnd"/>
+      <w:r>
+        <w:t>is_keyword.</w:t>
+      </w:r>
+      <w:r>
+        <w:t xml:space="preserve">1, </w:t>
+      </w:r>
+      <w:r>
+        <w:t>is_keyword.</w:t>
+      </w:r>
+      <w:r>
+        <w:t xml:space="preserve">2, </w:t>
+      </w:r>
+      <w:proofErr w:type="spellStart"/>
+      <w:r>
+        <w:t>is_keyword.</w:t>
+      </w:r>
+      <w:r>
+        <w:t>End</w:t>
+      </w:r>
+      <w:proofErr w:type="spellEnd"/>
+    </w:p>
+    <w:p>
+      <w:pPr>
+        <w:pStyle w:val="NoSpacing"/>
+        <w:ind w:left="360"/>
+      </w:pPr>
+      <w:r>
+        <w:t xml:space="preserve">token_type.3, token_type.5, </w:t>
+      </w:r>
+    </w:p>
+    <w:p>
+      <w:pPr>
+        <w:pStyle w:val="NoSpacing"/>
+        <w:ind w:left="540"/>
+      </w:pPr>
+      <w:proofErr w:type="spellStart"/>
+      <w:r>
+        <w:t>is_spec_symbol</w:t>
+      </w:r>
+      <w:r>
+        <w:t>.Start</w:t>
+      </w:r>
+      <w:proofErr w:type="spellEnd"/>
+      <w:r>
+        <w:t xml:space="preserve">, is_spec_symbol.1, is_spec_symbol.3, is_spec_symbol.5, is_spec_symbol.7, is_spec_symbol.9, is_spec_symbol.11, is_spec_symbol.13, is_spec_symbol.14, is_spec_symbol.15, </w:t>
+      </w:r>
+      <w:proofErr w:type="spellStart"/>
+      <w:r>
+        <w:t>is_spec_symbol.End</w:t>
+      </w:r>
+      <w:proofErr w:type="spellEnd"/>
+    </w:p>
+    <w:p>
+      <w:pPr>
+        <w:pStyle w:val="NoSpacing"/>
+        <w:ind w:left="360"/>
+      </w:pPr>
+      <w:r>
+        <w:t xml:space="preserve">token_type.5, token_type.7, </w:t>
+      </w:r>
+    </w:p>
+    <w:p>
+      <w:pPr>
+        <w:pStyle w:val="NoSpacing"/>
+        <w:ind w:left="540"/>
+      </w:pPr>
+      <w:proofErr w:type="spellStart"/>
+      <w:r>
+        <w:t>is_</w:t>
+      </w:r>
+      <w:proofErr w:type="gramStart"/>
+      <w:r>
+        <w:t>identifier</w:t>
+      </w:r>
+      <w:r>
+        <w:t>.Start</w:t>
+      </w:r>
+      <w:proofErr w:type="spellEnd"/>
+      <w:proofErr w:type="gramEnd"/>
+      <w:r>
+        <w:t xml:space="preserve">, is_identifier.1, is_identifier.2, is_identifier.3, is_identifier.4, is_identifier.5, is_identifier.3, is_identifier.7, </w:t>
+      </w:r>
+      <w:proofErr w:type="spellStart"/>
+      <w:r>
+        <w:t>is_identifier.End</w:t>
+      </w:r>
+      <w:proofErr w:type="spellEnd"/>
+    </w:p>
+    <w:p>
+      <w:pPr>
+        <w:pStyle w:val="NoSpacing"/>
+        <w:ind w:left="360"/>
+      </w:pPr>
+      <w:r>
+        <w:t xml:space="preserve">token_type.7, token_type.9, </w:t>
+      </w:r>
+    </w:p>
+    <w:p>
+      <w:pPr>
+        <w:pStyle w:val="NoSpacing"/>
+        <w:ind w:left="540"/>
+      </w:pPr>
+      <w:proofErr w:type="spellStart"/>
+      <w:r>
+        <w:t>is_num_</w:t>
+      </w:r>
+      <w:proofErr w:type="gramStart"/>
+      <w:r>
+        <w:t>constant</w:t>
+      </w:r>
+      <w:r>
+        <w:t>.Start</w:t>
+      </w:r>
+      <w:proofErr w:type="spellEnd"/>
+      <w:proofErr w:type="gramEnd"/>
+      <w:r>
+        <w:t xml:space="preserve">, is_num_constant.1, is_num_constant.2, is_num_constant.3, is_num_constant.4, is_num_constant.5, is_num_constant.3, is_num_constant.7, </w:t>
+      </w:r>
+      <w:proofErr w:type="spellStart"/>
+      <w:r>
+        <w:t>is_num_constant.End</w:t>
+      </w:r>
+      <w:proofErr w:type="spellEnd"/>
+    </w:p>
+    <w:p>
+      <w:pPr>
+        <w:pStyle w:val="NoSpacing"/>
+        <w:ind w:left="360"/>
+      </w:pPr>
+      <w:r>
+        <w:t xml:space="preserve">token_type.9, token_type.11, </w:t>
+      </w:r>
+    </w:p>
+    <w:p>
+      <w:pPr>
+        <w:pStyle w:val="NoSpacing"/>
+        <w:ind w:left="540"/>
+      </w:pPr>
+      <w:proofErr w:type="spellStart"/>
+      <w:r>
+        <w:t>is_str_</w:t>
+      </w:r>
+      <w:proofErr w:type="gramStart"/>
+      <w:r>
+        <w:t>constant</w:t>
+      </w:r>
+      <w:r>
+        <w:t>.Start</w:t>
+      </w:r>
+      <w:proofErr w:type="spellEnd"/>
+      <w:proofErr w:type="gramEnd"/>
+      <w:r>
+        <w:t xml:space="preserve">, is_str_constant.1, is_str_constant.2, is_str_constant.3, is_str_constant.4, is_str_constant.6, is_str_constant.3, is_str_constant.7, </w:t>
+      </w:r>
+      <w:proofErr w:type="spellStart"/>
+      <w:r>
+        <w:t>is_str_constant.End</w:t>
+      </w:r>
+      <w:proofErr w:type="spellEnd"/>
+    </w:p>
+    <w:p>
+      <w:pPr>
+        <w:pStyle w:val="NoSpacing"/>
+        <w:ind w:left="360"/>
+      </w:pPr>
+      <w:r>
+        <w:t xml:space="preserve">token_type.11, token_type.12, </w:t>
+      </w:r>
+      <w:proofErr w:type="spellStart"/>
+      <w:r>
+        <w:t>token_</w:t>
+      </w:r>
+      <w:proofErr w:type="gramStart"/>
+      <w:r>
+        <w:t>type.End</w:t>
+      </w:r>
+      <w:proofErr w:type="spellEnd"/>
+      <w:proofErr w:type="gramEnd"/>
+    </w:p>
+    <w:p>
+      <w:pPr>
+        <w:pStyle w:val="NoSpacing"/>
+        <w:ind w:left="180"/>
+      </w:pPr>
+      <w:r>
+        <w:t xml:space="preserve">print_token.1, print_token.3, print_token.5, print_token.7, print_token.9, print_token.11, </w:t>
+      </w:r>
+      <w:proofErr w:type="spellStart"/>
+      <w:r>
+        <w:t>print_</w:t>
+      </w:r>
+      <w:proofErr w:type="gramStart"/>
+      <w:r>
+        <w:t>token.End</w:t>
+      </w:r>
+      <w:proofErr w:type="spellEnd"/>
+      <w:proofErr w:type="gramEnd"/>
       <w:r>
         <w:t xml:space="preserve">, </w:t>
       </w:r>
@@ -3742,24 +4179,77 @@
     <w:p>
       <w:pPr>
         <w:pStyle w:val="NoSpacing"/>
+      </w:pPr>
+      <w:r>
+        <w:t>main.9, main.10,</w:t>
+      </w:r>
+      <w:r>
+        <w:t xml:space="preserve"> </w:t>
+      </w:r>
+    </w:p>
+    <w:p>
+      <w:pPr>
+        <w:pStyle w:val="NoSpacing"/>
+        <w:ind w:left="180"/>
+      </w:pPr>
+      <w:proofErr w:type="spellStart"/>
+      <w:r>
+        <w:t>get_</w:t>
+      </w:r>
+      <w:proofErr w:type="gramStart"/>
+      <w:r>
+        <w:t>token.Start</w:t>
+      </w:r>
+      <w:proofErr w:type="spellEnd"/>
+      <w:proofErr w:type="gramEnd"/>
+      <w:r>
+        <w:t xml:space="preserve">, get_token.1, get_token.3, get_token.4, get_token.6, get_token.8, </w:t>
+      </w:r>
+    </w:p>
+    <w:p>
+      <w:pPr>
+        <w:pStyle w:val="NoSpacing"/>
         <w:ind w:left="360"/>
       </w:pPr>
-      <w:r>
-        <w:t xml:space="preserve">token_type.1, token_type.2, </w:t>
-      </w:r>
-      <w:proofErr w:type="spellStart"/>
-      <w:r>
-        <w:t>token_</w:t>
-      </w:r>
-      <w:proofErr w:type="gramStart"/>
-      <w:r>
-        <w:t>type.End</w:t>
+      <w:proofErr w:type="spellStart"/>
+      <w:r>
+        <w:t>is_spec_</w:t>
+      </w:r>
+      <w:proofErr w:type="gramStart"/>
+      <w:r>
+        <w:t>symbol</w:t>
+      </w:r>
+      <w:r>
+        <w:t>.</w:t>
+      </w:r>
+      <w:r>
+        <w:t>Start</w:t>
       </w:r>
       <w:proofErr w:type="spellEnd"/>
       <w:proofErr w:type="gramEnd"/>
       <w:r>
         <w:t xml:space="preserve">, </w:t>
       </w:r>
+      <w:r>
+        <w:t>is_spec_symbol.</w:t>
+      </w:r>
+      <w:r>
+        <w:t xml:space="preserve">1, </w:t>
+      </w:r>
+      <w:r>
+        <w:t>is_spec_symbol.</w:t>
+      </w:r>
+      <w:r>
+        <w:t xml:space="preserve">2, </w:t>
+      </w:r>
+      <w:proofErr w:type="spellStart"/>
+      <w:r>
+        <w:t>is_spec_symbol.</w:t>
+      </w:r>
+      <w:r>
+        <w:t>End</w:t>
+      </w:r>
+      <w:proofErr w:type="spellEnd"/>
     </w:p>
     <w:p>
       <w:pPr>
@@ -3767,61 +4257,309 @@
         <w:ind w:left="180"/>
       </w:pPr>
       <w:r>
-        <w:t xml:space="preserve">print_token.1, print_token.3, print_token.5, print_token.7, print_token.9, print_token.11, </w:t>
-      </w:r>
+        <w:t xml:space="preserve">get_token.8, </w:t>
+      </w:r>
+      <w:r>
+        <w:t xml:space="preserve">get_token.10, get_token.12, get_token.14, get_token.16, get_token.17, </w:t>
+      </w:r>
+    </w:p>
+    <w:p>
+      <w:pPr>
+        <w:pStyle w:val="NoSpacing"/>
+        <w:ind w:left="360"/>
+      </w:pPr>
+      <w:proofErr w:type="spellStart"/>
+      <w:r>
+        <w:t>is_token_</w:t>
+      </w:r>
+      <w:proofErr w:type="gramStart"/>
+      <w:r>
+        <w:t>end</w:t>
+      </w:r>
+      <w:r>
+        <w:t>.</w:t>
+      </w:r>
+      <w:r>
+        <w:t>Start</w:t>
+      </w:r>
+      <w:proofErr w:type="spellEnd"/>
+      <w:proofErr w:type="gramEnd"/>
+      <w:r>
+        <w:t xml:space="preserve">, is_token_end.1, is_token_end.3, is_token_end.4, is_token_end.6, </w:t>
+      </w:r>
+      <w:proofErr w:type="spellStart"/>
+      <w:r>
+        <w:t>is_token_end.End</w:t>
+      </w:r>
+      <w:proofErr w:type="spellEnd"/>
+    </w:p>
+    <w:p>
+      <w:pPr>
+        <w:pStyle w:val="NoSpacing"/>
+        <w:ind w:left="180"/>
+      </w:pPr>
+      <w:r>
+        <w:t xml:space="preserve">get_token.17, </w:t>
+      </w:r>
+      <w:r>
+        <w:t xml:space="preserve">get_token.18, get_token.19, get_token.17, </w:t>
+      </w:r>
+    </w:p>
+    <w:p>
+      <w:pPr>
+        <w:pStyle w:val="NoSpacing"/>
+        <w:ind w:left="360"/>
+      </w:pPr>
+      <w:proofErr w:type="spellStart"/>
+      <w:r>
+        <w:t>is_token_</w:t>
+      </w:r>
+      <w:proofErr w:type="gramStart"/>
+      <w:r>
+        <w:t>end</w:t>
+      </w:r>
+      <w:r>
+        <w:t>.</w:t>
+      </w:r>
+      <w:r>
+        <w:t>Start</w:t>
+      </w:r>
+      <w:proofErr w:type="spellEnd"/>
+      <w:proofErr w:type="gramEnd"/>
+      <w:r>
+        <w:t xml:space="preserve">, </w:t>
+      </w:r>
+      <w:r>
+        <w:t>is_token_end</w:t>
+      </w:r>
+      <w:r>
+        <w:t xml:space="preserve">.1, </w:t>
+      </w:r>
+      <w:r>
+        <w:t>is_token_end</w:t>
+      </w:r>
+      <w:r>
+        <w:t xml:space="preserve">.3, </w:t>
+      </w:r>
+      <w:r>
+        <w:t>is_token_end</w:t>
+      </w:r>
+      <w:r>
+        <w:t xml:space="preserve">.4, </w:t>
+      </w:r>
+      <w:r>
+        <w:t>is_token_end</w:t>
+      </w:r>
+      <w:r>
+        <w:t xml:space="preserve">.5, </w:t>
+      </w:r>
+      <w:proofErr w:type="spellStart"/>
+      <w:r>
+        <w:t>is_token_end</w:t>
+      </w:r>
+      <w:r>
+        <w:t>.End</w:t>
+      </w:r>
+      <w:proofErr w:type="spellEnd"/>
+    </w:p>
+    <w:p>
+      <w:pPr>
+        <w:pStyle w:val="NoSpacing"/>
+        <w:ind w:left="180"/>
+      </w:pPr>
+      <w:r>
+        <w:t xml:space="preserve">get_token.17, </w:t>
+      </w:r>
+      <w:r>
+        <w:t xml:space="preserve">get_token.20, get_token.21, </w:t>
+      </w:r>
+      <w:proofErr w:type="spellStart"/>
+      <w:r>
+        <w:t>get_</w:t>
+      </w:r>
+      <w:proofErr w:type="gramStart"/>
+      <w:r>
+        <w:t>token.End</w:t>
+      </w:r>
+      <w:proofErr w:type="spellEnd"/>
+      <w:proofErr w:type="gramEnd"/>
+      <w:r>
+        <w:t xml:space="preserve">, </w:t>
+      </w:r>
+    </w:p>
+    <w:p>
+      <w:pPr>
+        <w:pStyle w:val="NoSpacing"/>
+      </w:pPr>
+      <w:r>
+        <w:t xml:space="preserve">main.10, main.8, </w:t>
+      </w:r>
+      <w:r>
+        <w:t xml:space="preserve">main.9, </w:t>
+      </w:r>
+    </w:p>
+    <w:p>
+      <w:pPr>
+        <w:pStyle w:val="NoSpacing"/>
+      </w:pPr>
       <w:proofErr w:type="spellStart"/>
       <w:r>
         <w:t>print_</w:t>
       </w:r>
       <w:proofErr w:type="gramStart"/>
       <w:r>
-        <w:t>token.End</w:t>
+        <w:t>token</w:t>
+      </w:r>
+      <w:r>
+        <w:t>.</w:t>
+      </w:r>
+      <w:r>
+        <w:t>Start</w:t>
       </w:r>
       <w:proofErr w:type="spellEnd"/>
       <w:proofErr w:type="gramEnd"/>
       <w:r>
         <w:t xml:space="preserve">, </w:t>
       </w:r>
-    </w:p>
-    <w:p>
-      <w:pPr>
-        <w:pStyle w:val="NoSpacing"/>
-      </w:pPr>
-      <w:r>
-        <w:t>main.9, main.10,</w:t>
-      </w:r>
-      <w:r>
-        <w:t xml:space="preserve"> </w:t>
-      </w:r>
-    </w:p>
-    <w:p>
-      <w:pPr>
-        <w:pStyle w:val="NoSpacing"/>
-        <w:ind w:left="180"/>
-      </w:pPr>
-      <w:proofErr w:type="spellStart"/>
-      <w:r>
-        <w:t>get_token.Start</w:t>
-      </w:r>
-      <w:proofErr w:type="spellEnd"/>
-      <w:r>
-        <w:t xml:space="preserve">, get_token.1, get_token.3, get_token.4, get_token.6, get_token.8, get_token.10, get_token.12, get_token.14, get_token.16, get_token.17, get_token.18, get_token.19, get_token.17, get_token.20, get_token.21, </w:t>
-      </w:r>
-      <w:proofErr w:type="spellStart"/>
-      <w:r>
-        <w:t>get_token.End</w:t>
-      </w:r>
-      <w:proofErr w:type="spellEnd"/>
-      <w:r>
-        <w:t xml:space="preserve">, </w:t>
-      </w:r>
-    </w:p>
-    <w:p>
-      <w:pPr>
-        <w:pStyle w:val="NoSpacing"/>
-      </w:pPr>
-      <w:r>
-        <w:lastRenderedPageBreak/>
+      <w:r>
+        <w:t>print_token.</w:t>
+      </w:r>
+      <w:r>
+        <w:t xml:space="preserve">1, </w:t>
+      </w:r>
+    </w:p>
+    <w:p>
+      <w:pPr>
+        <w:pStyle w:val="NoSpacing"/>
+      </w:pPr>
+    </w:p>
+    <w:p>
+      <w:pPr>
+        <w:pStyle w:val="NoSpacing"/>
+      </w:pPr>
+      <w:r>
+        <w:t>print_token.</w:t>
+      </w:r>
+      <w:r>
+        <w:t xml:space="preserve">1, </w:t>
+      </w:r>
+      <w:r>
+        <w:t>print_token.</w:t>
+      </w:r>
+      <w:r>
+        <w:t xml:space="preserve">2, </w:t>
+      </w:r>
+      <w:r>
+        <w:t>print_token.</w:t>
+      </w:r>
+      <w:r>
+        <w:t xml:space="preserve">3, </w:t>
+      </w:r>
+      <w:r>
+        <w:t>print_token.</w:t>
+      </w:r>
+      <w:r>
+        <w:t xml:space="preserve">4, </w:t>
+      </w:r>
+      <w:r>
+        <w:t>print_token.</w:t>
+      </w:r>
+      <w:r>
+        <w:t xml:space="preserve">5, </w:t>
+      </w:r>
+      <w:r>
+        <w:t>print_token.</w:t>
+      </w:r>
+      <w:r>
+        <w:t xml:space="preserve">6, </w:t>
+      </w:r>
+    </w:p>
+    <w:p>
+      <w:pPr>
+        <w:pStyle w:val="NoSpacing"/>
+      </w:pPr>
+    </w:p>
+    <w:p>
+      <w:pPr>
+        <w:pStyle w:val="NoSpacing"/>
+      </w:pPr>
+      <w:r>
+        <w:t>print_token.</w:t>
+      </w:r>
+      <w:r>
+        <w:t xml:space="preserve">6, </w:t>
+      </w:r>
+      <w:r>
+        <w:t>print_token.</w:t>
+      </w:r>
+      <w:r>
+        <w:t xml:space="preserve">7, </w:t>
+      </w:r>
+      <w:r>
+        <w:t>print_token.</w:t>
+      </w:r>
+      <w:r>
+        <w:t xml:space="preserve">8, </w:t>
+      </w:r>
+      <w:r>
+        <w:t>print_token.</w:t>
+      </w:r>
+      <w:r>
+        <w:t xml:space="preserve">9, </w:t>
+      </w:r>
+      <w:r>
+        <w:t>print_token.</w:t>
+      </w:r>
+      <w:r>
+        <w:t xml:space="preserve">10, </w:t>
+      </w:r>
+      <w:r>
+        <w:t>print_token.</w:t>
+      </w:r>
+      <w:r>
+        <w:t xml:space="preserve">11, </w:t>
+      </w:r>
+      <w:r>
+        <w:t>print_token.</w:t>
+      </w:r>
+      <w:r>
+        <w:t xml:space="preserve">12, </w:t>
+      </w:r>
+      <w:proofErr w:type="spellStart"/>
+      <w:r>
+        <w:t>print_</w:t>
+      </w:r>
+      <w:proofErr w:type="gramStart"/>
+      <w:r>
+        <w:t>token.</w:t>
+      </w:r>
+      <w:r>
+        <w:t>End</w:t>
+      </w:r>
+      <w:proofErr w:type="spellEnd"/>
+      <w:proofErr w:type="gramEnd"/>
+    </w:p>
+    <w:p>
+      <w:pPr>
+        <w:pStyle w:val="NoSpacing"/>
+      </w:pPr>
+      <w:r>
+        <w:t xml:space="preserve">main.9, </w:t>
+      </w:r>
+      <w:r>
+        <w:t xml:space="preserve">main.10, </w:t>
+      </w:r>
+    </w:p>
+    <w:p>
+      <w:pPr>
+        <w:pStyle w:val="NoSpacing"/>
+      </w:pPr>
+    </w:p>
+    <w:p>
+      <w:pPr>
+        <w:pStyle w:val="NoSpacing"/>
+      </w:pPr>
+      <w:r>
         <w:t xml:space="preserve">main.10, main.8, </w:t>
       </w:r>
       <w:proofErr w:type="spellStart"/>
@@ -3868,61 +4606,23 @@
       </w:r>
     </w:p>
   </w:comment>
-  <w:comment w:id="2" w:author="Duong, Andrew Nghiem" w:date="2020-12-03T16:09:00Z" w:initials="DAN">
-    <w:p>
-      <w:pPr>
-        <w:pStyle w:val="CommentText"/>
-      </w:pPr>
-      <w:r>
-        <w:rPr>
-          <w:rStyle w:val="CommentReference"/>
-        </w:rPr>
-        <w:annotationRef/>
-      </w:r>
-      <w:r>
-        <w:t>Unfinished</w:t>
-      </w:r>
-    </w:p>
-  </w:comment>
-  <w:comment w:id="3" w:author="Duong, Andrew Nghiem" w:date="2020-12-03T16:09:00Z" w:initials="DAN">
-    <w:p>
-      <w:pPr>
-        <w:pStyle w:val="CommentText"/>
-      </w:pPr>
-      <w:r>
-        <w:rPr>
-          <w:rStyle w:val="CommentReference"/>
-        </w:rPr>
-        <w:annotationRef/>
-      </w:r>
-      <w:r>
-        <w:t>Unfinished</w:t>
-      </w:r>
-    </w:p>
-  </w:comment>
 </w:comments>
 </file>
 
 <file path=word/commentsExtended.xml><?xml version="1.0" encoding="utf-8"?>
 <w15:commentsEx xmlns:wpc="http://schemas.microsoft.com/office/word/2010/wordprocessingCanvas" xmlns:cx="http://schemas.microsoft.com/office/drawing/2014/chartex" xmlns:cx1="http://schemas.microsoft.com/office/drawing/2015/9/8/chartex" xmlns:cx2="http://schemas.microsoft.com/office/drawing/2015/10/21/chartex" xmlns:cx3="http://schemas.microsoft.com/office/drawing/2016/5/9/chartex" xmlns:cx4="http://schemas.microsoft.com/office/drawing/2016/5/10/chartex" xmlns:cx5="http://schemas.microsoft.com/office/drawing/2016/5/11/chartex" xmlns:cx6="http://schemas.microsoft.com/office/drawing/2016/5/12/chartex" xmlns:cx7="http://schemas.microsoft.com/office/drawing/2016/5/13/chartex" xmlns:cx8="http://schemas.microsoft.com/office/drawing/2016/5/14/chartex" xmlns:mc="http://schemas.openxmlformats.org/markup-compatibility/2006" xmlns:aink="http://schemas.microsoft.com/office/drawing/2016/ink" xmlns:am3d="http://schemas.microsoft.com/office/drawing/2017/model3d" xmlns:o="urn:schemas-microsoft-com:office:office" xmlns:r="http://schemas.openxmlformats.org/officeDocument/2006/relationships" xmlns:m="http://schemas.openxmlformats.org/officeDocument/2006/math" xmlns:v="urn:schemas-microsoft-com:vml" xmlns:wp14="http://schemas.microsoft.com/office/word/2010/wordprocessingDrawing" xmlns:wp="http://schemas.openxmlformats.org/drawingml/2006/wordprocessingDrawing" xmlns:w10="urn:schemas-microsoft-com:office:word" xmlns:w="http://schemas.openxmlformats.org/wordprocessingml/2006/main" xmlns:w14="http://schemas.microsoft.com/office/word/2010/wordml" xmlns:w15="http://schemas.microsoft.com/office/word/2012/wordml" xmlns:w16cex="http://schemas.microsoft.com/office/word/2018/wordml/cex" xmlns:w16cid="http://schemas.microsoft.com/office/word/2016/wordml/cid" xmlns:w16="http://schemas.microsoft.com/office/word/2018/wordml" xmlns:w16se="http://schemas.microsoft.com/office/word/2015/wordml/symex" xmlns:wpg="http://schemas.microsoft.com/office/word/2010/wordprocessingGroup" xmlns:wpi="http://schemas.microsoft.com/office/word/2010/wordprocessingInk" xmlns:wne="http://schemas.microsoft.com/office/word/2006/wordml" xmlns:wps="http://schemas.microsoft.com/office/word/2010/wordprocessingShape" mc:Ignorable="w14 w15 w16se w16cid w16 w16cex wp14">
-  <w15:commentEx w15:paraId="3BC1AD79" w15:done="0"/>
-  <w15:commentEx w15:paraId="13B289EF" w15:done="0"/>
   <w15:commentEx w15:paraId="331AEA52" w15:done="0"/>
 </w15:commentsEx>
 </file>
 
 <file path=word/commentsExtensible.xml><?xml version="1.0" encoding="utf-8"?>
 <w16cex:commentsExtensible xmlns:wpc="http://schemas.microsoft.com/office/word/2010/wordprocessingCanvas" xmlns:cx="http://schemas.microsoft.com/office/drawing/2014/chartex" xmlns:cx1="http://schemas.microsoft.com/office/drawing/2015/9/8/chartex" xmlns:cx2="http://schemas.microsoft.com/office/drawing/2015/10/21/chartex" xmlns:cx3="http://schemas.microsoft.com/office/drawing/2016/5/9/chartex" xmlns:cx4="http://schemas.microsoft.com/office/drawing/2016/5/10/chartex" xmlns:cx5="http://schemas.microsoft.com/office/drawing/2016/5/11/chartex" xmlns:cx6="http://schemas.microsoft.com/office/drawing/2016/5/12/chartex" xmlns:cx7="http://schemas.microsoft.com/office/drawing/2016/5/13/chartex" xmlns:cx8="http://schemas.microsoft.com/office/drawing/2016/5/14/chartex" xmlns:mc="http://schemas.openxmlformats.org/markup-compatibility/2006" xmlns:aink="http://schemas.microsoft.com/office/drawing/2016/ink" xmlns:am3d="http://schemas.microsoft.com/office/drawing/2017/model3d" xmlns:o="urn:schemas-microsoft-com:office:office" xmlns:r="http://schemas.openxmlformats.org/officeDocument/2006/relationships" xmlns:m="http://schemas.openxmlformats.org/officeDocument/2006/math" xmlns:v="urn:schemas-microsoft-com:vml" xmlns:wp14="http://schemas.microsoft.com/office/word/2010/wordprocessingDrawing" xmlns:wp="http://schemas.openxmlformats.org/drawingml/2006/wordprocessingDrawing" xmlns:w10="urn:schemas-microsoft-com:office:word" xmlns:w="http://schemas.openxmlformats.org/wordprocessingml/2006/main" xmlns:w14="http://schemas.microsoft.com/office/word/2010/wordml" xmlns:w15="http://schemas.microsoft.com/office/word/2012/wordml" xmlns:w16cex="http://schemas.microsoft.com/office/word/2018/wordml/cex" xmlns:w16cid="http://schemas.microsoft.com/office/word/2016/wordml/cid" xmlns:w16="http://schemas.microsoft.com/office/word/2018/wordml" xmlns:w16se="http://schemas.microsoft.com/office/word/2015/wordml/symex" xmlns:wpg="http://schemas.microsoft.com/office/word/2010/wordprocessingGroup" xmlns:wpi="http://schemas.microsoft.com/office/word/2010/wordprocessingInk" xmlns:wne="http://schemas.microsoft.com/office/word/2006/wordml" xmlns:wps="http://schemas.microsoft.com/office/word/2010/wordprocessingShape" mc:Ignorable="w14 w15 w16se w16cid w16 w16cex wp14">
-  <w16cex:commentExtensible w16cex:durableId="23738C43" w16cex:dateUtc="2020-12-03T22:09:00Z"/>
-  <w16cex:commentExtensible w16cex:durableId="23738C4B" w16cex:dateUtc="2020-12-03T22:09:00Z"/>
   <w16cex:commentExtensible w16cex:durableId="23738C52" w16cex:dateUtc="2020-12-03T22:09:00Z"/>
 </w16cex:commentsExtensible>
 </file>
 
 <file path=word/commentsIds.xml><?xml version="1.0" encoding="utf-8"?>
 <w16cid:commentsIds xmlns:wpc="http://schemas.microsoft.com/office/word/2010/wordprocessingCanvas" xmlns:cx="http://schemas.microsoft.com/office/drawing/2014/chartex" xmlns:cx1="http://schemas.microsoft.com/office/drawing/2015/9/8/chartex" xmlns:cx2="http://schemas.microsoft.com/office/drawing/2015/10/21/chartex" xmlns:cx3="http://schemas.microsoft.com/office/drawing/2016/5/9/chartex" xmlns:cx4="http://schemas.microsoft.com/office/drawing/2016/5/10/chartex" xmlns:cx5="http://schemas.microsoft.com/office/drawing/2016/5/11/chartex" xmlns:cx6="http://schemas.microsoft.com/office/drawing/2016/5/12/chartex" xmlns:cx7="http://schemas.microsoft.com/office/drawing/2016/5/13/chartex" xmlns:cx8="http://schemas.microsoft.com/office/drawing/2016/5/14/chartex" xmlns:mc="http://schemas.openxmlformats.org/markup-compatibility/2006" xmlns:aink="http://schemas.microsoft.com/office/drawing/2016/ink" xmlns:am3d="http://schemas.microsoft.com/office/drawing/2017/model3d" xmlns:o="urn:schemas-microsoft-com:office:office" xmlns:r="http://schemas.openxmlformats.org/officeDocument/2006/relationships" xmlns:m="http://schemas.openxmlformats.org/officeDocument/2006/math" xmlns:v="urn:schemas-microsoft-com:vml" xmlns:wp14="http://schemas.microsoft.com/office/word/2010/wordprocessingDrawing" xmlns:wp="http://schemas.openxmlformats.org/drawingml/2006/wordprocessingDrawing" xmlns:w10="urn:schemas-microsoft-com:office:word" xmlns:w="http://schemas.openxmlformats.org/wordprocessingml/2006/main" xmlns:w14="http://schemas.microsoft.com/office/word/2010/wordml" xmlns:w15="http://schemas.microsoft.com/office/word/2012/wordml" xmlns:w16cex="http://schemas.microsoft.com/office/word/2018/wordml/cex" xmlns:w16cid="http://schemas.microsoft.com/office/word/2016/wordml/cid" xmlns:w16="http://schemas.microsoft.com/office/word/2018/wordml" xmlns:w16se="http://schemas.microsoft.com/office/word/2015/wordml/symex" xmlns:wpg="http://schemas.microsoft.com/office/word/2010/wordprocessingGroup" xmlns:wpi="http://schemas.microsoft.com/office/word/2010/wordprocessingInk" xmlns:wne="http://schemas.microsoft.com/office/word/2006/wordml" xmlns:wps="http://schemas.microsoft.com/office/word/2010/wordprocessingShape" mc:Ignorable="w14 w15 w16se w16cid w16 w16cex wp14">
-  <w16cid:commentId w16cid:paraId="3BC1AD79" w16cid:durableId="23738C43"/>
-  <w16cid:commentId w16cid:paraId="13B289EF" w16cid:durableId="23738C4B"/>
   <w16cid:commentId w16cid:paraId="331AEA52" w16cid:durableId="23738C52"/>
 </w16cid:commentsIds>
 </file>

</xml_diff>

<commit_message>
created PDF for all-slides in the lecture, finished testing path 4
</commit_message>
<xml_diff>
--- a/Project/Test Cases.docx
+++ b/Project/Test Cases.docx
@@ -303,21 +303,12 @@
         <w:keepNext/>
       </w:pPr>
       <w:r>
-        <w:rPr>
-          <w:highlight w:val="yellow"/>
-        </w:rPr>
         <w:t xml:space="preserve">Test </w:t>
       </w:r>
       <w:r>
-        <w:rPr>
-          <w:highlight w:val="yellow"/>
-        </w:rPr>
         <w:t>Path</w:t>
       </w:r>
       <w:r>
-        <w:rPr>
-          <w:highlight w:val="yellow"/>
-        </w:rPr>
         <w:t xml:space="preserve"> 1: [Start, 1, 2, 4, End]</w:t>
       </w:r>
     </w:p>
@@ -528,12 +519,21 @@
         <w:keepNext/>
       </w:pPr>
       <w:r>
+        <w:rPr>
+          <w:highlight w:val="yellow"/>
+        </w:rPr>
         <w:t xml:space="preserve">Test </w:t>
       </w:r>
       <w:r>
+        <w:rPr>
+          <w:highlight w:val="yellow"/>
+        </w:rPr>
         <w:t>Path</w:t>
       </w:r>
       <w:r>
+        <w:rPr>
+          <w:highlight w:val="yellow"/>
+        </w:rPr>
         <w:t xml:space="preserve"> 7: [Start, 1, 3, 4, 6, 8, 10, 12, 14, 16, 17, 20, 22, 24, 25, End]</w:t>
       </w:r>
     </w:p>
@@ -666,12 +666,21 @@
         <w:keepNext/>
       </w:pPr>
       <w:r>
+        <w:rPr>
+          <w:highlight w:val="yellow"/>
+        </w:rPr>
         <w:t xml:space="preserve">Test </w:t>
       </w:r>
       <w:r>
+        <w:rPr>
+          <w:highlight w:val="yellow"/>
+        </w:rPr>
         <w:t>Path</w:t>
       </w:r>
       <w:r>
+        <w:rPr>
+          <w:highlight w:val="yellow"/>
+        </w:rPr>
         <w:t xml:space="preserve"> 4: [Start, 1, 3, 7, 8, 9, End]</w:t>
       </w:r>
     </w:p>
@@ -835,12 +844,21 @@
         <w:keepNext/>
       </w:pPr>
       <w:r>
+        <w:rPr>
+          <w:highlight w:val="yellow"/>
+        </w:rPr>
         <w:t xml:space="preserve">Test </w:t>
       </w:r>
       <w:r>
+        <w:rPr>
+          <w:highlight w:val="yellow"/>
+        </w:rPr>
         <w:t>Path</w:t>
       </w:r>
       <w:r>
+        <w:rPr>
+          <w:highlight w:val="yellow"/>
+        </w:rPr>
         <w:t xml:space="preserve"> 5: [Start, 1, 3, 5, 7, 9, 10, End]</w:t>
       </w:r>
     </w:p>
@@ -1654,12 +1672,21 @@
         <w:pStyle w:val="NoSpacing"/>
       </w:pPr>
       <w:r>
+        <w:rPr>
+          <w:highlight w:val="yellow"/>
+        </w:rPr>
         <w:t xml:space="preserve">Test </w:t>
       </w:r>
       <w:r>
+        <w:rPr>
+          <w:highlight w:val="yellow"/>
+        </w:rPr>
         <w:t>Path</w:t>
       </w:r>
       <w:r>
+        <w:rPr>
+          <w:highlight w:val="yellow"/>
+        </w:rPr>
         <w:t xml:space="preserve"> 7: [Start, 1, 3, 5, 7, 9, 11, End]</w:t>
       </w:r>
     </w:p>
@@ -1941,7 +1968,13 @@
       <w:proofErr w:type="spellEnd"/>
       <w:proofErr w:type="gramEnd"/>
       <w:r>
-        <w:t xml:space="preserve">, open_token_stream.1, open_token_stream.2, open_token_stream.4, </w:t>
+        <w:t>, open_token_stream.1, open_token_stream.</w:t>
+      </w:r>
+      <w:r>
+        <w:t>3</w:t>
+      </w:r>
+      <w:r>
+        <w:t xml:space="preserve">, open_token_stream.4, </w:t>
       </w:r>
       <w:proofErr w:type="spellStart"/>
       <w:r>
@@ -1971,11 +2004,1537 @@
       </w:r>
       <w:proofErr w:type="gramStart"/>
       <w:r>
+        <w:t>token.</w:t>
+      </w:r>
+      <w:r>
+        <w:t>Start</w:t>
+      </w:r>
+      <w:proofErr w:type="spellEnd"/>
+      <w:proofErr w:type="gramEnd"/>
+      <w:r>
+        <w:t xml:space="preserve">, </w:t>
+      </w:r>
+      <w:r>
+        <w:t>get_token.</w:t>
+      </w:r>
+      <w:r>
+        <w:t xml:space="preserve">1, </w:t>
+      </w:r>
+      <w:r>
+        <w:t>get_token.</w:t>
+      </w:r>
+      <w:r>
+        <w:t xml:space="preserve">3, </w:t>
+      </w:r>
+      <w:r>
+        <w:t>get_token.</w:t>
+      </w:r>
+      <w:r>
+        <w:t xml:space="preserve">4, </w:t>
+      </w:r>
+      <w:r>
+        <w:t>get_token.</w:t>
+      </w:r>
+      <w:r>
+        <w:t xml:space="preserve">6, </w:t>
+      </w:r>
+      <w:r>
+        <w:t>get_token.</w:t>
+      </w:r>
+      <w:r>
+        <w:t xml:space="preserve">8, </w:t>
+      </w:r>
+    </w:p>
+    <w:p>
+      <w:pPr>
+        <w:pStyle w:val="NoSpacing"/>
+        <w:ind w:left="360"/>
+      </w:pPr>
+      <w:proofErr w:type="spellStart"/>
+      <w:r>
+        <w:t>is_spec_</w:t>
+      </w:r>
+      <w:proofErr w:type="gramStart"/>
+      <w:r>
+        <w:t>symbol.Start</w:t>
+      </w:r>
+      <w:proofErr w:type="spellEnd"/>
+      <w:proofErr w:type="gramEnd"/>
+      <w:r>
+        <w:t xml:space="preserve">, is_spec_symbol.1, is_spec_symbol.3, is_spec_symbol.5, is_spec_symbol.7, is_spec_symbol.8, </w:t>
+      </w:r>
+      <w:proofErr w:type="spellStart"/>
+      <w:r>
+        <w:t>is_spec_symbol.End</w:t>
+      </w:r>
+      <w:proofErr w:type="spellEnd"/>
+    </w:p>
+    <w:p>
+      <w:pPr>
+        <w:pStyle w:val="NoSpacing"/>
+        <w:ind w:left="180"/>
+      </w:pPr>
+      <w:r>
+        <w:t>get_token.</w:t>
+      </w:r>
+      <w:r>
+        <w:t xml:space="preserve">8, </w:t>
+      </w:r>
+      <w:r>
+        <w:t>get_token.</w:t>
+      </w:r>
+      <w:r>
+        <w:t xml:space="preserve">10, </w:t>
+      </w:r>
+      <w:r>
+        <w:t>get_token.</w:t>
+      </w:r>
+      <w:r>
+        <w:t xml:space="preserve">12, </w:t>
+      </w:r>
+      <w:r>
+        <w:t>get_token.</w:t>
+      </w:r>
+      <w:r>
+        <w:t xml:space="preserve">14, </w:t>
+      </w:r>
+      <w:r>
+        <w:t>get_token.</w:t>
+      </w:r>
+      <w:r>
+        <w:t xml:space="preserve">16, </w:t>
+      </w:r>
+      <w:r>
+        <w:t>get_token.</w:t>
+      </w:r>
+      <w:r>
+        <w:t xml:space="preserve">17, </w:t>
+      </w:r>
+    </w:p>
+    <w:p>
+      <w:pPr>
+        <w:pStyle w:val="NoSpacing"/>
+        <w:ind w:left="360"/>
+      </w:pPr>
+      <w:proofErr w:type="spellStart"/>
+      <w:r>
+        <w:t>is_token_</w:t>
+      </w:r>
+      <w:proofErr w:type="gramStart"/>
+      <w:r>
+        <w:t>end.Start</w:t>
+      </w:r>
+      <w:proofErr w:type="spellEnd"/>
+      <w:proofErr w:type="gramEnd"/>
+      <w:r>
+        <w:t xml:space="preserve">, is_token_end.1, is_token_end.2, </w:t>
+      </w:r>
+      <w:proofErr w:type="spellStart"/>
+      <w:r>
+        <w:t>is_token_end.End</w:t>
+      </w:r>
+      <w:proofErr w:type="spellEnd"/>
+    </w:p>
+    <w:p>
+      <w:pPr>
+        <w:pStyle w:val="NoSpacing"/>
+        <w:ind w:left="180"/>
+      </w:pPr>
+      <w:r>
+        <w:t>get_token.</w:t>
+      </w:r>
+      <w:r>
+        <w:t xml:space="preserve">17, </w:t>
+      </w:r>
+      <w:r>
+        <w:t>get_token.</w:t>
+      </w:r>
+      <w:r>
+        <w:t xml:space="preserve">20, </w:t>
+      </w:r>
+      <w:r>
+        <w:t>get_token.</w:t>
+      </w:r>
+      <w:r>
+        <w:t xml:space="preserve">22, </w:t>
+      </w:r>
+    </w:p>
+    <w:p>
+      <w:pPr>
+        <w:pStyle w:val="NoSpacing"/>
+        <w:ind w:left="360"/>
+      </w:pPr>
+      <w:proofErr w:type="spellStart"/>
+      <w:r>
+        <w:t>is_spec_</w:t>
+      </w:r>
+      <w:proofErr w:type="gramStart"/>
+      <w:r>
+        <w:t>symbol.Start</w:t>
+      </w:r>
+      <w:proofErr w:type="spellEnd"/>
+      <w:proofErr w:type="gramEnd"/>
+      <w:r>
+        <w:t xml:space="preserve">, is_spec_symbol.1, is_spec_symbol.3, is_spec_symbol.5, is_spec_symbol.7, is_spec_symbol.9, is_spec_symbol.10, </w:t>
+      </w:r>
+      <w:proofErr w:type="spellStart"/>
+      <w:r>
+        <w:t>is_spec_symbol.End</w:t>
+      </w:r>
+      <w:proofErr w:type="spellEnd"/>
+    </w:p>
+    <w:p>
+      <w:pPr>
+        <w:pStyle w:val="NoSpacing"/>
+        <w:ind w:left="180"/>
+      </w:pPr>
+      <w:r>
+        <w:t>get_token.</w:t>
+      </w:r>
+      <w:r>
+        <w:t xml:space="preserve">22, </w:t>
+      </w:r>
+      <w:r>
+        <w:t>get_token.</w:t>
+      </w:r>
+      <w:r>
+        <w:t xml:space="preserve">23, </w:t>
+      </w:r>
+      <w:proofErr w:type="spellStart"/>
+      <w:r>
+        <w:t>get_</w:t>
+      </w:r>
+      <w:proofErr w:type="gramStart"/>
+      <w:r>
+        <w:t>token.</w:t>
+      </w:r>
+      <w:r>
+        <w:t>End</w:t>
+      </w:r>
+      <w:proofErr w:type="spellEnd"/>
+      <w:proofErr w:type="gramEnd"/>
+    </w:p>
+    <w:p>
+      <w:pPr>
+        <w:pStyle w:val="NoSpacing"/>
+      </w:pPr>
+      <w:r>
+        <w:t xml:space="preserve">main.7, main.8, main.9, </w:t>
+      </w:r>
+    </w:p>
+    <w:p>
+      <w:pPr>
+        <w:pStyle w:val="NoSpacing"/>
+        <w:ind w:left="180"/>
+      </w:pPr>
+      <w:proofErr w:type="spellStart"/>
+      <w:r>
+        <w:t>print_</w:t>
+      </w:r>
+      <w:proofErr w:type="gramStart"/>
+      <w:r>
         <w:t>token.Start</w:t>
       </w:r>
       <w:proofErr w:type="spellEnd"/>
       <w:proofErr w:type="gramEnd"/>
       <w:r>
+        <w:t xml:space="preserve">, print_token.1, </w:t>
+      </w:r>
+    </w:p>
+    <w:p>
+      <w:pPr>
+        <w:pStyle w:val="NoSpacing"/>
+        <w:ind w:left="360"/>
+      </w:pPr>
+      <w:proofErr w:type="spellStart"/>
+      <w:r>
+        <w:t>token_</w:t>
+      </w:r>
+      <w:proofErr w:type="gramStart"/>
+      <w:r>
+        <w:t>type.Start</w:t>
+      </w:r>
+      <w:proofErr w:type="spellEnd"/>
+      <w:proofErr w:type="gramEnd"/>
+      <w:r>
+        <w:t xml:space="preserve">, </w:t>
+      </w:r>
+      <w:r>
+        <w:t xml:space="preserve">, token_type.1, </w:t>
+      </w:r>
+    </w:p>
+    <w:p>
+      <w:pPr>
+        <w:pStyle w:val="NoSpacing"/>
+        <w:ind w:left="540"/>
+      </w:pPr>
+      <w:proofErr w:type="spellStart"/>
+      <w:r>
+        <w:t>is_</w:t>
+      </w:r>
+      <w:proofErr w:type="gramStart"/>
+      <w:r>
+        <w:t>keyword.Start</w:t>
+      </w:r>
+      <w:proofErr w:type="spellEnd"/>
+      <w:proofErr w:type="gramEnd"/>
+      <w:r>
+        <w:t xml:space="preserve">, is_keyword.1, is_keyword.2, </w:t>
+      </w:r>
+      <w:proofErr w:type="spellStart"/>
+      <w:r>
+        <w:t>is_keyword.End</w:t>
+      </w:r>
+      <w:proofErr w:type="spellEnd"/>
+      <w:r>
+        <w:t xml:space="preserve">, </w:t>
+      </w:r>
+    </w:p>
+    <w:p>
+      <w:pPr>
+        <w:pStyle w:val="NoSpacing"/>
+        <w:ind w:left="360"/>
+      </w:pPr>
+      <w:r>
+        <w:t>token_type.</w:t>
+      </w:r>
+      <w:r>
+        <w:t xml:space="preserve">1, </w:t>
+      </w:r>
+      <w:r>
+        <w:t>token_type.</w:t>
+      </w:r>
+      <w:r>
+        <w:t xml:space="preserve">3, </w:t>
+      </w:r>
+    </w:p>
+    <w:p>
+      <w:pPr>
+        <w:pStyle w:val="NoSpacing"/>
+        <w:ind w:left="540"/>
+      </w:pPr>
+      <w:proofErr w:type="spellStart"/>
+      <w:r>
+        <w:t>is_spec_</w:t>
+      </w:r>
+      <w:proofErr w:type="gramStart"/>
+      <w:r>
+        <w:t>symbol.Start</w:t>
+      </w:r>
+      <w:proofErr w:type="spellEnd"/>
+      <w:proofErr w:type="gramEnd"/>
+      <w:r>
+        <w:t xml:space="preserve">, is_spec_symbol.1, is_spec_symbol.2, </w:t>
+      </w:r>
+      <w:proofErr w:type="spellStart"/>
+      <w:r>
+        <w:t>is_spec_symbol.End</w:t>
+      </w:r>
+      <w:proofErr w:type="spellEnd"/>
+    </w:p>
+    <w:p>
+      <w:pPr>
+        <w:pStyle w:val="NoSpacing"/>
+        <w:ind w:left="360"/>
+      </w:pPr>
+      <w:r>
+        <w:t>token_type.</w:t>
+      </w:r>
+      <w:r>
+        <w:t xml:space="preserve">3, </w:t>
+      </w:r>
+      <w:r>
+        <w:t>token_type.</w:t>
+      </w:r>
+      <w:r>
+        <w:t xml:space="preserve">5, </w:t>
+      </w:r>
+    </w:p>
+    <w:p>
+      <w:pPr>
+        <w:pStyle w:val="NoSpacing"/>
+        <w:ind w:left="540"/>
+      </w:pPr>
+      <w:proofErr w:type="spellStart"/>
+      <w:r>
+        <w:t>is_</w:t>
+      </w:r>
+      <w:proofErr w:type="gramStart"/>
+      <w:r>
+        <w:t>identifier.Start</w:t>
+      </w:r>
+      <w:proofErr w:type="spellEnd"/>
+      <w:proofErr w:type="gramEnd"/>
+      <w:r>
+        <w:t xml:space="preserve">, is_identifier.1, is_identifier.2, is_identifier.8, </w:t>
+      </w:r>
+      <w:proofErr w:type="spellStart"/>
+      <w:r>
+        <w:t>is_identifier.End</w:t>
+      </w:r>
+      <w:proofErr w:type="spellEnd"/>
+    </w:p>
+    <w:p>
+      <w:pPr>
+        <w:pStyle w:val="NoSpacing"/>
+        <w:ind w:left="360"/>
+      </w:pPr>
+      <w:r>
+        <w:t>token_type.</w:t>
+      </w:r>
+      <w:r>
+        <w:t xml:space="preserve">5, </w:t>
+      </w:r>
+      <w:r>
+        <w:t>token_type.</w:t>
+      </w:r>
+      <w:r>
+        <w:t xml:space="preserve">7, </w:t>
+      </w:r>
+    </w:p>
+    <w:p>
+      <w:pPr>
+        <w:pStyle w:val="NoSpacing"/>
+        <w:ind w:left="540"/>
+      </w:pPr>
+      <w:bookmarkStart w:id="0" w:name="_Hlk57902817"/>
+      <w:proofErr w:type="spellStart"/>
+      <w:r>
+        <w:t>is_num_</w:t>
+      </w:r>
+      <w:proofErr w:type="gramStart"/>
+      <w:r>
+        <w:t>constant</w:t>
+      </w:r>
+      <w:r>
+        <w:t>.</w:t>
+      </w:r>
+      <w:bookmarkEnd w:id="0"/>
+      <w:r>
+        <w:t>Start</w:t>
+      </w:r>
+      <w:proofErr w:type="spellEnd"/>
+      <w:proofErr w:type="gramEnd"/>
+      <w:r>
+        <w:t xml:space="preserve">, </w:t>
+      </w:r>
+      <w:r>
+        <w:t>is_num_constant</w:t>
+      </w:r>
+      <w:r>
+        <w:t xml:space="preserve">.1, </w:t>
+      </w:r>
+      <w:r>
+        <w:t>is_num_constant</w:t>
+      </w:r>
+      <w:r>
+        <w:t xml:space="preserve">.2, </w:t>
+      </w:r>
+      <w:r>
+        <w:t>is_num_constant</w:t>
+      </w:r>
+      <w:r>
+        <w:t xml:space="preserve">.8, </w:t>
+      </w:r>
+      <w:proofErr w:type="spellStart"/>
+      <w:r>
+        <w:t>is_num_constant</w:t>
+      </w:r>
+      <w:r>
+        <w:t>.End</w:t>
+      </w:r>
+      <w:proofErr w:type="spellEnd"/>
+    </w:p>
+    <w:p>
+      <w:pPr>
+        <w:pStyle w:val="NoSpacing"/>
+        <w:ind w:left="360"/>
+      </w:pPr>
+      <w:r>
+        <w:t>token_type.</w:t>
+      </w:r>
+      <w:r>
+        <w:t xml:space="preserve">7, </w:t>
+      </w:r>
+      <w:r>
+        <w:t>token_type.</w:t>
+      </w:r>
+      <w:r>
+        <w:t xml:space="preserve">9, </w:t>
+      </w:r>
+    </w:p>
+    <w:p>
+      <w:pPr>
+        <w:pStyle w:val="NoSpacing"/>
+        <w:ind w:left="540"/>
+      </w:pPr>
+      <w:proofErr w:type="spellStart"/>
+      <w:r>
+        <w:t>is_str_</w:t>
+      </w:r>
+      <w:proofErr w:type="gramStart"/>
+      <w:r>
+        <w:t>constant</w:t>
+      </w:r>
+      <w:r>
+        <w:t>.Start</w:t>
+      </w:r>
+      <w:proofErr w:type="spellEnd"/>
+      <w:proofErr w:type="gramEnd"/>
+      <w:r>
+        <w:t xml:space="preserve">, </w:t>
+      </w:r>
+      <w:r>
+        <w:t>is_str_constant</w:t>
+      </w:r>
+      <w:r>
+        <w:t xml:space="preserve">.1, </w:t>
+      </w:r>
+      <w:r>
+        <w:t>is_str_constant</w:t>
+      </w:r>
+      <w:r>
+        <w:t xml:space="preserve">.2, </w:t>
+      </w:r>
+      <w:r>
+        <w:t>is_str_constant</w:t>
+      </w:r>
+      <w:r>
+        <w:t xml:space="preserve">.8, </w:t>
+      </w:r>
+      <w:proofErr w:type="spellStart"/>
+      <w:r>
+        <w:t>is_str_constant</w:t>
+      </w:r>
+      <w:r>
+        <w:t>.End</w:t>
+      </w:r>
+      <w:proofErr w:type="spellEnd"/>
+    </w:p>
+    <w:p>
+      <w:pPr>
+        <w:pStyle w:val="NoSpacing"/>
+        <w:ind w:left="360"/>
+      </w:pPr>
+      <w:r>
+        <w:t>token_type.</w:t>
+      </w:r>
+      <w:r>
+        <w:t xml:space="preserve">9, </w:t>
+      </w:r>
+      <w:r>
+        <w:t>token_type.</w:t>
+      </w:r>
+      <w:r>
+        <w:t xml:space="preserve">11, </w:t>
+      </w:r>
+    </w:p>
+    <w:p>
+      <w:pPr>
+        <w:pStyle w:val="NoSpacing"/>
+        <w:ind w:left="540"/>
+      </w:pPr>
+      <w:proofErr w:type="spellStart"/>
+      <w:r>
+        <w:t>is_char_</w:t>
+      </w:r>
+      <w:proofErr w:type="gramStart"/>
+      <w:r>
+        <w:t>constant</w:t>
+      </w:r>
+      <w:r>
+        <w:t>.Start</w:t>
+      </w:r>
+      <w:proofErr w:type="spellEnd"/>
+      <w:proofErr w:type="gramEnd"/>
+      <w:r>
+        <w:t xml:space="preserve">, </w:t>
+      </w:r>
+      <w:r>
+        <w:t>is_char_constant</w:t>
+      </w:r>
+      <w:r>
+        <w:t xml:space="preserve">.1, </w:t>
+      </w:r>
+      <w:r>
+        <w:t>is_char_constant</w:t>
+      </w:r>
+      <w:r>
+        <w:t xml:space="preserve">.2, </w:t>
+      </w:r>
+      <w:proofErr w:type="spellStart"/>
+      <w:r>
+        <w:t>is_char_constant</w:t>
+      </w:r>
+      <w:r>
+        <w:t>.End</w:t>
+      </w:r>
+      <w:proofErr w:type="spellEnd"/>
+    </w:p>
+    <w:p>
+      <w:pPr>
+        <w:pStyle w:val="NoSpacing"/>
+        <w:ind w:left="360"/>
+      </w:pPr>
+      <w:r>
+        <w:t>token_type.</w:t>
+      </w:r>
+      <w:r>
+        <w:t xml:space="preserve">11, </w:t>
+      </w:r>
+      <w:r>
+        <w:t>token_type.</w:t>
+      </w:r>
+      <w:r>
+        <w:t xml:space="preserve">13, </w:t>
+      </w:r>
+    </w:p>
+    <w:p>
+      <w:pPr>
+        <w:pStyle w:val="NoSpacing"/>
+        <w:ind w:left="540"/>
+      </w:pPr>
+      <w:proofErr w:type="spellStart"/>
+      <w:r>
+        <w:t>is_</w:t>
+      </w:r>
+      <w:proofErr w:type="gramStart"/>
+      <w:r>
+        <w:t>comment</w:t>
+      </w:r>
+      <w:r>
+        <w:t>.Start</w:t>
+      </w:r>
+      <w:proofErr w:type="spellEnd"/>
+      <w:proofErr w:type="gramEnd"/>
+      <w:r>
+        <w:t xml:space="preserve">, </w:t>
+      </w:r>
+      <w:r>
+        <w:t>is_comment</w:t>
+      </w:r>
+      <w:r>
+        <w:t xml:space="preserve">.1, </w:t>
+      </w:r>
+      <w:r>
+        <w:t>is_comment</w:t>
+      </w:r>
+      <w:r>
+        <w:t xml:space="preserve">.2, </w:t>
+      </w:r>
+      <w:proofErr w:type="spellStart"/>
+      <w:r>
+        <w:t>is_comment</w:t>
+      </w:r>
+      <w:r>
+        <w:t>.End</w:t>
+      </w:r>
+      <w:proofErr w:type="spellEnd"/>
+    </w:p>
+    <w:p>
+      <w:pPr>
+        <w:pStyle w:val="NoSpacing"/>
+        <w:ind w:left="360"/>
+      </w:pPr>
+      <w:r>
+        <w:t>token_type.</w:t>
+      </w:r>
+      <w:r>
+        <w:t xml:space="preserve">13, </w:t>
+      </w:r>
+      <w:r>
+        <w:t>token_type.</w:t>
+      </w:r>
+      <w:r>
+        <w:t xml:space="preserve">15, </w:t>
+      </w:r>
+      <w:proofErr w:type="spellStart"/>
+      <w:r>
+        <w:t>token_</w:t>
+      </w:r>
+      <w:proofErr w:type="gramStart"/>
+      <w:r>
+        <w:t>type.</w:t>
+      </w:r>
+      <w:r>
+        <w:t>End</w:t>
+      </w:r>
+      <w:proofErr w:type="spellEnd"/>
+      <w:proofErr w:type="gramEnd"/>
+      <w:r>
+        <w:t xml:space="preserve">, </w:t>
+      </w:r>
+    </w:p>
+    <w:p>
+      <w:pPr>
+        <w:pStyle w:val="NoSpacing"/>
+        <w:ind w:left="180"/>
+      </w:pPr>
+      <w:r>
+        <w:t xml:space="preserve">print_token.1, </w:t>
+      </w:r>
+      <w:r>
+        <w:t xml:space="preserve">print_token.2, print_token.3, print_token.4, print_token.5, print_token.6, </w:t>
+      </w:r>
+    </w:p>
+    <w:p>
+      <w:pPr>
+        <w:pStyle w:val="NoSpacing"/>
+        <w:ind w:left="360"/>
+      </w:pPr>
+      <w:proofErr w:type="spellStart"/>
+      <w:r>
+        <w:t>print_spec_</w:t>
+      </w:r>
+      <w:proofErr w:type="gramStart"/>
+      <w:r>
+        <w:t>symbol</w:t>
+      </w:r>
+      <w:r>
+        <w:t>.Start</w:t>
+      </w:r>
+      <w:proofErr w:type="spellEnd"/>
+      <w:proofErr w:type="gramEnd"/>
+      <w:r>
+        <w:t xml:space="preserve">, </w:t>
+      </w:r>
+      <w:r>
+        <w:t>print_spec_symbol</w:t>
+      </w:r>
+      <w:r>
+        <w:t xml:space="preserve">.1, </w:t>
+      </w:r>
+      <w:r>
+        <w:t>print_spec_symbol</w:t>
+      </w:r>
+      <w:r>
+        <w:t xml:space="preserve">.2, </w:t>
+      </w:r>
+      <w:proofErr w:type="spellStart"/>
+      <w:r>
+        <w:t>print_spec_symbol</w:t>
+      </w:r>
+      <w:r>
+        <w:t>.End</w:t>
+      </w:r>
+      <w:proofErr w:type="spellEnd"/>
+    </w:p>
+    <w:p>
+      <w:pPr>
+        <w:pStyle w:val="NoSpacing"/>
+        <w:ind w:left="180"/>
+      </w:pPr>
+      <w:r>
+        <w:t xml:space="preserve">print_token.6, </w:t>
+      </w:r>
+      <w:r>
+        <w:t xml:space="preserve">print_token.7, print_token.8, print_token.9, print_token.10, print_token.11, print_token.12, </w:t>
+      </w:r>
+      <w:proofErr w:type="spellStart"/>
+      <w:r>
+        <w:t>print_</w:t>
+      </w:r>
+      <w:proofErr w:type="gramStart"/>
+      <w:r>
+        <w:t>token.End</w:t>
+      </w:r>
+      <w:proofErr w:type="spellEnd"/>
+      <w:proofErr w:type="gramEnd"/>
+      <w:r>
+        <w:t xml:space="preserve">, </w:t>
+      </w:r>
+    </w:p>
+    <w:p>
+      <w:pPr>
+        <w:pStyle w:val="NoSpacing"/>
+      </w:pPr>
+      <w:r>
+        <w:t>main.9, main.10,</w:t>
+      </w:r>
+      <w:r>
+        <w:t xml:space="preserve"> </w:t>
+      </w:r>
+    </w:p>
+    <w:p>
+      <w:pPr>
+        <w:pStyle w:val="NoSpacing"/>
+        <w:ind w:left="180"/>
+      </w:pPr>
+      <w:proofErr w:type="spellStart"/>
+      <w:r>
+        <w:t>get_</w:t>
+      </w:r>
+      <w:proofErr w:type="gramStart"/>
+      <w:r>
+        <w:t>token.Start</w:t>
+      </w:r>
+      <w:proofErr w:type="spellEnd"/>
+      <w:proofErr w:type="gramEnd"/>
+      <w:r>
+        <w:t xml:space="preserve">, get_token.1, get_token.3, get_token.4, get_token.5, </w:t>
+      </w:r>
+    </w:p>
+    <w:p>
+      <w:pPr>
+        <w:pStyle w:val="NoSpacing"/>
+        <w:ind w:left="360"/>
+      </w:pPr>
+      <w:proofErr w:type="spellStart"/>
+      <w:r>
+        <w:t>is_spec_</w:t>
+      </w:r>
+      <w:proofErr w:type="gramStart"/>
+      <w:r>
+        <w:t>symbol</w:t>
+      </w:r>
+      <w:r>
+        <w:t>.Start</w:t>
+      </w:r>
+      <w:proofErr w:type="spellEnd"/>
+      <w:proofErr w:type="gramEnd"/>
+      <w:r>
+        <w:t xml:space="preserve">, </w:t>
+      </w:r>
+      <w:r>
+        <w:t>is_spec_symbol</w:t>
+      </w:r>
+      <w:r>
+        <w:t xml:space="preserve">.1, </w:t>
+      </w:r>
+      <w:r>
+        <w:t>is_spec_symbol</w:t>
+      </w:r>
+      <w:r>
+        <w:t xml:space="preserve">.3, </w:t>
+      </w:r>
+      <w:r>
+        <w:t>is_spec_symbol</w:t>
+      </w:r>
+      <w:r>
+        <w:t xml:space="preserve">.4, </w:t>
+      </w:r>
+      <w:proofErr w:type="spellStart"/>
+      <w:r>
+        <w:t>is_spec_symbol</w:t>
+      </w:r>
+      <w:r>
+        <w:t>.End</w:t>
+      </w:r>
+      <w:proofErr w:type="spellEnd"/>
+    </w:p>
+    <w:p>
+      <w:pPr>
+        <w:pStyle w:val="NoSpacing"/>
+        <w:ind w:left="180"/>
+      </w:pPr>
+      <w:r>
+        <w:t xml:space="preserve">get_token.5, </w:t>
+      </w:r>
+      <w:r>
+        <w:t xml:space="preserve">get_token.4, get_token.6, get_token.7, </w:t>
+      </w:r>
+      <w:proofErr w:type="spellStart"/>
+      <w:r>
+        <w:t>get_</w:t>
+      </w:r>
+      <w:proofErr w:type="gramStart"/>
+      <w:r>
+        <w:t>token.End</w:t>
+      </w:r>
+      <w:proofErr w:type="spellEnd"/>
+      <w:proofErr w:type="gramEnd"/>
+      <w:r>
+        <w:t xml:space="preserve">, </w:t>
+      </w:r>
+    </w:p>
+    <w:p>
+      <w:pPr>
+        <w:pStyle w:val="NoSpacing"/>
+      </w:pPr>
+      <w:r>
+        <w:t xml:space="preserve">main.10, </w:t>
+      </w:r>
+      <w:r>
+        <w:t xml:space="preserve">main.8, </w:t>
+      </w:r>
+      <w:r>
+        <w:t>main.9,</w:t>
+      </w:r>
+    </w:p>
+    <w:p>
+      <w:pPr>
+        <w:pStyle w:val="NoSpacing"/>
+        <w:ind w:left="180"/>
+      </w:pPr>
+      <w:proofErr w:type="spellStart"/>
+      <w:r>
+        <w:t>print_</w:t>
+      </w:r>
+      <w:proofErr w:type="gramStart"/>
+      <w:r>
+        <w:t>token.</w:t>
+      </w:r>
+      <w:r>
+        <w:t>Start</w:t>
+      </w:r>
+      <w:proofErr w:type="spellEnd"/>
+      <w:proofErr w:type="gramEnd"/>
+      <w:r>
+        <w:t xml:space="preserve">, </w:t>
+      </w:r>
+      <w:r>
+        <w:t>print_token.</w:t>
+      </w:r>
+      <w:r>
+        <w:t xml:space="preserve">1, </w:t>
+      </w:r>
+    </w:p>
+    <w:p>
+      <w:pPr>
+        <w:pStyle w:val="NoSpacing"/>
+        <w:ind w:left="360"/>
+      </w:pPr>
+      <w:proofErr w:type="spellStart"/>
+      <w:r>
+        <w:t>token_</w:t>
+      </w:r>
+      <w:proofErr w:type="gramStart"/>
+      <w:r>
+        <w:t>type.</w:t>
+      </w:r>
+      <w:r>
+        <w:t>Start</w:t>
+      </w:r>
+      <w:proofErr w:type="spellEnd"/>
+      <w:proofErr w:type="gramEnd"/>
+      <w:r>
+        <w:t xml:space="preserve">, </w:t>
+      </w:r>
+      <w:r>
+        <w:t>token_type.</w:t>
+      </w:r>
+      <w:r>
+        <w:t xml:space="preserve">1, </w:t>
+      </w:r>
+    </w:p>
+    <w:p>
+      <w:pPr>
+        <w:pStyle w:val="NoSpacing"/>
+        <w:ind w:left="540"/>
+      </w:pPr>
+      <w:proofErr w:type="spellStart"/>
+      <w:r>
+        <w:t>is_</w:t>
+      </w:r>
+      <w:proofErr w:type="gramStart"/>
+      <w:r>
+        <w:t>keyword.</w:t>
+      </w:r>
+      <w:r>
+        <w:t>Start</w:t>
+      </w:r>
+      <w:proofErr w:type="spellEnd"/>
+      <w:proofErr w:type="gramEnd"/>
+      <w:r>
+        <w:t xml:space="preserve">, </w:t>
+      </w:r>
+      <w:r>
+        <w:t>is_keyword.</w:t>
+      </w:r>
+      <w:r>
+        <w:t xml:space="preserve">1, </w:t>
+      </w:r>
+      <w:r>
+        <w:t>is_keyword.</w:t>
+      </w:r>
+      <w:r>
+        <w:t xml:space="preserve">3, </w:t>
+      </w:r>
+      <w:proofErr w:type="spellStart"/>
+      <w:r>
+        <w:t>is_keyword.</w:t>
+      </w:r>
+      <w:r>
+        <w:t>End</w:t>
+      </w:r>
+      <w:proofErr w:type="spellEnd"/>
+    </w:p>
+    <w:p>
+      <w:pPr>
+        <w:pStyle w:val="NoSpacing"/>
+        <w:ind w:left="360"/>
+      </w:pPr>
+      <w:r>
+        <w:t>token_type.</w:t>
+      </w:r>
+      <w:r>
+        <w:t xml:space="preserve">1, </w:t>
+      </w:r>
+      <w:r>
+        <w:t>token_type.</w:t>
+      </w:r>
+      <w:r>
+        <w:t xml:space="preserve">3, </w:t>
+      </w:r>
+    </w:p>
+    <w:p>
+      <w:pPr>
+        <w:pStyle w:val="NoSpacing"/>
+        <w:ind w:left="540"/>
+      </w:pPr>
+      <w:proofErr w:type="spellStart"/>
+      <w:r>
+        <w:t>is_spec_</w:t>
+      </w:r>
+      <w:proofErr w:type="gramStart"/>
+      <w:r>
+        <w:t>symbol.Start</w:t>
+      </w:r>
+      <w:proofErr w:type="spellEnd"/>
+      <w:proofErr w:type="gramEnd"/>
+      <w:r>
+        <w:t xml:space="preserve">, is_spec_symbol.1, is_spec_symbol.3, is_spec_symbol.5, is_spec_symbol.6, </w:t>
+      </w:r>
+      <w:proofErr w:type="spellStart"/>
+      <w:r>
+        <w:t>is_spec_symbol.End</w:t>
+      </w:r>
+      <w:proofErr w:type="spellEnd"/>
+    </w:p>
+    <w:p>
+      <w:pPr>
+        <w:pStyle w:val="NoSpacing"/>
+        <w:ind w:left="360"/>
+      </w:pPr>
+      <w:r>
+        <w:lastRenderedPageBreak/>
+        <w:t>token_type.</w:t>
+      </w:r>
+      <w:r>
+        <w:t xml:space="preserve">3, </w:t>
+      </w:r>
+      <w:r>
+        <w:t>token_type.</w:t>
+      </w:r>
+      <w:r>
+        <w:t xml:space="preserve">5, </w:t>
+      </w:r>
+    </w:p>
+    <w:p>
+      <w:pPr>
+        <w:pStyle w:val="NoSpacing"/>
+        <w:ind w:left="540"/>
+      </w:pPr>
+      <w:proofErr w:type="spellStart"/>
+      <w:r>
+        <w:t>is_</w:t>
+      </w:r>
+      <w:proofErr w:type="gramStart"/>
+      <w:r>
+        <w:t>identifier.Start</w:t>
+      </w:r>
+      <w:proofErr w:type="spellEnd"/>
+      <w:proofErr w:type="gramEnd"/>
+      <w:r>
+        <w:t xml:space="preserve">, is_identifier.1, is_identifier.2, is_identifier.3, is_identifier.4, is_identifier.6, </w:t>
+      </w:r>
+      <w:proofErr w:type="spellStart"/>
+      <w:r>
+        <w:t>is_identifier.End</w:t>
+      </w:r>
+      <w:proofErr w:type="spellEnd"/>
+    </w:p>
+    <w:p>
+      <w:pPr>
+        <w:pStyle w:val="NoSpacing"/>
+        <w:ind w:left="360"/>
+      </w:pPr>
+      <w:r>
+        <w:t>token_type.</w:t>
+      </w:r>
+      <w:r>
+        <w:t xml:space="preserve">5, </w:t>
+      </w:r>
+      <w:r>
+        <w:t>token_type.</w:t>
+      </w:r>
+      <w:r>
+        <w:t xml:space="preserve">7, </w:t>
+      </w:r>
+    </w:p>
+    <w:p>
+      <w:pPr>
+        <w:pStyle w:val="NoSpacing"/>
+        <w:ind w:left="540"/>
+      </w:pPr>
+      <w:proofErr w:type="spellStart"/>
+      <w:r>
+        <w:t>is_num_</w:t>
+      </w:r>
+      <w:proofErr w:type="gramStart"/>
+      <w:r>
+        <w:t>constant</w:t>
+      </w:r>
+      <w:r>
+        <w:t>.Start</w:t>
+      </w:r>
+      <w:proofErr w:type="spellEnd"/>
+      <w:proofErr w:type="gramEnd"/>
+      <w:r>
+        <w:t xml:space="preserve">, </w:t>
+      </w:r>
+      <w:r>
+        <w:t>is_num_constant</w:t>
+      </w:r>
+      <w:r>
+        <w:t xml:space="preserve">.1, </w:t>
+      </w:r>
+      <w:r>
+        <w:t>is_num_constant</w:t>
+      </w:r>
+      <w:r>
+        <w:t xml:space="preserve">.2, </w:t>
+      </w:r>
+      <w:r>
+        <w:t>is_num_constant</w:t>
+      </w:r>
+      <w:r>
+        <w:t xml:space="preserve">.3, </w:t>
+      </w:r>
+      <w:r>
+        <w:t>is_num_constant</w:t>
+      </w:r>
+      <w:r>
+        <w:t xml:space="preserve">.4, </w:t>
+      </w:r>
+      <w:r>
+        <w:t>is_num_constant</w:t>
+      </w:r>
+      <w:r>
+        <w:t xml:space="preserve">.6, </w:t>
+      </w:r>
+      <w:proofErr w:type="spellStart"/>
+      <w:r>
+        <w:t>is_num_constant</w:t>
+      </w:r>
+      <w:r>
+        <w:t>.End</w:t>
+      </w:r>
+      <w:proofErr w:type="spellEnd"/>
+    </w:p>
+    <w:p>
+      <w:pPr>
+        <w:pStyle w:val="NoSpacing"/>
+        <w:ind w:left="360"/>
+      </w:pPr>
+      <w:r>
+        <w:t>token_type.</w:t>
+      </w:r>
+      <w:r>
+        <w:t xml:space="preserve">7, </w:t>
+      </w:r>
+      <w:r>
+        <w:t>token_type.</w:t>
+      </w:r>
+      <w:r>
+        <w:t xml:space="preserve">9, </w:t>
+      </w:r>
+    </w:p>
+    <w:p>
+      <w:pPr>
+        <w:pStyle w:val="NoSpacing"/>
+        <w:ind w:left="540"/>
+      </w:pPr>
+      <w:proofErr w:type="spellStart"/>
+      <w:r>
+        <w:t>is_str_</w:t>
+      </w:r>
+      <w:proofErr w:type="gramStart"/>
+      <w:r>
+        <w:t>constant</w:t>
+      </w:r>
+      <w:r>
+        <w:t>.Start</w:t>
+      </w:r>
+      <w:proofErr w:type="spellEnd"/>
+      <w:proofErr w:type="gramEnd"/>
+      <w:r>
+        <w:t xml:space="preserve">, </w:t>
+      </w:r>
+      <w:r>
+        <w:t>is_str_constant</w:t>
+      </w:r>
+      <w:r>
+        <w:t xml:space="preserve">.1, </w:t>
+      </w:r>
+      <w:r>
+        <w:t>is_str_constant</w:t>
+      </w:r>
+      <w:r>
+        <w:t xml:space="preserve">.2, </w:t>
+      </w:r>
+      <w:r>
+        <w:t>is_str_constant</w:t>
+      </w:r>
+      <w:r>
+        <w:t xml:space="preserve">.3, </w:t>
+      </w:r>
+      <w:r>
+        <w:t>is_str_constant</w:t>
+      </w:r>
+      <w:r>
+        <w:t xml:space="preserve">.4, </w:t>
+      </w:r>
+      <w:r>
+        <w:t>is_str_constant</w:t>
+      </w:r>
+      <w:r>
+        <w:t xml:space="preserve">.5, </w:t>
+      </w:r>
+      <w:proofErr w:type="spellStart"/>
+      <w:r>
+        <w:t>is_str_constant</w:t>
+      </w:r>
+      <w:r>
+        <w:t>.End</w:t>
+      </w:r>
+      <w:proofErr w:type="spellEnd"/>
+    </w:p>
+    <w:p>
+      <w:pPr>
+        <w:pStyle w:val="NoSpacing"/>
+        <w:ind w:left="360"/>
+      </w:pPr>
+      <w:r>
+        <w:t>token_type.</w:t>
+      </w:r>
+      <w:r>
+        <w:t xml:space="preserve">9, </w:t>
+      </w:r>
+      <w:r>
+        <w:t>token_type.</w:t>
+      </w:r>
+      <w:r>
+        <w:t xml:space="preserve">11, </w:t>
+      </w:r>
+    </w:p>
+    <w:p>
+      <w:pPr>
+        <w:pStyle w:val="NoSpacing"/>
+        <w:ind w:left="540"/>
+      </w:pPr>
+      <w:proofErr w:type="spellStart"/>
+      <w:r>
+        <w:t>is_char_</w:t>
+      </w:r>
+      <w:proofErr w:type="gramStart"/>
+      <w:r>
+        <w:t>constant</w:t>
+      </w:r>
+      <w:r>
+        <w:t>.Start</w:t>
+      </w:r>
+      <w:proofErr w:type="spellEnd"/>
+      <w:proofErr w:type="gramEnd"/>
+      <w:r>
+        <w:t xml:space="preserve">, </w:t>
+      </w:r>
+      <w:r>
+        <w:t>is_char_constant</w:t>
+      </w:r>
+      <w:r>
+        <w:t xml:space="preserve">.1, </w:t>
+      </w:r>
+      <w:r>
+        <w:t>is_char_constant</w:t>
+      </w:r>
+      <w:r>
+        <w:t xml:space="preserve">.3, </w:t>
+      </w:r>
+      <w:proofErr w:type="spellStart"/>
+      <w:r>
+        <w:t>is_char_constant</w:t>
+      </w:r>
+      <w:r>
+        <w:t>.End</w:t>
+      </w:r>
+      <w:proofErr w:type="spellEnd"/>
+    </w:p>
+    <w:p>
+      <w:pPr>
+        <w:pStyle w:val="NoSpacing"/>
+        <w:ind w:left="360"/>
+      </w:pPr>
+      <w:r>
+        <w:t>token_type.</w:t>
+      </w:r>
+      <w:r>
+        <w:t xml:space="preserve">11, </w:t>
+      </w:r>
+      <w:r>
+        <w:t>token_type.</w:t>
+      </w:r>
+      <w:r>
+        <w:t xml:space="preserve">13, </w:t>
+      </w:r>
+    </w:p>
+    <w:p>
+      <w:pPr>
+        <w:pStyle w:val="NoSpacing"/>
+        <w:ind w:left="540"/>
+      </w:pPr>
+      <w:proofErr w:type="spellStart"/>
+      <w:r>
+        <w:t>is_</w:t>
+      </w:r>
+      <w:proofErr w:type="gramStart"/>
+      <w:r>
+        <w:t>comment</w:t>
+      </w:r>
+      <w:r>
+        <w:t>.Start</w:t>
+      </w:r>
+      <w:proofErr w:type="spellEnd"/>
+      <w:proofErr w:type="gramEnd"/>
+      <w:r>
+        <w:t xml:space="preserve">, </w:t>
+      </w:r>
+      <w:r>
+        <w:t>is_comment</w:t>
+      </w:r>
+      <w:r>
+        <w:t xml:space="preserve">.1, </w:t>
+      </w:r>
+      <w:r>
+        <w:t>is_comment</w:t>
+      </w:r>
+      <w:r>
+        <w:t xml:space="preserve">.3, </w:t>
+      </w:r>
+      <w:proofErr w:type="spellStart"/>
+      <w:r>
+        <w:t>is_comment</w:t>
+      </w:r>
+      <w:r>
+        <w:t>.End</w:t>
+      </w:r>
+      <w:proofErr w:type="spellEnd"/>
+    </w:p>
+    <w:p>
+      <w:pPr>
+        <w:pStyle w:val="NoSpacing"/>
+        <w:ind w:left="360"/>
+      </w:pPr>
+      <w:r>
+        <w:t>token_type.</w:t>
+      </w:r>
+      <w:r>
+        <w:t xml:space="preserve">13, </w:t>
+      </w:r>
+      <w:r>
+        <w:t>token_type.</w:t>
+      </w:r>
+      <w:r>
+        <w:t>1</w:t>
+      </w:r>
+      <w:r>
+        <w:t>4</w:t>
+      </w:r>
+      <w:r>
+        <w:t xml:space="preserve">, </w:t>
+      </w:r>
+      <w:proofErr w:type="spellStart"/>
+      <w:r>
+        <w:t>token_</w:t>
+      </w:r>
+      <w:proofErr w:type="gramStart"/>
+      <w:r>
+        <w:t>type.</w:t>
+      </w:r>
+      <w:r>
+        <w:t>End</w:t>
+      </w:r>
+      <w:proofErr w:type="spellEnd"/>
+      <w:proofErr w:type="gramEnd"/>
+    </w:p>
+    <w:p>
+      <w:pPr>
+        <w:pStyle w:val="NoSpacing"/>
+        <w:ind w:left="180"/>
+      </w:pPr>
+      <w:r>
+        <w:t>print_token.</w:t>
+      </w:r>
+      <w:r>
+        <w:t xml:space="preserve">1, </w:t>
+      </w:r>
+      <w:r>
+        <w:t>print_token.</w:t>
+      </w:r>
+      <w:r>
+        <w:t xml:space="preserve">2, </w:t>
+      </w:r>
+      <w:r>
+        <w:t>print_token.</w:t>
+      </w:r>
+      <w:r>
+        <w:t xml:space="preserve">3, </w:t>
+      </w:r>
+      <w:r>
+        <w:t>print_token.</w:t>
+      </w:r>
+      <w:r>
+        <w:t xml:space="preserve">4, </w:t>
+      </w:r>
+      <w:r>
+        <w:t>print_token.</w:t>
+      </w:r>
+      <w:r>
+        <w:t xml:space="preserve">5, </w:t>
+      </w:r>
+      <w:r>
+        <w:t>print_token.</w:t>
+      </w:r>
+      <w:r>
+        <w:t xml:space="preserve">6, </w:t>
+      </w:r>
+    </w:p>
+    <w:p>
+      <w:pPr>
+        <w:pStyle w:val="NoSpacing"/>
+        <w:ind w:left="360"/>
+      </w:pPr>
+      <w:proofErr w:type="spellStart"/>
+      <w:r>
+        <w:t>print_spec_</w:t>
+      </w:r>
+      <w:proofErr w:type="gramStart"/>
+      <w:r>
+        <w:t>symbol</w:t>
+      </w:r>
+      <w:r>
+        <w:t>.Start</w:t>
+      </w:r>
+      <w:proofErr w:type="spellEnd"/>
+      <w:proofErr w:type="gramEnd"/>
+      <w:r>
+        <w:t xml:space="preserve">, </w:t>
+      </w:r>
+      <w:r>
+        <w:t>print_spec_symbol</w:t>
+      </w:r>
+      <w:r>
+        <w:t xml:space="preserve">.1, </w:t>
+      </w:r>
+      <w:r>
+        <w:t>print_spec_symbol</w:t>
+      </w:r>
+      <w:r>
+        <w:t xml:space="preserve">.3, </w:t>
+      </w:r>
+      <w:r>
+        <w:t>print_spec_symbol</w:t>
+      </w:r>
+      <w:r>
+        <w:t xml:space="preserve">.4, </w:t>
+      </w:r>
+      <w:proofErr w:type="spellStart"/>
+      <w:r>
+        <w:t>print_spec_symbol</w:t>
+      </w:r>
+      <w:r>
+        <w:t>.End</w:t>
+      </w:r>
+      <w:proofErr w:type="spellEnd"/>
+    </w:p>
+    <w:p>
+      <w:pPr>
+        <w:pStyle w:val="NoSpacing"/>
+        <w:ind w:left="180"/>
+      </w:pPr>
+      <w:r>
+        <w:t>print_token.</w:t>
+      </w:r>
+      <w:r>
+        <w:t xml:space="preserve">6, </w:t>
+      </w:r>
+      <w:r>
+        <w:t>print_token.</w:t>
+      </w:r>
+      <w:r>
+        <w:t xml:space="preserve">7, </w:t>
+      </w:r>
+      <w:r>
+        <w:t>print_token.</w:t>
+      </w:r>
+      <w:r>
+        <w:t xml:space="preserve">8, </w:t>
+      </w:r>
+      <w:r>
+        <w:t>print_token.</w:t>
+      </w:r>
+      <w:r>
+        <w:t xml:space="preserve">9, </w:t>
+      </w:r>
+      <w:r>
+        <w:t>print_token.</w:t>
+      </w:r>
+      <w:r>
+        <w:t xml:space="preserve">10, </w:t>
+      </w:r>
+      <w:r>
+        <w:t>print_token.</w:t>
+      </w:r>
+      <w:r>
+        <w:t xml:space="preserve">11, </w:t>
+      </w:r>
+      <w:r>
+        <w:t>print_token.</w:t>
+      </w:r>
+      <w:r>
+        <w:t xml:space="preserve">12, </w:t>
+      </w:r>
+      <w:proofErr w:type="spellStart"/>
+      <w:r>
+        <w:t>print_</w:t>
+      </w:r>
+      <w:proofErr w:type="gramStart"/>
+      <w:r>
+        <w:t>token.</w:t>
+      </w:r>
+      <w:r>
+        <w:t>End</w:t>
+      </w:r>
+      <w:proofErr w:type="spellEnd"/>
+      <w:proofErr w:type="gramEnd"/>
+    </w:p>
+    <w:p>
+      <w:pPr>
+        <w:pStyle w:val="NoSpacing"/>
+      </w:pPr>
+      <w:r>
+        <w:t>main.9, main.</w:t>
+      </w:r>
+      <w:r>
+        <w:t xml:space="preserve">10, </w:t>
+      </w:r>
+    </w:p>
+    <w:p>
+      <w:pPr>
+        <w:pStyle w:val="NoSpacing"/>
+        <w:ind w:left="180"/>
+      </w:pPr>
+      <w:proofErr w:type="spellStart"/>
+      <w:r>
+        <w:t>get_</w:t>
+      </w:r>
+      <w:proofErr w:type="gramStart"/>
+      <w:r>
+        <w:t>token.Start</w:t>
+      </w:r>
+      <w:proofErr w:type="spellEnd"/>
+      <w:proofErr w:type="gramEnd"/>
+      <w:r>
         <w:t xml:space="preserve">, get_token.1, get_token.2, </w:t>
       </w:r>
       <w:proofErr w:type="spellStart"/>
@@ -1986,1538 +3545,6 @@
       <w:r>
         <w:t xml:space="preserve">, </w:t>
       </w:r>
-    </w:p>
-    <w:p>
-      <w:pPr>
-        <w:pStyle w:val="NoSpacing"/>
-      </w:pPr>
-      <w:r>
-        <w:t xml:space="preserve">main.7, main.8, main.9, </w:t>
-      </w:r>
-    </w:p>
-    <w:p>
-      <w:pPr>
-        <w:pStyle w:val="NoSpacing"/>
-        <w:ind w:left="180"/>
-      </w:pPr>
-      <w:proofErr w:type="spellStart"/>
-      <w:r>
-        <w:t>print_</w:t>
-      </w:r>
-      <w:proofErr w:type="gramStart"/>
-      <w:r>
-        <w:t>token.Start</w:t>
-      </w:r>
-      <w:proofErr w:type="spellEnd"/>
-      <w:proofErr w:type="gramEnd"/>
-      <w:r>
-        <w:t xml:space="preserve">, print_token.1, </w:t>
-      </w:r>
-    </w:p>
-    <w:p>
-      <w:pPr>
-        <w:pStyle w:val="NoSpacing"/>
-        <w:ind w:left="360"/>
-      </w:pPr>
-      <w:proofErr w:type="spellStart"/>
-      <w:r>
-        <w:t>token_</w:t>
-      </w:r>
-      <w:proofErr w:type="gramStart"/>
-      <w:r>
-        <w:t>type.Start</w:t>
-      </w:r>
-      <w:proofErr w:type="spellEnd"/>
-      <w:proofErr w:type="gramEnd"/>
-      <w:r>
-        <w:t xml:space="preserve">, </w:t>
-      </w:r>
-      <w:r>
-        <w:t xml:space="preserve">, token_type.1, </w:t>
-      </w:r>
-    </w:p>
-    <w:p>
-      <w:pPr>
-        <w:pStyle w:val="NoSpacing"/>
-        <w:ind w:left="540"/>
-      </w:pPr>
-      <w:proofErr w:type="spellStart"/>
-      <w:r>
-        <w:t>is_</w:t>
-      </w:r>
-      <w:proofErr w:type="gramStart"/>
-      <w:r>
-        <w:t>keyword.Start</w:t>
-      </w:r>
-      <w:proofErr w:type="spellEnd"/>
-      <w:proofErr w:type="gramEnd"/>
-      <w:r>
-        <w:t xml:space="preserve">, is_keyword.1, is_keyword.2, </w:t>
-      </w:r>
-      <w:proofErr w:type="spellStart"/>
-      <w:r>
-        <w:t>is_keyword.End</w:t>
-      </w:r>
-      <w:proofErr w:type="spellEnd"/>
-      <w:r>
-        <w:t xml:space="preserve">, </w:t>
-      </w:r>
-    </w:p>
-    <w:p>
-      <w:pPr>
-        <w:pStyle w:val="NoSpacing"/>
-        <w:ind w:left="360"/>
-      </w:pPr>
-      <w:r>
-        <w:t>token_type.</w:t>
-      </w:r>
-      <w:r>
-        <w:t xml:space="preserve">1, </w:t>
-      </w:r>
-      <w:r>
-        <w:t>token_type.</w:t>
-      </w:r>
-      <w:r>
-        <w:t xml:space="preserve">3, </w:t>
-      </w:r>
-    </w:p>
-    <w:p>
-      <w:pPr>
-        <w:pStyle w:val="NoSpacing"/>
-        <w:ind w:left="540"/>
-      </w:pPr>
-      <w:proofErr w:type="spellStart"/>
-      <w:r>
-        <w:t>is_spec_</w:t>
-      </w:r>
-      <w:proofErr w:type="gramStart"/>
-      <w:r>
-        <w:t>symbol.Start</w:t>
-      </w:r>
-      <w:proofErr w:type="spellEnd"/>
-      <w:proofErr w:type="gramEnd"/>
-      <w:r>
-        <w:t xml:space="preserve">, is_spec_symbol.1, is_spec_symbol.2, </w:t>
-      </w:r>
-      <w:proofErr w:type="spellStart"/>
-      <w:r>
-        <w:t>is_spec_symbol.End</w:t>
-      </w:r>
-      <w:proofErr w:type="spellEnd"/>
-    </w:p>
-    <w:p>
-      <w:pPr>
-        <w:pStyle w:val="NoSpacing"/>
-        <w:ind w:left="360"/>
-      </w:pPr>
-      <w:r>
-        <w:t>token_type.</w:t>
-      </w:r>
-      <w:r>
-        <w:t xml:space="preserve">3, </w:t>
-      </w:r>
-      <w:r>
-        <w:t>token_type.</w:t>
-      </w:r>
-      <w:r>
-        <w:t xml:space="preserve">5, </w:t>
-      </w:r>
-    </w:p>
-    <w:p>
-      <w:pPr>
-        <w:pStyle w:val="NoSpacing"/>
-        <w:ind w:left="540"/>
-      </w:pPr>
-      <w:proofErr w:type="spellStart"/>
-      <w:r>
-        <w:t>is_</w:t>
-      </w:r>
-      <w:proofErr w:type="gramStart"/>
-      <w:r>
-        <w:t>identifier.Start</w:t>
-      </w:r>
-      <w:proofErr w:type="spellEnd"/>
-      <w:proofErr w:type="gramEnd"/>
-      <w:r>
-        <w:t xml:space="preserve">, is_identifier.1, is_identifier.2, is_identifier.8, </w:t>
-      </w:r>
-      <w:proofErr w:type="spellStart"/>
-      <w:r>
-        <w:t>is_identifier.End</w:t>
-      </w:r>
-      <w:proofErr w:type="spellEnd"/>
-    </w:p>
-    <w:p>
-      <w:pPr>
-        <w:pStyle w:val="NoSpacing"/>
-        <w:ind w:left="360"/>
-      </w:pPr>
-      <w:r>
-        <w:t>token_type.</w:t>
-      </w:r>
-      <w:r>
-        <w:t xml:space="preserve">5, </w:t>
-      </w:r>
-      <w:r>
-        <w:t>token_type.</w:t>
-      </w:r>
-      <w:r>
-        <w:t xml:space="preserve">7, </w:t>
-      </w:r>
-    </w:p>
-    <w:p>
-      <w:pPr>
-        <w:pStyle w:val="NoSpacing"/>
-        <w:ind w:left="540"/>
-      </w:pPr>
-      <w:bookmarkStart w:id="0" w:name="_Hlk57902817"/>
-      <w:proofErr w:type="spellStart"/>
-      <w:r>
-        <w:t>is_num_</w:t>
-      </w:r>
-      <w:proofErr w:type="gramStart"/>
-      <w:r>
-        <w:t>constant</w:t>
-      </w:r>
-      <w:r>
-        <w:t>.</w:t>
-      </w:r>
-      <w:bookmarkEnd w:id="0"/>
-      <w:r>
-        <w:t>Start</w:t>
-      </w:r>
-      <w:proofErr w:type="spellEnd"/>
-      <w:proofErr w:type="gramEnd"/>
-      <w:r>
-        <w:t xml:space="preserve">, </w:t>
-      </w:r>
-      <w:r>
-        <w:t>is_num_constant</w:t>
-      </w:r>
-      <w:r>
-        <w:t xml:space="preserve">.1, </w:t>
-      </w:r>
-      <w:r>
-        <w:t>is_num_constant</w:t>
-      </w:r>
-      <w:r>
-        <w:t xml:space="preserve">.2, </w:t>
-      </w:r>
-      <w:r>
-        <w:t>is_num_constant</w:t>
-      </w:r>
-      <w:r>
-        <w:t xml:space="preserve">.8, </w:t>
-      </w:r>
-      <w:proofErr w:type="spellStart"/>
-      <w:r>
-        <w:t>is_num_constant</w:t>
-      </w:r>
-      <w:r>
-        <w:t>.End</w:t>
-      </w:r>
-      <w:proofErr w:type="spellEnd"/>
-    </w:p>
-    <w:p>
-      <w:pPr>
-        <w:pStyle w:val="NoSpacing"/>
-        <w:ind w:left="360"/>
-      </w:pPr>
-      <w:r>
-        <w:t>token_type.</w:t>
-      </w:r>
-      <w:r>
-        <w:t xml:space="preserve">7, </w:t>
-      </w:r>
-      <w:r>
-        <w:t>token_type.</w:t>
-      </w:r>
-      <w:r>
-        <w:t xml:space="preserve">9, </w:t>
-      </w:r>
-    </w:p>
-    <w:p>
-      <w:pPr>
-        <w:pStyle w:val="NoSpacing"/>
-        <w:ind w:left="540"/>
-      </w:pPr>
-      <w:proofErr w:type="spellStart"/>
-      <w:r>
-        <w:t>is_str_</w:t>
-      </w:r>
-      <w:proofErr w:type="gramStart"/>
-      <w:r>
-        <w:t>constant</w:t>
-      </w:r>
-      <w:r>
-        <w:t>.Start</w:t>
-      </w:r>
-      <w:proofErr w:type="spellEnd"/>
-      <w:proofErr w:type="gramEnd"/>
-      <w:r>
-        <w:t xml:space="preserve">, </w:t>
-      </w:r>
-      <w:r>
-        <w:t>is_str_constant</w:t>
-      </w:r>
-      <w:r>
-        <w:t xml:space="preserve">.1, </w:t>
-      </w:r>
-      <w:r>
-        <w:t>is_str_constant</w:t>
-      </w:r>
-      <w:r>
-        <w:t xml:space="preserve">.2, </w:t>
-      </w:r>
-      <w:r>
-        <w:t>is_str_constant</w:t>
-      </w:r>
-      <w:r>
-        <w:t xml:space="preserve">.8, </w:t>
-      </w:r>
-      <w:proofErr w:type="spellStart"/>
-      <w:r>
-        <w:t>is_str_constant</w:t>
-      </w:r>
-      <w:r>
-        <w:t>.End</w:t>
-      </w:r>
-      <w:proofErr w:type="spellEnd"/>
-    </w:p>
-    <w:p>
-      <w:pPr>
-        <w:pStyle w:val="NoSpacing"/>
-        <w:ind w:left="360"/>
-      </w:pPr>
-      <w:r>
-        <w:t>token_type.</w:t>
-      </w:r>
-      <w:r>
-        <w:t xml:space="preserve">9, </w:t>
-      </w:r>
-      <w:r>
-        <w:t>token_type.</w:t>
-      </w:r>
-      <w:r>
-        <w:t xml:space="preserve">11, </w:t>
-      </w:r>
-    </w:p>
-    <w:p>
-      <w:pPr>
-        <w:pStyle w:val="NoSpacing"/>
-        <w:ind w:left="540"/>
-      </w:pPr>
-      <w:proofErr w:type="spellStart"/>
-      <w:r>
-        <w:t>is_char_</w:t>
-      </w:r>
-      <w:proofErr w:type="gramStart"/>
-      <w:r>
-        <w:t>constant</w:t>
-      </w:r>
-      <w:r>
-        <w:t>.Start</w:t>
-      </w:r>
-      <w:proofErr w:type="spellEnd"/>
-      <w:proofErr w:type="gramEnd"/>
-      <w:r>
-        <w:t xml:space="preserve">, </w:t>
-      </w:r>
-      <w:r>
-        <w:t>is_char_constant</w:t>
-      </w:r>
-      <w:r>
-        <w:t xml:space="preserve">.1, </w:t>
-      </w:r>
-      <w:r>
-        <w:t>is_char_constant</w:t>
-      </w:r>
-      <w:r>
-        <w:t xml:space="preserve">.2, </w:t>
-      </w:r>
-      <w:proofErr w:type="spellStart"/>
-      <w:r>
-        <w:t>is_char_constant</w:t>
-      </w:r>
-      <w:r>
-        <w:t>.End</w:t>
-      </w:r>
-      <w:proofErr w:type="spellEnd"/>
-    </w:p>
-    <w:p>
-      <w:pPr>
-        <w:pStyle w:val="NoSpacing"/>
-        <w:ind w:left="360"/>
-      </w:pPr>
-      <w:r>
-        <w:t>token_type.</w:t>
-      </w:r>
-      <w:r>
-        <w:t xml:space="preserve">11, </w:t>
-      </w:r>
-      <w:r>
-        <w:t>token_type.</w:t>
-      </w:r>
-      <w:r>
-        <w:t xml:space="preserve">13, </w:t>
-      </w:r>
-    </w:p>
-    <w:p>
-      <w:pPr>
-        <w:pStyle w:val="NoSpacing"/>
-        <w:ind w:left="540"/>
-      </w:pPr>
-      <w:proofErr w:type="spellStart"/>
-      <w:r>
-        <w:t>is_</w:t>
-      </w:r>
-      <w:proofErr w:type="gramStart"/>
-      <w:r>
-        <w:t>comment</w:t>
-      </w:r>
-      <w:r>
-        <w:t>.Start</w:t>
-      </w:r>
-      <w:proofErr w:type="spellEnd"/>
-      <w:proofErr w:type="gramEnd"/>
-      <w:r>
-        <w:t xml:space="preserve">, </w:t>
-      </w:r>
-      <w:r>
-        <w:t>is_comment</w:t>
-      </w:r>
-      <w:r>
-        <w:t xml:space="preserve">.1, </w:t>
-      </w:r>
-      <w:r>
-        <w:t>is_comment</w:t>
-      </w:r>
-      <w:r>
-        <w:t xml:space="preserve">.2, </w:t>
-      </w:r>
-      <w:proofErr w:type="spellStart"/>
-      <w:r>
-        <w:t>is_comment</w:t>
-      </w:r>
-      <w:r>
-        <w:t>.End</w:t>
-      </w:r>
-      <w:proofErr w:type="spellEnd"/>
-    </w:p>
-    <w:p>
-      <w:pPr>
-        <w:pStyle w:val="NoSpacing"/>
-        <w:ind w:left="360"/>
-      </w:pPr>
-      <w:r>
-        <w:t>token_type.</w:t>
-      </w:r>
-      <w:r>
-        <w:t xml:space="preserve">13, </w:t>
-      </w:r>
-      <w:r>
-        <w:t>token_type.</w:t>
-      </w:r>
-      <w:r>
-        <w:t xml:space="preserve">15, </w:t>
-      </w:r>
-      <w:proofErr w:type="spellStart"/>
-      <w:r>
-        <w:t>token_</w:t>
-      </w:r>
-      <w:proofErr w:type="gramStart"/>
-      <w:r>
-        <w:t>type.</w:t>
-      </w:r>
-      <w:r>
-        <w:t>End</w:t>
-      </w:r>
-      <w:proofErr w:type="spellEnd"/>
-      <w:proofErr w:type="gramEnd"/>
-      <w:r>
-        <w:t xml:space="preserve">, </w:t>
-      </w:r>
-    </w:p>
-    <w:p>
-      <w:pPr>
-        <w:pStyle w:val="NoSpacing"/>
-        <w:ind w:left="180"/>
-      </w:pPr>
-      <w:r>
-        <w:t xml:space="preserve">print_token.1, </w:t>
-      </w:r>
-      <w:r>
-        <w:t xml:space="preserve">print_token.2, print_token.3, print_token.4, print_token.5, print_token.6, </w:t>
-      </w:r>
-    </w:p>
-    <w:p>
-      <w:pPr>
-        <w:pStyle w:val="NoSpacing"/>
-        <w:ind w:left="360"/>
-      </w:pPr>
-      <w:proofErr w:type="spellStart"/>
-      <w:r>
-        <w:t>print_spec_</w:t>
-      </w:r>
-      <w:proofErr w:type="gramStart"/>
-      <w:r>
-        <w:t>symbol</w:t>
-      </w:r>
-      <w:r>
-        <w:t>.Start</w:t>
-      </w:r>
-      <w:proofErr w:type="spellEnd"/>
-      <w:proofErr w:type="gramEnd"/>
-      <w:r>
-        <w:t xml:space="preserve">, </w:t>
-      </w:r>
-      <w:r>
-        <w:t>print_spec_symbol</w:t>
-      </w:r>
-      <w:r>
-        <w:t xml:space="preserve">.1, </w:t>
-      </w:r>
-      <w:r>
-        <w:t>print_spec_symbol</w:t>
-      </w:r>
-      <w:r>
-        <w:t xml:space="preserve">.2, </w:t>
-      </w:r>
-      <w:proofErr w:type="spellStart"/>
-      <w:r>
-        <w:t>print_spec_symbol</w:t>
-      </w:r>
-      <w:r>
-        <w:t>.End</w:t>
-      </w:r>
-      <w:proofErr w:type="spellEnd"/>
-    </w:p>
-    <w:p>
-      <w:pPr>
-        <w:pStyle w:val="NoSpacing"/>
-        <w:ind w:left="180"/>
-      </w:pPr>
-      <w:r>
-        <w:t xml:space="preserve">print_token.6, </w:t>
-      </w:r>
-      <w:r>
-        <w:t xml:space="preserve">print_token.7, print_token.8, print_token.9, print_token.10, print_token.11, print_token.12, </w:t>
-      </w:r>
-      <w:proofErr w:type="spellStart"/>
-      <w:r>
-        <w:t>print_</w:t>
-      </w:r>
-      <w:proofErr w:type="gramStart"/>
-      <w:r>
-        <w:t>token.End</w:t>
-      </w:r>
-      <w:proofErr w:type="spellEnd"/>
-      <w:proofErr w:type="gramEnd"/>
-      <w:r>
-        <w:t xml:space="preserve">, </w:t>
-      </w:r>
-    </w:p>
-    <w:p>
-      <w:pPr>
-        <w:pStyle w:val="NoSpacing"/>
-      </w:pPr>
-      <w:r>
-        <w:t>main.9, main.10,</w:t>
-      </w:r>
-      <w:r>
-        <w:t xml:space="preserve"> </w:t>
-      </w:r>
-    </w:p>
-    <w:p>
-      <w:pPr>
-        <w:pStyle w:val="NoSpacing"/>
-        <w:ind w:left="180"/>
-      </w:pPr>
-      <w:proofErr w:type="spellStart"/>
-      <w:r>
-        <w:t>get_</w:t>
-      </w:r>
-      <w:proofErr w:type="gramStart"/>
-      <w:r>
-        <w:t>token.Start</w:t>
-      </w:r>
-      <w:proofErr w:type="spellEnd"/>
-      <w:proofErr w:type="gramEnd"/>
-      <w:r>
-        <w:t xml:space="preserve">, get_token.1, get_token.3, get_token.4, get_token.5, </w:t>
-      </w:r>
-    </w:p>
-    <w:p>
-      <w:pPr>
-        <w:pStyle w:val="NoSpacing"/>
-        <w:ind w:left="360"/>
-      </w:pPr>
-      <w:proofErr w:type="spellStart"/>
-      <w:r>
-        <w:t>is_spec_</w:t>
-      </w:r>
-      <w:proofErr w:type="gramStart"/>
-      <w:r>
-        <w:t>symbol</w:t>
-      </w:r>
-      <w:r>
-        <w:t>.Start</w:t>
-      </w:r>
-      <w:proofErr w:type="spellEnd"/>
-      <w:proofErr w:type="gramEnd"/>
-      <w:r>
-        <w:t xml:space="preserve">, </w:t>
-      </w:r>
-      <w:r>
-        <w:t>is_spec_symbol</w:t>
-      </w:r>
-      <w:r>
-        <w:t xml:space="preserve">.1, </w:t>
-      </w:r>
-      <w:r>
-        <w:t>is_spec_symbol</w:t>
-      </w:r>
-      <w:r>
-        <w:t xml:space="preserve">.3, </w:t>
-      </w:r>
-      <w:r>
-        <w:t>is_spec_symbol</w:t>
-      </w:r>
-      <w:r>
-        <w:t xml:space="preserve">.4, </w:t>
-      </w:r>
-      <w:proofErr w:type="spellStart"/>
-      <w:r>
-        <w:t>is_spec_symbol</w:t>
-      </w:r>
-      <w:r>
-        <w:t>.End</w:t>
-      </w:r>
-      <w:proofErr w:type="spellEnd"/>
-    </w:p>
-    <w:p>
-      <w:pPr>
-        <w:pStyle w:val="NoSpacing"/>
-        <w:ind w:left="180"/>
-      </w:pPr>
-      <w:r>
-        <w:t xml:space="preserve">get_token.5, </w:t>
-      </w:r>
-      <w:r>
-        <w:t xml:space="preserve">get_token.4, get_token.6, get_token.7, </w:t>
-      </w:r>
-      <w:proofErr w:type="spellStart"/>
-      <w:r>
-        <w:t>get_</w:t>
-      </w:r>
-      <w:proofErr w:type="gramStart"/>
-      <w:r>
-        <w:t>token.End</w:t>
-      </w:r>
-      <w:proofErr w:type="spellEnd"/>
-      <w:proofErr w:type="gramEnd"/>
-      <w:r>
-        <w:t xml:space="preserve">, </w:t>
-      </w:r>
-    </w:p>
-    <w:p>
-      <w:pPr>
-        <w:pStyle w:val="NoSpacing"/>
-      </w:pPr>
-      <w:r>
-        <w:t xml:space="preserve">main.10, </w:t>
-      </w:r>
-      <w:r>
-        <w:t xml:space="preserve">main.8, </w:t>
-      </w:r>
-      <w:r>
-        <w:t>main.9,</w:t>
-      </w:r>
-    </w:p>
-    <w:p>
-      <w:pPr>
-        <w:pStyle w:val="NoSpacing"/>
-        <w:ind w:left="180"/>
-      </w:pPr>
-      <w:proofErr w:type="spellStart"/>
-      <w:r>
-        <w:t>print_</w:t>
-      </w:r>
-      <w:proofErr w:type="gramStart"/>
-      <w:r>
-        <w:t>token.</w:t>
-      </w:r>
-      <w:r>
-        <w:t>Start</w:t>
-      </w:r>
-      <w:proofErr w:type="spellEnd"/>
-      <w:proofErr w:type="gramEnd"/>
-      <w:r>
-        <w:t xml:space="preserve">, </w:t>
-      </w:r>
-      <w:r>
-        <w:t>print_token.</w:t>
-      </w:r>
-      <w:r>
-        <w:t xml:space="preserve">1, </w:t>
-      </w:r>
-    </w:p>
-    <w:p>
-      <w:pPr>
-        <w:pStyle w:val="NoSpacing"/>
-        <w:ind w:left="360"/>
-      </w:pPr>
-      <w:proofErr w:type="spellStart"/>
-      <w:r>
-        <w:t>token_</w:t>
-      </w:r>
-      <w:proofErr w:type="gramStart"/>
-      <w:r>
-        <w:t>type.</w:t>
-      </w:r>
-      <w:r>
-        <w:t>Start</w:t>
-      </w:r>
-      <w:proofErr w:type="spellEnd"/>
-      <w:proofErr w:type="gramEnd"/>
-      <w:r>
-        <w:t xml:space="preserve">, </w:t>
-      </w:r>
-      <w:r>
-        <w:t>token_type.</w:t>
-      </w:r>
-      <w:r>
-        <w:t xml:space="preserve">1, </w:t>
-      </w:r>
-    </w:p>
-    <w:p>
-      <w:pPr>
-        <w:pStyle w:val="NoSpacing"/>
-        <w:ind w:left="540"/>
-      </w:pPr>
-      <w:proofErr w:type="spellStart"/>
-      <w:r>
-        <w:t>is_</w:t>
-      </w:r>
-      <w:proofErr w:type="gramStart"/>
-      <w:r>
-        <w:t>keyword.</w:t>
-      </w:r>
-      <w:r>
-        <w:t>Start</w:t>
-      </w:r>
-      <w:proofErr w:type="spellEnd"/>
-      <w:proofErr w:type="gramEnd"/>
-      <w:r>
-        <w:t xml:space="preserve">, </w:t>
-      </w:r>
-      <w:r>
-        <w:t>is_keyword.</w:t>
-      </w:r>
-      <w:r>
-        <w:t xml:space="preserve">1, </w:t>
-      </w:r>
-      <w:r>
-        <w:t>is_keyword.</w:t>
-      </w:r>
-      <w:r>
-        <w:t xml:space="preserve">3, </w:t>
-      </w:r>
-      <w:proofErr w:type="spellStart"/>
-      <w:r>
-        <w:t>is_keyword.</w:t>
-      </w:r>
-      <w:r>
-        <w:t>End</w:t>
-      </w:r>
-      <w:proofErr w:type="spellEnd"/>
-    </w:p>
-    <w:p>
-      <w:pPr>
-        <w:pStyle w:val="NoSpacing"/>
-        <w:ind w:left="360"/>
-      </w:pPr>
-      <w:r>
-        <w:t>token_type.</w:t>
-      </w:r>
-      <w:r>
-        <w:t xml:space="preserve">1, </w:t>
-      </w:r>
-      <w:r>
-        <w:t>token_type.</w:t>
-      </w:r>
-      <w:r>
-        <w:t xml:space="preserve">3, </w:t>
-      </w:r>
-    </w:p>
-    <w:p>
-      <w:pPr>
-        <w:pStyle w:val="NoSpacing"/>
-        <w:ind w:left="540"/>
-      </w:pPr>
-      <w:proofErr w:type="spellStart"/>
-      <w:r>
-        <w:t>is_spec_</w:t>
-      </w:r>
-      <w:proofErr w:type="gramStart"/>
-      <w:r>
-        <w:t>symbol.Start</w:t>
-      </w:r>
-      <w:proofErr w:type="spellEnd"/>
-      <w:proofErr w:type="gramEnd"/>
-      <w:r>
-        <w:t xml:space="preserve">, is_spec_symbol.1, is_spec_symbol.3, is_spec_symbol.5, is_spec_symbol.6, </w:t>
-      </w:r>
-      <w:proofErr w:type="spellStart"/>
-      <w:r>
-        <w:t>is_spec_symbol.End</w:t>
-      </w:r>
-      <w:proofErr w:type="spellEnd"/>
-    </w:p>
-    <w:p>
-      <w:pPr>
-        <w:pStyle w:val="NoSpacing"/>
-        <w:ind w:left="360"/>
-      </w:pPr>
-      <w:r>
-        <w:t>token_type.</w:t>
-      </w:r>
-      <w:r>
-        <w:t xml:space="preserve">3, </w:t>
-      </w:r>
-      <w:r>
-        <w:t>token_type.</w:t>
-      </w:r>
-      <w:r>
-        <w:t xml:space="preserve">5, </w:t>
-      </w:r>
-    </w:p>
-    <w:p>
-      <w:pPr>
-        <w:pStyle w:val="NoSpacing"/>
-        <w:ind w:left="540"/>
-      </w:pPr>
-      <w:proofErr w:type="spellStart"/>
-      <w:r>
-        <w:t>is_</w:t>
-      </w:r>
-      <w:proofErr w:type="gramStart"/>
-      <w:r>
-        <w:t>identifier.Start</w:t>
-      </w:r>
-      <w:proofErr w:type="spellEnd"/>
-      <w:proofErr w:type="gramEnd"/>
-      <w:r>
-        <w:t xml:space="preserve">, is_identifier.1, is_identifier.2, is_identifier.3, is_identifier.4, is_identifier.6, </w:t>
-      </w:r>
-      <w:proofErr w:type="spellStart"/>
-      <w:r>
-        <w:t>is_identifier.End</w:t>
-      </w:r>
-      <w:proofErr w:type="spellEnd"/>
-    </w:p>
-    <w:p>
-      <w:pPr>
-        <w:pStyle w:val="NoSpacing"/>
-        <w:ind w:left="360"/>
-      </w:pPr>
-      <w:r>
-        <w:t>token_type.</w:t>
-      </w:r>
-      <w:r>
-        <w:t xml:space="preserve">5, </w:t>
-      </w:r>
-      <w:r>
-        <w:t>token_type.</w:t>
-      </w:r>
-      <w:r>
-        <w:t xml:space="preserve">7, </w:t>
-      </w:r>
-    </w:p>
-    <w:p>
-      <w:pPr>
-        <w:pStyle w:val="NoSpacing"/>
-        <w:ind w:left="540"/>
-      </w:pPr>
-      <w:proofErr w:type="spellStart"/>
-      <w:r>
-        <w:t>is_num_</w:t>
-      </w:r>
-      <w:proofErr w:type="gramStart"/>
-      <w:r>
-        <w:t>constant</w:t>
-      </w:r>
-      <w:r>
-        <w:t>.Start</w:t>
-      </w:r>
-      <w:proofErr w:type="spellEnd"/>
-      <w:proofErr w:type="gramEnd"/>
-      <w:r>
-        <w:t xml:space="preserve">, </w:t>
-      </w:r>
-      <w:r>
-        <w:t>is_num_constant</w:t>
-      </w:r>
-      <w:r>
-        <w:t xml:space="preserve">.1, </w:t>
-      </w:r>
-      <w:r>
-        <w:t>is_num_constant</w:t>
-      </w:r>
-      <w:r>
-        <w:t xml:space="preserve">.2, </w:t>
-      </w:r>
-      <w:r>
-        <w:t>is_num_constant</w:t>
-      </w:r>
-      <w:r>
-        <w:t xml:space="preserve">.3, </w:t>
-      </w:r>
-      <w:r>
-        <w:t>is_num_constant</w:t>
-      </w:r>
-      <w:r>
-        <w:t xml:space="preserve">.4, </w:t>
-      </w:r>
-      <w:r>
-        <w:t>is_num_constant</w:t>
-      </w:r>
-      <w:r>
-        <w:t xml:space="preserve">.6, </w:t>
-      </w:r>
-      <w:proofErr w:type="spellStart"/>
-      <w:r>
-        <w:t>is_num_constant</w:t>
-      </w:r>
-      <w:r>
-        <w:t>.End</w:t>
-      </w:r>
-      <w:proofErr w:type="spellEnd"/>
-    </w:p>
-    <w:p>
-      <w:pPr>
-        <w:pStyle w:val="NoSpacing"/>
-        <w:ind w:left="360"/>
-      </w:pPr>
-      <w:r>
-        <w:t>token_type.</w:t>
-      </w:r>
-      <w:r>
-        <w:t xml:space="preserve">7, </w:t>
-      </w:r>
-      <w:r>
-        <w:t>token_type.</w:t>
-      </w:r>
-      <w:r>
-        <w:t xml:space="preserve">9, </w:t>
-      </w:r>
-    </w:p>
-    <w:p>
-      <w:pPr>
-        <w:pStyle w:val="NoSpacing"/>
-        <w:ind w:left="540"/>
-      </w:pPr>
-      <w:proofErr w:type="spellStart"/>
-      <w:r>
-        <w:lastRenderedPageBreak/>
-        <w:t>is_str_</w:t>
-      </w:r>
-      <w:proofErr w:type="gramStart"/>
-      <w:r>
-        <w:t>constant</w:t>
-      </w:r>
-      <w:r>
-        <w:t>.Start</w:t>
-      </w:r>
-      <w:proofErr w:type="spellEnd"/>
-      <w:proofErr w:type="gramEnd"/>
-      <w:r>
-        <w:t xml:space="preserve">, </w:t>
-      </w:r>
-      <w:r>
-        <w:t>is_str_constant</w:t>
-      </w:r>
-      <w:r>
-        <w:t xml:space="preserve">.1, </w:t>
-      </w:r>
-      <w:r>
-        <w:t>is_str_constant</w:t>
-      </w:r>
-      <w:r>
-        <w:t xml:space="preserve">.2, </w:t>
-      </w:r>
-      <w:r>
-        <w:t>is_str_constant</w:t>
-      </w:r>
-      <w:r>
-        <w:t xml:space="preserve">.3, </w:t>
-      </w:r>
-      <w:r>
-        <w:t>is_str_constant</w:t>
-      </w:r>
-      <w:r>
-        <w:t xml:space="preserve">.4, </w:t>
-      </w:r>
-      <w:r>
-        <w:t>is_str_constant</w:t>
-      </w:r>
-      <w:r>
-        <w:t xml:space="preserve">.5, </w:t>
-      </w:r>
-      <w:proofErr w:type="spellStart"/>
-      <w:r>
-        <w:t>is_str_constant</w:t>
-      </w:r>
-      <w:r>
-        <w:t>.End</w:t>
-      </w:r>
-      <w:proofErr w:type="spellEnd"/>
-    </w:p>
-    <w:p>
-      <w:pPr>
-        <w:pStyle w:val="NoSpacing"/>
-        <w:ind w:left="360"/>
-      </w:pPr>
-      <w:r>
-        <w:t>token_type.</w:t>
-      </w:r>
-      <w:r>
-        <w:t xml:space="preserve">9, </w:t>
-      </w:r>
-      <w:r>
-        <w:t>token_type.</w:t>
-      </w:r>
-      <w:r>
-        <w:t xml:space="preserve">11, </w:t>
-      </w:r>
-    </w:p>
-    <w:p>
-      <w:pPr>
-        <w:pStyle w:val="NoSpacing"/>
-        <w:ind w:left="540"/>
-      </w:pPr>
-      <w:proofErr w:type="spellStart"/>
-      <w:r>
-        <w:t>is_char_</w:t>
-      </w:r>
-      <w:proofErr w:type="gramStart"/>
-      <w:r>
-        <w:t>constant</w:t>
-      </w:r>
-      <w:r>
-        <w:t>.Start</w:t>
-      </w:r>
-      <w:proofErr w:type="spellEnd"/>
-      <w:proofErr w:type="gramEnd"/>
-      <w:r>
-        <w:t xml:space="preserve">, </w:t>
-      </w:r>
-      <w:r>
-        <w:t>is_char_constant</w:t>
-      </w:r>
-      <w:r>
-        <w:t xml:space="preserve">.1, </w:t>
-      </w:r>
-      <w:r>
-        <w:t>is_char_constant</w:t>
-      </w:r>
-      <w:r>
-        <w:t xml:space="preserve">.3, </w:t>
-      </w:r>
-      <w:proofErr w:type="spellStart"/>
-      <w:r>
-        <w:t>is_char_constant</w:t>
-      </w:r>
-      <w:r>
-        <w:t>.End</w:t>
-      </w:r>
-      <w:proofErr w:type="spellEnd"/>
-    </w:p>
-    <w:p>
-      <w:pPr>
-        <w:pStyle w:val="NoSpacing"/>
-        <w:ind w:left="360"/>
-      </w:pPr>
-      <w:r>
-        <w:t>token_type.</w:t>
-      </w:r>
-      <w:r>
-        <w:t xml:space="preserve">11, </w:t>
-      </w:r>
-      <w:r>
-        <w:t>token_type.</w:t>
-      </w:r>
-      <w:r>
-        <w:t xml:space="preserve">13, </w:t>
-      </w:r>
-    </w:p>
-    <w:p>
-      <w:pPr>
-        <w:pStyle w:val="NoSpacing"/>
-        <w:ind w:left="540"/>
-      </w:pPr>
-      <w:proofErr w:type="spellStart"/>
-      <w:r>
-        <w:t>is_</w:t>
-      </w:r>
-      <w:proofErr w:type="gramStart"/>
-      <w:r>
-        <w:t>comment</w:t>
-      </w:r>
-      <w:r>
-        <w:t>.Start</w:t>
-      </w:r>
-      <w:proofErr w:type="spellEnd"/>
-      <w:proofErr w:type="gramEnd"/>
-      <w:r>
-        <w:t xml:space="preserve">, </w:t>
-      </w:r>
-      <w:r>
-        <w:t>is_comment</w:t>
-      </w:r>
-      <w:r>
-        <w:t xml:space="preserve">.1, </w:t>
-      </w:r>
-      <w:r>
-        <w:t>is_comment</w:t>
-      </w:r>
-      <w:r>
-        <w:t xml:space="preserve">.3, </w:t>
-      </w:r>
-      <w:proofErr w:type="spellStart"/>
-      <w:r>
-        <w:t>is_comment</w:t>
-      </w:r>
-      <w:r>
-        <w:t>.End</w:t>
-      </w:r>
-      <w:proofErr w:type="spellEnd"/>
-    </w:p>
-    <w:p>
-      <w:pPr>
-        <w:pStyle w:val="NoSpacing"/>
-        <w:ind w:left="360"/>
-      </w:pPr>
-      <w:r>
-        <w:t>token_type.</w:t>
-      </w:r>
-      <w:r>
-        <w:t xml:space="preserve">13, </w:t>
-      </w:r>
-      <w:r>
-        <w:t>token_type.</w:t>
-      </w:r>
-      <w:r>
-        <w:t>1</w:t>
-      </w:r>
-      <w:r>
-        <w:t>4</w:t>
-      </w:r>
-      <w:r>
-        <w:t xml:space="preserve">, </w:t>
-      </w:r>
-      <w:proofErr w:type="spellStart"/>
-      <w:r>
-        <w:t>token_</w:t>
-      </w:r>
-      <w:proofErr w:type="gramStart"/>
-      <w:r>
-        <w:t>type.</w:t>
-      </w:r>
-      <w:r>
-        <w:t>End</w:t>
-      </w:r>
-      <w:proofErr w:type="spellEnd"/>
-      <w:proofErr w:type="gramEnd"/>
-    </w:p>
-    <w:p>
-      <w:pPr>
-        <w:pStyle w:val="NoSpacing"/>
-        <w:ind w:left="180"/>
-      </w:pPr>
-      <w:r>
-        <w:t>print_token.</w:t>
-      </w:r>
-      <w:r>
-        <w:t xml:space="preserve">1, </w:t>
-      </w:r>
-      <w:r>
-        <w:t>print_token.</w:t>
-      </w:r>
-      <w:r>
-        <w:t xml:space="preserve">2, </w:t>
-      </w:r>
-      <w:r>
-        <w:t>print_token.</w:t>
-      </w:r>
-      <w:r>
-        <w:t xml:space="preserve">3, </w:t>
-      </w:r>
-      <w:r>
-        <w:t>print_token.</w:t>
-      </w:r>
-      <w:r>
-        <w:t xml:space="preserve">4, </w:t>
-      </w:r>
-      <w:r>
-        <w:t>print_token.</w:t>
-      </w:r>
-      <w:r>
-        <w:t xml:space="preserve">5, </w:t>
-      </w:r>
-      <w:r>
-        <w:t>print_token.</w:t>
-      </w:r>
-      <w:r>
-        <w:t xml:space="preserve">6, </w:t>
-      </w:r>
-    </w:p>
-    <w:p>
-      <w:pPr>
-        <w:pStyle w:val="NoSpacing"/>
-        <w:ind w:left="360"/>
-      </w:pPr>
-      <w:proofErr w:type="spellStart"/>
-      <w:r>
-        <w:t>print_spec_</w:t>
-      </w:r>
-      <w:proofErr w:type="gramStart"/>
-      <w:r>
-        <w:t>symbol</w:t>
-      </w:r>
-      <w:r>
-        <w:t>.Start</w:t>
-      </w:r>
-      <w:proofErr w:type="spellEnd"/>
-      <w:proofErr w:type="gramEnd"/>
-      <w:r>
-        <w:t xml:space="preserve">, </w:t>
-      </w:r>
-      <w:r>
-        <w:t>print_spec_symbol</w:t>
-      </w:r>
-      <w:r>
-        <w:t xml:space="preserve">.1, </w:t>
-      </w:r>
-      <w:r>
-        <w:t>print_spec_symbol</w:t>
-      </w:r>
-      <w:r>
-        <w:t xml:space="preserve">.3, </w:t>
-      </w:r>
-      <w:r>
-        <w:t>print_spec_symbol</w:t>
-      </w:r>
-      <w:r>
-        <w:t xml:space="preserve">.4, </w:t>
-      </w:r>
-      <w:proofErr w:type="spellStart"/>
-      <w:r>
-        <w:t>print_spec_symbol</w:t>
-      </w:r>
-      <w:r>
-        <w:t>.End</w:t>
-      </w:r>
-      <w:proofErr w:type="spellEnd"/>
-    </w:p>
-    <w:p>
-      <w:pPr>
-        <w:pStyle w:val="NoSpacing"/>
-        <w:ind w:left="180"/>
-      </w:pPr>
-      <w:r>
-        <w:t>print_token.</w:t>
-      </w:r>
-      <w:r>
-        <w:t xml:space="preserve">6, </w:t>
-      </w:r>
-      <w:r>
-        <w:t>print_token.</w:t>
-      </w:r>
-      <w:r>
-        <w:t xml:space="preserve">7, </w:t>
-      </w:r>
-      <w:r>
-        <w:t>print_token.</w:t>
-      </w:r>
-      <w:r>
-        <w:t xml:space="preserve">8, </w:t>
-      </w:r>
-      <w:r>
-        <w:t>print_token.</w:t>
-      </w:r>
-      <w:r>
-        <w:t xml:space="preserve">9, </w:t>
-      </w:r>
-      <w:r>
-        <w:t>print_token.</w:t>
-      </w:r>
-      <w:r>
-        <w:t xml:space="preserve">10, </w:t>
-      </w:r>
-      <w:r>
-        <w:t>print_token.</w:t>
-      </w:r>
-      <w:r>
-        <w:t xml:space="preserve">11, </w:t>
-      </w:r>
-      <w:r>
-        <w:t>print_token.</w:t>
-      </w:r>
-      <w:r>
-        <w:t xml:space="preserve">12, </w:t>
-      </w:r>
-      <w:proofErr w:type="spellStart"/>
-      <w:r>
-        <w:t>print_</w:t>
-      </w:r>
-      <w:proofErr w:type="gramStart"/>
-      <w:r>
-        <w:t>token.</w:t>
-      </w:r>
-      <w:r>
-        <w:t>End</w:t>
-      </w:r>
-      <w:proofErr w:type="spellEnd"/>
-      <w:proofErr w:type="gramEnd"/>
-    </w:p>
-    <w:p>
-      <w:pPr>
-        <w:pStyle w:val="NoSpacing"/>
-      </w:pPr>
-      <w:r>
-        <w:t>main.9, main.</w:t>
-      </w:r>
-      <w:r>
-        <w:t xml:space="preserve">10, </w:t>
-      </w:r>
-    </w:p>
-    <w:p>
-      <w:pPr>
-        <w:pStyle w:val="NoSpacing"/>
-        <w:ind w:left="180"/>
-      </w:pPr>
-      <w:proofErr w:type="spellStart"/>
-      <w:r>
-        <w:t>get_</w:t>
-      </w:r>
-      <w:proofErr w:type="gramStart"/>
-      <w:r>
-        <w:t>token.</w:t>
-      </w:r>
-      <w:r>
-        <w:t>Start</w:t>
-      </w:r>
-      <w:proofErr w:type="spellEnd"/>
-      <w:proofErr w:type="gramEnd"/>
-      <w:r>
-        <w:t xml:space="preserve">, </w:t>
-      </w:r>
-      <w:r>
-        <w:t>get_token.</w:t>
-      </w:r>
-      <w:r>
-        <w:t xml:space="preserve">1, </w:t>
-      </w:r>
-      <w:r>
-        <w:t>get_token.</w:t>
-      </w:r>
-      <w:r>
-        <w:t xml:space="preserve">3, </w:t>
-      </w:r>
-      <w:r>
-        <w:t>get_token.</w:t>
-      </w:r>
-      <w:r>
-        <w:t xml:space="preserve">4, </w:t>
-      </w:r>
-      <w:r>
-        <w:t>get_token.</w:t>
-      </w:r>
-      <w:r>
-        <w:t xml:space="preserve">6, </w:t>
-      </w:r>
-      <w:r>
-        <w:t>get_token.</w:t>
-      </w:r>
-      <w:r>
-        <w:t xml:space="preserve">8, </w:t>
-      </w:r>
-    </w:p>
-    <w:p>
-      <w:pPr>
-        <w:pStyle w:val="NoSpacing"/>
-        <w:ind w:left="360"/>
-      </w:pPr>
-      <w:proofErr w:type="spellStart"/>
-      <w:r>
-        <w:t>is_spec_</w:t>
-      </w:r>
-      <w:proofErr w:type="gramStart"/>
-      <w:r>
-        <w:t>symbol.Start</w:t>
-      </w:r>
-      <w:proofErr w:type="spellEnd"/>
-      <w:proofErr w:type="gramEnd"/>
-      <w:r>
-        <w:t xml:space="preserve">, is_spec_symbol.1, is_spec_symbol.3, is_spec_symbol.5, is_spec_symbol.7, is_spec_symbol.8, </w:t>
-      </w:r>
-      <w:proofErr w:type="spellStart"/>
-      <w:r>
-        <w:t>is_spec_symbol.End</w:t>
-      </w:r>
-      <w:proofErr w:type="spellEnd"/>
-    </w:p>
-    <w:p>
-      <w:pPr>
-        <w:pStyle w:val="NoSpacing"/>
-        <w:ind w:left="180"/>
-      </w:pPr>
-      <w:r>
-        <w:t>get_token.</w:t>
-      </w:r>
-      <w:r>
-        <w:t xml:space="preserve">8, </w:t>
-      </w:r>
-      <w:r>
-        <w:t>get_token.</w:t>
-      </w:r>
-      <w:r>
-        <w:t xml:space="preserve">10, </w:t>
-      </w:r>
-      <w:r>
-        <w:t>get_token.</w:t>
-      </w:r>
-      <w:r>
-        <w:t xml:space="preserve">12, </w:t>
-      </w:r>
-      <w:r>
-        <w:t>get_token.</w:t>
-      </w:r>
-      <w:r>
-        <w:t xml:space="preserve">14, </w:t>
-      </w:r>
-      <w:r>
-        <w:t>get_token.</w:t>
-      </w:r>
-      <w:r>
-        <w:t xml:space="preserve">16, </w:t>
-      </w:r>
-      <w:r>
-        <w:t>get_token.</w:t>
-      </w:r>
-      <w:r>
-        <w:t xml:space="preserve">17, </w:t>
-      </w:r>
-    </w:p>
-    <w:p>
-      <w:pPr>
-        <w:pStyle w:val="NoSpacing"/>
-        <w:ind w:left="360"/>
-      </w:pPr>
-      <w:proofErr w:type="spellStart"/>
-      <w:r>
-        <w:t>is_token_</w:t>
-      </w:r>
-      <w:proofErr w:type="gramStart"/>
-      <w:r>
-        <w:t>end</w:t>
-      </w:r>
-      <w:r>
-        <w:t>.Start</w:t>
-      </w:r>
-      <w:proofErr w:type="spellEnd"/>
-      <w:proofErr w:type="gramEnd"/>
-      <w:r>
-        <w:t xml:space="preserve">, is_token_end.1, is_token_end.2, </w:t>
-      </w:r>
-      <w:proofErr w:type="spellStart"/>
-      <w:r>
-        <w:t>is_token_end.End</w:t>
-      </w:r>
-      <w:proofErr w:type="spellEnd"/>
-    </w:p>
-    <w:p>
-      <w:pPr>
-        <w:pStyle w:val="NoSpacing"/>
-        <w:ind w:left="180"/>
-      </w:pPr>
-      <w:r>
-        <w:t>get_token.</w:t>
-      </w:r>
-      <w:r>
-        <w:t xml:space="preserve">17, </w:t>
-      </w:r>
-      <w:r>
-        <w:t>get_token.</w:t>
-      </w:r>
-      <w:r>
-        <w:t xml:space="preserve">20, </w:t>
-      </w:r>
-      <w:r>
-        <w:t>get_token.</w:t>
-      </w:r>
-      <w:r>
-        <w:t xml:space="preserve">22, </w:t>
-      </w:r>
-    </w:p>
-    <w:p>
-      <w:pPr>
-        <w:pStyle w:val="NoSpacing"/>
-        <w:ind w:left="360"/>
-      </w:pPr>
-      <w:proofErr w:type="spellStart"/>
-      <w:r>
-        <w:t>is_spec_</w:t>
-      </w:r>
-      <w:proofErr w:type="gramStart"/>
-      <w:r>
-        <w:t>symbol</w:t>
-      </w:r>
-      <w:r>
-        <w:t>.Start</w:t>
-      </w:r>
-      <w:proofErr w:type="spellEnd"/>
-      <w:proofErr w:type="gramEnd"/>
-      <w:r>
-        <w:t xml:space="preserve">, is_spec_symbol.1, is_spec_symbol.3, is_spec_symbol.5, is_spec_symbol.7, is_spec_symbol.9, is_spec_symbol.10, </w:t>
-      </w:r>
-      <w:proofErr w:type="spellStart"/>
-      <w:r>
-        <w:t>is_spec_symbol.End</w:t>
-      </w:r>
-      <w:proofErr w:type="spellEnd"/>
-    </w:p>
-    <w:p>
-      <w:pPr>
-        <w:pStyle w:val="NoSpacing"/>
-        <w:ind w:left="180"/>
-      </w:pPr>
-      <w:r>
-        <w:t>get_token.</w:t>
-      </w:r>
-      <w:r>
-        <w:t xml:space="preserve">22, </w:t>
-      </w:r>
-      <w:r>
-        <w:t>get_token.</w:t>
-      </w:r>
-      <w:r>
-        <w:t xml:space="preserve">23, </w:t>
-      </w:r>
-      <w:proofErr w:type="spellStart"/>
-      <w:r>
-        <w:t>get_</w:t>
-      </w:r>
-      <w:proofErr w:type="gramStart"/>
-      <w:r>
-        <w:t>token.</w:t>
-      </w:r>
-      <w:r>
-        <w:t>End</w:t>
-      </w:r>
-      <w:proofErr w:type="spellEnd"/>
-      <w:proofErr w:type="gramEnd"/>
     </w:p>
     <w:p>
       <w:pPr>
@@ -3846,12 +3873,17 @@
       </w:pPr>
       <w:proofErr w:type="spellStart"/>
       <w:r>
-        <w:t>is_spec_symbol</w:t>
+        <w:t>is_spec_</w:t>
+      </w:r>
+      <w:proofErr w:type="gramStart"/>
+      <w:r>
+        <w:t>symbol</w:t>
       </w:r>
       <w:r>
         <w:t>.Start</w:t>
       </w:r>
       <w:proofErr w:type="spellEnd"/>
+      <w:proofErr w:type="gramEnd"/>
       <w:r>
         <w:t xml:space="preserve">, is_spec_symbol.1, is_spec_symbol.3, is_spec_symbol.5, is_spec_symbol.7, is_spec_symbol.9, is_spec_symbol.11, is_spec_symbol.13, is_spec_symbol.14, </w:t>
       </w:r>
@@ -3947,8 +3979,62 @@
         <w:ind w:left="360"/>
       </w:pPr>
       <w:r>
+        <w:t xml:space="preserve">token_type.1, token_type.3, </w:t>
+      </w:r>
+    </w:p>
+    <w:p>
+      <w:pPr>
+        <w:pStyle w:val="NoSpacing"/>
+        <w:ind w:left="540"/>
+      </w:pPr>
+      <w:proofErr w:type="spellStart"/>
+      <w:r>
         <w:lastRenderedPageBreak/>
-        <w:t xml:space="preserve">token_type.1, token_type.3, </w:t>
+        <w:t>is_</w:t>
+      </w:r>
+      <w:proofErr w:type="gramStart"/>
+      <w:r>
+        <w:t>keyword</w:t>
+      </w:r>
+      <w:r>
+        <w:t>.</w:t>
+      </w:r>
+      <w:r>
+        <w:t>Start</w:t>
+      </w:r>
+      <w:proofErr w:type="spellEnd"/>
+      <w:proofErr w:type="gramEnd"/>
+      <w:r>
+        <w:t xml:space="preserve">, </w:t>
+      </w:r>
+      <w:r>
+        <w:t>is_keyword.</w:t>
+      </w:r>
+      <w:r>
+        <w:t xml:space="preserve">1, </w:t>
+      </w:r>
+      <w:r>
+        <w:t>is_keyword.</w:t>
+      </w:r>
+      <w:r>
+        <w:t xml:space="preserve">2, </w:t>
+      </w:r>
+      <w:proofErr w:type="spellStart"/>
+      <w:r>
+        <w:t>is_keyword.</w:t>
+      </w:r>
+      <w:r>
+        <w:t>End</w:t>
+      </w:r>
+      <w:proofErr w:type="spellEnd"/>
+    </w:p>
+    <w:p>
+      <w:pPr>
+        <w:pStyle w:val="NoSpacing"/>
+        <w:ind w:left="360"/>
+      </w:pPr>
+      <w:r>
+        <w:t xml:space="preserve">token_type.3, token_type.5, </w:t>
       </w:r>
     </w:p>
     <w:p>
@@ -3958,10 +4044,455 @@
       </w:pPr>
       <w:proofErr w:type="spellStart"/>
       <w:r>
+        <w:t>is_spec_</w:t>
+      </w:r>
+      <w:proofErr w:type="gramStart"/>
+      <w:r>
+        <w:t>symbol</w:t>
+      </w:r>
+      <w:r>
+        <w:t>.Start</w:t>
+      </w:r>
+      <w:proofErr w:type="spellEnd"/>
+      <w:proofErr w:type="gramEnd"/>
+      <w:r>
+        <w:t xml:space="preserve">, is_spec_symbol.1, is_spec_symbol.3, is_spec_symbol.5, is_spec_symbol.7, is_spec_symbol.9, is_spec_symbol.11, is_spec_symbol.13, is_spec_symbol.14, is_spec_symbol.15, </w:t>
+      </w:r>
+      <w:proofErr w:type="spellStart"/>
+      <w:r>
+        <w:t>is_spec_symbol.End</w:t>
+      </w:r>
+      <w:proofErr w:type="spellEnd"/>
+    </w:p>
+    <w:p>
+      <w:pPr>
+        <w:pStyle w:val="NoSpacing"/>
+        <w:ind w:left="360"/>
+      </w:pPr>
+      <w:r>
+        <w:t xml:space="preserve">token_type.5, token_type.7, </w:t>
+      </w:r>
+    </w:p>
+    <w:p>
+      <w:pPr>
+        <w:pStyle w:val="NoSpacing"/>
+        <w:ind w:left="540"/>
+      </w:pPr>
+      <w:proofErr w:type="spellStart"/>
+      <w:r>
         <w:t>is_</w:t>
       </w:r>
       <w:proofErr w:type="gramStart"/>
       <w:r>
+        <w:t>identifier</w:t>
+      </w:r>
+      <w:r>
+        <w:t>.Start</w:t>
+      </w:r>
+      <w:proofErr w:type="spellEnd"/>
+      <w:proofErr w:type="gramEnd"/>
+      <w:r>
+        <w:t xml:space="preserve">, is_identifier.1, is_identifier.2, is_identifier.3, is_identifier.4, is_identifier.5, is_identifier.3, is_identifier.7, </w:t>
+      </w:r>
+      <w:proofErr w:type="spellStart"/>
+      <w:r>
+        <w:t>is_identifier.End</w:t>
+      </w:r>
+      <w:proofErr w:type="spellEnd"/>
+    </w:p>
+    <w:p>
+      <w:pPr>
+        <w:pStyle w:val="NoSpacing"/>
+        <w:ind w:left="360"/>
+      </w:pPr>
+      <w:r>
+        <w:t xml:space="preserve">token_type.7, token_type.9, </w:t>
+      </w:r>
+    </w:p>
+    <w:p>
+      <w:pPr>
+        <w:pStyle w:val="NoSpacing"/>
+        <w:ind w:left="540"/>
+      </w:pPr>
+      <w:proofErr w:type="spellStart"/>
+      <w:r>
+        <w:t>is_num_</w:t>
+      </w:r>
+      <w:proofErr w:type="gramStart"/>
+      <w:r>
+        <w:t>constant</w:t>
+      </w:r>
+      <w:r>
+        <w:t>.Start</w:t>
+      </w:r>
+      <w:proofErr w:type="spellEnd"/>
+      <w:proofErr w:type="gramEnd"/>
+      <w:r>
+        <w:t xml:space="preserve">, is_num_constant.1, is_num_constant.2, is_num_constant.3, is_num_constant.4, is_num_constant.5, is_num_constant.3, is_num_constant.7, </w:t>
+      </w:r>
+      <w:proofErr w:type="spellStart"/>
+      <w:r>
+        <w:t>is_num_constant.End</w:t>
+      </w:r>
+      <w:proofErr w:type="spellEnd"/>
+    </w:p>
+    <w:p>
+      <w:pPr>
+        <w:pStyle w:val="NoSpacing"/>
+        <w:ind w:left="360"/>
+      </w:pPr>
+      <w:r>
+        <w:t xml:space="preserve">token_type.9, token_type.11, </w:t>
+      </w:r>
+    </w:p>
+    <w:p>
+      <w:pPr>
+        <w:pStyle w:val="NoSpacing"/>
+        <w:ind w:left="540"/>
+      </w:pPr>
+      <w:proofErr w:type="spellStart"/>
+      <w:r>
+        <w:t>is_str_</w:t>
+      </w:r>
+      <w:proofErr w:type="gramStart"/>
+      <w:r>
+        <w:t>constant</w:t>
+      </w:r>
+      <w:r>
+        <w:t>.Start</w:t>
+      </w:r>
+      <w:proofErr w:type="spellEnd"/>
+      <w:proofErr w:type="gramEnd"/>
+      <w:r>
+        <w:t xml:space="preserve">, is_str_constant.1, is_str_constant.2, is_str_constant.3, is_str_constant.4, is_str_constant.6, is_str_constant.3, is_str_constant.7, </w:t>
+      </w:r>
+      <w:proofErr w:type="spellStart"/>
+      <w:r>
+        <w:t>is_str_constant.End</w:t>
+      </w:r>
+      <w:proofErr w:type="spellEnd"/>
+    </w:p>
+    <w:p>
+      <w:pPr>
+        <w:pStyle w:val="NoSpacing"/>
+        <w:ind w:left="360"/>
+      </w:pPr>
+      <w:r>
+        <w:t xml:space="preserve">token_type.11, token_type.12, </w:t>
+      </w:r>
+      <w:proofErr w:type="spellStart"/>
+      <w:r>
+        <w:t>token_</w:t>
+      </w:r>
+      <w:proofErr w:type="gramStart"/>
+      <w:r>
+        <w:t>type.End</w:t>
+      </w:r>
+      <w:proofErr w:type="spellEnd"/>
+      <w:proofErr w:type="gramEnd"/>
+    </w:p>
+    <w:p>
+      <w:pPr>
+        <w:pStyle w:val="NoSpacing"/>
+        <w:ind w:left="180"/>
+      </w:pPr>
+      <w:r>
+        <w:t xml:space="preserve">print_token.1, print_token.3, print_token.5, print_token.7, print_token.9, print_token.11, </w:t>
+      </w:r>
+      <w:proofErr w:type="spellStart"/>
+      <w:r>
+        <w:t>print_</w:t>
+      </w:r>
+      <w:proofErr w:type="gramStart"/>
+      <w:r>
+        <w:t>token.End</w:t>
+      </w:r>
+      <w:proofErr w:type="spellEnd"/>
+      <w:proofErr w:type="gramEnd"/>
+      <w:r>
+        <w:t xml:space="preserve">, </w:t>
+      </w:r>
+    </w:p>
+    <w:p>
+      <w:pPr>
+        <w:pStyle w:val="NoSpacing"/>
+      </w:pPr>
+      <w:r>
+        <w:t>main.9, main.10,</w:t>
+      </w:r>
+      <w:r>
+        <w:t xml:space="preserve"> </w:t>
+      </w:r>
+    </w:p>
+    <w:p>
+      <w:pPr>
+        <w:pStyle w:val="NoSpacing"/>
+        <w:ind w:left="180"/>
+      </w:pPr>
+      <w:proofErr w:type="spellStart"/>
+      <w:r>
+        <w:t>get_</w:t>
+      </w:r>
+      <w:proofErr w:type="gramStart"/>
+      <w:r>
+        <w:t>token.Start</w:t>
+      </w:r>
+      <w:proofErr w:type="spellEnd"/>
+      <w:proofErr w:type="gramEnd"/>
+      <w:r>
+        <w:t xml:space="preserve">, get_token.1, get_token.3, get_token.4, get_token.6, get_token.8, </w:t>
+      </w:r>
+    </w:p>
+    <w:p>
+      <w:pPr>
+        <w:pStyle w:val="NoSpacing"/>
+        <w:ind w:left="360"/>
+      </w:pPr>
+      <w:proofErr w:type="spellStart"/>
+      <w:r>
+        <w:t>is_spec_</w:t>
+      </w:r>
+      <w:proofErr w:type="gramStart"/>
+      <w:r>
+        <w:t>symbol</w:t>
+      </w:r>
+      <w:r>
+        <w:t>.</w:t>
+      </w:r>
+      <w:r>
+        <w:t>Start</w:t>
+      </w:r>
+      <w:proofErr w:type="spellEnd"/>
+      <w:proofErr w:type="gramEnd"/>
+      <w:r>
+        <w:t xml:space="preserve">, </w:t>
+      </w:r>
+      <w:r>
+        <w:t>is_spec_symbol.</w:t>
+      </w:r>
+      <w:r>
+        <w:t xml:space="preserve">1, </w:t>
+      </w:r>
+      <w:r>
+        <w:t>is_spec_symbol.</w:t>
+      </w:r>
+      <w:r>
+        <w:t xml:space="preserve">2, </w:t>
+      </w:r>
+      <w:proofErr w:type="spellStart"/>
+      <w:r>
+        <w:t>is_spec_symbol.</w:t>
+      </w:r>
+      <w:r>
+        <w:t>End</w:t>
+      </w:r>
+      <w:proofErr w:type="spellEnd"/>
+    </w:p>
+    <w:p>
+      <w:pPr>
+        <w:pStyle w:val="NoSpacing"/>
+        <w:ind w:left="180"/>
+      </w:pPr>
+      <w:r>
+        <w:t xml:space="preserve">get_token.8, </w:t>
+      </w:r>
+      <w:r>
+        <w:t xml:space="preserve">get_token.10, get_token.12, get_token.14, get_token.16, get_token.17, </w:t>
+      </w:r>
+    </w:p>
+    <w:p>
+      <w:pPr>
+        <w:pStyle w:val="NoSpacing"/>
+        <w:ind w:left="360"/>
+      </w:pPr>
+      <w:proofErr w:type="spellStart"/>
+      <w:r>
+        <w:t>is_token_</w:t>
+      </w:r>
+      <w:proofErr w:type="gramStart"/>
+      <w:r>
+        <w:t>end</w:t>
+      </w:r>
+      <w:r>
+        <w:t>.Start</w:t>
+      </w:r>
+      <w:proofErr w:type="spellEnd"/>
+      <w:proofErr w:type="gramEnd"/>
+      <w:r>
+        <w:t xml:space="preserve">, is_token_end.1, is_token_end.3, is_token_end.4, is_token_end.6, </w:t>
+      </w:r>
+      <w:proofErr w:type="spellStart"/>
+      <w:r>
+        <w:t>is_token_end.End</w:t>
+      </w:r>
+      <w:proofErr w:type="spellEnd"/>
+    </w:p>
+    <w:p>
+      <w:pPr>
+        <w:pStyle w:val="NoSpacing"/>
+        <w:ind w:left="180"/>
+      </w:pPr>
+      <w:r>
+        <w:t xml:space="preserve">get_token.17, </w:t>
+      </w:r>
+      <w:r>
+        <w:t xml:space="preserve">get_token.18, get_token.19, get_token.17, </w:t>
+      </w:r>
+    </w:p>
+    <w:p>
+      <w:pPr>
+        <w:pStyle w:val="NoSpacing"/>
+        <w:ind w:left="360"/>
+      </w:pPr>
+      <w:proofErr w:type="spellStart"/>
+      <w:r>
+        <w:t>is_token_</w:t>
+      </w:r>
+      <w:proofErr w:type="gramStart"/>
+      <w:r>
+        <w:t>end</w:t>
+      </w:r>
+      <w:r>
+        <w:t>.Start</w:t>
+      </w:r>
+      <w:proofErr w:type="spellEnd"/>
+      <w:proofErr w:type="gramEnd"/>
+      <w:r>
+        <w:t xml:space="preserve">, </w:t>
+      </w:r>
+      <w:r>
+        <w:t>is_token_end</w:t>
+      </w:r>
+      <w:r>
+        <w:t xml:space="preserve">.1, </w:t>
+      </w:r>
+      <w:r>
+        <w:t>is_token_end</w:t>
+      </w:r>
+      <w:r>
+        <w:t xml:space="preserve">.3, </w:t>
+      </w:r>
+      <w:r>
+        <w:t>is_token_end</w:t>
+      </w:r>
+      <w:r>
+        <w:t xml:space="preserve">.4, </w:t>
+      </w:r>
+      <w:r>
+        <w:t>is_token_end</w:t>
+      </w:r>
+      <w:r>
+        <w:t xml:space="preserve">.5, </w:t>
+      </w:r>
+      <w:proofErr w:type="spellStart"/>
+      <w:r>
+        <w:t>is_token_end</w:t>
+      </w:r>
+      <w:r>
+        <w:t>.End</w:t>
+      </w:r>
+      <w:proofErr w:type="spellEnd"/>
+    </w:p>
+    <w:p>
+      <w:pPr>
+        <w:pStyle w:val="NoSpacing"/>
+        <w:ind w:left="180"/>
+      </w:pPr>
+      <w:r>
+        <w:t xml:space="preserve">get_token.17, </w:t>
+      </w:r>
+      <w:r>
+        <w:t xml:space="preserve">get_token.20, get_token.21, </w:t>
+      </w:r>
+      <w:proofErr w:type="spellStart"/>
+      <w:r>
+        <w:t>get_</w:t>
+      </w:r>
+      <w:proofErr w:type="gramStart"/>
+      <w:r>
+        <w:t>token.End</w:t>
+      </w:r>
+      <w:proofErr w:type="spellEnd"/>
+      <w:proofErr w:type="gramEnd"/>
+      <w:r>
+        <w:t xml:space="preserve">, </w:t>
+      </w:r>
+    </w:p>
+    <w:p>
+      <w:pPr>
+        <w:pStyle w:val="NoSpacing"/>
+      </w:pPr>
+      <w:r>
+        <w:t xml:space="preserve">main.10, main.8, </w:t>
+      </w:r>
+      <w:r>
+        <w:t xml:space="preserve">main.9, </w:t>
+      </w:r>
+    </w:p>
+    <w:p>
+      <w:pPr>
+        <w:pStyle w:val="NoSpacing"/>
+        <w:ind w:left="180"/>
+      </w:pPr>
+      <w:proofErr w:type="spellStart"/>
+      <w:r>
+        <w:t>print_</w:t>
+      </w:r>
+      <w:proofErr w:type="gramStart"/>
+      <w:r>
+        <w:t>token</w:t>
+      </w:r>
+      <w:r>
+        <w:t>.</w:t>
+      </w:r>
+      <w:r>
+        <w:t>Start</w:t>
+      </w:r>
+      <w:proofErr w:type="spellEnd"/>
+      <w:proofErr w:type="gramEnd"/>
+      <w:r>
+        <w:t xml:space="preserve">, </w:t>
+      </w:r>
+      <w:r>
+        <w:t>print_token.</w:t>
+      </w:r>
+      <w:r>
+        <w:t xml:space="preserve">1, </w:t>
+      </w:r>
+    </w:p>
+    <w:p>
+      <w:pPr>
+        <w:pStyle w:val="NoSpacing"/>
+        <w:ind w:left="360"/>
+      </w:pPr>
+      <w:proofErr w:type="spellStart"/>
+      <w:r>
+        <w:t>token_</w:t>
+      </w:r>
+      <w:proofErr w:type="gramStart"/>
+      <w:r>
+        <w:t>type</w:t>
+      </w:r>
+      <w:r>
+        <w:t>.Start</w:t>
+      </w:r>
+      <w:proofErr w:type="spellEnd"/>
+      <w:proofErr w:type="gramEnd"/>
+      <w:r>
+        <w:t xml:space="preserve">, token_type.1, </w:t>
+      </w:r>
+    </w:p>
+    <w:p>
+      <w:pPr>
+        <w:pStyle w:val="NoSpacing"/>
+        <w:ind w:left="540"/>
+      </w:pPr>
+      <w:proofErr w:type="spellStart"/>
+      <w:r>
+        <w:t>is_</w:t>
+      </w:r>
+      <w:proofErr w:type="gramStart"/>
+      <w:r>
         <w:t>keyword</w:t>
       </w:r>
       <w:r>
@@ -3985,11 +4516,175 @@
         <w:t>is_keyword.</w:t>
       </w:r>
       <w:r>
+        <w:t xml:space="preserve">3, </w:t>
+      </w:r>
+      <w:proofErr w:type="spellStart"/>
+      <w:r>
+        <w:t>is_keyword.</w:t>
+      </w:r>
+      <w:r>
+        <w:t>End</w:t>
+      </w:r>
+      <w:proofErr w:type="spellEnd"/>
+    </w:p>
+    <w:p>
+      <w:pPr>
+        <w:pStyle w:val="NoSpacing"/>
+        <w:ind w:left="360"/>
+      </w:pPr>
+      <w:r>
+        <w:t xml:space="preserve">token_type.1, </w:t>
+      </w:r>
+      <w:r>
+        <w:t xml:space="preserve">token_type.3, </w:t>
+      </w:r>
+    </w:p>
+    <w:p>
+      <w:pPr>
+        <w:pStyle w:val="NoSpacing"/>
+        <w:ind w:left="540"/>
+      </w:pPr>
+      <w:bookmarkStart w:id="2" w:name="_Hlk58087712"/>
+      <w:proofErr w:type="spellStart"/>
+      <w:r>
+        <w:t>is_spec_</w:t>
+      </w:r>
+      <w:proofErr w:type="gramStart"/>
+      <w:r>
+        <w:t>symbol</w:t>
+      </w:r>
+      <w:r>
+        <w:t>.</w:t>
+      </w:r>
+      <w:bookmarkEnd w:id="2"/>
+      <w:r>
+        <w:t>Start</w:t>
+      </w:r>
+      <w:proofErr w:type="spellEnd"/>
+      <w:proofErr w:type="gramEnd"/>
+      <w:r>
+        <w:t xml:space="preserve">, </w:t>
+      </w:r>
+      <w:r>
+        <w:t>is_spec_symbol.</w:t>
+      </w:r>
+      <w:r>
+        <w:t xml:space="preserve">1, </w:t>
+      </w:r>
+      <w:r>
+        <w:t>is_spec_symbol.</w:t>
+      </w:r>
+      <w:r>
+        <w:t xml:space="preserve">3, </w:t>
+      </w:r>
+      <w:r>
+        <w:t>is_spec_symbol.</w:t>
+      </w:r>
+      <w:r>
+        <w:t xml:space="preserve">5, </w:t>
+      </w:r>
+      <w:r>
+        <w:t>is_spec_symbol.</w:t>
+      </w:r>
+      <w:r>
+        <w:t xml:space="preserve">7, </w:t>
+      </w:r>
+      <w:r>
+        <w:t>is_spec_symbol.</w:t>
+      </w:r>
+      <w:r>
+        <w:t xml:space="preserve">9, </w:t>
+      </w:r>
+      <w:r>
+        <w:t>is_spec_symbol.</w:t>
+      </w:r>
+      <w:r>
+        <w:t xml:space="preserve">11, </w:t>
+      </w:r>
+      <w:r>
+        <w:t>is_spec_symbol.</w:t>
+      </w:r>
+      <w:r>
+        <w:t xml:space="preserve">13, </w:t>
+      </w:r>
+      <w:r>
+        <w:t>is_spec_symbol.</w:t>
+      </w:r>
+      <w:r>
+        <w:t xml:space="preserve">14, </w:t>
+      </w:r>
+      <w:r>
+        <w:t>is_spec_symbol.</w:t>
+      </w:r>
+      <w:r>
+        <w:t xml:space="preserve">15, </w:t>
+      </w:r>
+      <w:proofErr w:type="spellStart"/>
+      <w:r>
+        <w:t>is_spec_symbol.</w:t>
+      </w:r>
+      <w:r>
+        <w:t>End</w:t>
+      </w:r>
+      <w:proofErr w:type="spellEnd"/>
+    </w:p>
+    <w:p>
+      <w:pPr>
+        <w:pStyle w:val="NoSpacing"/>
+        <w:ind w:left="360"/>
+      </w:pPr>
+      <w:r>
+        <w:t xml:space="preserve">token_type.3, </w:t>
+      </w:r>
+      <w:r>
+        <w:t xml:space="preserve">token_type.5, </w:t>
+      </w:r>
+    </w:p>
+    <w:p>
+      <w:pPr>
+        <w:pStyle w:val="NoSpacing"/>
+        <w:ind w:left="540"/>
+      </w:pPr>
+      <w:proofErr w:type="spellStart"/>
+      <w:r>
+        <w:t>is_</w:t>
+      </w:r>
+      <w:proofErr w:type="gramStart"/>
+      <w:r>
+        <w:t>identifier</w:t>
+      </w:r>
+      <w:r>
+        <w:t>.</w:t>
+      </w:r>
+      <w:r>
+        <w:t>Start</w:t>
+      </w:r>
+      <w:proofErr w:type="spellEnd"/>
+      <w:proofErr w:type="gramEnd"/>
+      <w:r>
+        <w:t xml:space="preserve">, </w:t>
+      </w:r>
+      <w:r>
+        <w:t>is_identifier.</w:t>
+      </w:r>
+      <w:r>
+        <w:t xml:space="preserve">1, </w:t>
+      </w:r>
+      <w:r>
+        <w:t>is_identifier.</w:t>
+      </w:r>
+      <w:r>
         <w:t xml:space="preserve">2, </w:t>
       </w:r>
-      <w:proofErr w:type="spellStart"/>
-      <w:r>
-        <w:t>is_keyword.</w:t>
+      <w:r>
+        <w:t>is_identifier.</w:t>
+      </w:r>
+      <w:r>
+        <w:t xml:space="preserve">8, </w:t>
+      </w:r>
+      <w:proofErr w:type="spellStart"/>
+      <w:r>
+        <w:t>is_identifier.</w:t>
       </w:r>
       <w:r>
         <w:t>End</w:t>
@@ -4002,7 +4697,10 @@
         <w:ind w:left="360"/>
       </w:pPr>
       <w:r>
-        <w:t xml:space="preserve">token_type.3, token_type.5, </w:t>
+        <w:t xml:space="preserve">token_type.5, </w:t>
+      </w:r>
+      <w:r>
+        <w:t xml:space="preserve">token_type.7, </w:t>
       </w:r>
     </w:p>
     <w:p>
@@ -4012,18 +4710,44 @@
       </w:pPr>
       <w:proofErr w:type="spellStart"/>
       <w:r>
-        <w:t>is_spec_symbol</w:t>
-      </w:r>
-      <w:r>
-        <w:t>.Start</w:t>
-      </w:r>
-      <w:proofErr w:type="spellEnd"/>
-      <w:r>
-        <w:t xml:space="preserve">, is_spec_symbol.1, is_spec_symbol.3, is_spec_symbol.5, is_spec_symbol.7, is_spec_symbol.9, is_spec_symbol.11, is_spec_symbol.13, is_spec_symbol.14, is_spec_symbol.15, </w:t>
-      </w:r>
-      <w:proofErr w:type="spellStart"/>
-      <w:r>
-        <w:t>is_spec_symbol.End</w:t>
+        <w:t>is_num_</w:t>
+      </w:r>
+      <w:proofErr w:type="gramStart"/>
+      <w:r>
+        <w:t>constant.</w:t>
+      </w:r>
+      <w:r>
+        <w:t>Start</w:t>
+      </w:r>
+      <w:proofErr w:type="spellEnd"/>
+      <w:proofErr w:type="gramEnd"/>
+      <w:r>
+        <w:t xml:space="preserve">, </w:t>
+      </w:r>
+      <w:r>
+        <w:t>is_num_constant.</w:t>
+      </w:r>
+      <w:r>
+        <w:t xml:space="preserve">1, </w:t>
+      </w:r>
+      <w:r>
+        <w:t>is_num_constant.</w:t>
+      </w:r>
+      <w:r>
+        <w:t xml:space="preserve">2, </w:t>
+      </w:r>
+      <w:r>
+        <w:t>is_num_constant.</w:t>
+      </w:r>
+      <w:r>
+        <w:t xml:space="preserve">8, </w:t>
+      </w:r>
+      <w:proofErr w:type="spellStart"/>
+      <w:r>
+        <w:t>is_num_constant.</w:t>
+      </w:r>
+      <w:r>
+        <w:t>End</w:t>
       </w:r>
       <w:proofErr w:type="spellEnd"/>
     </w:p>
@@ -4033,7 +4757,10 @@
         <w:ind w:left="360"/>
       </w:pPr>
       <w:r>
-        <w:t xml:space="preserve">token_type.5, token_type.7, </w:t>
+        <w:t xml:space="preserve">token_type.7, </w:t>
+      </w:r>
+      <w:r>
+        <w:t xml:space="preserve">token_type.9, </w:t>
       </w:r>
     </w:p>
     <w:p>
@@ -4043,23 +4770,47 @@
       </w:pPr>
       <w:proofErr w:type="spellStart"/>
       <w:r>
-        <w:t>is_</w:t>
-      </w:r>
-      <w:proofErr w:type="gramStart"/>
-      <w:r>
-        <w:t>identifier</w:t>
-      </w:r>
-      <w:r>
-        <w:t>.Start</w:t>
-      </w:r>
-      <w:proofErr w:type="spellEnd"/>
-      <w:proofErr w:type="gramEnd"/>
-      <w:r>
-        <w:t xml:space="preserve">, is_identifier.1, is_identifier.2, is_identifier.3, is_identifier.4, is_identifier.5, is_identifier.3, is_identifier.7, </w:t>
-      </w:r>
-      <w:proofErr w:type="spellStart"/>
-      <w:r>
-        <w:t>is_identifier.End</w:t>
+        <w:t>is_str_</w:t>
+      </w:r>
+      <w:proofErr w:type="gramStart"/>
+      <w:r>
+        <w:t>constant</w:t>
+      </w:r>
+      <w:r>
+        <w:t>.</w:t>
+      </w:r>
+      <w:r>
+        <w:t>Start</w:t>
+      </w:r>
+      <w:proofErr w:type="spellEnd"/>
+      <w:proofErr w:type="gramEnd"/>
+      <w:r>
+        <w:t xml:space="preserve">, </w:t>
+      </w:r>
+      <w:r>
+        <w:t>is_str_constant.</w:t>
+      </w:r>
+      <w:r>
+        <w:t xml:space="preserve">1, </w:t>
+      </w:r>
+      <w:r>
+        <w:t>is_str_constant.</w:t>
+      </w:r>
+      <w:r>
+        <w:t xml:space="preserve">2, </w:t>
+      </w:r>
+      <w:r>
+        <w:t>is_str_constant.</w:t>
+      </w:r>
+      <w:r>
+        <w:t xml:space="preserve">8, </w:t>
+      </w:r>
+      <w:proofErr w:type="spellStart"/>
+      <w:r>
+        <w:t>is_str_constant.</w:t>
+      </w:r>
+      <w:r>
+        <w:t>End</w:t>
       </w:r>
       <w:proofErr w:type="spellEnd"/>
     </w:p>
@@ -4067,92 +4818,283 @@
       <w:pPr>
         <w:pStyle w:val="NoSpacing"/>
         <w:ind w:left="360"/>
-      </w:pPr>
-      <w:r>
-        <w:t xml:space="preserve">token_type.7, token_type.9, </w:t>
-      </w:r>
-    </w:p>
-    <w:p>
-      <w:pPr>
-        <w:pStyle w:val="NoSpacing"/>
-        <w:ind w:left="540"/>
-      </w:pPr>
-      <w:proofErr w:type="spellStart"/>
-      <w:r>
-        <w:t>is_num_</w:t>
-      </w:r>
-      <w:proofErr w:type="gramStart"/>
-      <w:r>
-        <w:t>constant</w:t>
-      </w:r>
-      <w:r>
-        <w:t>.Start</w:t>
-      </w:r>
-      <w:proofErr w:type="spellEnd"/>
-      <w:proofErr w:type="gramEnd"/>
-      <w:r>
-        <w:t xml:space="preserve">, is_num_constant.1, is_num_constant.2, is_num_constant.3, is_num_constant.4, is_num_constant.5, is_num_constant.3, is_num_constant.7, </w:t>
-      </w:r>
-      <w:proofErr w:type="spellStart"/>
-      <w:r>
-        <w:t>is_num_constant.End</w:t>
-      </w:r>
-      <w:proofErr w:type="spellEnd"/>
+        <w:rPr>
+          <w:b/>
+          <w:bCs/>
+        </w:rPr>
+      </w:pPr>
+      <w:r>
+        <w:t xml:space="preserve">token_type.10, </w:t>
+      </w:r>
+      <w:proofErr w:type="spellStart"/>
+      <w:r>
+        <w:t>token_</w:t>
+      </w:r>
+      <w:proofErr w:type="gramStart"/>
+      <w:r>
+        <w:t>type.End</w:t>
+      </w:r>
+      <w:proofErr w:type="spellEnd"/>
+      <w:proofErr w:type="gramEnd"/>
+    </w:p>
+    <w:p>
+      <w:pPr>
+        <w:pStyle w:val="NoSpacing"/>
+        <w:ind w:left="180"/>
+      </w:pPr>
+      <w:r>
+        <w:t>print_token.</w:t>
+      </w:r>
+      <w:r>
+        <w:t xml:space="preserve">1, </w:t>
+      </w:r>
+      <w:r>
+        <w:t>print_token.</w:t>
+      </w:r>
+      <w:r>
+        <w:t xml:space="preserve">2, </w:t>
+      </w:r>
+      <w:r>
+        <w:t>print_token.</w:t>
+      </w:r>
+      <w:r>
+        <w:t xml:space="preserve">3, </w:t>
+      </w:r>
+      <w:r>
+        <w:t>print_token.</w:t>
+      </w:r>
+      <w:r>
+        <w:t xml:space="preserve">4, </w:t>
+      </w:r>
+      <w:r>
+        <w:t>print_token.</w:t>
+      </w:r>
+      <w:r>
+        <w:t xml:space="preserve">5, </w:t>
+      </w:r>
+      <w:r>
+        <w:t>print_token.</w:t>
+      </w:r>
+      <w:r>
+        <w:t xml:space="preserve">6, </w:t>
+      </w:r>
     </w:p>
     <w:p>
       <w:pPr>
         <w:pStyle w:val="NoSpacing"/>
         <w:ind w:left="360"/>
       </w:pPr>
-      <w:r>
-        <w:t xml:space="preserve">token_type.9, token_type.11, </w:t>
-      </w:r>
-    </w:p>
-    <w:p>
-      <w:pPr>
-        <w:pStyle w:val="NoSpacing"/>
-        <w:ind w:left="540"/>
-      </w:pPr>
-      <w:proofErr w:type="spellStart"/>
-      <w:r>
-        <w:t>is_str_</w:t>
-      </w:r>
-      <w:proofErr w:type="gramStart"/>
-      <w:r>
-        <w:t>constant</w:t>
-      </w:r>
-      <w:r>
-        <w:t>.Start</w:t>
-      </w:r>
-      <w:proofErr w:type="spellEnd"/>
-      <w:proofErr w:type="gramEnd"/>
-      <w:r>
-        <w:t xml:space="preserve">, is_str_constant.1, is_str_constant.2, is_str_constant.3, is_str_constant.4, is_str_constant.6, is_str_constant.3, is_str_constant.7, </w:t>
-      </w:r>
-      <w:proofErr w:type="spellStart"/>
-      <w:r>
-        <w:t>is_str_constant.End</w:t>
-      </w:r>
-      <w:proofErr w:type="spellEnd"/>
+      <w:proofErr w:type="spellStart"/>
+      <w:r>
+        <w:t>print_spec_</w:t>
+      </w:r>
+      <w:proofErr w:type="gramStart"/>
+      <w:r>
+        <w:t>symbol</w:t>
+      </w:r>
+      <w:r>
+        <w:t>.</w:t>
+      </w:r>
+      <w:r>
+        <w:t>Start</w:t>
+      </w:r>
+      <w:proofErr w:type="spellEnd"/>
+      <w:proofErr w:type="gramEnd"/>
+      <w:r>
+        <w:t xml:space="preserve">, print_spec_symbol.1, print_spec_symbol.3, print_spec_symbol.5, print_spec_symbol.7, print_spec_symbol.9, print_spec_symbol.11, </w:t>
+      </w:r>
+      <w:proofErr w:type="spellStart"/>
+      <w:r>
+        <w:t>print_spec_symbol.End</w:t>
+      </w:r>
+      <w:proofErr w:type="spellEnd"/>
+    </w:p>
+    <w:p>
+      <w:pPr>
+        <w:pStyle w:val="NoSpacing"/>
+        <w:ind w:left="180"/>
+      </w:pPr>
+      <w:r>
+        <w:t>print_token.</w:t>
+      </w:r>
+      <w:r>
+        <w:t xml:space="preserve">6, </w:t>
+      </w:r>
+      <w:r>
+        <w:t>print_token.</w:t>
+      </w:r>
+      <w:r>
+        <w:t xml:space="preserve">7, </w:t>
+      </w:r>
+      <w:r>
+        <w:t>print_token.</w:t>
+      </w:r>
+      <w:r>
+        <w:t xml:space="preserve">8, </w:t>
+      </w:r>
+      <w:r>
+        <w:t>print_token.</w:t>
+      </w:r>
+      <w:r>
+        <w:t xml:space="preserve">9, </w:t>
+      </w:r>
+      <w:r>
+        <w:t>print_token.</w:t>
+      </w:r>
+      <w:r>
+        <w:t xml:space="preserve">10, </w:t>
+      </w:r>
+      <w:r>
+        <w:t>print_token.</w:t>
+      </w:r>
+      <w:r>
+        <w:t xml:space="preserve">11, </w:t>
+      </w:r>
+      <w:r>
+        <w:t>print_token.</w:t>
+      </w:r>
+      <w:r>
+        <w:t xml:space="preserve">12, </w:t>
+      </w:r>
+      <w:proofErr w:type="spellStart"/>
+      <w:r>
+        <w:t>print_</w:t>
+      </w:r>
+      <w:proofErr w:type="gramStart"/>
+      <w:r>
+        <w:t>token.</w:t>
+      </w:r>
+      <w:r>
+        <w:t>End</w:t>
+      </w:r>
+      <w:proofErr w:type="spellEnd"/>
+      <w:proofErr w:type="gramEnd"/>
+    </w:p>
+    <w:p>
+      <w:pPr>
+        <w:pStyle w:val="NoSpacing"/>
+      </w:pPr>
+      <w:r>
+        <w:t xml:space="preserve">main.9, </w:t>
+      </w:r>
+      <w:r>
+        <w:t xml:space="preserve">main.10, </w:t>
+      </w:r>
+    </w:p>
+    <w:p>
+      <w:pPr>
+        <w:pStyle w:val="NoSpacing"/>
+        <w:ind w:left="180"/>
+      </w:pPr>
+      <w:bookmarkStart w:id="3" w:name="_Hlk58094960"/>
+      <w:proofErr w:type="spellStart"/>
+      <w:r>
+        <w:lastRenderedPageBreak/>
+        <w:t>get_</w:t>
+      </w:r>
+      <w:proofErr w:type="gramStart"/>
+      <w:r>
+        <w:t>token</w:t>
+      </w:r>
+      <w:r>
+        <w:t>.</w:t>
+      </w:r>
+      <w:bookmarkEnd w:id="3"/>
+      <w:r>
+        <w:t>Start</w:t>
+      </w:r>
+      <w:proofErr w:type="spellEnd"/>
+      <w:proofErr w:type="gramEnd"/>
+      <w:r>
+        <w:t xml:space="preserve">, get_token.1, get_token.3, get_token.4, get_token.6, get_token.8, </w:t>
+      </w:r>
     </w:p>
     <w:p>
       <w:pPr>
         <w:pStyle w:val="NoSpacing"/>
         <w:ind w:left="360"/>
       </w:pPr>
-      <w:r>
-        <w:t xml:space="preserve">token_type.11, token_type.12, </w:t>
-      </w:r>
-      <w:proofErr w:type="spellStart"/>
-      <w:r>
-        <w:t>token_</w:t>
-      </w:r>
-      <w:proofErr w:type="gramStart"/>
-      <w:r>
-        <w:t>type.End</w:t>
-      </w:r>
-      <w:proofErr w:type="spellEnd"/>
-      <w:proofErr w:type="gramEnd"/>
+      <w:proofErr w:type="spellStart"/>
+      <w:r>
+        <w:t>is_spec_</w:t>
+      </w:r>
+      <w:proofErr w:type="gramStart"/>
+      <w:r>
+        <w:t>symbol</w:t>
+      </w:r>
+      <w:r>
+        <w:t>.</w:t>
+      </w:r>
+      <w:r>
+        <w:t>Start</w:t>
+      </w:r>
+      <w:proofErr w:type="spellEnd"/>
+      <w:proofErr w:type="gramEnd"/>
+      <w:r>
+        <w:t xml:space="preserve">, </w:t>
+      </w:r>
+      <w:r>
+        <w:t>is_spec_symbol.</w:t>
+      </w:r>
+      <w:r>
+        <w:t xml:space="preserve">1, </w:t>
+      </w:r>
+      <w:r>
+        <w:t>is_spec_symbol.</w:t>
+      </w:r>
+      <w:r>
+        <w:t xml:space="preserve">3, </w:t>
+      </w:r>
+      <w:r>
+        <w:t>is_spec_symbol.</w:t>
+      </w:r>
+      <w:r>
+        <w:t xml:space="preserve">5, </w:t>
+      </w:r>
+      <w:r>
+        <w:t>is_spec_symbol.</w:t>
+      </w:r>
+      <w:r>
+        <w:t xml:space="preserve">7, </w:t>
+      </w:r>
+      <w:r>
+        <w:t>is_spec_symbol.</w:t>
+      </w:r>
+      <w:r>
+        <w:t xml:space="preserve">9, </w:t>
+      </w:r>
+      <w:r>
+        <w:t>is_spec_symbol.</w:t>
+      </w:r>
+      <w:r>
+        <w:t xml:space="preserve">11, </w:t>
+      </w:r>
+      <w:r>
+        <w:t>is_spec_symbol.</w:t>
+      </w:r>
+      <w:r>
+        <w:t xml:space="preserve">13, </w:t>
+      </w:r>
+      <w:r>
+        <w:t>is_spec_symbol.</w:t>
+      </w:r>
+      <w:r>
+        <w:t xml:space="preserve">14, </w:t>
+      </w:r>
+      <w:r>
+        <w:t>is_spec_symbol.</w:t>
+      </w:r>
+      <w:r>
+        <w:t xml:space="preserve">15, </w:t>
+      </w:r>
+      <w:proofErr w:type="spellStart"/>
+      <w:r>
+        <w:t>is_spec_symbol.</w:t>
+      </w:r>
+      <w:r>
+        <w:t>End</w:t>
+      </w:r>
+      <w:proofErr w:type="spellEnd"/>
     </w:p>
     <w:p>
       <w:pPr>
@@ -4160,11 +5102,146 @@
         <w:ind w:left="180"/>
       </w:pPr>
       <w:r>
-        <w:t xml:space="preserve">print_token.1, print_token.3, print_token.5, print_token.7, print_token.9, print_token.11, </w:t>
-      </w:r>
-      <w:proofErr w:type="spellStart"/>
-      <w:r>
-        <w:t>print_</w:t>
+        <w:t xml:space="preserve">get_token.8, get_token.10, get_token.12, get_token.14, get_token.16, get_token.17, </w:t>
+      </w:r>
+    </w:p>
+    <w:p>
+      <w:pPr>
+        <w:pStyle w:val="NoSpacing"/>
+        <w:ind w:left="360"/>
+      </w:pPr>
+      <w:proofErr w:type="spellStart"/>
+      <w:r>
+        <w:t>is_token_</w:t>
+      </w:r>
+      <w:proofErr w:type="gramStart"/>
+      <w:r>
+        <w:t>end</w:t>
+      </w:r>
+      <w:r>
+        <w:t>.</w:t>
+      </w:r>
+      <w:r>
+        <w:t>Start</w:t>
+      </w:r>
+      <w:proofErr w:type="spellEnd"/>
+      <w:proofErr w:type="gramEnd"/>
+      <w:r>
+        <w:t xml:space="preserve">, is_token_end.1, is_token_end.3, is_token_end.7, is_token_end.8, is_token_end.9, </w:t>
+      </w:r>
+      <w:proofErr w:type="spellStart"/>
+      <w:r>
+        <w:t>is_token_end.End</w:t>
+      </w:r>
+      <w:proofErr w:type="spellEnd"/>
+    </w:p>
+    <w:p>
+      <w:pPr>
+        <w:pStyle w:val="NoSpacing"/>
+        <w:ind w:left="180"/>
+      </w:pPr>
+      <w:r>
+        <w:t xml:space="preserve">get_token.20, get_token.22, </w:t>
+      </w:r>
+    </w:p>
+    <w:p>
+      <w:pPr>
+        <w:pStyle w:val="NoSpacing"/>
+        <w:ind w:left="360"/>
+      </w:pPr>
+      <w:proofErr w:type="spellStart"/>
+      <w:r>
+        <w:t>is_spec_</w:t>
+      </w:r>
+      <w:proofErr w:type="gramStart"/>
+      <w:r>
+        <w:t>symbol</w:t>
+      </w:r>
+      <w:r>
+        <w:t>.</w:t>
+      </w:r>
+      <w:r>
+        <w:t>Start</w:t>
+      </w:r>
+      <w:proofErr w:type="spellEnd"/>
+      <w:proofErr w:type="gramEnd"/>
+      <w:r>
+        <w:t xml:space="preserve">, </w:t>
+      </w:r>
+      <w:r>
+        <w:t>is_spec_symbol.</w:t>
+      </w:r>
+      <w:r>
+        <w:t xml:space="preserve">1, </w:t>
+      </w:r>
+      <w:r>
+        <w:t>is_spec_symbol.</w:t>
+      </w:r>
+      <w:r>
+        <w:t xml:space="preserve">3, </w:t>
+      </w:r>
+      <w:r>
+        <w:t>is_spec_symbol.</w:t>
+      </w:r>
+      <w:r>
+        <w:t xml:space="preserve">5, </w:t>
+      </w:r>
+      <w:r>
+        <w:t>is_spec_symbol.</w:t>
+      </w:r>
+      <w:r>
+        <w:t xml:space="preserve">7, </w:t>
+      </w:r>
+      <w:r>
+        <w:t>is_spec_symbol.</w:t>
+      </w:r>
+      <w:r>
+        <w:t xml:space="preserve">9, </w:t>
+      </w:r>
+      <w:r>
+        <w:t>is_spec_symbol.</w:t>
+      </w:r>
+      <w:r>
+        <w:t xml:space="preserve">11, </w:t>
+      </w:r>
+      <w:r>
+        <w:t>is_spec_symbol.</w:t>
+      </w:r>
+      <w:r>
+        <w:t xml:space="preserve">13, </w:t>
+      </w:r>
+      <w:r>
+        <w:t>is_spec_symbol.</w:t>
+      </w:r>
+      <w:r>
+        <w:t xml:space="preserve">14, </w:t>
+      </w:r>
+      <w:r>
+        <w:t>is_spec_symbol.</w:t>
+      </w:r>
+      <w:r>
+        <w:t xml:space="preserve">15, </w:t>
+      </w:r>
+      <w:proofErr w:type="spellStart"/>
+      <w:r>
+        <w:t>is_spec_symbol.</w:t>
+      </w:r>
+      <w:r>
+        <w:t>End</w:t>
+      </w:r>
+      <w:proofErr w:type="spellEnd"/>
+    </w:p>
+    <w:p>
+      <w:pPr>
+        <w:pStyle w:val="NoSpacing"/>
+        <w:ind w:left="180"/>
+      </w:pPr>
+      <w:r>
+        <w:t xml:space="preserve">get_token.22, get_token.24, get_token.25, </w:t>
+      </w:r>
+      <w:proofErr w:type="spellStart"/>
+      <w:r>
+        <w:t>get_</w:t>
       </w:r>
       <w:proofErr w:type="gramStart"/>
       <w:r>
@@ -4172,220 +5249,6 @@
       </w:r>
       <w:proofErr w:type="spellEnd"/>
       <w:proofErr w:type="gramEnd"/>
-      <w:r>
-        <w:t xml:space="preserve">, </w:t>
-      </w:r>
-    </w:p>
-    <w:p>
-      <w:pPr>
-        <w:pStyle w:val="NoSpacing"/>
-      </w:pPr>
-      <w:r>
-        <w:t>main.9, main.10,</w:t>
-      </w:r>
-      <w:r>
-        <w:t xml:space="preserve"> </w:t>
-      </w:r>
-    </w:p>
-    <w:p>
-      <w:pPr>
-        <w:pStyle w:val="NoSpacing"/>
-        <w:ind w:left="180"/>
-      </w:pPr>
-      <w:proofErr w:type="spellStart"/>
-      <w:r>
-        <w:t>get_</w:t>
-      </w:r>
-      <w:proofErr w:type="gramStart"/>
-      <w:r>
-        <w:t>token.Start</w:t>
-      </w:r>
-      <w:proofErr w:type="spellEnd"/>
-      <w:proofErr w:type="gramEnd"/>
-      <w:r>
-        <w:t xml:space="preserve">, get_token.1, get_token.3, get_token.4, get_token.6, get_token.8, </w:t>
-      </w:r>
-    </w:p>
-    <w:p>
-      <w:pPr>
-        <w:pStyle w:val="NoSpacing"/>
-        <w:ind w:left="360"/>
-      </w:pPr>
-      <w:proofErr w:type="spellStart"/>
-      <w:r>
-        <w:t>is_spec_</w:t>
-      </w:r>
-      <w:proofErr w:type="gramStart"/>
-      <w:r>
-        <w:t>symbol</w:t>
-      </w:r>
-      <w:r>
-        <w:t>.</w:t>
-      </w:r>
-      <w:r>
-        <w:t>Start</w:t>
-      </w:r>
-      <w:proofErr w:type="spellEnd"/>
-      <w:proofErr w:type="gramEnd"/>
-      <w:r>
-        <w:t xml:space="preserve">, </w:t>
-      </w:r>
-      <w:r>
-        <w:t>is_spec_symbol.</w:t>
-      </w:r>
-      <w:r>
-        <w:t xml:space="preserve">1, </w:t>
-      </w:r>
-      <w:r>
-        <w:t>is_spec_symbol.</w:t>
-      </w:r>
-      <w:r>
-        <w:t xml:space="preserve">2, </w:t>
-      </w:r>
-      <w:proofErr w:type="spellStart"/>
-      <w:r>
-        <w:t>is_spec_symbol.</w:t>
-      </w:r>
-      <w:r>
-        <w:t>End</w:t>
-      </w:r>
-      <w:proofErr w:type="spellEnd"/>
-    </w:p>
-    <w:p>
-      <w:pPr>
-        <w:pStyle w:val="NoSpacing"/>
-        <w:ind w:left="180"/>
-      </w:pPr>
-      <w:r>
-        <w:t xml:space="preserve">get_token.8, </w:t>
-      </w:r>
-      <w:r>
-        <w:t xml:space="preserve">get_token.10, get_token.12, get_token.14, get_token.16, get_token.17, </w:t>
-      </w:r>
-    </w:p>
-    <w:p>
-      <w:pPr>
-        <w:pStyle w:val="NoSpacing"/>
-        <w:ind w:left="360"/>
-      </w:pPr>
-      <w:proofErr w:type="spellStart"/>
-      <w:r>
-        <w:t>is_token_</w:t>
-      </w:r>
-      <w:proofErr w:type="gramStart"/>
-      <w:r>
-        <w:t>end</w:t>
-      </w:r>
-      <w:r>
-        <w:t>.</w:t>
-      </w:r>
-      <w:r>
-        <w:t>Start</w:t>
-      </w:r>
-      <w:proofErr w:type="spellEnd"/>
-      <w:proofErr w:type="gramEnd"/>
-      <w:r>
-        <w:t xml:space="preserve">, is_token_end.1, is_token_end.3, is_token_end.4, is_token_end.6, </w:t>
-      </w:r>
-      <w:proofErr w:type="spellStart"/>
-      <w:r>
-        <w:t>is_token_end.End</w:t>
-      </w:r>
-      <w:proofErr w:type="spellEnd"/>
-    </w:p>
-    <w:p>
-      <w:pPr>
-        <w:pStyle w:val="NoSpacing"/>
-        <w:ind w:left="180"/>
-      </w:pPr>
-      <w:r>
-        <w:t xml:space="preserve">get_token.17, </w:t>
-      </w:r>
-      <w:r>
-        <w:t xml:space="preserve">get_token.18, get_token.19, get_token.17, </w:t>
-      </w:r>
-    </w:p>
-    <w:p>
-      <w:pPr>
-        <w:pStyle w:val="NoSpacing"/>
-        <w:ind w:left="360"/>
-      </w:pPr>
-      <w:proofErr w:type="spellStart"/>
-      <w:r>
-        <w:t>is_token_</w:t>
-      </w:r>
-      <w:proofErr w:type="gramStart"/>
-      <w:r>
-        <w:t>end</w:t>
-      </w:r>
-      <w:r>
-        <w:t>.</w:t>
-      </w:r>
-      <w:r>
-        <w:t>Start</w:t>
-      </w:r>
-      <w:proofErr w:type="spellEnd"/>
-      <w:proofErr w:type="gramEnd"/>
-      <w:r>
-        <w:t xml:space="preserve">, </w:t>
-      </w:r>
-      <w:r>
-        <w:t>is_token_end</w:t>
-      </w:r>
-      <w:r>
-        <w:t xml:space="preserve">.1, </w:t>
-      </w:r>
-      <w:r>
-        <w:t>is_token_end</w:t>
-      </w:r>
-      <w:r>
-        <w:t xml:space="preserve">.3, </w:t>
-      </w:r>
-      <w:r>
-        <w:t>is_token_end</w:t>
-      </w:r>
-      <w:r>
-        <w:t xml:space="preserve">.4, </w:t>
-      </w:r>
-      <w:r>
-        <w:t>is_token_end</w:t>
-      </w:r>
-      <w:r>
-        <w:t xml:space="preserve">.5, </w:t>
-      </w:r>
-      <w:proofErr w:type="spellStart"/>
-      <w:r>
-        <w:t>is_token_end</w:t>
-      </w:r>
-      <w:r>
-        <w:t>.End</w:t>
-      </w:r>
-      <w:proofErr w:type="spellEnd"/>
-    </w:p>
-    <w:p>
-      <w:pPr>
-        <w:pStyle w:val="NoSpacing"/>
-        <w:ind w:left="180"/>
-      </w:pPr>
-      <w:r>
-        <w:t xml:space="preserve">get_token.17, </w:t>
-      </w:r>
-      <w:r>
-        <w:t xml:space="preserve">get_token.20, get_token.21, </w:t>
-      </w:r>
-      <w:proofErr w:type="spellStart"/>
-      <w:r>
-        <w:t>get_</w:t>
-      </w:r>
-      <w:proofErr w:type="gramStart"/>
-      <w:r>
-        <w:t>token.End</w:t>
-      </w:r>
-      <w:proofErr w:type="spellEnd"/>
-      <w:proofErr w:type="gramEnd"/>
-      <w:r>
-        <w:t xml:space="preserve">, </w:t>
-      </w:r>
     </w:p>
     <w:p>
       <w:pPr>
@@ -4394,174 +5257,6 @@
       <w:r>
         <w:t xml:space="preserve">main.10, main.8, </w:t>
       </w:r>
-      <w:r>
-        <w:t xml:space="preserve">main.9, </w:t>
-      </w:r>
-    </w:p>
-    <w:p>
-      <w:pPr>
-        <w:pStyle w:val="NoSpacing"/>
-      </w:pPr>
-      <w:proofErr w:type="spellStart"/>
-      <w:r>
-        <w:t>print_</w:t>
-      </w:r>
-      <w:proofErr w:type="gramStart"/>
-      <w:r>
-        <w:t>token</w:t>
-      </w:r>
-      <w:r>
-        <w:t>.</w:t>
-      </w:r>
-      <w:r>
-        <w:t>Start</w:t>
-      </w:r>
-      <w:proofErr w:type="spellEnd"/>
-      <w:proofErr w:type="gramEnd"/>
-      <w:r>
-        <w:t xml:space="preserve">, </w:t>
-      </w:r>
-      <w:r>
-        <w:t>print_token.</w:t>
-      </w:r>
-      <w:r>
-        <w:t xml:space="preserve">1, </w:t>
-      </w:r>
-    </w:p>
-    <w:p>
-      <w:pPr>
-        <w:pStyle w:val="NoSpacing"/>
-      </w:pPr>
-    </w:p>
-    <w:p>
-      <w:pPr>
-        <w:pStyle w:val="NoSpacing"/>
-      </w:pPr>
-      <w:r>
-        <w:t>print_token.</w:t>
-      </w:r>
-      <w:r>
-        <w:t xml:space="preserve">1, </w:t>
-      </w:r>
-      <w:r>
-        <w:t>print_token.</w:t>
-      </w:r>
-      <w:r>
-        <w:t xml:space="preserve">2, </w:t>
-      </w:r>
-      <w:r>
-        <w:t>print_token.</w:t>
-      </w:r>
-      <w:r>
-        <w:t xml:space="preserve">3, </w:t>
-      </w:r>
-      <w:r>
-        <w:t>print_token.</w:t>
-      </w:r>
-      <w:r>
-        <w:t xml:space="preserve">4, </w:t>
-      </w:r>
-      <w:r>
-        <w:t>print_token.</w:t>
-      </w:r>
-      <w:r>
-        <w:t xml:space="preserve">5, </w:t>
-      </w:r>
-      <w:r>
-        <w:t>print_token.</w:t>
-      </w:r>
-      <w:r>
-        <w:t xml:space="preserve">6, </w:t>
-      </w:r>
-    </w:p>
-    <w:p>
-      <w:pPr>
-        <w:pStyle w:val="NoSpacing"/>
-      </w:pPr>
-    </w:p>
-    <w:p>
-      <w:pPr>
-        <w:pStyle w:val="NoSpacing"/>
-      </w:pPr>
-      <w:r>
-        <w:t>print_token.</w:t>
-      </w:r>
-      <w:r>
-        <w:t xml:space="preserve">6, </w:t>
-      </w:r>
-      <w:r>
-        <w:t>print_token.</w:t>
-      </w:r>
-      <w:r>
-        <w:t xml:space="preserve">7, </w:t>
-      </w:r>
-      <w:r>
-        <w:t>print_token.</w:t>
-      </w:r>
-      <w:r>
-        <w:t xml:space="preserve">8, </w:t>
-      </w:r>
-      <w:r>
-        <w:t>print_token.</w:t>
-      </w:r>
-      <w:r>
-        <w:t xml:space="preserve">9, </w:t>
-      </w:r>
-      <w:r>
-        <w:t>print_token.</w:t>
-      </w:r>
-      <w:r>
-        <w:t xml:space="preserve">10, </w:t>
-      </w:r>
-      <w:r>
-        <w:t>print_token.</w:t>
-      </w:r>
-      <w:r>
-        <w:t xml:space="preserve">11, </w:t>
-      </w:r>
-      <w:r>
-        <w:t>print_token.</w:t>
-      </w:r>
-      <w:r>
-        <w:t xml:space="preserve">12, </w:t>
-      </w:r>
-      <w:proofErr w:type="spellStart"/>
-      <w:r>
-        <w:t>print_</w:t>
-      </w:r>
-      <w:proofErr w:type="gramStart"/>
-      <w:r>
-        <w:t>token.</w:t>
-      </w:r>
-      <w:r>
-        <w:t>End</w:t>
-      </w:r>
-      <w:proofErr w:type="spellEnd"/>
-      <w:proofErr w:type="gramEnd"/>
-    </w:p>
-    <w:p>
-      <w:pPr>
-        <w:pStyle w:val="NoSpacing"/>
-      </w:pPr>
-      <w:r>
-        <w:t xml:space="preserve">main.9, </w:t>
-      </w:r>
-      <w:r>
-        <w:t xml:space="preserve">main.10, </w:t>
-      </w:r>
-    </w:p>
-    <w:p>
-      <w:pPr>
-        <w:pStyle w:val="NoSpacing"/>
-      </w:pPr>
-    </w:p>
-    <w:p>
-      <w:pPr>
-        <w:pStyle w:val="NoSpacing"/>
-      </w:pPr>
-      <w:r>
-        <w:t xml:space="preserve">main.10, main.8, </w:t>
-      </w:r>
       <w:proofErr w:type="spellStart"/>
       <w:proofErr w:type="gramStart"/>
       <w:r>
@@ -4572,11 +5267,6 @@
       <w:r>
         <w:t>]</w:t>
       </w:r>
-    </w:p>
-    <w:p>
-      <w:pPr>
-        <w:pStyle w:val="NoSpacing"/>
-      </w:pPr>
     </w:p>
     <w:sectPr>
       <w:pgSz w:w="12240" w:h="15840"/>
@@ -5084,6 +5774,7 @@
   <w:style w:type="character" w:default="1" w:styleId="DefaultParagraphFont">
     <w:name w:val="Default Paragraph Font"/>
     <w:uiPriority w:val="1"/>
+    <w:semiHidden/>
     <w:unhideWhenUsed/>
   </w:style>
   <w:style w:type="table" w:default="1" w:styleId="TableNormal">

</xml_diff>